<commit_message>
started assignemnt 2 q 3
</commit_message>
<xml_diff>
--- a/a2.docx
+++ b/a2.docx
@@ -1,6 +1,6 @@
 
 <file path=word/document.xml><?xml version="1.0" encoding="utf-8"?>
-<w:document xmlns:wpc="http://schemas.microsoft.com/office/word/2010/wordprocessingCanvas" xmlns:mc="http://schemas.openxmlformats.org/markup-compatibility/2006" xmlns:o="urn:schemas-microsoft-com:office:office" xmlns:r="http://schemas.openxmlformats.org/officeDocument/2006/relationships" xmlns:m="http://schemas.openxmlformats.org/officeDocument/2006/math" xmlns:v="urn:schemas-microsoft-com:vml" xmlns:wp14="http://schemas.microsoft.com/office/word/2010/wordprocessingDrawing" xmlns:wp="http://schemas.openxmlformats.org/drawingml/2006/wordprocessingDrawing" xmlns:w10="urn:schemas-microsoft-com:office:word" xmlns:w="http://schemas.openxmlformats.org/wordprocessingml/2006/main" xmlns:w14="http://schemas.microsoft.com/office/word/2010/wordml" xmlns:wpg="http://schemas.microsoft.com/office/word/2010/wordprocessingGroup" xmlns:wpi="http://schemas.microsoft.com/office/word/2010/wordprocessingInk" xmlns:wne="http://schemas.microsoft.com/office/word/2006/wordml" xmlns:wps="http://schemas.microsoft.com/office/word/2010/wordprocessingShape" mc:Ignorable="w14 wp14">
+<w:document xmlns:wpc="http://schemas.microsoft.com/office/word/2010/wordprocessingCanvas" xmlns:cx="http://schemas.microsoft.com/office/drawing/2014/chartex" xmlns:cx1="http://schemas.microsoft.com/office/drawing/2015/9/8/chartex" xmlns:cx2="http://schemas.microsoft.com/office/drawing/2015/10/21/chartex" xmlns:cx3="http://schemas.microsoft.com/office/drawing/2016/5/9/chartex" xmlns:cx4="http://schemas.microsoft.com/office/drawing/2016/5/10/chartex" xmlns:cx5="http://schemas.microsoft.com/office/drawing/2016/5/11/chartex" xmlns:cx6="http://schemas.microsoft.com/office/drawing/2016/5/12/chartex" xmlns:cx7="http://schemas.microsoft.com/office/drawing/2016/5/13/chartex" xmlns:cx8="http://schemas.microsoft.com/office/drawing/2016/5/14/chartex" xmlns:mc="http://schemas.openxmlformats.org/markup-compatibility/2006" xmlns:aink="http://schemas.microsoft.com/office/drawing/2016/ink" xmlns:am3d="http://schemas.microsoft.com/office/drawing/2017/model3d" xmlns:o="urn:schemas-microsoft-com:office:office" xmlns:r="http://schemas.openxmlformats.org/officeDocument/2006/relationships" xmlns:m="http://schemas.openxmlformats.org/officeDocument/2006/math" xmlns:v="urn:schemas-microsoft-com:vml" xmlns:wp14="http://schemas.microsoft.com/office/word/2010/wordprocessingDrawing" xmlns:wp="http://schemas.openxmlformats.org/drawingml/2006/wordprocessingDrawing" xmlns:w10="urn:schemas-microsoft-com:office:word" xmlns:w="http://schemas.openxmlformats.org/wordprocessingml/2006/main" xmlns:w14="http://schemas.microsoft.com/office/word/2010/wordml" xmlns:w15="http://schemas.microsoft.com/office/word/2012/wordml" xmlns:w16cid="http://schemas.microsoft.com/office/word/2016/wordml/cid" xmlns:w16se="http://schemas.microsoft.com/office/word/2015/wordml/symex" xmlns:wpg="http://schemas.microsoft.com/office/word/2010/wordprocessingGroup" xmlns:wpi="http://schemas.microsoft.com/office/word/2010/wordprocessingInk" xmlns:wne="http://schemas.microsoft.com/office/word/2006/wordml" xmlns:wps="http://schemas.microsoft.com/office/word/2010/wordprocessingShape" mc:Ignorable="w14 w15 w16se w16cid wp14">
   <w:body>
     <w:p>
       <w:pPr>
@@ -77,36 +77,54 @@
           <w:sz w:val="28"/>
           <w:szCs w:val="28"/>
         </w:rPr>
-        <w:t>Writing Matlab Functions Chapter 7</w:t>
-      </w:r>
-    </w:p>
-    <w:p>
-      <w:pPr>
-        <w:jc w:val="center"/>
+        <w:t xml:space="preserve">Writing </w:t>
+      </w:r>
+      <w:proofErr w:type="spellStart"/>
+      <w:r>
         <w:rPr>
           <w:b/>
           <w:sz w:val="28"/>
           <w:szCs w:val="28"/>
         </w:rPr>
-      </w:pPr>
+        <w:t>Matlab</w:t>
+      </w:r>
+      <w:proofErr w:type="spellEnd"/>
       <w:r>
         <w:rPr>
           <w:b/>
           <w:sz w:val="28"/>
           <w:szCs w:val="28"/>
         </w:rPr>
-        <w:t>Due October 2</w:t>
-      </w:r>
-    </w:p>
-    <w:p>
-      <w:pPr>
-        <w:spacing w:line="240" w:lineRule="auto"/>
+        <w:t xml:space="preserve"> Functions Chapter 7</w:t>
+      </w:r>
+    </w:p>
+    <w:p>
+      <w:pPr>
+        <w:jc w:val="center"/>
         <w:rPr>
           <w:b/>
           <w:sz w:val="28"/>
           <w:szCs w:val="28"/>
         </w:rPr>
       </w:pPr>
+      <w:r>
+        <w:rPr>
+          <w:b/>
+          <w:sz w:val="28"/>
+          <w:szCs w:val="28"/>
+        </w:rPr>
+        <w:t>Due October 2</w:t>
+      </w:r>
+    </w:p>
+    <w:p>
+      <w:pPr>
+        <w:spacing w:line="240" w:lineRule="auto"/>
+        <w:rPr>
+          <w:b/>
+          <w:sz w:val="28"/>
+          <w:szCs w:val="28"/>
+        </w:rPr>
+      </w:pPr>
     </w:p>
     <w:p>
       <w:pPr>
@@ -141,7 +159,39 @@
           <w:sz w:val="24"/>
           <w:szCs w:val="24"/>
         </w:rPr>
-        <w:t xml:space="preserve">based on material in the Gilat textbook from chapter 7.  Suggest you review this chapter before answering these questions.  Fill in the following template with your answers using Matlab plots and screen shots as necessary.  Then submit your Word document on D2L.  </w:t>
+        <w:t xml:space="preserve">based on material in the </w:t>
+      </w:r>
+      <w:proofErr w:type="spellStart"/>
+      <w:r>
+        <w:rPr>
+          <w:sz w:val="24"/>
+          <w:szCs w:val="24"/>
+        </w:rPr>
+        <w:t>Gilat</w:t>
+      </w:r>
+      <w:proofErr w:type="spellEnd"/>
+      <w:r>
+        <w:rPr>
+          <w:sz w:val="24"/>
+          <w:szCs w:val="24"/>
+        </w:rPr>
+        <w:t xml:space="preserve"> textbook from chapter 7.  Suggest you review this chapter before answering these questions.  Fill in the following template with your answers using </w:t>
+      </w:r>
+      <w:proofErr w:type="spellStart"/>
+      <w:r>
+        <w:rPr>
+          <w:sz w:val="24"/>
+          <w:szCs w:val="24"/>
+        </w:rPr>
+        <w:t>Matlab</w:t>
+      </w:r>
+      <w:proofErr w:type="spellEnd"/>
+      <w:r>
+        <w:rPr>
+          <w:sz w:val="24"/>
+          <w:szCs w:val="24"/>
+        </w:rPr>
+        <w:t xml:space="preserve"> plots and screen shots as necessary.  Then submit your Word document on D2L.  </w:t>
       </w:r>
     </w:p>
     <w:p>
@@ -172,7 +222,11 @@
         <w:t xml:space="preserve"> </w:t>
       </w:r>
       <w:r>
-        <w:t>Write an</w:t>
+        <w:t xml:space="preserve">Write </w:t>
+      </w:r>
+      <w:proofErr w:type="gramStart"/>
+      <w:r>
+        <w:t>an</w:t>
       </w:r>
       <w:r>
         <w:t xml:space="preserve"> </w:t>
@@ -184,7 +238,14 @@
         <w:rPr>
           <w:b/>
         </w:rPr>
-        <w:t>anonymous function</w:t>
+        <w:t>anonymous</w:t>
+      </w:r>
+      <w:proofErr w:type="gramEnd"/>
+      <w:r>
+        <w:rPr>
+          <w:b/>
+        </w:rPr>
+        <w:t xml:space="preserve"> function</w:t>
       </w:r>
       <w:r>
         <w:rPr>
@@ -216,10 +277,10 @@
             <v:path o:extrusionok="f" gradientshapeok="t" o:connecttype="rect"/>
             <o:lock v:ext="edit" aspectratio="t"/>
           </v:shapetype>
-          <v:shape id="_x0000_i1042" type="#_x0000_t75" style="width:39.75pt;height:19.9pt" o:ole="">
-            <v:imagedata r:id="rId7" o:title=""/>
+          <v:shape id="_x0000_i1025" type="#_x0000_t75" style="width:39.75pt;height:20.25pt" o:ole="">
+            <v:imagedata r:id="rId6" o:title=""/>
           </v:shape>
-          <o:OLEObject Type="Embed" ProgID="Equation.DSMT4" ShapeID="_x0000_i1042" DrawAspect="Content" ObjectID="_1561666279" r:id="rId8"/>
+          <o:OLEObject Type="Embed" ProgID="Equation.DSMT4" ShapeID="_x0000_i1025" DrawAspect="Content" ObjectID="_1566229687" r:id="rId7"/>
         </w:object>
       </w:r>
       <w:r>
@@ -244,10 +305,10 @@
           <w:position w:val="-28"/>
         </w:rPr>
         <w:object w:dxaOrig="2799" w:dyaOrig="680">
-          <v:shape id="_x0000_i1025" type="#_x0000_t75" style="width:139.7pt;height:33.85pt" o:ole="">
-            <v:imagedata r:id="rId9" o:title=""/>
+          <v:shape id="_x0000_i1026" type="#_x0000_t75" style="width:139.5pt;height:33.75pt" o:ole="">
+            <v:imagedata r:id="rId8" o:title=""/>
           </v:shape>
-          <o:OLEObject Type="Embed" ProgID="Equation.DSMT4" ShapeID="_x0000_i1025" DrawAspect="Content" ObjectID="_1561666280" r:id="rId10"/>
+          <o:OLEObject Type="Embed" ProgID="Equation.DSMT4" ShapeID="_x0000_i1026" DrawAspect="Content" ObjectID="_1566229688" r:id="rId9"/>
         </w:object>
       </w:r>
     </w:p>
@@ -266,10 +327,10 @@
           <w:position w:val="-14"/>
         </w:rPr>
         <w:object w:dxaOrig="1100" w:dyaOrig="400">
-          <v:shape id="_x0000_i1026" type="#_x0000_t75" style="width:54.8pt;height:19.9pt" o:ole="">
-            <v:imagedata r:id="rId11" o:title=""/>
+          <v:shape id="_x0000_i1027" type="#_x0000_t75" style="width:54.75pt;height:20.25pt" o:ole="">
+            <v:imagedata r:id="rId10" o:title=""/>
           </v:shape>
-          <o:OLEObject Type="Embed" ProgID="Equation.DSMT4" ShapeID="_x0000_i1026" DrawAspect="Content" ObjectID="_1561666281" r:id="rId12"/>
+          <o:OLEObject Type="Embed" ProgID="Equation.DSMT4" ShapeID="_x0000_i1027" DrawAspect="Content" ObjectID="_1566229689" r:id="rId11"/>
         </w:object>
       </w:r>
       <w:r>
@@ -285,8 +346,10 @@
           <w:sz w:val="20"/>
           <w:szCs w:val="20"/>
         </w:rPr>
-        <w:t>f = @(x,y)</w:t>
-      </w:r>
+        <w:t>f = @(</w:t>
+      </w:r>
+      <w:proofErr w:type="spellStart"/>
+      <w:proofErr w:type="gramStart"/>
       <w:r>
         <w:rPr>
           <w:rFonts w:ascii="Courier New" w:hAnsi="Courier New" w:cs="Courier New"/>
@@ -294,7 +357,18 @@
           <w:sz w:val="20"/>
           <w:szCs w:val="20"/>
         </w:rPr>
-        <w:t xml:space="preserve">… </w:t>
+        <w:t>x,y</w:t>
+      </w:r>
+      <w:proofErr w:type="spellEnd"/>
+      <w:proofErr w:type="gramEnd"/>
+      <w:r>
+        <w:rPr>
+          <w:rFonts w:ascii="Courier New" w:hAnsi="Courier New" w:cs="Courier New"/>
+          <w:color w:val="000000"/>
+          <w:sz w:val="20"/>
+          <w:szCs w:val="20"/>
+        </w:rPr>
+        <w:t xml:space="preserve">)… </w:t>
       </w:r>
       <w:r>
         <w:t xml:space="preserve">) </w:t>
@@ -320,7 +394,21 @@
         <w:rPr>
           <w:b/>
         </w:rPr>
-        <w:t>(Matlab input</w:t>
+        <w:t>(</w:t>
+      </w:r>
+      <w:proofErr w:type="spellStart"/>
+      <w:r>
+        <w:rPr>
+          <w:b/>
+        </w:rPr>
+        <w:t>Matlab</w:t>
+      </w:r>
+      <w:proofErr w:type="spellEnd"/>
+      <w:r>
+        <w:rPr>
+          <w:b/>
+        </w:rPr>
+        <w:t xml:space="preserve"> input</w:t>
       </w:r>
       <w:r>
         <w:rPr>
@@ -362,7 +450,21 @@
         <w:rPr>
           <w:b/>
         </w:rPr>
-        <w:t xml:space="preserve"> (Matlab Response</w:t>
+        <w:t xml:space="preserve"> (</w:t>
+      </w:r>
+      <w:proofErr w:type="spellStart"/>
+      <w:r>
+        <w:rPr>
+          <w:b/>
+        </w:rPr>
+        <w:t>Matlab</w:t>
+      </w:r>
+      <w:proofErr w:type="spellEnd"/>
+      <w:r>
+        <w:rPr>
+          <w:b/>
+        </w:rPr>
+        <w:t xml:space="preserve"> Response</w:t>
       </w:r>
       <w:r>
         <w:rPr>
@@ -417,7 +519,17 @@
         <w:t>z=</w:t>
       </w:r>
       <w:r>
-        <w:t xml:space="preserve">f(x,y) over the range of </w:t>
+        <w:t>f(</w:t>
+      </w:r>
+      <w:proofErr w:type="spellStart"/>
+      <w:proofErr w:type="gramStart"/>
+      <w:r>
+        <w:t>x,y</w:t>
+      </w:r>
+      <w:proofErr w:type="spellEnd"/>
+      <w:proofErr w:type="gramEnd"/>
+      <w:r>
+        <w:t xml:space="preserve">) over the range of </w:t>
       </w:r>
     </w:p>
     <w:p>
@@ -429,10 +541,10 @@
           <w:position w:val="-32"/>
         </w:rPr>
         <w:object w:dxaOrig="740" w:dyaOrig="760">
-          <v:shape id="_x0000_i1027" type="#_x0000_t75" style="width:37.05pt;height:38.15pt" o:ole="">
-            <v:imagedata r:id="rId13" o:title=""/>
+          <v:shape id="_x0000_i1028" type="#_x0000_t75" style="width:36.75pt;height:38.25pt" o:ole="">
+            <v:imagedata r:id="rId12" o:title=""/>
           </v:shape>
-          <o:OLEObject Type="Embed" ProgID="Equation.DSMT4" ShapeID="_x0000_i1027" DrawAspect="Content" ObjectID="_1561666282" r:id="rId14"/>
+          <o:OLEObject Type="Embed" ProgID="Equation.DSMT4" ShapeID="_x0000_i1028" DrawAspect="Content" ObjectID="_1566229690" r:id="rId13"/>
         </w:object>
       </w:r>
     </w:p>
@@ -461,7 +573,21 @@
         <w:rPr>
           <w:b/>
         </w:rPr>
-        <w:t>(Matlab input</w:t>
+        <w:t>(</w:t>
+      </w:r>
+      <w:proofErr w:type="spellStart"/>
+      <w:r>
+        <w:rPr>
+          <w:b/>
+        </w:rPr>
+        <w:t>Matlab</w:t>
+      </w:r>
+      <w:proofErr w:type="spellEnd"/>
+      <w:r>
+        <w:rPr>
+          <w:b/>
+        </w:rPr>
+        <w:t xml:space="preserve"> input</w:t>
       </w:r>
       <w:r>
         <w:rPr>
@@ -504,7 +630,21 @@
         <w:rPr>
           <w:b/>
         </w:rPr>
-        <w:t>(Matlab Response)</w:t>
+        <w:t>(</w:t>
+      </w:r>
+      <w:proofErr w:type="spellStart"/>
+      <w:r>
+        <w:rPr>
+          <w:b/>
+        </w:rPr>
+        <w:t>Matlab</w:t>
+      </w:r>
+      <w:proofErr w:type="spellEnd"/>
+      <w:r>
+        <w:rPr>
+          <w:b/>
+        </w:rPr>
+        <w:t xml:space="preserve"> Response)</w:t>
       </w:r>
     </w:p>
     <w:p>
@@ -567,7 +707,7 @@
                     <pic:cNvPicPr/>
                   </pic:nvPicPr>
                   <pic:blipFill>
-                    <a:blip r:embed="rId15"/>
+                    <a:blip r:embed="rId14"/>
                     <a:stretch>
                       <a:fillRect/>
                     </a:stretch>
@@ -605,10 +745,10 @@
           <w:position w:val="-54"/>
         </w:rPr>
         <w:object w:dxaOrig="2020" w:dyaOrig="920">
-          <v:shape id="_x0000_i1028" type="#_x0000_t75" style="width:101pt;height:46.2pt" o:ole="">
-            <v:imagedata r:id="rId16" o:title=""/>
+          <v:shape id="_x0000_i1029" type="#_x0000_t75" style="width:101.25pt;height:46.5pt" o:ole="">
+            <v:imagedata r:id="rId15" o:title=""/>
           </v:shape>
-          <o:OLEObject Type="Embed" ProgID="Equation.DSMT4" ShapeID="_x0000_i1028" DrawAspect="Content" ObjectID="_1561666283" r:id="rId17"/>
+          <o:OLEObject Type="Embed" ProgID="Equation.DSMT4" ShapeID="_x0000_i1029" DrawAspect="Content" ObjectID="_1566229691" r:id="rId16"/>
         </w:object>
       </w:r>
     </w:p>
@@ -629,10 +769,10 @@
           <w:position w:val="-10"/>
         </w:rPr>
         <w:object w:dxaOrig="1080" w:dyaOrig="300">
-          <v:shape id="_x0000_i1029" type="#_x0000_t75" style="width:54.25pt;height:15.05pt" o:ole="">
-            <v:imagedata r:id="rId18" o:title=""/>
+          <v:shape id="_x0000_i1030" type="#_x0000_t75" style="width:54pt;height:15pt" o:ole="">
+            <v:imagedata r:id="rId17" o:title=""/>
           </v:shape>
-          <o:OLEObject Type="Embed" ProgID="Equation.DSMT4" ShapeID="_x0000_i1029" DrawAspect="Content" ObjectID="_1561666284" r:id="rId19"/>
+          <o:OLEObject Type="Embed" ProgID="Equation.DSMT4" ShapeID="_x0000_i1030" DrawAspect="Content" ObjectID="_1566229692" r:id="rId18"/>
         </w:object>
       </w:r>
     </w:p>
@@ -641,7 +781,15 @@
         <w:spacing w:line="240" w:lineRule="auto"/>
       </w:pPr>
       <w:r>
-        <w:t>Write a function that determines the magnitude of the frequency response of the filter.  That is we want a function that determines</w:t>
+        <w:t xml:space="preserve">Write a function that determines the magnitude of the frequency response of the filter.  That </w:t>
+      </w:r>
+      <w:proofErr w:type="gramStart"/>
+      <w:r>
+        <w:t>is</w:t>
+      </w:r>
+      <w:proofErr w:type="gramEnd"/>
+      <w:r>
+        <w:t xml:space="preserve"> we want a function that determines</w:t>
       </w:r>
     </w:p>
     <w:p>
@@ -656,10 +804,10 @@
           <w:position w:val="-16"/>
         </w:rPr>
         <w:object w:dxaOrig="1660" w:dyaOrig="440">
-          <v:shape id="_x0000_i1030" type="#_x0000_t75" style="width:82.75pt;height:22.05pt" o:ole="">
-            <v:imagedata r:id="rId20" o:title=""/>
+          <v:shape id="_x0000_i1031" type="#_x0000_t75" style="width:82.5pt;height:21.75pt" o:ole="">
+            <v:imagedata r:id="rId19" o:title=""/>
           </v:shape>
-          <o:OLEObject Type="Embed" ProgID="Equation.DSMT4" ShapeID="_x0000_i1030" DrawAspect="Content" ObjectID="_1561666285" r:id="rId21"/>
+          <o:OLEObject Type="Embed" ProgID="Equation.DSMT4" ShapeID="_x0000_i1031" DrawAspect="Content" ObjectID="_1566229693" r:id="rId20"/>
         </w:object>
       </w:r>
     </w:p>
@@ -675,10 +823,10 @@
           <w:position w:val="-6"/>
         </w:rPr>
         <w:object w:dxaOrig="240" w:dyaOrig="220">
-          <v:shape id="_x0000_i1031" type="#_x0000_t75" style="width:11.8pt;height:10.75pt" o:ole="">
-            <v:imagedata r:id="rId22" o:title=""/>
+          <v:shape id="_x0000_i1032" type="#_x0000_t75" style="width:12pt;height:10.5pt" o:ole="">
+            <v:imagedata r:id="rId21" o:title=""/>
           </v:shape>
-          <o:OLEObject Type="Embed" ProgID="Equation.DSMT4" ShapeID="_x0000_i1031" DrawAspect="Content" ObjectID="_1561666286" r:id="rId23"/>
+          <o:OLEObject Type="Embed" ProgID="Equation.DSMT4" ShapeID="_x0000_i1032" DrawAspect="Content" ObjectID="_1566229694" r:id="rId22"/>
         </w:object>
       </w:r>
       <w:r>
@@ -707,7 +855,23 @@
         <w:rPr>
           <w:b/>
         </w:rPr>
-        <w:t>(Matlab input</w:t>
+        <w:t>(</w:t>
+      </w:r>
+      <w:proofErr w:type="spellStart"/>
+      <w:r>
+        <w:rPr>
+          <w:b/>
+        </w:rPr>
+        <w:t>Matlab</w:t>
+      </w:r>
+      <w:bookmarkStart w:id="0" w:name="_GoBack"/>
+      <w:bookmarkEnd w:id="0"/>
+      <w:proofErr w:type="spellEnd"/>
+      <w:r>
+        <w:rPr>
+          <w:b/>
+        </w:rPr>
+        <w:t xml:space="preserve"> input</w:t>
       </w:r>
       <w:r>
         <w:rPr>
@@ -765,6 +929,7 @@
       <w:r>
         <w:t xml:space="preserve"> Write a function that computes the frequency response of the </w:t>
       </w:r>
+      <w:proofErr w:type="gramStart"/>
       <w:r>
         <w:t>band</w:t>
       </w:r>
@@ -774,6 +939,7 @@
       <w:r>
         <w:t xml:space="preserve"> filter</w:t>
       </w:r>
+      <w:proofErr w:type="gramEnd"/>
       <w:r>
         <w:t xml:space="preserve"> with L=1, C=1 and R=10 for a range of </w:t>
       </w:r>
@@ -782,10 +948,10 @@
           <w:position w:val="-6"/>
         </w:rPr>
         <w:object w:dxaOrig="1040" w:dyaOrig="279">
-          <v:shape id="_x0000_i1032" type="#_x0000_t75" style="width:52.1pt;height:13.95pt" o:ole="">
-            <v:imagedata r:id="rId24" o:title=""/>
+          <v:shape id="_x0000_i1033" type="#_x0000_t75" style="width:51.75pt;height:14.25pt" o:ole="">
+            <v:imagedata r:id="rId23" o:title=""/>
           </v:shape>
-          <o:OLEObject Type="Embed" ProgID="Equation.DSMT4" ShapeID="_x0000_i1032" DrawAspect="Content" ObjectID="_1561666287" r:id="rId25"/>
+          <o:OLEObject Type="Embed" ProgID="Equation.DSMT4" ShapeID="_x0000_i1033" DrawAspect="Content" ObjectID="_1566229695" r:id="rId24"/>
         </w:object>
       </w:r>
       <w:r>
@@ -796,10 +962,10 @@
           <w:position w:val="-6"/>
         </w:rPr>
         <w:object w:dxaOrig="1440" w:dyaOrig="279">
-          <v:shape id="_x0000_i1033" type="#_x0000_t75" style="width:1in;height:13.95pt" o:ole="">
-            <v:imagedata r:id="rId26" o:title=""/>
+          <v:shape id="_x0000_i1034" type="#_x0000_t75" style="width:1in;height:14.25pt" o:ole="">
+            <v:imagedata r:id="rId25" o:title=""/>
           </v:shape>
-          <o:OLEObject Type="Embed" ProgID="Equation.DSMT4" ShapeID="_x0000_i1033" DrawAspect="Content" ObjectID="_1561666288" r:id="rId27"/>
+          <o:OLEObject Type="Embed" ProgID="Equation.DSMT4" ShapeID="_x0000_i1034" DrawAspect="Content" ObjectID="_1566229696" r:id="rId26"/>
         </w:object>
       </w:r>
       <w:r>
@@ -820,7 +986,21 @@
         <w:rPr>
           <w:b/>
         </w:rPr>
-        <w:t>(Matlab input</w:t>
+        <w:t>(</w:t>
+      </w:r>
+      <w:proofErr w:type="spellStart"/>
+      <w:r>
+        <w:rPr>
+          <w:b/>
+        </w:rPr>
+        <w:t>Matlab</w:t>
+      </w:r>
+      <w:proofErr w:type="spellEnd"/>
+      <w:r>
+        <w:rPr>
+          <w:b/>
+        </w:rPr>
+        <w:t xml:space="preserve"> input</w:t>
       </w:r>
       <w:r>
         <w:rPr>
@@ -857,7 +1037,21 @@
         <w:rPr>
           <w:b/>
         </w:rPr>
-        <w:t>(Matlab Response</w:t>
+        <w:t>(</w:t>
+      </w:r>
+      <w:proofErr w:type="spellStart"/>
+      <w:r>
+        <w:rPr>
+          <w:b/>
+        </w:rPr>
+        <w:t>Matlab</w:t>
+      </w:r>
+      <w:proofErr w:type="spellEnd"/>
+      <w:r>
+        <w:rPr>
+          <w:b/>
+        </w:rPr>
+        <w:t xml:space="preserve"> Response</w:t>
       </w:r>
       <w:r>
         <w:rPr>
@@ -921,17 +1115,25 @@
         <w:t xml:space="preserve"> </w:t>
       </w:r>
       <w:r>
-        <w:t>Write a function for the bandpass  filter of Q3 that determines the phase of the transfer function in degrees. Generate a plot of the phase shift of the bandpass filter for the frequency range of</w:t>
+        <w:t xml:space="preserve">Write a function for the </w:t>
+      </w:r>
+      <w:proofErr w:type="gramStart"/>
+      <w:r>
+        <w:t>bandpass  filter</w:t>
+      </w:r>
+      <w:proofErr w:type="gramEnd"/>
+      <w:r>
+        <w:t xml:space="preserve"> of Q3 that determines the phase of the transfer function in degrees. Generate a plot of the phase shift of the bandpass filter for the frequency range of</w:t>
       </w:r>
       <w:r>
         <w:rPr>
           <w:position w:val="-6"/>
         </w:rPr>
         <w:object w:dxaOrig="1440" w:dyaOrig="279">
-          <v:shape id="_x0000_i1034" type="#_x0000_t75" style="width:1in;height:13.95pt" o:ole="">
-            <v:imagedata r:id="rId26" o:title=""/>
+          <v:shape id="_x0000_i1035" type="#_x0000_t75" style="width:1in;height:14.25pt" o:ole="">
+            <v:imagedata r:id="rId25" o:title=""/>
           </v:shape>
-          <o:OLEObject Type="Embed" ProgID="Equation.DSMT4" ShapeID="_x0000_i1034" DrawAspect="Content" ObjectID="_1561666289" r:id="rId28"/>
+          <o:OLEObject Type="Embed" ProgID="Equation.DSMT4" ShapeID="_x0000_i1035" DrawAspect="Content" ObjectID="_1566229697" r:id="rId27"/>
         </w:object>
       </w:r>
       <w:r>
@@ -946,7 +1148,21 @@
         <w:rPr>
           <w:b/>
         </w:rPr>
-        <w:t>(Matlab input</w:t>
+        <w:t>(</w:t>
+      </w:r>
+      <w:proofErr w:type="spellStart"/>
+      <w:r>
+        <w:rPr>
+          <w:b/>
+        </w:rPr>
+        <w:t>Matlab</w:t>
+      </w:r>
+      <w:proofErr w:type="spellEnd"/>
+      <w:r>
+        <w:rPr>
+          <w:b/>
+        </w:rPr>
+        <w:t xml:space="preserve"> input</w:t>
       </w:r>
       <w:r>
         <w:rPr>
@@ -1002,7 +1218,21 @@
         <w:rPr>
           <w:b/>
         </w:rPr>
-        <w:t xml:space="preserve"> (Matlab Response</w:t>
+        <w:t xml:space="preserve"> (</w:t>
+      </w:r>
+      <w:proofErr w:type="spellStart"/>
+      <w:r>
+        <w:rPr>
+          <w:b/>
+        </w:rPr>
+        <w:t>Matlab</w:t>
+      </w:r>
+      <w:proofErr w:type="spellEnd"/>
+      <w:r>
+        <w:rPr>
+          <w:b/>
+        </w:rPr>
+        <w:t xml:space="preserve"> Response</w:t>
       </w:r>
       <w:r>
         <w:rPr>
@@ -1049,7 +1279,28 @@
         <w:t>.</w:t>
       </w:r>
       <w:r>
-        <w:t xml:space="preserve"> Modify the program in Q5 such that the parameters of R C and L are global variables and hence do not have to be passed to the function filtfreq().  List your modified Matlab code</w:t>
+        <w:t xml:space="preserve"> Modify the program in Q5 such that the parameters of R C and L are global variables and hence do not have to be passed to the function </w:t>
+      </w:r>
+      <w:proofErr w:type="spellStart"/>
+      <w:proofErr w:type="gramStart"/>
+      <w:r>
+        <w:t>filtfreq</w:t>
+      </w:r>
+      <w:proofErr w:type="spellEnd"/>
+      <w:r>
+        <w:t>(</w:t>
+      </w:r>
+      <w:proofErr w:type="gramEnd"/>
+      <w:r>
+        <w:t xml:space="preserve">).  List your modified </w:t>
+      </w:r>
+      <w:proofErr w:type="spellStart"/>
+      <w:r>
+        <w:t>Matlab</w:t>
+      </w:r>
+      <w:proofErr w:type="spellEnd"/>
+      <w:r>
+        <w:t xml:space="preserve"> code</w:t>
       </w:r>
       <w:r>
         <w:t xml:space="preserve"> (both the function and the main program)</w:t>
@@ -1065,10 +1316,10 @@
           <w:position w:val="-6"/>
         </w:rPr>
         <w:object w:dxaOrig="1440" w:dyaOrig="279">
-          <v:shape id="_x0000_i1035" type="#_x0000_t75" style="width:1in;height:13.95pt" o:ole="">
-            <v:imagedata r:id="rId26" o:title=""/>
+          <v:shape id="_x0000_i1036" type="#_x0000_t75" style="width:1in;height:14.25pt" o:ole="">
+            <v:imagedata r:id="rId25" o:title=""/>
           </v:shape>
-          <o:OLEObject Type="Embed" ProgID="Equation.DSMT4" ShapeID="_x0000_i1035" DrawAspect="Content" ObjectID="_1561666290" r:id="rId29"/>
+          <o:OLEObject Type="Embed" ProgID="Equation.DSMT4" ShapeID="_x0000_i1036" DrawAspect="Content" ObjectID="_1566229698" r:id="rId28"/>
         </w:object>
       </w:r>
       <w:r>
@@ -1083,7 +1334,21 @@
         <w:rPr>
           <w:b/>
         </w:rPr>
-        <w:t>(Matlab input</w:t>
+        <w:t>(</w:t>
+      </w:r>
+      <w:proofErr w:type="spellStart"/>
+      <w:r>
+        <w:rPr>
+          <w:b/>
+        </w:rPr>
+        <w:t>Matlab</w:t>
+      </w:r>
+      <w:proofErr w:type="spellEnd"/>
+      <w:r>
+        <w:rPr>
+          <w:b/>
+        </w:rPr>
+        <w:t xml:space="preserve"> input</w:t>
       </w:r>
       <w:r>
         <w:rPr>
@@ -1119,7 +1384,21 @@
         <w:rPr>
           <w:b/>
         </w:rPr>
-        <w:t>(Matlab Response</w:t>
+        <w:t>(</w:t>
+      </w:r>
+      <w:proofErr w:type="spellStart"/>
+      <w:r>
+        <w:rPr>
+          <w:b/>
+        </w:rPr>
+        <w:t>Matlab</w:t>
+      </w:r>
+      <w:proofErr w:type="spellEnd"/>
+      <w:r>
+        <w:rPr>
+          <w:b/>
+        </w:rPr>
+        <w:t xml:space="preserve"> Response</w:t>
       </w:r>
       <w:r>
         <w:rPr>
@@ -1188,8 +1467,16 @@
         <w:rPr>
           <w:b/>
         </w:rPr>
-        <w:t>(ans</w:t>
-      </w:r>
+        <w:t>(</w:t>
+      </w:r>
+      <w:proofErr w:type="spellStart"/>
+      <w:r>
+        <w:rPr>
+          <w:b/>
+        </w:rPr>
+        <w:t>ans</w:t>
+      </w:r>
+      <w:proofErr w:type="spellEnd"/>
       <w:r>
         <w:rPr>
           <w:b/>
@@ -1234,10 +1521,10 @@
           <w:position w:val="-24"/>
         </w:rPr>
         <w:object w:dxaOrig="2540" w:dyaOrig="660">
-          <v:shape id="_x0000_i1036" type="#_x0000_t75" style="width:126.8pt;height:32.8pt" o:ole="">
-            <v:imagedata r:id="rId30" o:title=""/>
+          <v:shape id="_x0000_i1037" type="#_x0000_t75" style="width:126.75pt;height:33pt" o:ole="">
+            <v:imagedata r:id="rId29" o:title=""/>
           </v:shape>
-          <o:OLEObject Type="Embed" ProgID="Equation.DSMT4" ShapeID="_x0000_i1036" DrawAspect="Content" ObjectID="_1561666291" r:id="rId31"/>
+          <o:OLEObject Type="Embed" ProgID="Equation.DSMT4" ShapeID="_x0000_i1037" DrawAspect="Content" ObjectID="_1566229699" r:id="rId30"/>
         </w:object>
       </w:r>
     </w:p>
@@ -1256,10 +1543,10 @@
           <w:position w:val="-6"/>
         </w:rPr>
         <w:object w:dxaOrig="240" w:dyaOrig="220">
-          <v:shape id="_x0000_i1037" type="#_x0000_t75" style="width:11.8pt;height:10.75pt" o:ole="">
-            <v:imagedata r:id="rId32" o:title=""/>
+          <v:shape id="_x0000_i1038" type="#_x0000_t75" style="width:12pt;height:10.5pt" o:ole="">
+            <v:imagedata r:id="rId31" o:title=""/>
           </v:shape>
-          <o:OLEObject Type="Embed" ProgID="Equation.DSMT4" ShapeID="_x0000_i1037" DrawAspect="Content" ObjectID="_1561666292" r:id="rId33"/>
+          <o:OLEObject Type="Embed" ProgID="Equation.DSMT4" ShapeID="_x0000_i1038" DrawAspect="Content" ObjectID="_1566229700" r:id="rId32"/>
         </w:object>
       </w:r>
       <w:r>
@@ -1273,10 +1560,10 @@
           <w:position w:val="-14"/>
         </w:rPr>
         <w:object w:dxaOrig="740" w:dyaOrig="400">
-          <v:shape id="_x0000_i1038" type="#_x0000_t75" style="width:37.05pt;height:19.9pt" o:ole="">
-            <v:imagedata r:id="rId34" o:title=""/>
+          <v:shape id="_x0000_i1039" type="#_x0000_t75" style="width:36.75pt;height:20.25pt" o:ole="">
+            <v:imagedata r:id="rId33" o:title=""/>
           </v:shape>
-          <o:OLEObject Type="Embed" ProgID="Equation.DSMT4" ShapeID="_x0000_i1038" DrawAspect="Content" ObjectID="_1561666293" r:id="rId35"/>
+          <o:OLEObject Type="Embed" ProgID="Equation.DSMT4" ShapeID="_x0000_i1039" DrawAspect="Content" ObjectID="_1566229701" r:id="rId34"/>
         </w:object>
       </w:r>
       <w:r>
@@ -1293,8 +1580,6 @@
       <w:r>
         <w:t xml:space="preserve">time </w:t>
       </w:r>
-      <w:bookmarkStart w:id="0" w:name="_GoBack"/>
-      <w:bookmarkEnd w:id="0"/>
       <w:r>
         <w:t xml:space="preserve">delay for R=1, C=1, L=1 and </w:t>
       </w:r>
@@ -1303,10 +1588,10 @@
           <w:position w:val="-6"/>
         </w:rPr>
         <w:object w:dxaOrig="560" w:dyaOrig="279">
-          <v:shape id="_x0000_i1039" type="#_x0000_t75" style="width:27.95pt;height:13.95pt" o:ole="">
-            <v:imagedata r:id="rId36" o:title=""/>
+          <v:shape id="_x0000_i1040" type="#_x0000_t75" style="width:27.75pt;height:14.25pt" o:ole="">
+            <v:imagedata r:id="rId35" o:title=""/>
           </v:shape>
-          <o:OLEObject Type="Embed" ProgID="Equation.DSMT4" ShapeID="_x0000_i1039" DrawAspect="Content" ObjectID="_1561666294" r:id="rId37"/>
+          <o:OLEObject Type="Embed" ProgID="Equation.DSMT4" ShapeID="_x0000_i1040" DrawAspect="Content" ObjectID="_1566229702" r:id="rId36"/>
         </w:object>
       </w:r>
       <w:r>
@@ -1332,7 +1617,21 @@
         <w:rPr>
           <w:b/>
         </w:rPr>
-        <w:t>(Matlab input</w:t>
+        <w:t>(</w:t>
+      </w:r>
+      <w:proofErr w:type="spellStart"/>
+      <w:r>
+        <w:rPr>
+          <w:b/>
+        </w:rPr>
+        <w:t>Matlab</w:t>
+      </w:r>
+      <w:proofErr w:type="spellEnd"/>
+      <w:r>
+        <w:rPr>
+          <w:b/>
+        </w:rPr>
+        <w:t xml:space="preserve"> input</w:t>
       </w:r>
       <w:r>
         <w:rPr>
@@ -1353,7 +1652,21 @@
           <w:b/>
         </w:rPr>
         <w:lastRenderedPageBreak/>
-        <w:t xml:space="preserve"> (Matlab Response</w:t>
+        <w:t xml:space="preserve"> (</w:t>
+      </w:r>
+      <w:proofErr w:type="spellStart"/>
+      <w:r>
+        <w:rPr>
+          <w:b/>
+        </w:rPr>
+        <w:t>Matlab</w:t>
+      </w:r>
+      <w:proofErr w:type="spellEnd"/>
+      <w:r>
+        <w:rPr>
+          <w:b/>
+        </w:rPr>
+        <w:t xml:space="preserve"> Response</w:t>
       </w:r>
       <w:r>
         <w:rPr>
@@ -1393,10 +1706,10 @@
           <w:position w:val="-28"/>
         </w:rPr>
         <w:object w:dxaOrig="1600" w:dyaOrig="660">
-          <v:shape id="_x0000_i1040" type="#_x0000_t75" style="width:80.05pt;height:32.8pt" o:ole="">
-            <v:imagedata r:id="rId38" o:title=""/>
+          <v:shape id="_x0000_i1041" type="#_x0000_t75" style="width:80.25pt;height:33pt" o:ole="">
+            <v:imagedata r:id="rId37" o:title=""/>
           </v:shape>
-          <o:OLEObject Type="Embed" ProgID="Equation.DSMT4" ShapeID="_x0000_i1040" DrawAspect="Content" ObjectID="_1561666295" r:id="rId39"/>
+          <o:OLEObject Type="Embed" ProgID="Equation.DSMT4" ShapeID="_x0000_i1041" DrawAspect="Content" ObjectID="_1566229703" r:id="rId38"/>
         </w:object>
       </w:r>
     </w:p>
@@ -1405,17 +1718,25 @@
         <w:spacing w:line="240" w:lineRule="auto"/>
       </w:pPr>
       <w:r>
-        <w:t xml:space="preserve">Write a program the calculates the delay of the filter as determined in Q8, at the resonance frequency,  as a function of the resistance R over the range of 0.1&gt;R&gt;10 and plots this delay. Use L=1 and C=1 such that D is evaluated at </w:t>
+        <w:t xml:space="preserve">Write a program the calculates the delay of the filter as determined in Q8, at the resonance </w:t>
+      </w:r>
+      <w:proofErr w:type="gramStart"/>
+      <w:r>
+        <w:t>frequency,  as</w:t>
+      </w:r>
+      <w:proofErr w:type="gramEnd"/>
+      <w:r>
+        <w:t xml:space="preserve"> a function of the resistance R over the range of 0.1&gt;R&gt;10 and plots this delay. Use L=1 and C=1 such that D is evaluated at </w:t>
       </w:r>
       <w:r>
         <w:rPr>
           <w:position w:val="-6"/>
         </w:rPr>
         <w:object w:dxaOrig="560" w:dyaOrig="279">
-          <v:shape id="_x0000_i1041" type="#_x0000_t75" style="width:27.95pt;height:13.95pt" o:ole="">
-            <v:imagedata r:id="rId40" o:title=""/>
+          <v:shape id="_x0000_i1042" type="#_x0000_t75" style="width:27.75pt;height:14.25pt" o:ole="">
+            <v:imagedata r:id="rId39" o:title=""/>
           </v:shape>
-          <o:OLEObject Type="Embed" ProgID="Equation.DSMT4" ShapeID="_x0000_i1041" DrawAspect="Content" ObjectID="_1561666296" r:id="rId41"/>
+          <o:OLEObject Type="Embed" ProgID="Equation.DSMT4" ShapeID="_x0000_i1042" DrawAspect="Content" ObjectID="_1566229704" r:id="rId40"/>
         </w:object>
       </w:r>
       <w:r>
@@ -1430,7 +1751,21 @@
         <w:rPr>
           <w:b/>
         </w:rPr>
-        <w:t>(Matlab input</w:t>
+        <w:t>(</w:t>
+      </w:r>
+      <w:proofErr w:type="spellStart"/>
+      <w:r>
+        <w:rPr>
+          <w:b/>
+        </w:rPr>
+        <w:t>Matlab</w:t>
+      </w:r>
+      <w:proofErr w:type="spellEnd"/>
+      <w:r>
+        <w:rPr>
+          <w:b/>
+        </w:rPr>
+        <w:t xml:space="preserve"> input</w:t>
       </w:r>
       <w:r>
         <w:rPr>
@@ -1455,7 +1790,21 @@
         <w:rPr>
           <w:b/>
         </w:rPr>
-        <w:t>(Matlab Response</w:t>
+        <w:t>(</w:t>
+      </w:r>
+      <w:proofErr w:type="spellStart"/>
+      <w:r>
+        <w:rPr>
+          <w:b/>
+        </w:rPr>
+        <w:t>Matlab</w:t>
+      </w:r>
+      <w:proofErr w:type="spellEnd"/>
+      <w:r>
+        <w:rPr>
+          <w:b/>
+        </w:rPr>
+        <w:t xml:space="preserve"> Response</w:t>
       </w:r>
       <w:r>
         <w:rPr>
@@ -1475,7 +1824,7 @@
       </w:pPr>
     </w:p>
     <w:sectPr>
-      <w:footerReference w:type="default" r:id="rId42"/>
+      <w:footerReference w:type="default" r:id="rId41"/>
       <w:pgSz w:w="12240" w:h="15840"/>
       <w:pgMar w:top="1440" w:right="1440" w:bottom="1440" w:left="1440" w:header="708" w:footer="708" w:gutter="0"/>
       <w:cols w:space="708"/>
@@ -1486,7 +1835,7 @@
 </file>
 
 <file path=word/endnotes.xml><?xml version="1.0" encoding="utf-8"?>
-<w:endnotes xmlns:wpc="http://schemas.microsoft.com/office/word/2010/wordprocessingCanvas" xmlns:mc="http://schemas.openxmlformats.org/markup-compatibility/2006" xmlns:o="urn:schemas-microsoft-com:office:office" xmlns:r="http://schemas.openxmlformats.org/officeDocument/2006/relationships" xmlns:m="http://schemas.openxmlformats.org/officeDocument/2006/math" xmlns:v="urn:schemas-microsoft-com:vml" xmlns:wp14="http://schemas.microsoft.com/office/word/2010/wordprocessingDrawing" xmlns:wp="http://schemas.openxmlformats.org/drawingml/2006/wordprocessingDrawing" xmlns:w10="urn:schemas-microsoft-com:office:word" xmlns:w="http://schemas.openxmlformats.org/wordprocessingml/2006/main" xmlns:w14="http://schemas.microsoft.com/office/word/2010/wordml" xmlns:wpg="http://schemas.microsoft.com/office/word/2010/wordprocessingGroup" xmlns:wpi="http://schemas.microsoft.com/office/word/2010/wordprocessingInk" xmlns:wne="http://schemas.microsoft.com/office/word/2006/wordml" xmlns:wps="http://schemas.microsoft.com/office/word/2010/wordprocessingShape" mc:Ignorable="w14 wp14">
+<w:endnotes xmlns:wpc="http://schemas.microsoft.com/office/word/2010/wordprocessingCanvas" xmlns:cx="http://schemas.microsoft.com/office/drawing/2014/chartex" xmlns:cx1="http://schemas.microsoft.com/office/drawing/2015/9/8/chartex" xmlns:cx2="http://schemas.microsoft.com/office/drawing/2015/10/21/chartex" xmlns:cx3="http://schemas.microsoft.com/office/drawing/2016/5/9/chartex" xmlns:cx4="http://schemas.microsoft.com/office/drawing/2016/5/10/chartex" xmlns:cx5="http://schemas.microsoft.com/office/drawing/2016/5/11/chartex" xmlns:cx6="http://schemas.microsoft.com/office/drawing/2016/5/12/chartex" xmlns:cx7="http://schemas.microsoft.com/office/drawing/2016/5/13/chartex" xmlns:cx8="http://schemas.microsoft.com/office/drawing/2016/5/14/chartex" xmlns:mc="http://schemas.openxmlformats.org/markup-compatibility/2006" xmlns:aink="http://schemas.microsoft.com/office/drawing/2016/ink" xmlns:am3d="http://schemas.microsoft.com/office/drawing/2017/model3d" xmlns:o="urn:schemas-microsoft-com:office:office" xmlns:r="http://schemas.openxmlformats.org/officeDocument/2006/relationships" xmlns:m="http://schemas.openxmlformats.org/officeDocument/2006/math" xmlns:v="urn:schemas-microsoft-com:vml" xmlns:wp14="http://schemas.microsoft.com/office/word/2010/wordprocessingDrawing" xmlns:wp="http://schemas.openxmlformats.org/drawingml/2006/wordprocessingDrawing" xmlns:w10="urn:schemas-microsoft-com:office:word" xmlns:w="http://schemas.openxmlformats.org/wordprocessingml/2006/main" xmlns:w14="http://schemas.microsoft.com/office/word/2010/wordml" xmlns:w15="http://schemas.microsoft.com/office/word/2012/wordml" xmlns:w16cid="http://schemas.microsoft.com/office/word/2016/wordml/cid" xmlns:w16se="http://schemas.microsoft.com/office/word/2015/wordml/symex" xmlns:wpg="http://schemas.microsoft.com/office/word/2010/wordprocessingGroup" xmlns:wpi="http://schemas.microsoft.com/office/word/2010/wordprocessingInk" xmlns:wne="http://schemas.microsoft.com/office/word/2006/wordml" xmlns:wps="http://schemas.microsoft.com/office/word/2010/wordprocessingShape" mc:Ignorable="w14 w15 w16se w16cid wp14">
   <w:endnote w:type="separator" w:id="-1">
     <w:p>
       <w:pPr>
@@ -1511,7 +1860,7 @@
 </file>
 
 <file path=word/footer1.xml><?xml version="1.0" encoding="utf-8"?>
-<w:ftr xmlns:wpc="http://schemas.microsoft.com/office/word/2010/wordprocessingCanvas" xmlns:mc="http://schemas.openxmlformats.org/markup-compatibility/2006" xmlns:o="urn:schemas-microsoft-com:office:office" xmlns:r="http://schemas.openxmlformats.org/officeDocument/2006/relationships" xmlns:m="http://schemas.openxmlformats.org/officeDocument/2006/math" xmlns:v="urn:schemas-microsoft-com:vml" xmlns:wp14="http://schemas.microsoft.com/office/word/2010/wordprocessingDrawing" xmlns:wp="http://schemas.openxmlformats.org/drawingml/2006/wordprocessingDrawing" xmlns:w10="urn:schemas-microsoft-com:office:word" xmlns:w="http://schemas.openxmlformats.org/wordprocessingml/2006/main" xmlns:w14="http://schemas.microsoft.com/office/word/2010/wordml" xmlns:wpg="http://schemas.microsoft.com/office/word/2010/wordprocessingGroup" xmlns:wpi="http://schemas.microsoft.com/office/word/2010/wordprocessingInk" xmlns:wne="http://schemas.microsoft.com/office/word/2006/wordml" xmlns:wps="http://schemas.microsoft.com/office/word/2010/wordprocessingShape" mc:Ignorable="w14 wp14">
+<w:ftr xmlns:wpc="http://schemas.microsoft.com/office/word/2010/wordprocessingCanvas" xmlns:cx="http://schemas.microsoft.com/office/drawing/2014/chartex" xmlns:cx1="http://schemas.microsoft.com/office/drawing/2015/9/8/chartex" xmlns:cx2="http://schemas.microsoft.com/office/drawing/2015/10/21/chartex" xmlns:cx3="http://schemas.microsoft.com/office/drawing/2016/5/9/chartex" xmlns:cx4="http://schemas.microsoft.com/office/drawing/2016/5/10/chartex" xmlns:cx5="http://schemas.microsoft.com/office/drawing/2016/5/11/chartex" xmlns:cx6="http://schemas.microsoft.com/office/drawing/2016/5/12/chartex" xmlns:cx7="http://schemas.microsoft.com/office/drawing/2016/5/13/chartex" xmlns:cx8="http://schemas.microsoft.com/office/drawing/2016/5/14/chartex" xmlns:mc="http://schemas.openxmlformats.org/markup-compatibility/2006" xmlns:aink="http://schemas.microsoft.com/office/drawing/2016/ink" xmlns:am3d="http://schemas.microsoft.com/office/drawing/2017/model3d" xmlns:o="urn:schemas-microsoft-com:office:office" xmlns:r="http://schemas.openxmlformats.org/officeDocument/2006/relationships" xmlns:m="http://schemas.openxmlformats.org/officeDocument/2006/math" xmlns:v="urn:schemas-microsoft-com:vml" xmlns:wp14="http://schemas.microsoft.com/office/word/2010/wordprocessingDrawing" xmlns:wp="http://schemas.openxmlformats.org/drawingml/2006/wordprocessingDrawing" xmlns:w10="urn:schemas-microsoft-com:office:word" xmlns:w="http://schemas.openxmlformats.org/wordprocessingml/2006/main" xmlns:w14="http://schemas.microsoft.com/office/word/2010/wordml" xmlns:w15="http://schemas.microsoft.com/office/word/2012/wordml" xmlns:w16cid="http://schemas.microsoft.com/office/word/2016/wordml/cid" xmlns:w16se="http://schemas.microsoft.com/office/word/2015/wordml/symex" xmlns:wpg="http://schemas.microsoft.com/office/word/2010/wordprocessingGroup" xmlns:wpi="http://schemas.microsoft.com/office/word/2010/wordprocessingInk" xmlns:wne="http://schemas.microsoft.com/office/word/2006/wordml" xmlns:wps="http://schemas.microsoft.com/office/word/2010/wordprocessingShape" mc:Ignorable="w14 w15 w16se w16cid wp14">
   <w:p>
     <w:pPr>
       <w:pStyle w:val="Footer"/>
@@ -1579,7 +1928,7 @@
 </file>
 
 <file path=word/footnotes.xml><?xml version="1.0" encoding="utf-8"?>
-<w:footnotes xmlns:wpc="http://schemas.microsoft.com/office/word/2010/wordprocessingCanvas" xmlns:mc="http://schemas.openxmlformats.org/markup-compatibility/2006" xmlns:o="urn:schemas-microsoft-com:office:office" xmlns:r="http://schemas.openxmlformats.org/officeDocument/2006/relationships" xmlns:m="http://schemas.openxmlformats.org/officeDocument/2006/math" xmlns:v="urn:schemas-microsoft-com:vml" xmlns:wp14="http://schemas.microsoft.com/office/word/2010/wordprocessingDrawing" xmlns:wp="http://schemas.openxmlformats.org/drawingml/2006/wordprocessingDrawing" xmlns:w10="urn:schemas-microsoft-com:office:word" xmlns:w="http://schemas.openxmlformats.org/wordprocessingml/2006/main" xmlns:w14="http://schemas.microsoft.com/office/word/2010/wordml" xmlns:wpg="http://schemas.microsoft.com/office/word/2010/wordprocessingGroup" xmlns:wpi="http://schemas.microsoft.com/office/word/2010/wordprocessingInk" xmlns:wne="http://schemas.microsoft.com/office/word/2006/wordml" xmlns:wps="http://schemas.microsoft.com/office/word/2010/wordprocessingShape" mc:Ignorable="w14 wp14">
+<w:footnotes xmlns:wpc="http://schemas.microsoft.com/office/word/2010/wordprocessingCanvas" xmlns:cx="http://schemas.microsoft.com/office/drawing/2014/chartex" xmlns:cx1="http://schemas.microsoft.com/office/drawing/2015/9/8/chartex" xmlns:cx2="http://schemas.microsoft.com/office/drawing/2015/10/21/chartex" xmlns:cx3="http://schemas.microsoft.com/office/drawing/2016/5/9/chartex" xmlns:cx4="http://schemas.microsoft.com/office/drawing/2016/5/10/chartex" xmlns:cx5="http://schemas.microsoft.com/office/drawing/2016/5/11/chartex" xmlns:cx6="http://schemas.microsoft.com/office/drawing/2016/5/12/chartex" xmlns:cx7="http://schemas.microsoft.com/office/drawing/2016/5/13/chartex" xmlns:cx8="http://schemas.microsoft.com/office/drawing/2016/5/14/chartex" xmlns:mc="http://schemas.openxmlformats.org/markup-compatibility/2006" xmlns:aink="http://schemas.microsoft.com/office/drawing/2016/ink" xmlns:am3d="http://schemas.microsoft.com/office/drawing/2017/model3d" xmlns:o="urn:schemas-microsoft-com:office:office" xmlns:r="http://schemas.openxmlformats.org/officeDocument/2006/relationships" xmlns:m="http://schemas.openxmlformats.org/officeDocument/2006/math" xmlns:v="urn:schemas-microsoft-com:vml" xmlns:wp14="http://schemas.microsoft.com/office/word/2010/wordprocessingDrawing" xmlns:wp="http://schemas.openxmlformats.org/drawingml/2006/wordprocessingDrawing" xmlns:w10="urn:schemas-microsoft-com:office:word" xmlns:w="http://schemas.openxmlformats.org/wordprocessingml/2006/main" xmlns:w14="http://schemas.microsoft.com/office/word/2010/wordml" xmlns:w15="http://schemas.microsoft.com/office/word/2012/wordml" xmlns:w16cid="http://schemas.microsoft.com/office/word/2016/wordml/cid" xmlns:w16se="http://schemas.microsoft.com/office/word/2015/wordml/symex" xmlns:wpg="http://schemas.microsoft.com/office/word/2010/wordprocessingGroup" xmlns:wpi="http://schemas.microsoft.com/office/word/2010/wordprocessingInk" xmlns:wne="http://schemas.microsoft.com/office/word/2006/wordml" xmlns:wps="http://schemas.microsoft.com/office/word/2010/wordprocessingShape" mc:Ignorable="w14 w15 w16se w16cid wp14">
   <w:footnote w:type="separator" w:id="-1">
     <w:p>
       <w:pPr>
@@ -1604,7 +1953,7 @@
 </file>
 
 <file path=word/styles.xml><?xml version="1.0" encoding="utf-8"?>
-<w:styles xmlns:mc="http://schemas.openxmlformats.org/markup-compatibility/2006" xmlns:r="http://schemas.openxmlformats.org/officeDocument/2006/relationships" xmlns:w="http://schemas.openxmlformats.org/wordprocessingml/2006/main" xmlns:w14="http://schemas.microsoft.com/office/word/2010/wordml" mc:Ignorable="w14">
+<w:styles xmlns:mc="http://schemas.openxmlformats.org/markup-compatibility/2006" xmlns:r="http://schemas.openxmlformats.org/officeDocument/2006/relationships" xmlns:w="http://schemas.openxmlformats.org/wordprocessingml/2006/main" xmlns:w14="http://schemas.microsoft.com/office/word/2010/wordml" xmlns:w15="http://schemas.microsoft.com/office/word/2012/wordml" xmlns:w16cid="http://schemas.microsoft.com/office/word/2016/wordml/cid" xmlns:w16se="http://schemas.microsoft.com/office/word/2015/wordml/symex" mc:Ignorable="w14 w15 w16se w16cid">
   <w:docDefaults>
     <w:rPrDefault>
       <w:rPr>
@@ -1620,144 +1969,382 @@
       </w:pPr>
     </w:pPrDefault>
   </w:docDefaults>
-  <w:latentStyles w:defLockedState="0" w:defUIPriority="99" w:defSemiHidden="1" w:defUnhideWhenUsed="1" w:defQFormat="0" w:count="267">
-    <w:lsdException w:name="Normal" w:semiHidden="0" w:uiPriority="0" w:unhideWhenUsed="0" w:qFormat="1"/>
-    <w:lsdException w:name="heading 1" w:semiHidden="0" w:uiPriority="9" w:unhideWhenUsed="0" w:qFormat="1"/>
-    <w:lsdException w:name="heading 2" w:uiPriority="9" w:qFormat="1"/>
-    <w:lsdException w:name="heading 3" w:uiPriority="9" w:qFormat="1"/>
-    <w:lsdException w:name="heading 4" w:uiPriority="9" w:qFormat="1"/>
-    <w:lsdException w:name="heading 5" w:uiPriority="9" w:qFormat="1"/>
-    <w:lsdException w:name="heading 6" w:uiPriority="9" w:qFormat="1"/>
-    <w:lsdException w:name="heading 7" w:uiPriority="9" w:qFormat="1"/>
-    <w:lsdException w:name="heading 8" w:uiPriority="9" w:qFormat="1"/>
-    <w:lsdException w:name="heading 9" w:uiPriority="9" w:qFormat="1"/>
-    <w:lsdException w:name="toc 1" w:uiPriority="39"/>
-    <w:lsdException w:name="toc 2" w:uiPriority="39"/>
-    <w:lsdException w:name="toc 3" w:uiPriority="39"/>
-    <w:lsdException w:name="toc 4" w:uiPriority="39"/>
-    <w:lsdException w:name="toc 5" w:uiPriority="39"/>
-    <w:lsdException w:name="toc 6" w:uiPriority="39"/>
-    <w:lsdException w:name="toc 7" w:uiPriority="39"/>
-    <w:lsdException w:name="toc 8" w:uiPriority="39"/>
-    <w:lsdException w:name="toc 9" w:uiPriority="39"/>
-    <w:lsdException w:name="caption" w:uiPriority="35" w:qFormat="1"/>
-    <w:lsdException w:name="Title" w:semiHidden="0" w:uiPriority="10" w:unhideWhenUsed="0" w:qFormat="1"/>
-    <w:lsdException w:name="Default Paragraph Font" w:uiPriority="1"/>
-    <w:lsdException w:name="Subtitle" w:semiHidden="0" w:uiPriority="11" w:unhideWhenUsed="0" w:qFormat="1"/>
-    <w:lsdException w:name="Strong" w:semiHidden="0" w:uiPriority="22" w:unhideWhenUsed="0" w:qFormat="1"/>
-    <w:lsdException w:name="Emphasis" w:semiHidden="0" w:uiPriority="20" w:unhideWhenUsed="0" w:qFormat="1"/>
-    <w:lsdException w:name="Table Grid" w:semiHidden="0" w:uiPriority="59" w:unhideWhenUsed="0"/>
-    <w:lsdException w:name="Placeholder Text" w:unhideWhenUsed="0"/>
-    <w:lsdException w:name="No Spacing" w:semiHidden="0" w:uiPriority="1" w:unhideWhenUsed="0" w:qFormat="1"/>
-    <w:lsdException w:name="Light Shading" w:semiHidden="0" w:uiPriority="60" w:unhideWhenUsed="0"/>
-    <w:lsdException w:name="Light List" w:semiHidden="0" w:uiPriority="61" w:unhideWhenUsed="0"/>
-    <w:lsdException w:name="Light Grid" w:semiHidden="0" w:uiPriority="62" w:unhideWhenUsed="0"/>
-    <w:lsdException w:name="Medium Shading 1" w:semiHidden="0" w:uiPriority="63" w:unhideWhenUsed="0"/>
-    <w:lsdException w:name="Medium Shading 2" w:semiHidden="0" w:uiPriority="64" w:unhideWhenUsed="0"/>
-    <w:lsdException w:name="Medium List 1" w:semiHidden="0" w:uiPriority="65" w:unhideWhenUsed="0"/>
-    <w:lsdException w:name="Medium List 2" w:semiHidden="0" w:uiPriority="66" w:unhideWhenUsed="0"/>
-    <w:lsdException w:name="Medium Grid 1" w:semiHidden="0" w:uiPriority="67" w:unhideWhenUsed="0"/>
-    <w:lsdException w:name="Medium Grid 2" w:semiHidden="0" w:uiPriority="68" w:unhideWhenUsed="0"/>
-    <w:lsdException w:name="Medium Grid 3" w:semiHidden="0" w:uiPriority="69" w:unhideWhenUsed="0"/>
-    <w:lsdException w:name="Dark List" w:semiHidden="0" w:uiPriority="70" w:unhideWhenUsed="0"/>
-    <w:lsdException w:name="Colorful Shading" w:semiHidden="0" w:uiPriority="71" w:unhideWhenUsed="0"/>
-    <w:lsdException w:name="Colorful List" w:semiHidden="0" w:uiPriority="72" w:unhideWhenUsed="0"/>
-    <w:lsdException w:name="Colorful Grid" w:semiHidden="0" w:uiPriority="73" w:unhideWhenUsed="0"/>
-    <w:lsdException w:name="Light Shading Accent 1" w:semiHidden="0" w:uiPriority="60" w:unhideWhenUsed="0"/>
-    <w:lsdException w:name="Light List Accent 1" w:semiHidden="0" w:uiPriority="61" w:unhideWhenUsed="0"/>
-    <w:lsdException w:name="Light Grid Accent 1" w:semiHidden="0" w:uiPriority="62" w:unhideWhenUsed="0"/>
-    <w:lsdException w:name="Medium Shading 1 Accent 1" w:semiHidden="0" w:uiPriority="63" w:unhideWhenUsed="0"/>
-    <w:lsdException w:name="Medium Shading 2 Accent 1" w:semiHidden="0" w:uiPriority="64" w:unhideWhenUsed="0"/>
-    <w:lsdException w:name="Medium List 1 Accent 1" w:semiHidden="0" w:uiPriority="65" w:unhideWhenUsed="0"/>
-    <w:lsdException w:name="Revision" w:unhideWhenUsed="0"/>
-    <w:lsdException w:name="List Paragraph" w:semiHidden="0" w:uiPriority="34" w:unhideWhenUsed="0" w:qFormat="1"/>
-    <w:lsdException w:name="Quote" w:semiHidden="0" w:uiPriority="29" w:unhideWhenUsed="0" w:qFormat="1"/>
-    <w:lsdException w:name="Intense Quote" w:semiHidden="0" w:uiPriority="30" w:unhideWhenUsed="0" w:qFormat="1"/>
-    <w:lsdException w:name="Medium List 2 Accent 1" w:semiHidden="0" w:uiPriority="66" w:unhideWhenUsed="0"/>
-    <w:lsdException w:name="Medium Grid 1 Accent 1" w:semiHidden="0" w:uiPriority="67" w:unhideWhenUsed="0"/>
-    <w:lsdException w:name="Medium Grid 2 Accent 1" w:semiHidden="0" w:uiPriority="68" w:unhideWhenUsed="0"/>
-    <w:lsdException w:name="Medium Grid 3 Accent 1" w:semiHidden="0" w:uiPriority="69" w:unhideWhenUsed="0"/>
-    <w:lsdException w:name="Dark List Accent 1" w:semiHidden="0" w:uiPriority="70" w:unhideWhenUsed="0"/>
-    <w:lsdException w:name="Colorful Shading Accent 1" w:semiHidden="0" w:uiPriority="71" w:unhideWhenUsed="0"/>
-    <w:lsdException w:name="Colorful List Accent 1" w:semiHidden="0" w:uiPriority="72" w:unhideWhenUsed="0"/>
-    <w:lsdException w:name="Colorful Grid Accent 1" w:semiHidden="0" w:uiPriority="73" w:unhideWhenUsed="0"/>
-    <w:lsdException w:name="Light Shading Accent 2" w:semiHidden="0" w:uiPriority="60" w:unhideWhenUsed="0"/>
-    <w:lsdException w:name="Light List Accent 2" w:semiHidden="0" w:uiPriority="61" w:unhideWhenUsed="0"/>
-    <w:lsdException w:name="Light Grid Accent 2" w:semiHidden="0" w:uiPriority="62" w:unhideWhenUsed="0"/>
-    <w:lsdException w:name="Medium Shading 1 Accent 2" w:semiHidden="0" w:uiPriority="63" w:unhideWhenUsed="0"/>
-    <w:lsdException w:name="Medium Shading 2 Accent 2" w:semiHidden="0" w:uiPriority="64" w:unhideWhenUsed="0"/>
-    <w:lsdException w:name="Medium List 1 Accent 2" w:semiHidden="0" w:uiPriority="65" w:unhideWhenUsed="0"/>
-    <w:lsdException w:name="Medium List 2 Accent 2" w:semiHidden="0" w:uiPriority="66" w:unhideWhenUsed="0"/>
-    <w:lsdException w:name="Medium Grid 1 Accent 2" w:semiHidden="0" w:uiPriority="67" w:unhideWhenUsed="0"/>
-    <w:lsdException w:name="Medium Grid 2 Accent 2" w:semiHidden="0" w:uiPriority="68" w:unhideWhenUsed="0"/>
-    <w:lsdException w:name="Medium Grid 3 Accent 2" w:semiHidden="0" w:uiPriority="69" w:unhideWhenUsed="0"/>
-    <w:lsdException w:name="Dark List Accent 2" w:semiHidden="0" w:uiPriority="70" w:unhideWhenUsed="0"/>
-    <w:lsdException w:name="Colorful Shading Accent 2" w:semiHidden="0" w:uiPriority="71" w:unhideWhenUsed="0"/>
-    <w:lsdException w:name="Colorful List Accent 2" w:semiHidden="0" w:uiPriority="72" w:unhideWhenUsed="0"/>
-    <w:lsdException w:name="Colorful Grid Accent 2" w:semiHidden="0" w:uiPriority="73" w:unhideWhenUsed="0"/>
-    <w:lsdException w:name="Light Shading Accent 3" w:semiHidden="0" w:uiPriority="60" w:unhideWhenUsed="0"/>
-    <w:lsdException w:name="Light List Accent 3" w:semiHidden="0" w:uiPriority="61" w:unhideWhenUsed="0"/>
-    <w:lsdException w:name="Light Grid Accent 3" w:semiHidden="0" w:uiPriority="62" w:unhideWhenUsed="0"/>
-    <w:lsdException w:name="Medium Shading 1 Accent 3" w:semiHidden="0" w:uiPriority="63" w:unhideWhenUsed="0"/>
-    <w:lsdException w:name="Medium Shading 2 Accent 3" w:semiHidden="0" w:uiPriority="64" w:unhideWhenUsed="0"/>
-    <w:lsdException w:name="Medium List 1 Accent 3" w:semiHidden="0" w:uiPriority="65" w:unhideWhenUsed="0"/>
-    <w:lsdException w:name="Medium List 2 Accent 3" w:semiHidden="0" w:uiPriority="66" w:unhideWhenUsed="0"/>
-    <w:lsdException w:name="Medium Grid 1 Accent 3" w:semiHidden="0" w:uiPriority="67" w:unhideWhenUsed="0"/>
-    <w:lsdException w:name="Medium Grid 2 Accent 3" w:semiHidden="0" w:uiPriority="68" w:unhideWhenUsed="0"/>
-    <w:lsdException w:name="Medium Grid 3 Accent 3" w:semiHidden="0" w:uiPriority="69" w:unhideWhenUsed="0"/>
-    <w:lsdException w:name="Dark List Accent 3" w:semiHidden="0" w:uiPriority="70" w:unhideWhenUsed="0"/>
-    <w:lsdException w:name="Colorful Shading Accent 3" w:semiHidden="0" w:uiPriority="71" w:unhideWhenUsed="0"/>
-    <w:lsdException w:name="Colorful List Accent 3" w:semiHidden="0" w:uiPriority="72" w:unhideWhenUsed="0"/>
-    <w:lsdException w:name="Colorful Grid Accent 3" w:semiHidden="0" w:uiPriority="73" w:unhideWhenUsed="0"/>
-    <w:lsdException w:name="Light Shading Accent 4" w:semiHidden="0" w:uiPriority="60" w:unhideWhenUsed="0"/>
-    <w:lsdException w:name="Light List Accent 4" w:semiHidden="0" w:uiPriority="61" w:unhideWhenUsed="0"/>
-    <w:lsdException w:name="Light Grid Accent 4" w:semiHidden="0" w:uiPriority="62" w:unhideWhenUsed="0"/>
-    <w:lsdException w:name="Medium Shading 1 Accent 4" w:semiHidden="0" w:uiPriority="63" w:unhideWhenUsed="0"/>
-    <w:lsdException w:name="Medium Shading 2 Accent 4" w:semiHidden="0" w:uiPriority="64" w:unhideWhenUsed="0"/>
-    <w:lsdException w:name="Medium List 1 Accent 4" w:semiHidden="0" w:uiPriority="65" w:unhideWhenUsed="0"/>
-    <w:lsdException w:name="Medium List 2 Accent 4" w:semiHidden="0" w:uiPriority="66" w:unhideWhenUsed="0"/>
-    <w:lsdException w:name="Medium Grid 1 Accent 4" w:semiHidden="0" w:uiPriority="67" w:unhideWhenUsed="0"/>
-    <w:lsdException w:name="Medium Grid 2 Accent 4" w:semiHidden="0" w:uiPriority="68" w:unhideWhenUsed="0"/>
-    <w:lsdException w:name="Medium Grid 3 Accent 4" w:semiHidden="0" w:uiPriority="69" w:unhideWhenUsed="0"/>
-    <w:lsdException w:name="Dark List Accent 4" w:semiHidden="0" w:uiPriority="70" w:unhideWhenUsed="0"/>
-    <w:lsdException w:name="Colorful Shading Accent 4" w:semiHidden="0" w:uiPriority="71" w:unhideWhenUsed="0"/>
-    <w:lsdException w:name="Colorful List Accent 4" w:semiHidden="0" w:uiPriority="72" w:unhideWhenUsed="0"/>
-    <w:lsdException w:name="Colorful Grid Accent 4" w:semiHidden="0" w:uiPriority="73" w:unhideWhenUsed="0"/>
-    <w:lsdException w:name="Light Shading Accent 5" w:semiHidden="0" w:uiPriority="60" w:unhideWhenUsed="0"/>
-    <w:lsdException w:name="Light List Accent 5" w:semiHidden="0" w:uiPriority="61" w:unhideWhenUsed="0"/>
-    <w:lsdException w:name="Light Grid Accent 5" w:semiHidden="0" w:uiPriority="62" w:unhideWhenUsed="0"/>
-    <w:lsdException w:name="Medium Shading 1 Accent 5" w:semiHidden="0" w:uiPriority="63" w:unhideWhenUsed="0"/>
-    <w:lsdException w:name="Medium Shading 2 Accent 5" w:semiHidden="0" w:uiPriority="64" w:unhideWhenUsed="0"/>
-    <w:lsdException w:name="Medium List 1 Accent 5" w:semiHidden="0" w:uiPriority="65" w:unhideWhenUsed="0"/>
-    <w:lsdException w:name="Medium List 2 Accent 5" w:semiHidden="0" w:uiPriority="66" w:unhideWhenUsed="0"/>
-    <w:lsdException w:name="Medium Grid 1 Accent 5" w:semiHidden="0" w:uiPriority="67" w:unhideWhenUsed="0"/>
-    <w:lsdException w:name="Medium Grid 2 Accent 5" w:semiHidden="0" w:uiPriority="68" w:unhideWhenUsed="0"/>
-    <w:lsdException w:name="Medium Grid 3 Accent 5" w:semiHidden="0" w:uiPriority="69" w:unhideWhenUsed="0"/>
-    <w:lsdException w:name="Dark List Accent 5" w:semiHidden="0" w:uiPriority="70" w:unhideWhenUsed="0"/>
-    <w:lsdException w:name="Colorful Shading Accent 5" w:semiHidden="0" w:uiPriority="71" w:unhideWhenUsed="0"/>
-    <w:lsdException w:name="Colorful List Accent 5" w:semiHidden="0" w:uiPriority="72" w:unhideWhenUsed="0"/>
-    <w:lsdException w:name="Colorful Grid Accent 5" w:semiHidden="0" w:uiPriority="73" w:unhideWhenUsed="0"/>
-    <w:lsdException w:name="Light Shading Accent 6" w:semiHidden="0" w:uiPriority="60" w:unhideWhenUsed="0"/>
-    <w:lsdException w:name="Light List Accent 6" w:semiHidden="0" w:uiPriority="61" w:unhideWhenUsed="0"/>
-    <w:lsdException w:name="Light Grid Accent 6" w:semiHidden="0" w:uiPriority="62" w:unhideWhenUsed="0"/>
-    <w:lsdException w:name="Medium Shading 1 Accent 6" w:semiHidden="0" w:uiPriority="63" w:unhideWhenUsed="0"/>
-    <w:lsdException w:name="Medium Shading 2 Accent 6" w:semiHidden="0" w:uiPriority="64" w:unhideWhenUsed="0"/>
-    <w:lsdException w:name="Medium List 1 Accent 6" w:semiHidden="0" w:uiPriority="65" w:unhideWhenUsed="0"/>
-    <w:lsdException w:name="Medium List 2 Accent 6" w:semiHidden="0" w:uiPriority="66" w:unhideWhenUsed="0"/>
-    <w:lsdException w:name="Medium Grid 1 Accent 6" w:semiHidden="0" w:uiPriority="67" w:unhideWhenUsed="0"/>
-    <w:lsdException w:name="Medium Grid 2 Accent 6" w:semiHidden="0" w:uiPriority="68" w:unhideWhenUsed="0"/>
-    <w:lsdException w:name="Medium Grid 3 Accent 6" w:semiHidden="0" w:uiPriority="69" w:unhideWhenUsed="0"/>
-    <w:lsdException w:name="Dark List Accent 6" w:semiHidden="0" w:uiPriority="70" w:unhideWhenUsed="0"/>
-    <w:lsdException w:name="Colorful Shading Accent 6" w:semiHidden="0" w:uiPriority="71" w:unhideWhenUsed="0"/>
-    <w:lsdException w:name="Colorful List Accent 6" w:semiHidden="0" w:uiPriority="72" w:unhideWhenUsed="0"/>
-    <w:lsdException w:name="Colorful Grid Accent 6" w:semiHidden="0" w:uiPriority="73" w:unhideWhenUsed="0"/>
-    <w:lsdException w:name="Subtle Emphasis" w:semiHidden="0" w:uiPriority="19" w:unhideWhenUsed="0" w:qFormat="1"/>
-    <w:lsdException w:name="Intense Emphasis" w:semiHidden="0" w:uiPriority="21" w:unhideWhenUsed="0" w:qFormat="1"/>
-    <w:lsdException w:name="Subtle Reference" w:semiHidden="0" w:uiPriority="31" w:unhideWhenUsed="0" w:qFormat="1"/>
-    <w:lsdException w:name="Intense Reference" w:semiHidden="0" w:uiPriority="32" w:unhideWhenUsed="0" w:qFormat="1"/>
-    <w:lsdException w:name="Book Title" w:semiHidden="0" w:uiPriority="33" w:unhideWhenUsed="0" w:qFormat="1"/>
-    <w:lsdException w:name="Bibliography" w:uiPriority="37"/>
-    <w:lsdException w:name="TOC Heading" w:uiPriority="39" w:qFormat="1"/>
+  <w:latentStyles w:defLockedState="0" w:defUIPriority="99" w:defSemiHidden="0" w:defUnhideWhenUsed="0" w:defQFormat="0" w:count="375">
+    <w:lsdException w:name="Normal" w:uiPriority="0" w:qFormat="1"/>
+    <w:lsdException w:name="heading 1" w:uiPriority="9" w:qFormat="1"/>
+    <w:lsdException w:name="heading 2" w:semiHidden="1" w:uiPriority="9" w:unhideWhenUsed="1" w:qFormat="1"/>
+    <w:lsdException w:name="heading 3" w:semiHidden="1" w:uiPriority="9" w:unhideWhenUsed="1" w:qFormat="1"/>
+    <w:lsdException w:name="heading 4" w:semiHidden="1" w:uiPriority="9" w:unhideWhenUsed="1" w:qFormat="1"/>
+    <w:lsdException w:name="heading 5" w:semiHidden="1" w:uiPriority="9" w:unhideWhenUsed="1" w:qFormat="1"/>
+    <w:lsdException w:name="heading 6" w:semiHidden="1" w:uiPriority="9" w:unhideWhenUsed="1" w:qFormat="1"/>
+    <w:lsdException w:name="heading 7" w:semiHidden="1" w:uiPriority="9" w:unhideWhenUsed="1" w:qFormat="1"/>
+    <w:lsdException w:name="heading 8" w:semiHidden="1" w:uiPriority="9" w:unhideWhenUsed="1" w:qFormat="1"/>
+    <w:lsdException w:name="heading 9" w:semiHidden="1" w:uiPriority="9" w:unhideWhenUsed="1" w:qFormat="1"/>
+    <w:lsdException w:name="index 1" w:semiHidden="1" w:unhideWhenUsed="1"/>
+    <w:lsdException w:name="index 2" w:semiHidden="1" w:unhideWhenUsed="1"/>
+    <w:lsdException w:name="index 3" w:semiHidden="1" w:unhideWhenUsed="1"/>
+    <w:lsdException w:name="index 4" w:semiHidden="1" w:unhideWhenUsed="1"/>
+    <w:lsdException w:name="index 5" w:semiHidden="1" w:unhideWhenUsed="1"/>
+    <w:lsdException w:name="index 6" w:semiHidden="1" w:unhideWhenUsed="1"/>
+    <w:lsdException w:name="index 7" w:semiHidden="1" w:unhideWhenUsed="1"/>
+    <w:lsdException w:name="index 8" w:semiHidden="1" w:unhideWhenUsed="1"/>
+    <w:lsdException w:name="index 9" w:semiHidden="1" w:unhideWhenUsed="1"/>
+    <w:lsdException w:name="toc 1" w:semiHidden="1" w:uiPriority="39" w:unhideWhenUsed="1"/>
+    <w:lsdException w:name="toc 2" w:semiHidden="1" w:uiPriority="39" w:unhideWhenUsed="1"/>
+    <w:lsdException w:name="toc 3" w:semiHidden="1" w:uiPriority="39" w:unhideWhenUsed="1"/>
+    <w:lsdException w:name="toc 4" w:semiHidden="1" w:uiPriority="39" w:unhideWhenUsed="1"/>
+    <w:lsdException w:name="toc 5" w:semiHidden="1" w:uiPriority="39" w:unhideWhenUsed="1"/>
+    <w:lsdException w:name="toc 6" w:semiHidden="1" w:uiPriority="39" w:unhideWhenUsed="1"/>
+    <w:lsdException w:name="toc 7" w:semiHidden="1" w:uiPriority="39" w:unhideWhenUsed="1"/>
+    <w:lsdException w:name="toc 8" w:semiHidden="1" w:uiPriority="39" w:unhideWhenUsed="1"/>
+    <w:lsdException w:name="toc 9" w:semiHidden="1" w:uiPriority="39" w:unhideWhenUsed="1"/>
+    <w:lsdException w:name="Normal Indent" w:semiHidden="1" w:unhideWhenUsed="1"/>
+    <w:lsdException w:name="footnote text" w:semiHidden="1" w:unhideWhenUsed="1"/>
+    <w:lsdException w:name="annotation text" w:semiHidden="1" w:unhideWhenUsed="1"/>
+    <w:lsdException w:name="header" w:semiHidden="1" w:unhideWhenUsed="1"/>
+    <w:lsdException w:name="footer" w:semiHidden="1" w:unhideWhenUsed="1"/>
+    <w:lsdException w:name="index heading" w:semiHidden="1" w:unhideWhenUsed="1"/>
+    <w:lsdException w:name="caption" w:semiHidden="1" w:uiPriority="35" w:unhideWhenUsed="1" w:qFormat="1"/>
+    <w:lsdException w:name="table of figures" w:semiHidden="1" w:unhideWhenUsed="1"/>
+    <w:lsdException w:name="envelope address" w:semiHidden="1" w:unhideWhenUsed="1"/>
+    <w:lsdException w:name="envelope return" w:semiHidden="1" w:unhideWhenUsed="1"/>
+    <w:lsdException w:name="footnote reference" w:semiHidden="1" w:unhideWhenUsed="1"/>
+    <w:lsdException w:name="annotation reference" w:semiHidden="1" w:unhideWhenUsed="1"/>
+    <w:lsdException w:name="line number" w:semiHidden="1" w:unhideWhenUsed="1"/>
+    <w:lsdException w:name="page number" w:semiHidden="1" w:unhideWhenUsed="1"/>
+    <w:lsdException w:name="endnote reference" w:semiHidden="1" w:unhideWhenUsed="1"/>
+    <w:lsdException w:name="endnote text" w:semiHidden="1" w:unhideWhenUsed="1"/>
+    <w:lsdException w:name="table of authorities" w:semiHidden="1" w:unhideWhenUsed="1"/>
+    <w:lsdException w:name="macro" w:semiHidden="1" w:unhideWhenUsed="1"/>
+    <w:lsdException w:name="toa heading" w:semiHidden="1" w:unhideWhenUsed="1"/>
+    <w:lsdException w:name="List" w:semiHidden="1" w:unhideWhenUsed="1"/>
+    <w:lsdException w:name="List Bullet" w:semiHidden="1" w:unhideWhenUsed="1"/>
+    <w:lsdException w:name="List Number" w:semiHidden="1" w:unhideWhenUsed="1"/>
+    <w:lsdException w:name="List 2" w:semiHidden="1" w:unhideWhenUsed="1"/>
+    <w:lsdException w:name="List 3" w:semiHidden="1" w:unhideWhenUsed="1"/>
+    <w:lsdException w:name="List 4" w:semiHidden="1" w:unhideWhenUsed="1"/>
+    <w:lsdException w:name="List 5" w:semiHidden="1" w:unhideWhenUsed="1"/>
+    <w:lsdException w:name="List Bullet 2" w:semiHidden="1" w:unhideWhenUsed="1"/>
+    <w:lsdException w:name="List Bullet 3" w:semiHidden="1" w:unhideWhenUsed="1"/>
+    <w:lsdException w:name="List Bullet 4" w:semiHidden="1" w:unhideWhenUsed="1"/>
+    <w:lsdException w:name="List Bullet 5" w:semiHidden="1" w:unhideWhenUsed="1"/>
+    <w:lsdException w:name="List Number 2" w:semiHidden="1" w:unhideWhenUsed="1"/>
+    <w:lsdException w:name="List Number 3" w:semiHidden="1" w:unhideWhenUsed="1"/>
+    <w:lsdException w:name="List Number 4" w:semiHidden="1" w:unhideWhenUsed="1"/>
+    <w:lsdException w:name="List Number 5" w:semiHidden="1" w:unhideWhenUsed="1"/>
+    <w:lsdException w:name="Title" w:uiPriority="10" w:qFormat="1"/>
+    <w:lsdException w:name="Closing" w:semiHidden="1" w:unhideWhenUsed="1"/>
+    <w:lsdException w:name="Signature" w:semiHidden="1" w:unhideWhenUsed="1"/>
+    <w:lsdException w:name="Default Paragraph Font" w:semiHidden="1" w:uiPriority="1" w:unhideWhenUsed="1"/>
+    <w:lsdException w:name="Body Text" w:semiHidden="1" w:unhideWhenUsed="1"/>
+    <w:lsdException w:name="Body Text Indent" w:semiHidden="1" w:unhideWhenUsed="1"/>
+    <w:lsdException w:name="List Continue" w:semiHidden="1" w:unhideWhenUsed="1"/>
+    <w:lsdException w:name="List Continue 2" w:semiHidden="1" w:unhideWhenUsed="1"/>
+    <w:lsdException w:name="List Continue 3" w:semiHidden="1" w:unhideWhenUsed="1"/>
+    <w:lsdException w:name="List Continue 4" w:semiHidden="1" w:unhideWhenUsed="1"/>
+    <w:lsdException w:name="List Continue 5" w:semiHidden="1" w:unhideWhenUsed="1"/>
+    <w:lsdException w:name="Message Header" w:semiHidden="1" w:unhideWhenUsed="1"/>
+    <w:lsdException w:name="Subtitle" w:uiPriority="11" w:qFormat="1"/>
+    <w:lsdException w:name="Salutation" w:semiHidden="1" w:unhideWhenUsed="1"/>
+    <w:lsdException w:name="Date" w:semiHidden="1" w:unhideWhenUsed="1"/>
+    <w:lsdException w:name="Body Text First Indent" w:semiHidden="1" w:unhideWhenUsed="1"/>
+    <w:lsdException w:name="Body Text First Indent 2" w:semiHidden="1" w:unhideWhenUsed="1"/>
+    <w:lsdException w:name="Note Heading" w:semiHidden="1" w:unhideWhenUsed="1"/>
+    <w:lsdException w:name="Body Text 2" w:semiHidden="1" w:unhideWhenUsed="1"/>
+    <w:lsdException w:name="Body Text 3" w:semiHidden="1" w:unhideWhenUsed="1"/>
+    <w:lsdException w:name="Body Text Indent 2" w:semiHidden="1" w:unhideWhenUsed="1"/>
+    <w:lsdException w:name="Body Text Indent 3" w:semiHidden="1" w:unhideWhenUsed="1"/>
+    <w:lsdException w:name="Block Text" w:semiHidden="1" w:unhideWhenUsed="1"/>
+    <w:lsdException w:name="Hyperlink" w:semiHidden="1" w:unhideWhenUsed="1"/>
+    <w:lsdException w:name="FollowedHyperlink" w:semiHidden="1" w:unhideWhenUsed="1"/>
+    <w:lsdException w:name="Strong" w:uiPriority="22" w:qFormat="1"/>
+    <w:lsdException w:name="Emphasis" w:uiPriority="20" w:qFormat="1"/>
+    <w:lsdException w:name="Document Map" w:semiHidden="1" w:unhideWhenUsed="1"/>
+    <w:lsdException w:name="Plain Text" w:semiHidden="1" w:unhideWhenUsed="1"/>
+    <w:lsdException w:name="E-mail Signature" w:semiHidden="1" w:unhideWhenUsed="1"/>
+    <w:lsdException w:name="HTML Top of Form" w:semiHidden="1" w:unhideWhenUsed="1"/>
+    <w:lsdException w:name="HTML Bottom of Form" w:semiHidden="1" w:unhideWhenUsed="1"/>
+    <w:lsdException w:name="Normal (Web)" w:semiHidden="1" w:unhideWhenUsed="1"/>
+    <w:lsdException w:name="HTML Acronym" w:semiHidden="1" w:unhideWhenUsed="1"/>
+    <w:lsdException w:name="HTML Address" w:semiHidden="1" w:unhideWhenUsed="1"/>
+    <w:lsdException w:name="HTML Cite" w:semiHidden="1" w:unhideWhenUsed="1"/>
+    <w:lsdException w:name="HTML Code" w:semiHidden="1" w:unhideWhenUsed="1"/>
+    <w:lsdException w:name="HTML Definition" w:semiHidden="1" w:unhideWhenUsed="1"/>
+    <w:lsdException w:name="HTML Keyboard" w:semiHidden="1" w:unhideWhenUsed="1"/>
+    <w:lsdException w:name="HTML Preformatted" w:semiHidden="1" w:unhideWhenUsed="1"/>
+    <w:lsdException w:name="HTML Sample" w:semiHidden="1" w:unhideWhenUsed="1"/>
+    <w:lsdException w:name="HTML Typewriter" w:semiHidden="1" w:unhideWhenUsed="1"/>
+    <w:lsdException w:name="HTML Variable" w:semiHidden="1" w:unhideWhenUsed="1"/>
+    <w:lsdException w:name="Normal Table" w:semiHidden="1" w:unhideWhenUsed="1"/>
+    <w:lsdException w:name="annotation subject" w:semiHidden="1" w:unhideWhenUsed="1"/>
+    <w:lsdException w:name="No List" w:semiHidden="1" w:unhideWhenUsed="1"/>
+    <w:lsdException w:name="Outline List 1" w:semiHidden="1" w:unhideWhenUsed="1"/>
+    <w:lsdException w:name="Outline List 2" w:semiHidden="1" w:unhideWhenUsed="1"/>
+    <w:lsdException w:name="Outline List 3" w:semiHidden="1" w:unhideWhenUsed="1"/>
+    <w:lsdException w:name="Table Simple 1" w:semiHidden="1" w:unhideWhenUsed="1"/>
+    <w:lsdException w:name="Table Simple 2" w:semiHidden="1" w:unhideWhenUsed="1"/>
+    <w:lsdException w:name="Table Simple 3" w:semiHidden="1" w:unhideWhenUsed="1"/>
+    <w:lsdException w:name="Table Classic 1" w:semiHidden="1" w:unhideWhenUsed="1"/>
+    <w:lsdException w:name="Table Classic 2" w:semiHidden="1" w:unhideWhenUsed="1"/>
+    <w:lsdException w:name="Table Classic 3" w:semiHidden="1" w:unhideWhenUsed="1"/>
+    <w:lsdException w:name="Table Classic 4" w:semiHidden="1" w:unhideWhenUsed="1"/>
+    <w:lsdException w:name="Table Colorful 1" w:semiHidden="1" w:unhideWhenUsed="1"/>
+    <w:lsdException w:name="Table Colorful 2" w:semiHidden="1" w:unhideWhenUsed="1"/>
+    <w:lsdException w:name="Table Colorful 3" w:semiHidden="1" w:unhideWhenUsed="1"/>
+    <w:lsdException w:name="Table Columns 1" w:semiHidden="1" w:unhideWhenUsed="1"/>
+    <w:lsdException w:name="Table Columns 2" w:semiHidden="1" w:unhideWhenUsed="1"/>
+    <w:lsdException w:name="Table Columns 3" w:semiHidden="1" w:unhideWhenUsed="1"/>
+    <w:lsdException w:name="Table Columns 4" w:semiHidden="1" w:unhideWhenUsed="1"/>
+    <w:lsdException w:name="Table Columns 5" w:semiHidden="1" w:unhideWhenUsed="1"/>
+    <w:lsdException w:name="Table Grid 1" w:semiHidden="1" w:unhideWhenUsed="1"/>
+    <w:lsdException w:name="Table Grid 2" w:semiHidden="1" w:unhideWhenUsed="1"/>
+    <w:lsdException w:name="Table Grid 3" w:semiHidden="1" w:unhideWhenUsed="1"/>
+    <w:lsdException w:name="Table Grid 4" w:semiHidden="1" w:unhideWhenUsed="1"/>
+    <w:lsdException w:name="Table Grid 5" w:semiHidden="1" w:unhideWhenUsed="1"/>
+    <w:lsdException w:name="Table Grid 6" w:semiHidden="1" w:unhideWhenUsed="1"/>
+    <w:lsdException w:name="Table Grid 7" w:semiHidden="1" w:unhideWhenUsed="1"/>
+    <w:lsdException w:name="Table Grid 8" w:semiHidden="1" w:unhideWhenUsed="1"/>
+    <w:lsdException w:name="Table List 1" w:semiHidden="1" w:unhideWhenUsed="1"/>
+    <w:lsdException w:name="Table List 2" w:semiHidden="1" w:unhideWhenUsed="1"/>
+    <w:lsdException w:name="Table List 3" w:semiHidden="1" w:unhideWhenUsed="1"/>
+    <w:lsdException w:name="Table List 4" w:semiHidden="1" w:unhideWhenUsed="1"/>
+    <w:lsdException w:name="Table List 5" w:semiHidden="1" w:unhideWhenUsed="1"/>
+    <w:lsdException w:name="Table List 6" w:semiHidden="1" w:unhideWhenUsed="1"/>
+    <w:lsdException w:name="Table List 7" w:semiHidden="1" w:unhideWhenUsed="1"/>
+    <w:lsdException w:name="Table List 8" w:semiHidden="1" w:unhideWhenUsed="1"/>
+    <w:lsdException w:name="Table 3D effects 1" w:semiHidden="1" w:unhideWhenUsed="1"/>
+    <w:lsdException w:name="Table 3D effects 2" w:semiHidden="1" w:unhideWhenUsed="1"/>
+    <w:lsdException w:name="Table 3D effects 3" w:semiHidden="1" w:unhideWhenUsed="1"/>
+    <w:lsdException w:name="Table Contemporary" w:semiHidden="1" w:unhideWhenUsed="1"/>
+    <w:lsdException w:name="Table Elegant" w:semiHidden="1" w:unhideWhenUsed="1"/>
+    <w:lsdException w:name="Table Professional" w:semiHidden="1" w:unhideWhenUsed="1"/>
+    <w:lsdException w:name="Table Subtle 1" w:semiHidden="1" w:unhideWhenUsed="1"/>
+    <w:lsdException w:name="Table Subtle 2" w:semiHidden="1" w:unhideWhenUsed="1"/>
+    <w:lsdException w:name="Table Web 1" w:semiHidden="1" w:unhideWhenUsed="1"/>
+    <w:lsdException w:name="Table Web 2" w:semiHidden="1" w:unhideWhenUsed="1"/>
+    <w:lsdException w:name="Table Web 3" w:semiHidden="1" w:unhideWhenUsed="1"/>
+    <w:lsdException w:name="Balloon Text" w:semiHidden="1" w:unhideWhenUsed="1"/>
+    <w:lsdException w:name="Table Grid" w:semiHidden="1" w:uiPriority="59" w:unhideWhenUsed="1"/>
+    <w:lsdException w:name="Table Theme" w:semiHidden="1" w:unhideWhenUsed="1"/>
+    <w:lsdException w:name="Placeholder Text" w:semiHidden="1"/>
+    <w:lsdException w:name="No Spacing" w:uiPriority="1" w:qFormat="1"/>
+    <w:lsdException w:name="Light Shading" w:uiPriority="60"/>
+    <w:lsdException w:name="Light List" w:uiPriority="61"/>
+    <w:lsdException w:name="Light Grid" w:uiPriority="62"/>
+    <w:lsdException w:name="Medium Shading 1" w:uiPriority="63"/>
+    <w:lsdException w:name="Medium Shading 2" w:uiPriority="64"/>
+    <w:lsdException w:name="Medium List 1" w:uiPriority="65"/>
+    <w:lsdException w:name="Medium List 2" w:uiPriority="66"/>
+    <w:lsdException w:name="Medium Grid 1" w:uiPriority="67"/>
+    <w:lsdException w:name="Medium Grid 2" w:uiPriority="68"/>
+    <w:lsdException w:name="Medium Grid 3" w:uiPriority="69"/>
+    <w:lsdException w:name="Dark List" w:uiPriority="70"/>
+    <w:lsdException w:name="Colorful Shading" w:uiPriority="71"/>
+    <w:lsdException w:name="Colorful List" w:uiPriority="72"/>
+    <w:lsdException w:name="Colorful Grid" w:uiPriority="73"/>
+    <w:lsdException w:name="Light Shading Accent 1" w:uiPriority="60"/>
+    <w:lsdException w:name="Light List Accent 1" w:uiPriority="61"/>
+    <w:lsdException w:name="Light Grid Accent 1" w:uiPriority="62"/>
+    <w:lsdException w:name="Medium Shading 1 Accent 1" w:uiPriority="63"/>
+    <w:lsdException w:name="Medium Shading 2 Accent 1" w:uiPriority="64"/>
+    <w:lsdException w:name="Medium List 1 Accent 1" w:uiPriority="65"/>
+    <w:lsdException w:name="Revision" w:semiHidden="1"/>
+    <w:lsdException w:name="List Paragraph" w:uiPriority="34" w:qFormat="1"/>
+    <w:lsdException w:name="Quote" w:uiPriority="29" w:qFormat="1"/>
+    <w:lsdException w:name="Intense Quote" w:uiPriority="30" w:qFormat="1"/>
+    <w:lsdException w:name="Medium List 2 Accent 1" w:uiPriority="66"/>
+    <w:lsdException w:name="Medium Grid 1 Accent 1" w:uiPriority="67"/>
+    <w:lsdException w:name="Medium Grid 2 Accent 1" w:uiPriority="68"/>
+    <w:lsdException w:name="Medium Grid 3 Accent 1" w:uiPriority="69"/>
+    <w:lsdException w:name="Dark List Accent 1" w:uiPriority="70"/>
+    <w:lsdException w:name="Colorful Shading Accent 1" w:uiPriority="71"/>
+    <w:lsdException w:name="Colorful List Accent 1" w:uiPriority="72"/>
+    <w:lsdException w:name="Colorful Grid Accent 1" w:uiPriority="73"/>
+    <w:lsdException w:name="Light Shading Accent 2" w:uiPriority="60"/>
+    <w:lsdException w:name="Light List Accent 2" w:uiPriority="61"/>
+    <w:lsdException w:name="Light Grid Accent 2" w:uiPriority="62"/>
+    <w:lsdException w:name="Medium Shading 1 Accent 2" w:uiPriority="63"/>
+    <w:lsdException w:name="Medium Shading 2 Accent 2" w:uiPriority="64"/>
+    <w:lsdException w:name="Medium List 1 Accent 2" w:uiPriority="65"/>
+    <w:lsdException w:name="Medium List 2 Accent 2" w:uiPriority="66"/>
+    <w:lsdException w:name="Medium Grid 1 Accent 2" w:uiPriority="67"/>
+    <w:lsdException w:name="Medium Grid 2 Accent 2" w:uiPriority="68"/>
+    <w:lsdException w:name="Medium Grid 3 Accent 2" w:uiPriority="69"/>
+    <w:lsdException w:name="Dark List Accent 2" w:uiPriority="70"/>
+    <w:lsdException w:name="Colorful Shading Accent 2" w:uiPriority="71"/>
+    <w:lsdException w:name="Colorful List Accent 2" w:uiPriority="72"/>
+    <w:lsdException w:name="Colorful Grid Accent 2" w:uiPriority="73"/>
+    <w:lsdException w:name="Light Shading Accent 3" w:uiPriority="60"/>
+    <w:lsdException w:name="Light List Accent 3" w:uiPriority="61"/>
+    <w:lsdException w:name="Light Grid Accent 3" w:uiPriority="62"/>
+    <w:lsdException w:name="Medium Shading 1 Accent 3" w:uiPriority="63"/>
+    <w:lsdException w:name="Medium Shading 2 Accent 3" w:uiPriority="64"/>
+    <w:lsdException w:name="Medium List 1 Accent 3" w:uiPriority="65"/>
+    <w:lsdException w:name="Medium List 2 Accent 3" w:uiPriority="66"/>
+    <w:lsdException w:name="Medium Grid 1 Accent 3" w:uiPriority="67"/>
+    <w:lsdException w:name="Medium Grid 2 Accent 3" w:uiPriority="68"/>
+    <w:lsdException w:name="Medium Grid 3 Accent 3" w:uiPriority="69"/>
+    <w:lsdException w:name="Dark List Accent 3" w:uiPriority="70"/>
+    <w:lsdException w:name="Colorful Shading Accent 3" w:uiPriority="71"/>
+    <w:lsdException w:name="Colorful List Accent 3" w:uiPriority="72"/>
+    <w:lsdException w:name="Colorful Grid Accent 3" w:uiPriority="73"/>
+    <w:lsdException w:name="Light Shading Accent 4" w:uiPriority="60"/>
+    <w:lsdException w:name="Light List Accent 4" w:uiPriority="61"/>
+    <w:lsdException w:name="Light Grid Accent 4" w:uiPriority="62"/>
+    <w:lsdException w:name="Medium Shading 1 Accent 4" w:uiPriority="63"/>
+    <w:lsdException w:name="Medium Shading 2 Accent 4" w:uiPriority="64"/>
+    <w:lsdException w:name="Medium List 1 Accent 4" w:uiPriority="65"/>
+    <w:lsdException w:name="Medium List 2 Accent 4" w:uiPriority="66"/>
+    <w:lsdException w:name="Medium Grid 1 Accent 4" w:uiPriority="67"/>
+    <w:lsdException w:name="Medium Grid 2 Accent 4" w:uiPriority="68"/>
+    <w:lsdException w:name="Medium Grid 3 Accent 4" w:uiPriority="69"/>
+    <w:lsdException w:name="Dark List Accent 4" w:uiPriority="70"/>
+    <w:lsdException w:name="Colorful Shading Accent 4" w:uiPriority="71"/>
+    <w:lsdException w:name="Colorful List Accent 4" w:uiPriority="72"/>
+    <w:lsdException w:name="Colorful Grid Accent 4" w:uiPriority="73"/>
+    <w:lsdException w:name="Light Shading Accent 5" w:uiPriority="60"/>
+    <w:lsdException w:name="Light List Accent 5" w:uiPriority="61"/>
+    <w:lsdException w:name="Light Grid Accent 5" w:uiPriority="62"/>
+    <w:lsdException w:name="Medium Shading 1 Accent 5" w:uiPriority="63"/>
+    <w:lsdException w:name="Medium Shading 2 Accent 5" w:uiPriority="64"/>
+    <w:lsdException w:name="Medium List 1 Accent 5" w:uiPriority="65"/>
+    <w:lsdException w:name="Medium List 2 Accent 5" w:uiPriority="66"/>
+    <w:lsdException w:name="Medium Grid 1 Accent 5" w:uiPriority="67"/>
+    <w:lsdException w:name="Medium Grid 2 Accent 5" w:uiPriority="68"/>
+    <w:lsdException w:name="Medium Grid 3 Accent 5" w:uiPriority="69"/>
+    <w:lsdException w:name="Dark List Accent 5" w:uiPriority="70"/>
+    <w:lsdException w:name="Colorful Shading Accent 5" w:uiPriority="71"/>
+    <w:lsdException w:name="Colorful List Accent 5" w:uiPriority="72"/>
+    <w:lsdException w:name="Colorful Grid Accent 5" w:uiPriority="73"/>
+    <w:lsdException w:name="Light Shading Accent 6" w:uiPriority="60"/>
+    <w:lsdException w:name="Light List Accent 6" w:uiPriority="61"/>
+    <w:lsdException w:name="Light Grid Accent 6" w:uiPriority="62"/>
+    <w:lsdException w:name="Medium Shading 1 Accent 6" w:uiPriority="63"/>
+    <w:lsdException w:name="Medium Shading 2 Accent 6" w:uiPriority="64"/>
+    <w:lsdException w:name="Medium List 1 Accent 6" w:uiPriority="65"/>
+    <w:lsdException w:name="Medium List 2 Accent 6" w:uiPriority="66"/>
+    <w:lsdException w:name="Medium Grid 1 Accent 6" w:uiPriority="67"/>
+    <w:lsdException w:name="Medium Grid 2 Accent 6" w:uiPriority="68"/>
+    <w:lsdException w:name="Medium Grid 3 Accent 6" w:uiPriority="69"/>
+    <w:lsdException w:name="Dark List Accent 6" w:uiPriority="70"/>
+    <w:lsdException w:name="Colorful Shading Accent 6" w:uiPriority="71"/>
+    <w:lsdException w:name="Colorful List Accent 6" w:uiPriority="72"/>
+    <w:lsdException w:name="Colorful Grid Accent 6" w:uiPriority="73"/>
+    <w:lsdException w:name="Subtle Emphasis" w:uiPriority="19" w:qFormat="1"/>
+    <w:lsdException w:name="Intense Emphasis" w:uiPriority="21" w:qFormat="1"/>
+    <w:lsdException w:name="Subtle Reference" w:uiPriority="31" w:qFormat="1"/>
+    <w:lsdException w:name="Intense Reference" w:uiPriority="32" w:qFormat="1"/>
+    <w:lsdException w:name="Book Title" w:uiPriority="33" w:qFormat="1"/>
+    <w:lsdException w:name="Bibliography" w:semiHidden="1" w:uiPriority="37" w:unhideWhenUsed="1"/>
+    <w:lsdException w:name="TOC Heading" w:semiHidden="1" w:uiPriority="39" w:unhideWhenUsed="1" w:qFormat="1"/>
+    <w:lsdException w:name="Plain Table 1" w:uiPriority="41"/>
+    <w:lsdException w:name="Plain Table 2" w:uiPriority="42"/>
+    <w:lsdException w:name="Plain Table 3" w:uiPriority="43"/>
+    <w:lsdException w:name="Plain Table 4" w:uiPriority="44"/>
+    <w:lsdException w:name="Plain Table 5" w:uiPriority="45"/>
+    <w:lsdException w:name="Grid Table Light" w:uiPriority="40"/>
+    <w:lsdException w:name="Grid Table 1 Light" w:uiPriority="46"/>
+    <w:lsdException w:name="Grid Table 2" w:uiPriority="47"/>
+    <w:lsdException w:name="Grid Table 3" w:uiPriority="48"/>
+    <w:lsdException w:name="Grid Table 4" w:uiPriority="49"/>
+    <w:lsdException w:name="Grid Table 5 Dark" w:uiPriority="50"/>
+    <w:lsdException w:name="Grid Table 6 Colorful" w:uiPriority="51"/>
+    <w:lsdException w:name="Grid Table 7 Colorful" w:uiPriority="52"/>
+    <w:lsdException w:name="Grid Table 1 Light Accent 1" w:uiPriority="46"/>
+    <w:lsdException w:name="Grid Table 2 Accent 1" w:uiPriority="47"/>
+    <w:lsdException w:name="Grid Table 3 Accent 1" w:uiPriority="48"/>
+    <w:lsdException w:name="Grid Table 4 Accent 1" w:uiPriority="49"/>
+    <w:lsdException w:name="Grid Table 5 Dark Accent 1" w:uiPriority="50"/>
+    <w:lsdException w:name="Grid Table 6 Colorful Accent 1" w:uiPriority="51"/>
+    <w:lsdException w:name="Grid Table 7 Colorful Accent 1" w:uiPriority="52"/>
+    <w:lsdException w:name="Grid Table 1 Light Accent 2" w:uiPriority="46"/>
+    <w:lsdException w:name="Grid Table 2 Accent 2" w:uiPriority="47"/>
+    <w:lsdException w:name="Grid Table 3 Accent 2" w:uiPriority="48"/>
+    <w:lsdException w:name="Grid Table 4 Accent 2" w:uiPriority="49"/>
+    <w:lsdException w:name="Grid Table 5 Dark Accent 2" w:uiPriority="50"/>
+    <w:lsdException w:name="Grid Table 6 Colorful Accent 2" w:uiPriority="51"/>
+    <w:lsdException w:name="Grid Table 7 Colorful Accent 2" w:uiPriority="52"/>
+    <w:lsdException w:name="Grid Table 1 Light Accent 3" w:uiPriority="46"/>
+    <w:lsdException w:name="Grid Table 2 Accent 3" w:uiPriority="47"/>
+    <w:lsdException w:name="Grid Table 3 Accent 3" w:uiPriority="48"/>
+    <w:lsdException w:name="Grid Table 4 Accent 3" w:uiPriority="49"/>
+    <w:lsdException w:name="Grid Table 5 Dark Accent 3" w:uiPriority="50"/>
+    <w:lsdException w:name="Grid Table 6 Colorful Accent 3" w:uiPriority="51"/>
+    <w:lsdException w:name="Grid Table 7 Colorful Accent 3" w:uiPriority="52"/>
+    <w:lsdException w:name="Grid Table 1 Light Accent 4" w:uiPriority="46"/>
+    <w:lsdException w:name="Grid Table 2 Accent 4" w:uiPriority="47"/>
+    <w:lsdException w:name="Grid Table 3 Accent 4" w:uiPriority="48"/>
+    <w:lsdException w:name="Grid Table 4 Accent 4" w:uiPriority="49"/>
+    <w:lsdException w:name="Grid Table 5 Dark Accent 4" w:uiPriority="50"/>
+    <w:lsdException w:name="Grid Table 6 Colorful Accent 4" w:uiPriority="51"/>
+    <w:lsdException w:name="Grid Table 7 Colorful Accent 4" w:uiPriority="52"/>
+    <w:lsdException w:name="Grid Table 1 Light Accent 5" w:uiPriority="46"/>
+    <w:lsdException w:name="Grid Table 2 Accent 5" w:uiPriority="47"/>
+    <w:lsdException w:name="Grid Table 3 Accent 5" w:uiPriority="48"/>
+    <w:lsdException w:name="Grid Table 4 Accent 5" w:uiPriority="49"/>
+    <w:lsdException w:name="Grid Table 5 Dark Accent 5" w:uiPriority="50"/>
+    <w:lsdException w:name="Grid Table 6 Colorful Accent 5" w:uiPriority="51"/>
+    <w:lsdException w:name="Grid Table 7 Colorful Accent 5" w:uiPriority="52"/>
+    <w:lsdException w:name="Grid Table 1 Light Accent 6" w:uiPriority="46"/>
+    <w:lsdException w:name="Grid Table 2 Accent 6" w:uiPriority="47"/>
+    <w:lsdException w:name="Grid Table 3 Accent 6" w:uiPriority="48"/>
+    <w:lsdException w:name="Grid Table 4 Accent 6" w:uiPriority="49"/>
+    <w:lsdException w:name="Grid Table 5 Dark Accent 6" w:uiPriority="50"/>
+    <w:lsdException w:name="Grid Table 6 Colorful Accent 6" w:uiPriority="51"/>
+    <w:lsdException w:name="Grid Table 7 Colorful Accent 6" w:uiPriority="52"/>
+    <w:lsdException w:name="List Table 1 Light" w:uiPriority="46"/>
+    <w:lsdException w:name="List Table 2" w:uiPriority="47"/>
+    <w:lsdException w:name="List Table 3" w:uiPriority="48"/>
+    <w:lsdException w:name="List Table 4" w:uiPriority="49"/>
+    <w:lsdException w:name="List Table 5 Dark" w:uiPriority="50"/>
+    <w:lsdException w:name="List Table 6 Colorful" w:uiPriority="51"/>
+    <w:lsdException w:name="List Table 7 Colorful" w:uiPriority="52"/>
+    <w:lsdException w:name="List Table 1 Light Accent 1" w:uiPriority="46"/>
+    <w:lsdException w:name="List Table 2 Accent 1" w:uiPriority="47"/>
+    <w:lsdException w:name="List Table 3 Accent 1" w:uiPriority="48"/>
+    <w:lsdException w:name="List Table 4 Accent 1" w:uiPriority="49"/>
+    <w:lsdException w:name="List Table 5 Dark Accent 1" w:uiPriority="50"/>
+    <w:lsdException w:name="List Table 6 Colorful Accent 1" w:uiPriority="51"/>
+    <w:lsdException w:name="List Table 7 Colorful Accent 1" w:uiPriority="52"/>
+    <w:lsdException w:name="List Table 1 Light Accent 2" w:uiPriority="46"/>
+    <w:lsdException w:name="List Table 2 Accent 2" w:uiPriority="47"/>
+    <w:lsdException w:name="List Table 3 Accent 2" w:uiPriority="48"/>
+    <w:lsdException w:name="List Table 4 Accent 2" w:uiPriority="49"/>
+    <w:lsdException w:name="List Table 5 Dark Accent 2" w:uiPriority="50"/>
+    <w:lsdException w:name="List Table 6 Colorful Accent 2" w:uiPriority="51"/>
+    <w:lsdException w:name="List Table 7 Colorful Accent 2" w:uiPriority="52"/>
+    <w:lsdException w:name="List Table 1 Light Accent 3" w:uiPriority="46"/>
+    <w:lsdException w:name="List Table 2 Accent 3" w:uiPriority="47"/>
+    <w:lsdException w:name="List Table 3 Accent 3" w:uiPriority="48"/>
+    <w:lsdException w:name="List Table 4 Accent 3" w:uiPriority="49"/>
+    <w:lsdException w:name="List Table 5 Dark Accent 3" w:uiPriority="50"/>
+    <w:lsdException w:name="List Table 6 Colorful Accent 3" w:uiPriority="51"/>
+    <w:lsdException w:name="List Table 7 Colorful Accent 3" w:uiPriority="52"/>
+    <w:lsdException w:name="List Table 1 Light Accent 4" w:uiPriority="46"/>
+    <w:lsdException w:name="List Table 2 Accent 4" w:uiPriority="47"/>
+    <w:lsdException w:name="List Table 3 Accent 4" w:uiPriority="48"/>
+    <w:lsdException w:name="List Table 4 Accent 4" w:uiPriority="49"/>
+    <w:lsdException w:name="List Table 5 Dark Accent 4" w:uiPriority="50"/>
+    <w:lsdException w:name="List Table 6 Colorful Accent 4" w:uiPriority="51"/>
+    <w:lsdException w:name="List Table 7 Colorful Accent 4" w:uiPriority="52"/>
+    <w:lsdException w:name="List Table 1 Light Accent 5" w:uiPriority="46"/>
+    <w:lsdException w:name="List Table 2 Accent 5" w:uiPriority="47"/>
+    <w:lsdException w:name="List Table 3 Accent 5" w:uiPriority="48"/>
+    <w:lsdException w:name="List Table 4 Accent 5" w:uiPriority="49"/>
+    <w:lsdException w:name="List Table 5 Dark Accent 5" w:uiPriority="50"/>
+    <w:lsdException w:name="List Table 6 Colorful Accent 5" w:uiPriority="51"/>
+    <w:lsdException w:name="List Table 7 Colorful Accent 5" w:uiPriority="52"/>
+    <w:lsdException w:name="List Table 1 Light Accent 6" w:uiPriority="46"/>
+    <w:lsdException w:name="List Table 2 Accent 6" w:uiPriority="47"/>
+    <w:lsdException w:name="List Table 3 Accent 6" w:uiPriority="48"/>
+    <w:lsdException w:name="List Table 4 Accent 6" w:uiPriority="49"/>
+    <w:lsdException w:name="List Table 5 Dark Accent 6" w:uiPriority="50"/>
+    <w:lsdException w:name="List Table 6 Colorful Accent 6" w:uiPriority="51"/>
+    <w:lsdException w:name="List Table 7 Colorful Accent 6" w:uiPriority="52"/>
+    <w:lsdException w:name="Mention" w:semiHidden="1" w:unhideWhenUsed="1"/>
+    <w:lsdException w:name="Smart Hyperlink" w:semiHidden="1" w:unhideWhenUsed="1"/>
+    <w:lsdException w:name="Hashtag" w:semiHidden="1" w:unhideWhenUsed="1"/>
+    <w:lsdException w:name="Unresolved Mention" w:semiHidden="1" w:unhideWhenUsed="1"/>
   </w:latentStyles>
   <w:style w:type="paragraph" w:default="1" w:styleId="Normal">
     <w:name w:val="Normal"/>
@@ -1873,7 +2460,6 @@
       <w:spacing w:after="0" w:line="240" w:lineRule="auto"/>
     </w:pPr>
     <w:tblPr>
-      <w:tblInd w:w="0" w:type="dxa"/>
       <w:tblBorders>
         <w:top w:val="single" w:sz="4" w:space="0" w:color="auto"/>
         <w:left w:val="single" w:sz="4" w:space="0" w:color="auto"/>
@@ -1882,302 +2468,6 @@
         <w:insideH w:val="single" w:sz="4" w:space="0" w:color="auto"/>
         <w:insideV w:val="single" w:sz="4" w:space="0" w:color="auto"/>
       </w:tblBorders>
-      <w:tblCellMar>
-        <w:top w:w="0" w:type="dxa"/>
-        <w:left w:w="108" w:type="dxa"/>
-        <w:bottom w:w="0" w:type="dxa"/>
-        <w:right w:w="108" w:type="dxa"/>
-      </w:tblCellMar>
-    </w:tblPr>
-  </w:style>
-</w:styles>
-</file>
-
-<file path=word/stylesWithEffects.xml><?xml version="1.0" encoding="utf-8"?>
-<w:styles xmlns:wpc="http://schemas.microsoft.com/office/word/2010/wordprocessingCanvas" xmlns:mc="http://schemas.openxmlformats.org/markup-compatibility/2006" xmlns:o="urn:schemas-microsoft-com:office:office" xmlns:r="http://schemas.openxmlformats.org/officeDocument/2006/relationships" xmlns:m="http://schemas.openxmlformats.org/officeDocument/2006/math" xmlns:v="urn:schemas-microsoft-com:vml" xmlns:wp14="http://schemas.microsoft.com/office/word/2010/wordprocessingDrawing" xmlns:wp="http://schemas.openxmlformats.org/drawingml/2006/wordprocessingDrawing" xmlns:w10="urn:schemas-microsoft-com:office:word" xmlns:w="http://schemas.openxmlformats.org/wordprocessingml/2006/main" xmlns:w14="http://schemas.microsoft.com/office/word/2010/wordml" xmlns:wpg="http://schemas.microsoft.com/office/word/2010/wordprocessingGroup" xmlns:wpi="http://schemas.microsoft.com/office/word/2010/wordprocessingInk" xmlns:wne="http://schemas.microsoft.com/office/word/2006/wordml" xmlns:wps="http://schemas.microsoft.com/office/word/2010/wordprocessingShape" mc:Ignorable="w14 wp14">
-  <w:docDefaults>
-    <w:rPrDefault>
-      <w:rPr>
-        <w:rFonts w:asciiTheme="minorHAnsi" w:eastAsiaTheme="minorHAnsi" w:hAnsiTheme="minorHAnsi" w:cstheme="minorBidi"/>
-        <w:sz w:val="22"/>
-        <w:szCs w:val="22"/>
-        <w:lang w:val="en-CA" w:eastAsia="en-US" w:bidi="ar-SA"/>
-      </w:rPr>
-    </w:rPrDefault>
-    <w:pPrDefault>
-      <w:pPr>
-        <w:spacing w:after="200" w:line="276" w:lineRule="auto"/>
-      </w:pPr>
-    </w:pPrDefault>
-  </w:docDefaults>
-  <w:latentStyles w:defLockedState="0" w:defUIPriority="99" w:defSemiHidden="1" w:defUnhideWhenUsed="1" w:defQFormat="0" w:count="267">
-    <w:lsdException w:name="Normal" w:semiHidden="0" w:uiPriority="0" w:unhideWhenUsed="0" w:qFormat="1"/>
-    <w:lsdException w:name="heading 1" w:semiHidden="0" w:uiPriority="9" w:unhideWhenUsed="0" w:qFormat="1"/>
-    <w:lsdException w:name="heading 2" w:uiPriority="9" w:qFormat="1"/>
-    <w:lsdException w:name="heading 3" w:uiPriority="9" w:qFormat="1"/>
-    <w:lsdException w:name="heading 4" w:uiPriority="9" w:qFormat="1"/>
-    <w:lsdException w:name="heading 5" w:uiPriority="9" w:qFormat="1"/>
-    <w:lsdException w:name="heading 6" w:uiPriority="9" w:qFormat="1"/>
-    <w:lsdException w:name="heading 7" w:uiPriority="9" w:qFormat="1"/>
-    <w:lsdException w:name="heading 8" w:uiPriority="9" w:qFormat="1"/>
-    <w:lsdException w:name="heading 9" w:uiPriority="9" w:qFormat="1"/>
-    <w:lsdException w:name="toc 1" w:uiPriority="39"/>
-    <w:lsdException w:name="toc 2" w:uiPriority="39"/>
-    <w:lsdException w:name="toc 3" w:uiPriority="39"/>
-    <w:lsdException w:name="toc 4" w:uiPriority="39"/>
-    <w:lsdException w:name="toc 5" w:uiPriority="39"/>
-    <w:lsdException w:name="toc 6" w:uiPriority="39"/>
-    <w:lsdException w:name="toc 7" w:uiPriority="39"/>
-    <w:lsdException w:name="toc 8" w:uiPriority="39"/>
-    <w:lsdException w:name="toc 9" w:uiPriority="39"/>
-    <w:lsdException w:name="caption" w:uiPriority="35" w:qFormat="1"/>
-    <w:lsdException w:name="Title" w:semiHidden="0" w:uiPriority="10" w:unhideWhenUsed="0" w:qFormat="1"/>
-    <w:lsdException w:name="Default Paragraph Font" w:uiPriority="1"/>
-    <w:lsdException w:name="Subtitle" w:semiHidden="0" w:uiPriority="11" w:unhideWhenUsed="0" w:qFormat="1"/>
-    <w:lsdException w:name="Strong" w:semiHidden="0" w:uiPriority="22" w:unhideWhenUsed="0" w:qFormat="1"/>
-    <w:lsdException w:name="Emphasis" w:semiHidden="0" w:uiPriority="20" w:unhideWhenUsed="0" w:qFormat="1"/>
-    <w:lsdException w:name="Table Grid" w:semiHidden="0" w:uiPriority="59" w:unhideWhenUsed="0"/>
-    <w:lsdException w:name="Placeholder Text" w:unhideWhenUsed="0"/>
-    <w:lsdException w:name="No Spacing" w:semiHidden="0" w:uiPriority="1" w:unhideWhenUsed="0" w:qFormat="1"/>
-    <w:lsdException w:name="Light Shading" w:semiHidden="0" w:uiPriority="60" w:unhideWhenUsed="0"/>
-    <w:lsdException w:name="Light List" w:semiHidden="0" w:uiPriority="61" w:unhideWhenUsed="0"/>
-    <w:lsdException w:name="Light Grid" w:semiHidden="0" w:uiPriority="62" w:unhideWhenUsed="0"/>
-    <w:lsdException w:name="Medium Shading 1" w:semiHidden="0" w:uiPriority="63" w:unhideWhenUsed="0"/>
-    <w:lsdException w:name="Medium Shading 2" w:semiHidden="0" w:uiPriority="64" w:unhideWhenUsed="0"/>
-    <w:lsdException w:name="Medium List 1" w:semiHidden="0" w:uiPriority="65" w:unhideWhenUsed="0"/>
-    <w:lsdException w:name="Medium List 2" w:semiHidden="0" w:uiPriority="66" w:unhideWhenUsed="0"/>
-    <w:lsdException w:name="Medium Grid 1" w:semiHidden="0" w:uiPriority="67" w:unhideWhenUsed="0"/>
-    <w:lsdException w:name="Medium Grid 2" w:semiHidden="0" w:uiPriority="68" w:unhideWhenUsed="0"/>
-    <w:lsdException w:name="Medium Grid 3" w:semiHidden="0" w:uiPriority="69" w:unhideWhenUsed="0"/>
-    <w:lsdException w:name="Dark List" w:semiHidden="0" w:uiPriority="70" w:unhideWhenUsed="0"/>
-    <w:lsdException w:name="Colorful Shading" w:semiHidden="0" w:uiPriority="71" w:unhideWhenUsed="0"/>
-    <w:lsdException w:name="Colorful List" w:semiHidden="0" w:uiPriority="72" w:unhideWhenUsed="0"/>
-    <w:lsdException w:name="Colorful Grid" w:semiHidden="0" w:uiPriority="73" w:unhideWhenUsed="0"/>
-    <w:lsdException w:name="Light Shading Accent 1" w:semiHidden="0" w:uiPriority="60" w:unhideWhenUsed="0"/>
-    <w:lsdException w:name="Light List Accent 1" w:semiHidden="0" w:uiPriority="61" w:unhideWhenUsed="0"/>
-    <w:lsdException w:name="Light Grid Accent 1" w:semiHidden="0" w:uiPriority="62" w:unhideWhenUsed="0"/>
-    <w:lsdException w:name="Medium Shading 1 Accent 1" w:semiHidden="0" w:uiPriority="63" w:unhideWhenUsed="0"/>
-    <w:lsdException w:name="Medium Shading 2 Accent 1" w:semiHidden="0" w:uiPriority="64" w:unhideWhenUsed="0"/>
-    <w:lsdException w:name="Medium List 1 Accent 1" w:semiHidden="0" w:uiPriority="65" w:unhideWhenUsed="0"/>
-    <w:lsdException w:name="Revision" w:unhideWhenUsed="0"/>
-    <w:lsdException w:name="List Paragraph" w:semiHidden="0" w:uiPriority="34" w:unhideWhenUsed="0" w:qFormat="1"/>
-    <w:lsdException w:name="Quote" w:semiHidden="0" w:uiPriority="29" w:unhideWhenUsed="0" w:qFormat="1"/>
-    <w:lsdException w:name="Intense Quote" w:semiHidden="0" w:uiPriority="30" w:unhideWhenUsed="0" w:qFormat="1"/>
-    <w:lsdException w:name="Medium List 2 Accent 1" w:semiHidden="0" w:uiPriority="66" w:unhideWhenUsed="0"/>
-    <w:lsdException w:name="Medium Grid 1 Accent 1" w:semiHidden="0" w:uiPriority="67" w:unhideWhenUsed="0"/>
-    <w:lsdException w:name="Medium Grid 2 Accent 1" w:semiHidden="0" w:uiPriority="68" w:unhideWhenUsed="0"/>
-    <w:lsdException w:name="Medium Grid 3 Accent 1" w:semiHidden="0" w:uiPriority="69" w:unhideWhenUsed="0"/>
-    <w:lsdException w:name="Dark List Accent 1" w:semiHidden="0" w:uiPriority="70" w:unhideWhenUsed="0"/>
-    <w:lsdException w:name="Colorful Shading Accent 1" w:semiHidden="0" w:uiPriority="71" w:unhideWhenUsed="0"/>
-    <w:lsdException w:name="Colorful List Accent 1" w:semiHidden="0" w:uiPriority="72" w:unhideWhenUsed="0"/>
-    <w:lsdException w:name="Colorful Grid Accent 1" w:semiHidden="0" w:uiPriority="73" w:unhideWhenUsed="0"/>
-    <w:lsdException w:name="Light Shading Accent 2" w:semiHidden="0" w:uiPriority="60" w:unhideWhenUsed="0"/>
-    <w:lsdException w:name="Light List Accent 2" w:semiHidden="0" w:uiPriority="61" w:unhideWhenUsed="0"/>
-    <w:lsdException w:name="Light Grid Accent 2" w:semiHidden="0" w:uiPriority="62" w:unhideWhenUsed="0"/>
-    <w:lsdException w:name="Medium Shading 1 Accent 2" w:semiHidden="0" w:uiPriority="63" w:unhideWhenUsed="0"/>
-    <w:lsdException w:name="Medium Shading 2 Accent 2" w:semiHidden="0" w:uiPriority="64" w:unhideWhenUsed="0"/>
-    <w:lsdException w:name="Medium List 1 Accent 2" w:semiHidden="0" w:uiPriority="65" w:unhideWhenUsed="0"/>
-    <w:lsdException w:name="Medium List 2 Accent 2" w:semiHidden="0" w:uiPriority="66" w:unhideWhenUsed="0"/>
-    <w:lsdException w:name="Medium Grid 1 Accent 2" w:semiHidden="0" w:uiPriority="67" w:unhideWhenUsed="0"/>
-    <w:lsdException w:name="Medium Grid 2 Accent 2" w:semiHidden="0" w:uiPriority="68" w:unhideWhenUsed="0"/>
-    <w:lsdException w:name="Medium Grid 3 Accent 2" w:semiHidden="0" w:uiPriority="69" w:unhideWhenUsed="0"/>
-    <w:lsdException w:name="Dark List Accent 2" w:semiHidden="0" w:uiPriority="70" w:unhideWhenUsed="0"/>
-    <w:lsdException w:name="Colorful Shading Accent 2" w:semiHidden="0" w:uiPriority="71" w:unhideWhenUsed="0"/>
-    <w:lsdException w:name="Colorful List Accent 2" w:semiHidden="0" w:uiPriority="72" w:unhideWhenUsed="0"/>
-    <w:lsdException w:name="Colorful Grid Accent 2" w:semiHidden="0" w:uiPriority="73" w:unhideWhenUsed="0"/>
-    <w:lsdException w:name="Light Shading Accent 3" w:semiHidden="0" w:uiPriority="60" w:unhideWhenUsed="0"/>
-    <w:lsdException w:name="Light List Accent 3" w:semiHidden="0" w:uiPriority="61" w:unhideWhenUsed="0"/>
-    <w:lsdException w:name="Light Grid Accent 3" w:semiHidden="0" w:uiPriority="62" w:unhideWhenUsed="0"/>
-    <w:lsdException w:name="Medium Shading 1 Accent 3" w:semiHidden="0" w:uiPriority="63" w:unhideWhenUsed="0"/>
-    <w:lsdException w:name="Medium Shading 2 Accent 3" w:semiHidden="0" w:uiPriority="64" w:unhideWhenUsed="0"/>
-    <w:lsdException w:name="Medium List 1 Accent 3" w:semiHidden="0" w:uiPriority="65" w:unhideWhenUsed="0"/>
-    <w:lsdException w:name="Medium List 2 Accent 3" w:semiHidden="0" w:uiPriority="66" w:unhideWhenUsed="0"/>
-    <w:lsdException w:name="Medium Grid 1 Accent 3" w:semiHidden="0" w:uiPriority="67" w:unhideWhenUsed="0"/>
-    <w:lsdException w:name="Medium Grid 2 Accent 3" w:semiHidden="0" w:uiPriority="68" w:unhideWhenUsed="0"/>
-    <w:lsdException w:name="Medium Grid 3 Accent 3" w:semiHidden="0" w:uiPriority="69" w:unhideWhenUsed="0"/>
-    <w:lsdException w:name="Dark List Accent 3" w:semiHidden="0" w:uiPriority="70" w:unhideWhenUsed="0"/>
-    <w:lsdException w:name="Colorful Shading Accent 3" w:semiHidden="0" w:uiPriority="71" w:unhideWhenUsed="0"/>
-    <w:lsdException w:name="Colorful List Accent 3" w:semiHidden="0" w:uiPriority="72" w:unhideWhenUsed="0"/>
-    <w:lsdException w:name="Colorful Grid Accent 3" w:semiHidden="0" w:uiPriority="73" w:unhideWhenUsed="0"/>
-    <w:lsdException w:name="Light Shading Accent 4" w:semiHidden="0" w:uiPriority="60" w:unhideWhenUsed="0"/>
-    <w:lsdException w:name="Light List Accent 4" w:semiHidden="0" w:uiPriority="61" w:unhideWhenUsed="0"/>
-    <w:lsdException w:name="Light Grid Accent 4" w:semiHidden="0" w:uiPriority="62" w:unhideWhenUsed="0"/>
-    <w:lsdException w:name="Medium Shading 1 Accent 4" w:semiHidden="0" w:uiPriority="63" w:unhideWhenUsed="0"/>
-    <w:lsdException w:name="Medium Shading 2 Accent 4" w:semiHidden="0" w:uiPriority="64" w:unhideWhenUsed="0"/>
-    <w:lsdException w:name="Medium List 1 Accent 4" w:semiHidden="0" w:uiPriority="65" w:unhideWhenUsed="0"/>
-    <w:lsdException w:name="Medium List 2 Accent 4" w:semiHidden="0" w:uiPriority="66" w:unhideWhenUsed="0"/>
-    <w:lsdException w:name="Medium Grid 1 Accent 4" w:semiHidden="0" w:uiPriority="67" w:unhideWhenUsed="0"/>
-    <w:lsdException w:name="Medium Grid 2 Accent 4" w:semiHidden="0" w:uiPriority="68" w:unhideWhenUsed="0"/>
-    <w:lsdException w:name="Medium Grid 3 Accent 4" w:semiHidden="0" w:uiPriority="69" w:unhideWhenUsed="0"/>
-    <w:lsdException w:name="Dark List Accent 4" w:semiHidden="0" w:uiPriority="70" w:unhideWhenUsed="0"/>
-    <w:lsdException w:name="Colorful Shading Accent 4" w:semiHidden="0" w:uiPriority="71" w:unhideWhenUsed="0"/>
-    <w:lsdException w:name="Colorful List Accent 4" w:semiHidden="0" w:uiPriority="72" w:unhideWhenUsed="0"/>
-    <w:lsdException w:name="Colorful Grid Accent 4" w:semiHidden="0" w:uiPriority="73" w:unhideWhenUsed="0"/>
-    <w:lsdException w:name="Light Shading Accent 5" w:semiHidden="0" w:uiPriority="60" w:unhideWhenUsed="0"/>
-    <w:lsdException w:name="Light List Accent 5" w:semiHidden="0" w:uiPriority="61" w:unhideWhenUsed="0"/>
-    <w:lsdException w:name="Light Grid Accent 5" w:semiHidden="0" w:uiPriority="62" w:unhideWhenUsed="0"/>
-    <w:lsdException w:name="Medium Shading 1 Accent 5" w:semiHidden="0" w:uiPriority="63" w:unhideWhenUsed="0"/>
-    <w:lsdException w:name="Medium Shading 2 Accent 5" w:semiHidden="0" w:uiPriority="64" w:unhideWhenUsed="0"/>
-    <w:lsdException w:name="Medium List 1 Accent 5" w:semiHidden="0" w:uiPriority="65" w:unhideWhenUsed="0"/>
-    <w:lsdException w:name="Medium List 2 Accent 5" w:semiHidden="0" w:uiPriority="66" w:unhideWhenUsed="0"/>
-    <w:lsdException w:name="Medium Grid 1 Accent 5" w:semiHidden="0" w:uiPriority="67" w:unhideWhenUsed="0"/>
-    <w:lsdException w:name="Medium Grid 2 Accent 5" w:semiHidden="0" w:uiPriority="68" w:unhideWhenUsed="0"/>
-    <w:lsdException w:name="Medium Grid 3 Accent 5" w:semiHidden="0" w:uiPriority="69" w:unhideWhenUsed="0"/>
-    <w:lsdException w:name="Dark List Accent 5" w:semiHidden="0" w:uiPriority="70" w:unhideWhenUsed="0"/>
-    <w:lsdException w:name="Colorful Shading Accent 5" w:semiHidden="0" w:uiPriority="71" w:unhideWhenUsed="0"/>
-    <w:lsdException w:name="Colorful List Accent 5" w:semiHidden="0" w:uiPriority="72" w:unhideWhenUsed="0"/>
-    <w:lsdException w:name="Colorful Grid Accent 5" w:semiHidden="0" w:uiPriority="73" w:unhideWhenUsed="0"/>
-    <w:lsdException w:name="Light Shading Accent 6" w:semiHidden="0" w:uiPriority="60" w:unhideWhenUsed="0"/>
-    <w:lsdException w:name="Light List Accent 6" w:semiHidden="0" w:uiPriority="61" w:unhideWhenUsed="0"/>
-    <w:lsdException w:name="Light Grid Accent 6" w:semiHidden="0" w:uiPriority="62" w:unhideWhenUsed="0"/>
-    <w:lsdException w:name="Medium Shading 1 Accent 6" w:semiHidden="0" w:uiPriority="63" w:unhideWhenUsed="0"/>
-    <w:lsdException w:name="Medium Shading 2 Accent 6" w:semiHidden="0" w:uiPriority="64" w:unhideWhenUsed="0"/>
-    <w:lsdException w:name="Medium List 1 Accent 6" w:semiHidden="0" w:uiPriority="65" w:unhideWhenUsed="0"/>
-    <w:lsdException w:name="Medium List 2 Accent 6" w:semiHidden="0" w:uiPriority="66" w:unhideWhenUsed="0"/>
-    <w:lsdException w:name="Medium Grid 1 Accent 6" w:semiHidden="0" w:uiPriority="67" w:unhideWhenUsed="0"/>
-    <w:lsdException w:name="Medium Grid 2 Accent 6" w:semiHidden="0" w:uiPriority="68" w:unhideWhenUsed="0"/>
-    <w:lsdException w:name="Medium Grid 3 Accent 6" w:semiHidden="0" w:uiPriority="69" w:unhideWhenUsed="0"/>
-    <w:lsdException w:name="Dark List Accent 6" w:semiHidden="0" w:uiPriority="70" w:unhideWhenUsed="0"/>
-    <w:lsdException w:name="Colorful Shading Accent 6" w:semiHidden="0" w:uiPriority="71" w:unhideWhenUsed="0"/>
-    <w:lsdException w:name="Colorful List Accent 6" w:semiHidden="0" w:uiPriority="72" w:unhideWhenUsed="0"/>
-    <w:lsdException w:name="Colorful Grid Accent 6" w:semiHidden="0" w:uiPriority="73" w:unhideWhenUsed="0"/>
-    <w:lsdException w:name="Subtle Emphasis" w:semiHidden="0" w:uiPriority="19" w:unhideWhenUsed="0" w:qFormat="1"/>
-    <w:lsdException w:name="Intense Emphasis" w:semiHidden="0" w:uiPriority="21" w:unhideWhenUsed="0" w:qFormat="1"/>
-    <w:lsdException w:name="Subtle Reference" w:semiHidden="0" w:uiPriority="31" w:unhideWhenUsed="0" w:qFormat="1"/>
-    <w:lsdException w:name="Intense Reference" w:semiHidden="0" w:uiPriority="32" w:unhideWhenUsed="0" w:qFormat="1"/>
-    <w:lsdException w:name="Book Title" w:semiHidden="0" w:uiPriority="33" w:unhideWhenUsed="0" w:qFormat="1"/>
-    <w:lsdException w:name="Bibliography" w:uiPriority="37"/>
-    <w:lsdException w:name="TOC Heading" w:uiPriority="39" w:qFormat="1"/>
-  </w:latentStyles>
-  <w:style w:type="paragraph" w:default="1" w:styleId="Normal">
-    <w:name w:val="Normal"/>
-    <w:qFormat/>
-  </w:style>
-  <w:style w:type="character" w:default="1" w:styleId="DefaultParagraphFont">
-    <w:name w:val="Default Paragraph Font"/>
-    <w:uiPriority w:val="1"/>
-    <w:semiHidden/>
-    <w:unhideWhenUsed/>
-  </w:style>
-  <w:style w:type="table" w:default="1" w:styleId="TableNormal">
-    <w:name w:val="Normal Table"/>
-    <w:uiPriority w:val="99"/>
-    <w:semiHidden/>
-    <w:unhideWhenUsed/>
-    <w:tblPr>
-      <w:tblInd w:w="0" w:type="dxa"/>
-      <w:tblCellMar>
-        <w:top w:w="0" w:type="dxa"/>
-        <w:left w:w="108" w:type="dxa"/>
-        <w:bottom w:w="0" w:type="dxa"/>
-        <w:right w:w="108" w:type="dxa"/>
-      </w:tblCellMar>
-    </w:tblPr>
-  </w:style>
-  <w:style w:type="numbering" w:default="1" w:styleId="NoList">
-    <w:name w:val="No List"/>
-    <w:uiPriority w:val="99"/>
-    <w:semiHidden/>
-    <w:unhideWhenUsed/>
-  </w:style>
-  <w:style w:type="paragraph" w:styleId="Header">
-    <w:name w:val="header"/>
-    <w:basedOn w:val="Normal"/>
-    <w:link w:val="HeaderChar"/>
-    <w:uiPriority w:val="99"/>
-    <w:unhideWhenUsed/>
-    <w:rsid w:val="00751378"/>
-    <w:pPr>
-      <w:tabs>
-        <w:tab w:val="center" w:pos="4680"/>
-        <w:tab w:val="right" w:pos="9360"/>
-      </w:tabs>
-      <w:spacing w:after="0" w:line="240" w:lineRule="auto"/>
-    </w:pPr>
-  </w:style>
-  <w:style w:type="character" w:customStyle="1" w:styleId="HeaderChar">
-    <w:name w:val="Header Char"/>
-    <w:basedOn w:val="DefaultParagraphFont"/>
-    <w:link w:val="Header"/>
-    <w:uiPriority w:val="99"/>
-    <w:rsid w:val="00751378"/>
-  </w:style>
-  <w:style w:type="paragraph" w:styleId="Footer">
-    <w:name w:val="footer"/>
-    <w:basedOn w:val="Normal"/>
-    <w:link w:val="FooterChar"/>
-    <w:uiPriority w:val="99"/>
-    <w:unhideWhenUsed/>
-    <w:rsid w:val="00751378"/>
-    <w:pPr>
-      <w:tabs>
-        <w:tab w:val="center" w:pos="4680"/>
-        <w:tab w:val="right" w:pos="9360"/>
-      </w:tabs>
-      <w:spacing w:after="0" w:line="240" w:lineRule="auto"/>
-    </w:pPr>
-  </w:style>
-  <w:style w:type="character" w:customStyle="1" w:styleId="FooterChar">
-    <w:name w:val="Footer Char"/>
-    <w:basedOn w:val="DefaultParagraphFont"/>
-    <w:link w:val="Footer"/>
-    <w:uiPriority w:val="99"/>
-    <w:rsid w:val="00751378"/>
-  </w:style>
-  <w:style w:type="paragraph" w:styleId="BalloonText">
-    <w:name w:val="Balloon Text"/>
-    <w:basedOn w:val="Normal"/>
-    <w:link w:val="BalloonTextChar"/>
-    <w:uiPriority w:val="99"/>
-    <w:semiHidden/>
-    <w:unhideWhenUsed/>
-    <w:rsid w:val="00751378"/>
-    <w:pPr>
-      <w:spacing w:after="0" w:line="240" w:lineRule="auto"/>
-    </w:pPr>
-    <w:rPr>
-      <w:rFonts w:ascii="Tahoma" w:hAnsi="Tahoma" w:cs="Tahoma"/>
-      <w:sz w:val="16"/>
-      <w:szCs w:val="16"/>
-    </w:rPr>
-  </w:style>
-  <w:style w:type="character" w:customStyle="1" w:styleId="BalloonTextChar">
-    <w:name w:val="Balloon Text Char"/>
-    <w:basedOn w:val="DefaultParagraphFont"/>
-    <w:link w:val="BalloonText"/>
-    <w:uiPriority w:val="99"/>
-    <w:semiHidden/>
-    <w:rsid w:val="00751378"/>
-    <w:rPr>
-      <w:rFonts w:ascii="Tahoma" w:hAnsi="Tahoma" w:cs="Tahoma"/>
-      <w:sz w:val="16"/>
-      <w:szCs w:val="16"/>
-    </w:rPr>
-  </w:style>
-  <w:style w:type="table" w:styleId="TableGrid">
-    <w:name w:val="Table Grid"/>
-    <w:basedOn w:val="TableNormal"/>
-    <w:uiPriority w:val="59"/>
-    <w:rsid w:val="001046C5"/>
-    <w:pPr>
-      <w:spacing w:after="0" w:line="240" w:lineRule="auto"/>
-    </w:pPr>
-    <w:tblPr>
-      <w:tblInd w:w="0" w:type="dxa"/>
-      <w:tblBorders>
-        <w:top w:val="single" w:sz="4" w:space="0" w:color="auto"/>
-        <w:left w:val="single" w:sz="4" w:space="0" w:color="auto"/>
-        <w:bottom w:val="single" w:sz="4" w:space="0" w:color="auto"/>
-        <w:right w:val="single" w:sz="4" w:space="0" w:color="auto"/>
-        <w:insideH w:val="single" w:sz="4" w:space="0" w:color="auto"/>
-        <w:insideV w:val="single" w:sz="4" w:space="0" w:color="auto"/>
-      </w:tblBorders>
-      <w:tblCellMar>
-        <w:top w:w="0" w:type="dxa"/>
-        <w:left w:w="108" w:type="dxa"/>
-        <w:bottom w:w="0" w:type="dxa"/>
-        <w:right w:w="108" w:type="dxa"/>
-      </w:tblCellMar>
     </w:tblPr>
   </w:style>
 </w:styles>

</xml_diff>

<commit_message>
finished asg 2 q 1.
</commit_message>
<xml_diff>
--- a/a2.docx
+++ b/a2.docx
@@ -280,7 +280,7 @@
           <v:shape id="_x0000_i1025" type="#_x0000_t75" style="width:39.75pt;height:20.25pt" o:ole="">
             <v:imagedata r:id="rId6" o:title=""/>
           </v:shape>
-          <o:OLEObject Type="Embed" ProgID="Equation.DSMT4" ShapeID="_x0000_i1025" DrawAspect="Content" ObjectID="_1566229687" r:id="rId7"/>
+          <o:OLEObject Type="Embed" ProgID="Equation.DSMT4" ShapeID="_x0000_i1025" DrawAspect="Content" ObjectID="_1566238607" r:id="rId7"/>
         </w:object>
       </w:r>
       <w:r>
@@ -308,7 +308,7 @@
           <v:shape id="_x0000_i1026" type="#_x0000_t75" style="width:139.5pt;height:33.75pt" o:ole="">
             <v:imagedata r:id="rId8" o:title=""/>
           </v:shape>
-          <o:OLEObject Type="Embed" ProgID="Equation.DSMT4" ShapeID="_x0000_i1026" DrawAspect="Content" ObjectID="_1566229688" r:id="rId9"/>
+          <o:OLEObject Type="Embed" ProgID="Equation.DSMT4" ShapeID="_x0000_i1026" DrawAspect="Content" ObjectID="_1566238608" r:id="rId9"/>
         </w:object>
       </w:r>
     </w:p>
@@ -330,7 +330,7 @@
           <v:shape id="_x0000_i1027" type="#_x0000_t75" style="width:54.75pt;height:20.25pt" o:ole="">
             <v:imagedata r:id="rId10" o:title=""/>
           </v:shape>
-          <o:OLEObject Type="Embed" ProgID="Equation.DSMT4" ShapeID="_x0000_i1027" DrawAspect="Content" ObjectID="_1566229689" r:id="rId11"/>
+          <o:OLEObject Type="Embed" ProgID="Equation.DSMT4" ShapeID="_x0000_i1027" DrawAspect="Content" ObjectID="_1566238609" r:id="rId11"/>
         </w:object>
       </w:r>
       <w:r>
@@ -435,6 +435,32 @@
           <w:szCs w:val="24"/>
         </w:rPr>
       </w:pPr>
+      <w:r>
+        <w:rPr>
+          <w:rFonts w:ascii="Courier New" w:hAnsi="Courier New" w:cs="Courier New"/>
+          <w:sz w:val="24"/>
+          <w:szCs w:val="24"/>
+        </w:rPr>
+        <w:t xml:space="preserve">&gt;&gt; </w:t>
+      </w:r>
+      <w:proofErr w:type="spellStart"/>
+      <w:r>
+        <w:rPr>
+          <w:rFonts w:ascii="Courier New" w:hAnsi="Courier New" w:cs="Courier New"/>
+          <w:sz w:val="24"/>
+          <w:szCs w:val="24"/>
+        </w:rPr>
+        <w:t>syms</w:t>
+      </w:r>
+      <w:proofErr w:type="spellEnd"/>
+      <w:r>
+        <w:rPr>
+          <w:rFonts w:ascii="Courier New" w:hAnsi="Courier New" w:cs="Courier New"/>
+          <w:sz w:val="24"/>
+          <w:szCs w:val="24"/>
+        </w:rPr>
+        <w:t xml:space="preserve"> n</w:t>
+      </w:r>
     </w:p>
     <w:p>
       <w:pPr>
@@ -443,8 +469,137 @@
         <w:adjustRightInd w:val="0"/>
         <w:spacing w:after="0" w:line="240" w:lineRule="auto"/>
         <w:rPr>
-          <w:b/>
-        </w:rPr>
+          <w:rFonts w:ascii="Courier New" w:hAnsi="Courier New" w:cs="Courier New"/>
+          <w:sz w:val="24"/>
+          <w:szCs w:val="24"/>
+        </w:rPr>
+      </w:pPr>
+      <w:r>
+        <w:rPr>
+          <w:rFonts w:ascii="Courier New" w:hAnsi="Courier New" w:cs="Courier New"/>
+          <w:sz w:val="24"/>
+          <w:szCs w:val="24"/>
+        </w:rPr>
+        <w:t>&gt;</w:t>
+      </w:r>
+      <w:proofErr w:type="gramStart"/>
+      <w:r>
+        <w:rPr>
+          <w:rFonts w:ascii="Courier New" w:hAnsi="Courier New" w:cs="Courier New"/>
+          <w:sz w:val="24"/>
+          <w:szCs w:val="24"/>
+        </w:rPr>
+        <w:t>&gt;  f</w:t>
+      </w:r>
+      <w:proofErr w:type="gramEnd"/>
+      <w:r>
+        <w:rPr>
+          <w:rFonts w:ascii="Courier New" w:hAnsi="Courier New" w:cs="Courier New"/>
+          <w:sz w:val="24"/>
+          <w:szCs w:val="24"/>
+        </w:rPr>
+        <w:t xml:space="preserve"> = @(</w:t>
+      </w:r>
+      <w:proofErr w:type="spellStart"/>
+      <w:r>
+        <w:rPr>
+          <w:rFonts w:ascii="Courier New" w:hAnsi="Courier New" w:cs="Courier New"/>
+          <w:sz w:val="24"/>
+          <w:szCs w:val="24"/>
+        </w:rPr>
+        <w:t>x,y</w:t>
+      </w:r>
+      <w:proofErr w:type="spellEnd"/>
+      <w:r>
+        <w:rPr>
+          <w:rFonts w:ascii="Courier New" w:hAnsi="Courier New" w:cs="Courier New"/>
+          <w:sz w:val="24"/>
+          <w:szCs w:val="24"/>
+        </w:rPr>
+        <w:t xml:space="preserve">) </w:t>
+      </w:r>
+      <w:proofErr w:type="spellStart"/>
+      <w:r>
+        <w:rPr>
+          <w:rFonts w:ascii="Courier New" w:hAnsi="Courier New" w:cs="Courier New"/>
+          <w:sz w:val="24"/>
+          <w:szCs w:val="24"/>
+        </w:rPr>
+        <w:t>symsum</w:t>
+      </w:r>
+      <w:proofErr w:type="spellEnd"/>
+      <w:r>
+        <w:rPr>
+          <w:rFonts w:ascii="Courier New" w:hAnsi="Courier New" w:cs="Courier New"/>
+          <w:sz w:val="24"/>
+          <w:szCs w:val="24"/>
+        </w:rPr>
+        <w:t>(sin(</w:t>
+      </w:r>
+      <w:proofErr w:type="spellStart"/>
+      <w:r>
+        <w:rPr>
+          <w:rFonts w:ascii="Courier New" w:hAnsi="Courier New" w:cs="Courier New"/>
+          <w:sz w:val="24"/>
+          <w:szCs w:val="24"/>
+        </w:rPr>
+        <w:t>x^n</w:t>
+      </w:r>
+      <w:proofErr w:type="spellEnd"/>
+      <w:r>
+        <w:rPr>
+          <w:rFonts w:ascii="Courier New" w:hAnsi="Courier New" w:cs="Courier New"/>
+          <w:sz w:val="24"/>
+          <w:szCs w:val="24"/>
+        </w:rPr>
+        <w:t>)+3*y^n,n,1,5);</w:t>
+      </w:r>
+    </w:p>
+    <w:p>
+      <w:pPr>
+        <w:autoSpaceDE w:val="0"/>
+        <w:autoSpaceDN w:val="0"/>
+        <w:adjustRightInd w:val="0"/>
+        <w:spacing w:after="0" w:line="240" w:lineRule="auto"/>
+        <w:rPr>
+          <w:rFonts w:ascii="Courier New" w:hAnsi="Courier New" w:cs="Courier New"/>
+          <w:sz w:val="24"/>
+          <w:szCs w:val="24"/>
+        </w:rPr>
+      </w:pPr>
+      <w:r>
+        <w:rPr>
+          <w:rFonts w:ascii="Courier New" w:hAnsi="Courier New" w:cs="Courier New"/>
+          <w:sz w:val="24"/>
+          <w:szCs w:val="24"/>
+        </w:rPr>
+        <w:t xml:space="preserve">&gt;&gt; z = </w:t>
+      </w:r>
+      <w:proofErr w:type="gramStart"/>
+      <w:r>
+        <w:rPr>
+          <w:rFonts w:ascii="Courier New" w:hAnsi="Courier New" w:cs="Courier New"/>
+          <w:sz w:val="24"/>
+          <w:szCs w:val="24"/>
+        </w:rPr>
+        <w:t>f(</w:t>
+      </w:r>
+      <w:proofErr w:type="gramEnd"/>
+      <w:r>
+        <w:rPr>
+          <w:rFonts w:ascii="Courier New" w:hAnsi="Courier New" w:cs="Courier New"/>
+          <w:sz w:val="24"/>
+          <w:szCs w:val="24"/>
+        </w:rPr>
+        <w:t>1,2)</w:t>
+      </w:r>
+    </w:p>
+    <w:p>
+      <w:pPr>
+        <w:autoSpaceDE w:val="0"/>
+        <w:autoSpaceDN w:val="0"/>
+        <w:adjustRightInd w:val="0"/>
+        <w:spacing w:after="0" w:line="240" w:lineRule="auto"/>
       </w:pPr>
       <w:r>
         <w:rPr>
@@ -478,7 +633,42 @@
         </w:rPr>
         <w:br/>
       </w:r>
-    </w:p>
+      <w:bookmarkStart w:id="0" w:name="_GoBack"/>
+      <w:r>
+        <w:t>z =</w:t>
+      </w:r>
+    </w:p>
+    <w:p>
+      <w:pPr>
+        <w:autoSpaceDE w:val="0"/>
+        <w:autoSpaceDN w:val="0"/>
+        <w:adjustRightInd w:val="0"/>
+        <w:spacing w:after="0" w:line="240" w:lineRule="auto"/>
+      </w:pPr>
+      <w:r>
+        <w:t xml:space="preserve"> </w:t>
+      </w:r>
+    </w:p>
+    <w:p>
+      <w:pPr>
+        <w:autoSpaceDE w:val="0"/>
+        <w:autoSpaceDN w:val="0"/>
+        <w:adjustRightInd w:val="0"/>
+        <w:spacing w:after="0" w:line="240" w:lineRule="auto"/>
+      </w:pPr>
+      <w:r>
+        <w:t>5*</w:t>
+      </w:r>
+      <w:proofErr w:type="gramStart"/>
+      <w:r>
+        <w:t>sin(</w:t>
+      </w:r>
+      <w:proofErr w:type="gramEnd"/>
+      <w:r>
+        <w:t>1) + 186</w:t>
+      </w:r>
+    </w:p>
+    <w:bookmarkEnd w:id="0"/>
     <w:p>
       <w:pPr>
         <w:spacing w:line="240" w:lineRule="auto"/>
@@ -544,7 +734,7 @@
           <v:shape id="_x0000_i1028" type="#_x0000_t75" style="width:36.75pt;height:38.25pt" o:ole="">
             <v:imagedata r:id="rId12" o:title=""/>
           </v:shape>
-          <o:OLEObject Type="Embed" ProgID="Equation.DSMT4" ShapeID="_x0000_i1028" DrawAspect="Content" ObjectID="_1566229690" r:id="rId13"/>
+          <o:OLEObject Type="Embed" ProgID="Equation.DSMT4" ShapeID="_x0000_i1028" DrawAspect="Content" ObjectID="_1566238610" r:id="rId13"/>
         </w:object>
       </w:r>
     </w:p>
@@ -616,6 +806,7 @@
           <w:sz w:val="20"/>
           <w:szCs w:val="20"/>
         </w:rPr>
+        <w:lastRenderedPageBreak/>
         <w:t xml:space="preserve"> </w:t>
       </w:r>
     </w:p>
@@ -660,7 +851,6 @@
         <w:rPr>
           <w:b/>
         </w:rPr>
-        <w:lastRenderedPageBreak/>
         <w:t>Q</w:t>
       </w:r>
       <w:r>
@@ -748,7 +938,7 @@
           <v:shape id="_x0000_i1029" type="#_x0000_t75" style="width:101.25pt;height:46.5pt" o:ole="">
             <v:imagedata r:id="rId15" o:title=""/>
           </v:shape>
-          <o:OLEObject Type="Embed" ProgID="Equation.DSMT4" ShapeID="_x0000_i1029" DrawAspect="Content" ObjectID="_1566229691" r:id="rId16"/>
+          <o:OLEObject Type="Embed" ProgID="Equation.DSMT4" ShapeID="_x0000_i1029" DrawAspect="Content" ObjectID="_1566238611" r:id="rId16"/>
         </w:object>
       </w:r>
     </w:p>
@@ -772,7 +962,7 @@
           <v:shape id="_x0000_i1030" type="#_x0000_t75" style="width:54pt;height:15pt" o:ole="">
             <v:imagedata r:id="rId17" o:title=""/>
           </v:shape>
-          <o:OLEObject Type="Embed" ProgID="Equation.DSMT4" ShapeID="_x0000_i1030" DrawAspect="Content" ObjectID="_1566229692" r:id="rId18"/>
+          <o:OLEObject Type="Embed" ProgID="Equation.DSMT4" ShapeID="_x0000_i1030" DrawAspect="Content" ObjectID="_1566238612" r:id="rId18"/>
         </w:object>
       </w:r>
     </w:p>
@@ -807,7 +997,7 @@
           <v:shape id="_x0000_i1031" type="#_x0000_t75" style="width:82.5pt;height:21.75pt" o:ole="">
             <v:imagedata r:id="rId19" o:title=""/>
           </v:shape>
-          <o:OLEObject Type="Embed" ProgID="Equation.DSMT4" ShapeID="_x0000_i1031" DrawAspect="Content" ObjectID="_1566229693" r:id="rId20"/>
+          <o:OLEObject Type="Embed" ProgID="Equation.DSMT4" ShapeID="_x0000_i1031" DrawAspect="Content" ObjectID="_1566238613" r:id="rId20"/>
         </w:object>
       </w:r>
     </w:p>
@@ -826,7 +1016,7 @@
           <v:shape id="_x0000_i1032" type="#_x0000_t75" style="width:12pt;height:10.5pt" o:ole="">
             <v:imagedata r:id="rId21" o:title=""/>
           </v:shape>
-          <o:OLEObject Type="Embed" ProgID="Equation.DSMT4" ShapeID="_x0000_i1032" DrawAspect="Content" ObjectID="_1566229694" r:id="rId22"/>
+          <o:OLEObject Type="Embed" ProgID="Equation.DSMT4" ShapeID="_x0000_i1032" DrawAspect="Content" ObjectID="_1566238614" r:id="rId22"/>
         </w:object>
       </w:r>
       <w:r>
@@ -864,8 +1054,6 @@
         </w:rPr>
         <w:t>Matlab</w:t>
       </w:r>
-      <w:bookmarkStart w:id="0" w:name="_GoBack"/>
-      <w:bookmarkEnd w:id="0"/>
       <w:proofErr w:type="spellEnd"/>
       <w:r>
         <w:rPr>
@@ -951,7 +1139,7 @@
           <v:shape id="_x0000_i1033" type="#_x0000_t75" style="width:51.75pt;height:14.25pt" o:ole="">
             <v:imagedata r:id="rId23" o:title=""/>
           </v:shape>
-          <o:OLEObject Type="Embed" ProgID="Equation.DSMT4" ShapeID="_x0000_i1033" DrawAspect="Content" ObjectID="_1566229695" r:id="rId24"/>
+          <o:OLEObject Type="Embed" ProgID="Equation.DSMT4" ShapeID="_x0000_i1033" DrawAspect="Content" ObjectID="_1566238615" r:id="rId24"/>
         </w:object>
       </w:r>
       <w:r>
@@ -965,7 +1153,7 @@
           <v:shape id="_x0000_i1034" type="#_x0000_t75" style="width:1in;height:14.25pt" o:ole="">
             <v:imagedata r:id="rId25" o:title=""/>
           </v:shape>
-          <o:OLEObject Type="Embed" ProgID="Equation.DSMT4" ShapeID="_x0000_i1034" DrawAspect="Content" ObjectID="_1566229696" r:id="rId26"/>
+          <o:OLEObject Type="Embed" ProgID="Equation.DSMT4" ShapeID="_x0000_i1034" DrawAspect="Content" ObjectID="_1566238616" r:id="rId26"/>
         </w:object>
       </w:r>
       <w:r>
@@ -1083,6 +1271,7 @@
         <w:spacing w:line="240" w:lineRule="auto"/>
       </w:pPr>
       <w:r>
+        <w:lastRenderedPageBreak/>
         <w:t>………………………………………………………………………………………………………………………………..</w:t>
       </w:r>
     </w:p>
@@ -1102,7 +1291,6 @@
         <w:rPr>
           <w:b/>
         </w:rPr>
-        <w:lastRenderedPageBreak/>
         <w:t>Q5</w:t>
       </w:r>
       <w:r>
@@ -1133,7 +1321,7 @@
           <v:shape id="_x0000_i1035" type="#_x0000_t75" style="width:1in;height:14.25pt" o:ole="">
             <v:imagedata r:id="rId25" o:title=""/>
           </v:shape>
-          <o:OLEObject Type="Embed" ProgID="Equation.DSMT4" ShapeID="_x0000_i1035" DrawAspect="Content" ObjectID="_1566229697" r:id="rId27"/>
+          <o:OLEObject Type="Embed" ProgID="Equation.DSMT4" ShapeID="_x0000_i1035" DrawAspect="Content" ObjectID="_1566238617" r:id="rId27"/>
         </w:object>
       </w:r>
       <w:r>
@@ -1319,7 +1507,7 @@
           <v:shape id="_x0000_i1036" type="#_x0000_t75" style="width:1in;height:14.25pt" o:ole="">
             <v:imagedata r:id="rId25" o:title=""/>
           </v:shape>
-          <o:OLEObject Type="Embed" ProgID="Equation.DSMT4" ShapeID="_x0000_i1036" DrawAspect="Content" ObjectID="_1566229698" r:id="rId28"/>
+          <o:OLEObject Type="Embed" ProgID="Equation.DSMT4" ShapeID="_x0000_i1036" DrawAspect="Content" ObjectID="_1566238618" r:id="rId28"/>
         </w:object>
       </w:r>
       <w:r>
@@ -1524,7 +1712,7 @@
           <v:shape id="_x0000_i1037" type="#_x0000_t75" style="width:126.75pt;height:33pt" o:ole="">
             <v:imagedata r:id="rId29" o:title=""/>
           </v:shape>
-          <o:OLEObject Type="Embed" ProgID="Equation.DSMT4" ShapeID="_x0000_i1037" DrawAspect="Content" ObjectID="_1566229699" r:id="rId30"/>
+          <o:OLEObject Type="Embed" ProgID="Equation.DSMT4" ShapeID="_x0000_i1037" DrawAspect="Content" ObjectID="_1566238619" r:id="rId30"/>
         </w:object>
       </w:r>
     </w:p>
@@ -1546,7 +1734,7 @@
           <v:shape id="_x0000_i1038" type="#_x0000_t75" style="width:12pt;height:10.5pt" o:ole="">
             <v:imagedata r:id="rId31" o:title=""/>
           </v:shape>
-          <o:OLEObject Type="Embed" ProgID="Equation.DSMT4" ShapeID="_x0000_i1038" DrawAspect="Content" ObjectID="_1566229700" r:id="rId32"/>
+          <o:OLEObject Type="Embed" ProgID="Equation.DSMT4" ShapeID="_x0000_i1038" DrawAspect="Content" ObjectID="_1566238620" r:id="rId32"/>
         </w:object>
       </w:r>
       <w:r>
@@ -1563,7 +1751,7 @@
           <v:shape id="_x0000_i1039" type="#_x0000_t75" style="width:36.75pt;height:20.25pt" o:ole="">
             <v:imagedata r:id="rId33" o:title=""/>
           </v:shape>
-          <o:OLEObject Type="Embed" ProgID="Equation.DSMT4" ShapeID="_x0000_i1039" DrawAspect="Content" ObjectID="_1566229701" r:id="rId34"/>
+          <o:OLEObject Type="Embed" ProgID="Equation.DSMT4" ShapeID="_x0000_i1039" DrawAspect="Content" ObjectID="_1566238621" r:id="rId34"/>
         </w:object>
       </w:r>
       <w:r>
@@ -1591,7 +1779,7 @@
           <v:shape id="_x0000_i1040" type="#_x0000_t75" style="width:27.75pt;height:14.25pt" o:ole="">
             <v:imagedata r:id="rId35" o:title=""/>
           </v:shape>
-          <o:OLEObject Type="Embed" ProgID="Equation.DSMT4" ShapeID="_x0000_i1040" DrawAspect="Content" ObjectID="_1566229702" r:id="rId36"/>
+          <o:OLEObject Type="Embed" ProgID="Equation.DSMT4" ShapeID="_x0000_i1040" DrawAspect="Content" ObjectID="_1566238622" r:id="rId36"/>
         </w:object>
       </w:r>
       <w:r>
@@ -1651,7 +1839,6 @@
         <w:rPr>
           <w:b/>
         </w:rPr>
-        <w:lastRenderedPageBreak/>
         <w:t xml:space="preserve"> (</w:t>
       </w:r>
       <w:proofErr w:type="spellStart"/>
@@ -1709,7 +1896,7 @@
           <v:shape id="_x0000_i1041" type="#_x0000_t75" style="width:80.25pt;height:33pt" o:ole="">
             <v:imagedata r:id="rId37" o:title=""/>
           </v:shape>
-          <o:OLEObject Type="Embed" ProgID="Equation.DSMT4" ShapeID="_x0000_i1041" DrawAspect="Content" ObjectID="_1566229703" r:id="rId38"/>
+          <o:OLEObject Type="Embed" ProgID="Equation.DSMT4" ShapeID="_x0000_i1041" DrawAspect="Content" ObjectID="_1566238623" r:id="rId38"/>
         </w:object>
       </w:r>
     </w:p>
@@ -1736,7 +1923,7 @@
           <v:shape id="_x0000_i1042" type="#_x0000_t75" style="width:27.75pt;height:14.25pt" o:ole="">
             <v:imagedata r:id="rId39" o:title=""/>
           </v:shape>
-          <o:OLEObject Type="Embed" ProgID="Equation.DSMT4" ShapeID="_x0000_i1042" DrawAspect="Content" ObjectID="_1566229704" r:id="rId40"/>
+          <o:OLEObject Type="Embed" ProgID="Equation.DSMT4" ShapeID="_x0000_i1042" DrawAspect="Content" ObjectID="_1566238624" r:id="rId40"/>
         </w:object>
       </w:r>
       <w:r>
@@ -2124,7 +2311,7 @@
     <w:lsdException w:name="Table Web 2" w:semiHidden="1" w:unhideWhenUsed="1"/>
     <w:lsdException w:name="Table Web 3" w:semiHidden="1" w:unhideWhenUsed="1"/>
     <w:lsdException w:name="Balloon Text" w:semiHidden="1" w:unhideWhenUsed="1"/>
-    <w:lsdException w:name="Table Grid" w:semiHidden="1" w:uiPriority="59" w:unhideWhenUsed="1"/>
+    <w:lsdException w:name="Table Grid" w:uiPriority="59"/>
     <w:lsdException w:name="Table Theme" w:semiHidden="1" w:unhideWhenUsed="1"/>
     <w:lsdException w:name="Placeholder Text" w:semiHidden="1"/>
     <w:lsdException w:name="No Spacing" w:uiPriority="1" w:qFormat="1"/>

</xml_diff>

<commit_message>
completed asg 2 q 2.
</commit_message>
<xml_diff>
--- a/a2.docx
+++ b/a2.docx
@@ -77,54 +77,36 @@
           <w:sz w:val="28"/>
           <w:szCs w:val="28"/>
         </w:rPr>
-        <w:t xml:space="preserve">Writing </w:t>
-      </w:r>
-      <w:proofErr w:type="spellStart"/>
-      <w:r>
+        <w:t>Writing Matlab Functions Chapter 7</w:t>
+      </w:r>
+    </w:p>
+    <w:p>
+      <w:pPr>
+        <w:jc w:val="center"/>
         <w:rPr>
           <w:b/>
           <w:sz w:val="28"/>
           <w:szCs w:val="28"/>
         </w:rPr>
-        <w:t>Matlab</w:t>
-      </w:r>
-      <w:proofErr w:type="spellEnd"/>
+      </w:pPr>
       <w:r>
         <w:rPr>
           <w:b/>
           <w:sz w:val="28"/>
           <w:szCs w:val="28"/>
         </w:rPr>
-        <w:t xml:space="preserve"> Functions Chapter 7</w:t>
-      </w:r>
-    </w:p>
-    <w:p>
-      <w:pPr>
-        <w:jc w:val="center"/>
+        <w:t>Due October 2</w:t>
+      </w:r>
+    </w:p>
+    <w:p>
+      <w:pPr>
+        <w:spacing w:line="240" w:lineRule="auto"/>
         <w:rPr>
           <w:b/>
           <w:sz w:val="28"/>
           <w:szCs w:val="28"/>
         </w:rPr>
       </w:pPr>
-      <w:r>
-        <w:rPr>
-          <w:b/>
-          <w:sz w:val="28"/>
-          <w:szCs w:val="28"/>
-        </w:rPr>
-        <w:t>Due October 2</w:t>
-      </w:r>
-    </w:p>
-    <w:p>
-      <w:pPr>
-        <w:spacing w:line="240" w:lineRule="auto"/>
-        <w:rPr>
-          <w:b/>
-          <w:sz w:val="28"/>
-          <w:szCs w:val="28"/>
-        </w:rPr>
-      </w:pPr>
     </w:p>
     <w:p>
       <w:pPr>
@@ -159,39 +141,7 @@
           <w:sz w:val="24"/>
           <w:szCs w:val="24"/>
         </w:rPr>
-        <w:t xml:space="preserve">based on material in the </w:t>
-      </w:r>
-      <w:proofErr w:type="spellStart"/>
-      <w:r>
-        <w:rPr>
-          <w:sz w:val="24"/>
-          <w:szCs w:val="24"/>
-        </w:rPr>
-        <w:t>Gilat</w:t>
-      </w:r>
-      <w:proofErr w:type="spellEnd"/>
-      <w:r>
-        <w:rPr>
-          <w:sz w:val="24"/>
-          <w:szCs w:val="24"/>
-        </w:rPr>
-        <w:t xml:space="preserve"> textbook from chapter 7.  Suggest you review this chapter before answering these questions.  Fill in the following template with your answers using </w:t>
-      </w:r>
-      <w:proofErr w:type="spellStart"/>
-      <w:r>
-        <w:rPr>
-          <w:sz w:val="24"/>
-          <w:szCs w:val="24"/>
-        </w:rPr>
-        <w:t>Matlab</w:t>
-      </w:r>
-      <w:proofErr w:type="spellEnd"/>
-      <w:r>
-        <w:rPr>
-          <w:sz w:val="24"/>
-          <w:szCs w:val="24"/>
-        </w:rPr>
-        <w:t xml:space="preserve"> plots and screen shots as necessary.  Then submit your Word document on D2L.  </w:t>
+        <w:t xml:space="preserve">based on material in the Gilat textbook from chapter 7.  Suggest you review this chapter before answering these questions.  Fill in the following template with your answers using Matlab plots and screen shots as necessary.  Then submit your Word document on D2L.  </w:t>
       </w:r>
     </w:p>
     <w:p>
@@ -222,11 +172,7 @@
         <w:t xml:space="preserve"> </w:t>
       </w:r>
       <w:r>
-        <w:t xml:space="preserve">Write </w:t>
-      </w:r>
-      <w:proofErr w:type="gramStart"/>
-      <w:r>
-        <w:t>an</w:t>
+        <w:t>Write an</w:t>
       </w:r>
       <w:r>
         <w:t xml:space="preserve"> </w:t>
@@ -238,14 +184,7 @@
         <w:rPr>
           <w:b/>
         </w:rPr>
-        <w:t>anonymous</w:t>
-      </w:r>
-      <w:proofErr w:type="gramEnd"/>
-      <w:r>
-        <w:rPr>
-          <w:b/>
-        </w:rPr>
-        <w:t xml:space="preserve"> function</w:t>
+        <w:t>anonymous function</w:t>
       </w:r>
       <w:r>
         <w:rPr>
@@ -280,7 +219,7 @@
           <v:shape id="_x0000_i1025" type="#_x0000_t75" style="width:39.75pt;height:20.25pt" o:ole="">
             <v:imagedata r:id="rId6" o:title=""/>
           </v:shape>
-          <o:OLEObject Type="Embed" ProgID="Equation.DSMT4" ShapeID="_x0000_i1025" DrawAspect="Content" ObjectID="_1566238607" r:id="rId7"/>
+          <o:OLEObject Type="Embed" ProgID="Equation.DSMT4" ShapeID="_x0000_i1025" DrawAspect="Content" ObjectID="_1566331871" r:id="rId7"/>
         </w:object>
       </w:r>
       <w:r>
@@ -308,7 +247,7 @@
           <v:shape id="_x0000_i1026" type="#_x0000_t75" style="width:139.5pt;height:33.75pt" o:ole="">
             <v:imagedata r:id="rId8" o:title=""/>
           </v:shape>
-          <o:OLEObject Type="Embed" ProgID="Equation.DSMT4" ShapeID="_x0000_i1026" DrawAspect="Content" ObjectID="_1566238608" r:id="rId9"/>
+          <o:OLEObject Type="Embed" ProgID="Equation.DSMT4" ShapeID="_x0000_i1026" DrawAspect="Content" ObjectID="_1566331872" r:id="rId9"/>
         </w:object>
       </w:r>
     </w:p>
@@ -330,7 +269,7 @@
           <v:shape id="_x0000_i1027" type="#_x0000_t75" style="width:54.75pt;height:20.25pt" o:ole="">
             <v:imagedata r:id="rId10" o:title=""/>
           </v:shape>
-          <o:OLEObject Type="Embed" ProgID="Equation.DSMT4" ShapeID="_x0000_i1027" DrawAspect="Content" ObjectID="_1566238609" r:id="rId11"/>
+          <o:OLEObject Type="Embed" ProgID="Equation.DSMT4" ShapeID="_x0000_i1027" DrawAspect="Content" ObjectID="_1566331873" r:id="rId11"/>
         </w:object>
       </w:r>
       <w:r>
@@ -346,29 +285,7 @@
           <w:sz w:val="20"/>
           <w:szCs w:val="20"/>
         </w:rPr>
-        <w:t>f = @(</w:t>
-      </w:r>
-      <w:proofErr w:type="spellStart"/>
-      <w:proofErr w:type="gramStart"/>
-      <w:r>
-        <w:rPr>
-          <w:rFonts w:ascii="Courier New" w:hAnsi="Courier New" w:cs="Courier New"/>
-          <w:color w:val="000000"/>
-          <w:sz w:val="20"/>
-          <w:szCs w:val="20"/>
-        </w:rPr>
-        <w:t>x,y</w:t>
-      </w:r>
-      <w:proofErr w:type="spellEnd"/>
-      <w:proofErr w:type="gramEnd"/>
-      <w:r>
-        <w:rPr>
-          <w:rFonts w:ascii="Courier New" w:hAnsi="Courier New" w:cs="Courier New"/>
-          <w:color w:val="000000"/>
-          <w:sz w:val="20"/>
-          <w:szCs w:val="20"/>
-        </w:rPr>
-        <w:t xml:space="preserve">)… </w:t>
+        <w:t xml:space="preserve">f = @(x,y)… </w:t>
       </w:r>
       <w:r>
         <w:t xml:space="preserve">) </w:t>
@@ -394,21 +311,7 @@
         <w:rPr>
           <w:b/>
         </w:rPr>
-        <w:t>(</w:t>
-      </w:r>
-      <w:proofErr w:type="spellStart"/>
-      <w:r>
-        <w:rPr>
-          <w:b/>
-        </w:rPr>
-        <w:t>Matlab</w:t>
-      </w:r>
-      <w:proofErr w:type="spellEnd"/>
-      <w:r>
-        <w:rPr>
-          <w:b/>
-        </w:rPr>
-        <w:t xml:space="preserve"> input</w:t>
+        <w:t>(Matlab input</w:t>
       </w:r>
       <w:r>
         <w:rPr>
@@ -441,25 +344,7 @@
           <w:sz w:val="24"/>
           <w:szCs w:val="24"/>
         </w:rPr>
-        <w:t xml:space="preserve">&gt;&gt; </w:t>
-      </w:r>
-      <w:proofErr w:type="spellStart"/>
-      <w:r>
-        <w:rPr>
-          <w:rFonts w:ascii="Courier New" w:hAnsi="Courier New" w:cs="Courier New"/>
-          <w:sz w:val="24"/>
-          <w:szCs w:val="24"/>
-        </w:rPr>
-        <w:t>syms</w:t>
-      </w:r>
-      <w:proofErr w:type="spellEnd"/>
-      <w:r>
-        <w:rPr>
-          <w:rFonts w:ascii="Courier New" w:hAnsi="Courier New" w:cs="Courier New"/>
-          <w:sz w:val="24"/>
-          <w:szCs w:val="24"/>
-        </w:rPr>
-        <w:t xml:space="preserve"> n</w:t>
+        <w:t>&gt;&gt; syms n</w:t>
       </w:r>
     </w:p>
     <w:p>
@@ -480,79 +365,7 @@
           <w:sz w:val="24"/>
           <w:szCs w:val="24"/>
         </w:rPr>
-        <w:t>&gt;</w:t>
-      </w:r>
-      <w:proofErr w:type="gramStart"/>
-      <w:r>
-        <w:rPr>
-          <w:rFonts w:ascii="Courier New" w:hAnsi="Courier New" w:cs="Courier New"/>
-          <w:sz w:val="24"/>
-          <w:szCs w:val="24"/>
-        </w:rPr>
-        <w:t>&gt;  f</w:t>
-      </w:r>
-      <w:proofErr w:type="gramEnd"/>
-      <w:r>
-        <w:rPr>
-          <w:rFonts w:ascii="Courier New" w:hAnsi="Courier New" w:cs="Courier New"/>
-          <w:sz w:val="24"/>
-          <w:szCs w:val="24"/>
-        </w:rPr>
-        <w:t xml:space="preserve"> = @(</w:t>
-      </w:r>
-      <w:proofErr w:type="spellStart"/>
-      <w:r>
-        <w:rPr>
-          <w:rFonts w:ascii="Courier New" w:hAnsi="Courier New" w:cs="Courier New"/>
-          <w:sz w:val="24"/>
-          <w:szCs w:val="24"/>
-        </w:rPr>
-        <w:t>x,y</w:t>
-      </w:r>
-      <w:proofErr w:type="spellEnd"/>
-      <w:r>
-        <w:rPr>
-          <w:rFonts w:ascii="Courier New" w:hAnsi="Courier New" w:cs="Courier New"/>
-          <w:sz w:val="24"/>
-          <w:szCs w:val="24"/>
-        </w:rPr>
-        <w:t xml:space="preserve">) </w:t>
-      </w:r>
-      <w:proofErr w:type="spellStart"/>
-      <w:r>
-        <w:rPr>
-          <w:rFonts w:ascii="Courier New" w:hAnsi="Courier New" w:cs="Courier New"/>
-          <w:sz w:val="24"/>
-          <w:szCs w:val="24"/>
-        </w:rPr>
-        <w:t>symsum</w:t>
-      </w:r>
-      <w:proofErr w:type="spellEnd"/>
-      <w:r>
-        <w:rPr>
-          <w:rFonts w:ascii="Courier New" w:hAnsi="Courier New" w:cs="Courier New"/>
-          <w:sz w:val="24"/>
-          <w:szCs w:val="24"/>
-        </w:rPr>
-        <w:t>(sin(</w:t>
-      </w:r>
-      <w:proofErr w:type="spellStart"/>
-      <w:r>
-        <w:rPr>
-          <w:rFonts w:ascii="Courier New" w:hAnsi="Courier New" w:cs="Courier New"/>
-          <w:sz w:val="24"/>
-          <w:szCs w:val="24"/>
-        </w:rPr>
-        <w:t>x^n</w:t>
-      </w:r>
-      <w:proofErr w:type="spellEnd"/>
-      <w:r>
-        <w:rPr>
-          <w:rFonts w:ascii="Courier New" w:hAnsi="Courier New" w:cs="Courier New"/>
-          <w:sz w:val="24"/>
-          <w:szCs w:val="24"/>
-        </w:rPr>
-        <w:t>)+3*y^n,n,1,5);</w:t>
+        <w:t>&gt;&gt;  f = @(x,y) symsum(sin(x^n)+3*y^n,n,1,5);</w:t>
       </w:r>
     </w:p>
     <w:p>
@@ -573,25 +386,7 @@
           <w:sz w:val="24"/>
           <w:szCs w:val="24"/>
         </w:rPr>
-        <w:t xml:space="preserve">&gt;&gt; z = </w:t>
-      </w:r>
-      <w:proofErr w:type="gramStart"/>
-      <w:r>
-        <w:rPr>
-          <w:rFonts w:ascii="Courier New" w:hAnsi="Courier New" w:cs="Courier New"/>
-          <w:sz w:val="24"/>
-          <w:szCs w:val="24"/>
-        </w:rPr>
-        <w:t>f(</w:t>
-      </w:r>
-      <w:proofErr w:type="gramEnd"/>
-      <w:r>
-        <w:rPr>
-          <w:rFonts w:ascii="Courier New" w:hAnsi="Courier New" w:cs="Courier New"/>
-          <w:sz w:val="24"/>
-          <w:szCs w:val="24"/>
-        </w:rPr>
-        <w:t>1,2)</w:t>
+        <w:t>&gt;&gt; z = f(1,2)</w:t>
       </w:r>
     </w:p>
     <w:p>
@@ -605,21 +400,7 @@
         <w:rPr>
           <w:b/>
         </w:rPr>
-        <w:t xml:space="preserve"> (</w:t>
-      </w:r>
-      <w:proofErr w:type="spellStart"/>
-      <w:r>
-        <w:rPr>
-          <w:b/>
-        </w:rPr>
-        <w:t>Matlab</w:t>
-      </w:r>
-      <w:proofErr w:type="spellEnd"/>
-      <w:r>
-        <w:rPr>
-          <w:b/>
-        </w:rPr>
-        <w:t xml:space="preserve"> Response</w:t>
+        <w:t xml:space="preserve"> (Matlab Response</w:t>
       </w:r>
       <w:r>
         <w:rPr>
@@ -633,7 +414,6 @@
         </w:rPr>
         <w:br/>
       </w:r>
-      <w:bookmarkStart w:id="0" w:name="_GoBack"/>
       <w:r>
         <w:t>z =</w:t>
       </w:r>
@@ -657,18 +437,9 @@
         <w:spacing w:after="0" w:line="240" w:lineRule="auto"/>
       </w:pPr>
       <w:r>
-        <w:t>5*</w:t>
-      </w:r>
-      <w:proofErr w:type="gramStart"/>
-      <w:r>
-        <w:t>sin(</w:t>
-      </w:r>
-      <w:proofErr w:type="gramEnd"/>
-      <w:r>
-        <w:t>1) + 186</w:t>
-      </w:r>
-    </w:p>
-    <w:bookmarkEnd w:id="0"/>
+        <w:t>5*sin(1) + 186</w:t>
+      </w:r>
+    </w:p>
     <w:p>
       <w:pPr>
         <w:spacing w:line="240" w:lineRule="auto"/>
@@ -709,17 +480,7 @@
         <w:t>z=</w:t>
       </w:r>
       <w:r>
-        <w:t>f(</w:t>
-      </w:r>
-      <w:proofErr w:type="spellStart"/>
-      <w:proofErr w:type="gramStart"/>
-      <w:r>
-        <w:t>x,y</w:t>
-      </w:r>
-      <w:proofErr w:type="spellEnd"/>
-      <w:proofErr w:type="gramEnd"/>
-      <w:r>
-        <w:t xml:space="preserve">) over the range of </w:t>
+        <w:t xml:space="preserve">f(x,y) over the range of </w:t>
       </w:r>
     </w:p>
     <w:p>
@@ -734,7 +495,7 @@
           <v:shape id="_x0000_i1028" type="#_x0000_t75" style="width:36.75pt;height:38.25pt" o:ole="">
             <v:imagedata r:id="rId12" o:title=""/>
           </v:shape>
-          <o:OLEObject Type="Embed" ProgID="Equation.DSMT4" ShapeID="_x0000_i1028" DrawAspect="Content" ObjectID="_1566238610" r:id="rId13"/>
+          <o:OLEObject Type="Embed" ProgID="Equation.DSMT4" ShapeID="_x0000_i1028" DrawAspect="Content" ObjectID="_1566331874" r:id="rId13"/>
         </w:object>
       </w:r>
     </w:p>
@@ -758,26 +519,15 @@
     <w:p>
       <w:pPr>
         <w:spacing w:line="240" w:lineRule="auto"/>
-      </w:pPr>
-      <w:r>
-        <w:rPr>
-          <w:b/>
-        </w:rPr>
-        <w:t>(</w:t>
-      </w:r>
-      <w:proofErr w:type="spellStart"/>
-      <w:r>
-        <w:rPr>
-          <w:b/>
-        </w:rPr>
-        <w:t>Matlab</w:t>
-      </w:r>
-      <w:proofErr w:type="spellEnd"/>
-      <w:r>
-        <w:rPr>
-          <w:b/>
-        </w:rPr>
-        <w:t xml:space="preserve"> input</w:t>
+        <w:rPr>
+          <w:b/>
+        </w:rPr>
+      </w:pPr>
+      <w:r>
+        <w:rPr>
+          <w:b/>
+        </w:rPr>
+        <w:t>(Matlab input</w:t>
       </w:r>
       <w:r>
         <w:rPr>
@@ -794,10 +544,41 @@
         <w:spacing w:after="0" w:line="240" w:lineRule="auto"/>
         <w:rPr>
           <w:rFonts w:ascii="Courier New" w:hAnsi="Courier New" w:cs="Courier New"/>
+          <w:sz w:val="24"/>
+          <w:szCs w:val="24"/>
+        </w:rPr>
+      </w:pPr>
+      <w:r>
+        <w:rPr>
+          <w:rFonts w:ascii="Courier New" w:hAnsi="Courier New" w:cs="Courier New"/>
           <w:color w:val="000000"/>
           <w:sz w:val="20"/>
           <w:szCs w:val="20"/>
         </w:rPr>
+        <w:lastRenderedPageBreak/>
+        <w:t xml:space="preserve">syms </w:t>
+      </w:r>
+      <w:r>
+        <w:rPr>
+          <w:rFonts w:ascii="Courier New" w:hAnsi="Courier New" w:cs="Courier New"/>
+          <w:color w:val="A020F0"/>
+          <w:sz w:val="20"/>
+          <w:szCs w:val="20"/>
+        </w:rPr>
+        <w:t>n</w:t>
+      </w:r>
+    </w:p>
+    <w:p>
+      <w:pPr>
+        <w:autoSpaceDE w:val="0"/>
+        <w:autoSpaceDN w:val="0"/>
+        <w:adjustRightInd w:val="0"/>
+        <w:spacing w:after="0" w:line="240" w:lineRule="auto"/>
+        <w:rPr>
+          <w:rFonts w:ascii="Courier New" w:hAnsi="Courier New" w:cs="Courier New"/>
+          <w:sz w:val="24"/>
+          <w:szCs w:val="24"/>
+        </w:rPr>
       </w:pPr>
       <w:r>
         <w:rPr>
@@ -806,7 +587,274 @@
           <w:sz w:val="20"/>
           <w:szCs w:val="20"/>
         </w:rPr>
-        <w:lastRenderedPageBreak/>
+        <w:t>f = @(x,y) symsum(sin(x^n)+3*y^n,n,1,5);</w:t>
+      </w:r>
+    </w:p>
+    <w:p>
+      <w:pPr>
+        <w:autoSpaceDE w:val="0"/>
+        <w:autoSpaceDN w:val="0"/>
+        <w:adjustRightInd w:val="0"/>
+        <w:spacing w:after="0" w:line="240" w:lineRule="auto"/>
+        <w:rPr>
+          <w:rFonts w:ascii="Courier New" w:hAnsi="Courier New" w:cs="Courier New"/>
+          <w:sz w:val="24"/>
+          <w:szCs w:val="24"/>
+        </w:rPr>
+      </w:pPr>
+      <w:r>
+        <w:rPr>
+          <w:rFonts w:ascii="Courier New" w:hAnsi="Courier New" w:cs="Courier New"/>
+          <w:color w:val="000000"/>
+          <w:sz w:val="20"/>
+          <w:szCs w:val="20"/>
+        </w:rPr>
+        <w:t>x = linspace(-1,1,400);</w:t>
+      </w:r>
+    </w:p>
+    <w:p>
+      <w:pPr>
+        <w:autoSpaceDE w:val="0"/>
+        <w:autoSpaceDN w:val="0"/>
+        <w:adjustRightInd w:val="0"/>
+        <w:spacing w:after="0" w:line="240" w:lineRule="auto"/>
+        <w:rPr>
+          <w:rFonts w:ascii="Courier New" w:hAnsi="Courier New" w:cs="Courier New"/>
+          <w:sz w:val="24"/>
+          <w:szCs w:val="24"/>
+        </w:rPr>
+      </w:pPr>
+      <w:r>
+        <w:rPr>
+          <w:rFonts w:ascii="Courier New" w:hAnsi="Courier New" w:cs="Courier New"/>
+          <w:color w:val="000000"/>
+          <w:sz w:val="20"/>
+          <w:szCs w:val="20"/>
+        </w:rPr>
+        <w:t>y = 0.5;</w:t>
+      </w:r>
+    </w:p>
+    <w:p>
+      <w:pPr>
+        <w:autoSpaceDE w:val="0"/>
+        <w:autoSpaceDN w:val="0"/>
+        <w:adjustRightInd w:val="0"/>
+        <w:spacing w:after="0" w:line="240" w:lineRule="auto"/>
+        <w:rPr>
+          <w:rFonts w:ascii="Courier New" w:hAnsi="Courier New" w:cs="Courier New"/>
+          <w:sz w:val="24"/>
+          <w:szCs w:val="24"/>
+        </w:rPr>
+      </w:pPr>
+      <w:r>
+        <w:rPr>
+          <w:rFonts w:ascii="Courier New" w:hAnsi="Courier New" w:cs="Courier New"/>
+          <w:color w:val="000000"/>
+          <w:sz w:val="20"/>
+          <w:szCs w:val="20"/>
+        </w:rPr>
+        <w:t>z = zeros(1,400);</w:t>
+      </w:r>
+    </w:p>
+    <w:p>
+      <w:pPr>
+        <w:autoSpaceDE w:val="0"/>
+        <w:autoSpaceDN w:val="0"/>
+        <w:adjustRightInd w:val="0"/>
+        <w:spacing w:after="0" w:line="240" w:lineRule="auto"/>
+        <w:rPr>
+          <w:rFonts w:ascii="Courier New" w:hAnsi="Courier New" w:cs="Courier New"/>
+          <w:sz w:val="24"/>
+          <w:szCs w:val="24"/>
+        </w:rPr>
+      </w:pPr>
+      <w:r>
+        <w:rPr>
+          <w:rFonts w:ascii="Courier New" w:hAnsi="Courier New" w:cs="Courier New"/>
+          <w:color w:val="0000FF"/>
+          <w:sz w:val="20"/>
+          <w:szCs w:val="20"/>
+        </w:rPr>
+        <w:t>for</w:t>
+      </w:r>
+      <w:r>
+        <w:rPr>
+          <w:rFonts w:ascii="Courier New" w:hAnsi="Courier New" w:cs="Courier New"/>
+          <w:color w:val="000000"/>
+          <w:sz w:val="20"/>
+          <w:szCs w:val="20"/>
+        </w:rPr>
+        <w:t xml:space="preserve"> i=1:1:400</w:t>
+      </w:r>
+    </w:p>
+    <w:p>
+      <w:pPr>
+        <w:autoSpaceDE w:val="0"/>
+        <w:autoSpaceDN w:val="0"/>
+        <w:adjustRightInd w:val="0"/>
+        <w:spacing w:after="0" w:line="240" w:lineRule="auto"/>
+        <w:rPr>
+          <w:rFonts w:ascii="Courier New" w:hAnsi="Courier New" w:cs="Courier New"/>
+          <w:sz w:val="24"/>
+          <w:szCs w:val="24"/>
+        </w:rPr>
+      </w:pPr>
+      <w:r>
+        <w:rPr>
+          <w:rFonts w:ascii="Courier New" w:hAnsi="Courier New" w:cs="Courier New"/>
+          <w:color w:val="000000"/>
+          <w:sz w:val="20"/>
+          <w:szCs w:val="20"/>
+        </w:rPr>
+        <w:t xml:space="preserve">   z(i) = f(x(i),y);</w:t>
+      </w:r>
+    </w:p>
+    <w:p>
+      <w:pPr>
+        <w:autoSpaceDE w:val="0"/>
+        <w:autoSpaceDN w:val="0"/>
+        <w:adjustRightInd w:val="0"/>
+        <w:spacing w:after="0" w:line="240" w:lineRule="auto"/>
+        <w:rPr>
+          <w:rFonts w:ascii="Courier New" w:hAnsi="Courier New" w:cs="Courier New"/>
+          <w:sz w:val="24"/>
+          <w:szCs w:val="24"/>
+        </w:rPr>
+      </w:pPr>
+      <w:r>
+        <w:rPr>
+          <w:rFonts w:ascii="Courier New" w:hAnsi="Courier New" w:cs="Courier New"/>
+          <w:color w:val="0000FF"/>
+          <w:sz w:val="20"/>
+          <w:szCs w:val="20"/>
+        </w:rPr>
+        <w:t>end</w:t>
+      </w:r>
+    </w:p>
+    <w:p>
+      <w:pPr>
+        <w:autoSpaceDE w:val="0"/>
+        <w:autoSpaceDN w:val="0"/>
+        <w:adjustRightInd w:val="0"/>
+        <w:spacing w:after="0" w:line="240" w:lineRule="auto"/>
+        <w:rPr>
+          <w:rFonts w:ascii="Courier New" w:hAnsi="Courier New" w:cs="Courier New"/>
+          <w:sz w:val="24"/>
+          <w:szCs w:val="24"/>
+        </w:rPr>
+      </w:pPr>
+      <w:r>
+        <w:rPr>
+          <w:rFonts w:ascii="Courier New" w:hAnsi="Courier New" w:cs="Courier New"/>
+          <w:color w:val="000000"/>
+          <w:sz w:val="20"/>
+          <w:szCs w:val="20"/>
+        </w:rPr>
+        <w:t>fplot(x,z)</w:t>
+      </w:r>
+    </w:p>
+    <w:p>
+      <w:pPr>
+        <w:autoSpaceDE w:val="0"/>
+        <w:autoSpaceDN w:val="0"/>
+        <w:adjustRightInd w:val="0"/>
+        <w:spacing w:after="0" w:line="240" w:lineRule="auto"/>
+        <w:rPr>
+          <w:rFonts w:ascii="Courier New" w:hAnsi="Courier New" w:cs="Courier New"/>
+          <w:sz w:val="24"/>
+          <w:szCs w:val="24"/>
+        </w:rPr>
+      </w:pPr>
+      <w:r>
+        <w:rPr>
+          <w:rFonts w:ascii="Courier New" w:hAnsi="Courier New" w:cs="Courier New"/>
+          <w:color w:val="000000"/>
+          <w:sz w:val="20"/>
+          <w:szCs w:val="20"/>
+        </w:rPr>
+        <w:t>xlabel(</w:t>
+      </w:r>
+      <w:r>
+        <w:rPr>
+          <w:rFonts w:ascii="Courier New" w:hAnsi="Courier New" w:cs="Courier New"/>
+          <w:color w:val="A020F0"/>
+          <w:sz w:val="20"/>
+          <w:szCs w:val="20"/>
+        </w:rPr>
+        <w:t>'x'</w:t>
+      </w:r>
+      <w:r>
+        <w:rPr>
+          <w:rFonts w:ascii="Courier New" w:hAnsi="Courier New" w:cs="Courier New"/>
+          <w:color w:val="000000"/>
+          <w:sz w:val="20"/>
+          <w:szCs w:val="20"/>
+        </w:rPr>
+        <w:t>);</w:t>
+      </w:r>
+    </w:p>
+    <w:p>
+      <w:pPr>
+        <w:autoSpaceDE w:val="0"/>
+        <w:autoSpaceDN w:val="0"/>
+        <w:adjustRightInd w:val="0"/>
+        <w:spacing w:after="0" w:line="240" w:lineRule="auto"/>
+        <w:rPr>
+          <w:rFonts w:ascii="Courier New" w:hAnsi="Courier New" w:cs="Courier New"/>
+          <w:sz w:val="24"/>
+          <w:szCs w:val="24"/>
+        </w:rPr>
+      </w:pPr>
+      <w:r>
+        <w:rPr>
+          <w:rFonts w:ascii="Courier New" w:hAnsi="Courier New" w:cs="Courier New"/>
+          <w:color w:val="000000"/>
+          <w:sz w:val="20"/>
+          <w:szCs w:val="20"/>
+        </w:rPr>
+        <w:t>ylabel(</w:t>
+      </w:r>
+      <w:r>
+        <w:rPr>
+          <w:rFonts w:ascii="Courier New" w:hAnsi="Courier New" w:cs="Courier New"/>
+          <w:color w:val="A020F0"/>
+          <w:sz w:val="20"/>
+          <w:szCs w:val="20"/>
+        </w:rPr>
+        <w:t>'z'</w:t>
+      </w:r>
+      <w:r>
+        <w:rPr>
+          <w:rFonts w:ascii="Courier New" w:hAnsi="Courier New" w:cs="Courier New"/>
+          <w:color w:val="000000"/>
+          <w:sz w:val="20"/>
+          <w:szCs w:val="20"/>
+        </w:rPr>
+        <w:t>);</w:t>
+      </w:r>
+      <w:bookmarkStart w:id="0" w:name="_GoBack"/>
+      <w:bookmarkEnd w:id="0"/>
+    </w:p>
+    <w:p>
+      <w:pPr>
+        <w:autoSpaceDE w:val="0"/>
+        <w:autoSpaceDN w:val="0"/>
+        <w:adjustRightInd w:val="0"/>
+        <w:spacing w:after="0" w:line="240" w:lineRule="auto"/>
+        <w:rPr>
+          <w:rFonts w:ascii="Courier New" w:hAnsi="Courier New" w:cs="Courier New"/>
+          <w:color w:val="000000"/>
+          <w:sz w:val="20"/>
+          <w:szCs w:val="20"/>
+        </w:rPr>
+      </w:pPr>
+      <w:r>
+        <w:rPr>
+          <w:rFonts w:ascii="Courier New" w:hAnsi="Courier New" w:cs="Courier New"/>
+          <w:color w:val="000000"/>
+          <w:sz w:val="20"/>
+          <w:szCs w:val="20"/>
+        </w:rPr>
         <w:t xml:space="preserve"> </w:t>
       </w:r>
     </w:p>
@@ -821,27 +869,59 @@
         <w:rPr>
           <w:b/>
         </w:rPr>
-        <w:t>(</w:t>
-      </w:r>
-      <w:proofErr w:type="spellStart"/>
-      <w:r>
-        <w:rPr>
-          <w:b/>
-        </w:rPr>
-        <w:t>Matlab</w:t>
-      </w:r>
-      <w:proofErr w:type="spellEnd"/>
-      <w:r>
-        <w:rPr>
-          <w:b/>
-        </w:rPr>
-        <w:t xml:space="preserve"> Response)</w:t>
-      </w:r>
-    </w:p>
-    <w:p>
-      <w:pPr>
-        <w:spacing w:line="240" w:lineRule="auto"/>
-      </w:pPr>
+        <w:t>(Matlab Response)</w:t>
+      </w:r>
+    </w:p>
+    <w:p>
+      <w:pPr>
+        <w:spacing w:line="240" w:lineRule="auto"/>
+      </w:pPr>
+      <w:r>
+        <w:rPr>
+          <w:noProof/>
+        </w:rPr>
+        <w:drawing>
+          <wp:inline distT="0" distB="0" distL="0" distR="0">
+            <wp:extent cx="3955211" cy="3572448"/>
+            <wp:effectExtent l="0" t="0" r="7620" b="9525"/>
+            <wp:docPr id="2" name="Picture 2"/>
+            <wp:cNvGraphicFramePr>
+              <a:graphicFrameLocks xmlns:a="http://schemas.openxmlformats.org/drawingml/2006/main" noChangeAspect="1"/>
+            </wp:cNvGraphicFramePr>
+            <a:graphic xmlns:a="http://schemas.openxmlformats.org/drawingml/2006/main">
+              <a:graphicData uri="http://schemas.openxmlformats.org/drawingml/2006/picture">
+                <pic:pic xmlns:pic="http://schemas.openxmlformats.org/drawingml/2006/picture">
+                  <pic:nvPicPr>
+                    <pic:cNvPr id="2" name="a2q2.PNG"/>
+                    <pic:cNvPicPr/>
+                  </pic:nvPicPr>
+                  <pic:blipFill>
+                    <a:blip r:embed="rId14">
+                      <a:extLst>
+                        <a:ext uri="{28A0092B-C50C-407E-A947-70E740481C1C}">
+                          <a14:useLocalDpi xmlns:a14="http://schemas.microsoft.com/office/drawing/2010/main" val="0"/>
+                        </a:ext>
+                      </a:extLst>
+                    </a:blip>
+                    <a:stretch>
+                      <a:fillRect/>
+                    </a:stretch>
+                  </pic:blipFill>
+                  <pic:spPr>
+                    <a:xfrm>
+                      <a:off x="0" y="0"/>
+                      <a:ext cx="3971345" cy="3587020"/>
+                    </a:xfrm>
+                    <a:prstGeom prst="rect">
+                      <a:avLst/>
+                    </a:prstGeom>
+                  </pic:spPr>
+                </pic:pic>
+              </a:graphicData>
+            </a:graphic>
+          </wp:inline>
+        </w:drawing>
+      </w:r>
     </w:p>
     <w:p>
       <w:pPr>
@@ -897,7 +977,7 @@
                     <pic:cNvPicPr/>
                   </pic:nvPicPr>
                   <pic:blipFill>
-                    <a:blip r:embed="rId14"/>
+                    <a:blip r:embed="rId15"/>
                     <a:stretch>
                       <a:fillRect/>
                     </a:stretch>
@@ -936,9 +1016,9 @@
         </w:rPr>
         <w:object w:dxaOrig="2020" w:dyaOrig="920">
           <v:shape id="_x0000_i1029" type="#_x0000_t75" style="width:101.25pt;height:46.5pt" o:ole="">
-            <v:imagedata r:id="rId15" o:title=""/>
+            <v:imagedata r:id="rId16" o:title=""/>
           </v:shape>
-          <o:OLEObject Type="Embed" ProgID="Equation.DSMT4" ShapeID="_x0000_i1029" DrawAspect="Content" ObjectID="_1566238611" r:id="rId16"/>
+          <o:OLEObject Type="Embed" ProgID="Equation.DSMT4" ShapeID="_x0000_i1029" DrawAspect="Content" ObjectID="_1566331875" r:id="rId17"/>
         </w:object>
       </w:r>
     </w:p>
@@ -947,6 +1027,7 @@
         <w:spacing w:line="240" w:lineRule="auto"/>
       </w:pPr>
       <w:r>
+        <w:lastRenderedPageBreak/>
         <w:t>where</w:t>
       </w:r>
     </w:p>
@@ -960,9 +1041,9 @@
         </w:rPr>
         <w:object w:dxaOrig="1080" w:dyaOrig="300">
           <v:shape id="_x0000_i1030" type="#_x0000_t75" style="width:54pt;height:15pt" o:ole="">
-            <v:imagedata r:id="rId17" o:title=""/>
+            <v:imagedata r:id="rId18" o:title=""/>
           </v:shape>
-          <o:OLEObject Type="Embed" ProgID="Equation.DSMT4" ShapeID="_x0000_i1030" DrawAspect="Content" ObjectID="_1566238612" r:id="rId18"/>
+          <o:OLEObject Type="Embed" ProgID="Equation.DSMT4" ShapeID="_x0000_i1030" DrawAspect="Content" ObjectID="_1566331876" r:id="rId19"/>
         </w:object>
       </w:r>
     </w:p>
@@ -971,15 +1052,7 @@
         <w:spacing w:line="240" w:lineRule="auto"/>
       </w:pPr>
       <w:r>
-        <w:t xml:space="preserve">Write a function that determines the magnitude of the frequency response of the filter.  That </w:t>
-      </w:r>
-      <w:proofErr w:type="gramStart"/>
-      <w:r>
-        <w:t>is</w:t>
-      </w:r>
-      <w:proofErr w:type="gramEnd"/>
-      <w:r>
-        <w:t xml:space="preserve"> we want a function that determines</w:t>
+        <w:t>Write a function that determines the magnitude of the frequency response of the filter.  That is we want a function that determines</w:t>
       </w:r>
     </w:p>
     <w:p>
@@ -995,9 +1068,9 @@
         </w:rPr>
         <w:object w:dxaOrig="1660" w:dyaOrig="440">
           <v:shape id="_x0000_i1031" type="#_x0000_t75" style="width:82.5pt;height:21.75pt" o:ole="">
-            <v:imagedata r:id="rId19" o:title=""/>
+            <v:imagedata r:id="rId20" o:title=""/>
           </v:shape>
-          <o:OLEObject Type="Embed" ProgID="Equation.DSMT4" ShapeID="_x0000_i1031" DrawAspect="Content" ObjectID="_1566238613" r:id="rId20"/>
+          <o:OLEObject Type="Embed" ProgID="Equation.DSMT4" ShapeID="_x0000_i1031" DrawAspect="Content" ObjectID="_1566331877" r:id="rId21"/>
         </w:object>
       </w:r>
     </w:p>
@@ -1014,9 +1087,9 @@
         </w:rPr>
         <w:object w:dxaOrig="240" w:dyaOrig="220">
           <v:shape id="_x0000_i1032" type="#_x0000_t75" style="width:12pt;height:10.5pt" o:ole="">
-            <v:imagedata r:id="rId21" o:title=""/>
+            <v:imagedata r:id="rId22" o:title=""/>
           </v:shape>
-          <o:OLEObject Type="Embed" ProgID="Equation.DSMT4" ShapeID="_x0000_i1032" DrawAspect="Content" ObjectID="_1566238614" r:id="rId22"/>
+          <o:OLEObject Type="Embed" ProgID="Equation.DSMT4" ShapeID="_x0000_i1032" DrawAspect="Content" ObjectID="_1566331878" r:id="rId23"/>
         </w:object>
       </w:r>
       <w:r>
@@ -1045,21 +1118,7 @@
         <w:rPr>
           <w:b/>
         </w:rPr>
-        <w:t>(</w:t>
-      </w:r>
-      <w:proofErr w:type="spellStart"/>
-      <w:r>
-        <w:rPr>
-          <w:b/>
-        </w:rPr>
-        <w:t>Matlab</w:t>
-      </w:r>
-      <w:proofErr w:type="spellEnd"/>
-      <w:r>
-        <w:rPr>
-          <w:b/>
-        </w:rPr>
-        <w:t xml:space="preserve"> input</w:t>
+        <w:t>(Matlab input</w:t>
       </w:r>
       <w:r>
         <w:rPr>
@@ -1117,7 +1176,6 @@
       <w:r>
         <w:t xml:space="preserve"> Write a function that computes the frequency response of the </w:t>
       </w:r>
-      <w:proofErr w:type="gramStart"/>
       <w:r>
         <w:t>band</w:t>
       </w:r>
@@ -1127,7 +1185,6 @@
       <w:r>
         <w:t xml:space="preserve"> filter</w:t>
       </w:r>
-      <w:proofErr w:type="gramEnd"/>
       <w:r>
         <w:t xml:space="preserve"> with L=1, C=1 and R=10 for a range of </w:t>
       </w:r>
@@ -1137,9 +1194,9 @@
         </w:rPr>
         <w:object w:dxaOrig="1040" w:dyaOrig="279">
           <v:shape id="_x0000_i1033" type="#_x0000_t75" style="width:51.75pt;height:14.25pt" o:ole="">
-            <v:imagedata r:id="rId23" o:title=""/>
+            <v:imagedata r:id="rId24" o:title=""/>
           </v:shape>
-          <o:OLEObject Type="Embed" ProgID="Equation.DSMT4" ShapeID="_x0000_i1033" DrawAspect="Content" ObjectID="_1566238615" r:id="rId24"/>
+          <o:OLEObject Type="Embed" ProgID="Equation.DSMT4" ShapeID="_x0000_i1033" DrawAspect="Content" ObjectID="_1566331879" r:id="rId25"/>
         </w:object>
       </w:r>
       <w:r>
@@ -1151,9 +1208,9 @@
         </w:rPr>
         <w:object w:dxaOrig="1440" w:dyaOrig="279">
           <v:shape id="_x0000_i1034" type="#_x0000_t75" style="width:1in;height:14.25pt" o:ole="">
-            <v:imagedata r:id="rId25" o:title=""/>
+            <v:imagedata r:id="rId26" o:title=""/>
           </v:shape>
-          <o:OLEObject Type="Embed" ProgID="Equation.DSMT4" ShapeID="_x0000_i1034" DrawAspect="Content" ObjectID="_1566238616" r:id="rId26"/>
+          <o:OLEObject Type="Embed" ProgID="Equation.DSMT4" ShapeID="_x0000_i1034" DrawAspect="Content" ObjectID="_1566331880" r:id="rId27"/>
         </w:object>
       </w:r>
       <w:r>
@@ -1174,21 +1231,7 @@
         <w:rPr>
           <w:b/>
         </w:rPr>
-        <w:t>(</w:t>
-      </w:r>
-      <w:proofErr w:type="spellStart"/>
-      <w:r>
-        <w:rPr>
-          <w:b/>
-        </w:rPr>
-        <w:t>Matlab</w:t>
-      </w:r>
-      <w:proofErr w:type="spellEnd"/>
-      <w:r>
-        <w:rPr>
-          <w:b/>
-        </w:rPr>
-        <w:t xml:space="preserve"> input</w:t>
+        <w:t>(Matlab input</w:t>
       </w:r>
       <w:r>
         <w:rPr>
@@ -1225,21 +1268,7 @@
         <w:rPr>
           <w:b/>
         </w:rPr>
-        <w:t>(</w:t>
-      </w:r>
-      <w:proofErr w:type="spellStart"/>
-      <w:r>
-        <w:rPr>
-          <w:b/>
-        </w:rPr>
-        <w:t>Matlab</w:t>
-      </w:r>
-      <w:proofErr w:type="spellEnd"/>
-      <w:r>
-        <w:rPr>
-          <w:b/>
-        </w:rPr>
-        <w:t xml:space="preserve"> Response</w:t>
+        <w:t>(Matlab Response</w:t>
       </w:r>
       <w:r>
         <w:rPr>
@@ -1271,7 +1300,6 @@
         <w:spacing w:line="240" w:lineRule="auto"/>
       </w:pPr>
       <w:r>
-        <w:lastRenderedPageBreak/>
         <w:t>………………………………………………………………………………………………………………………………..</w:t>
       </w:r>
     </w:p>
@@ -1303,15 +1331,7 @@
         <w:t xml:space="preserve"> </w:t>
       </w:r>
       <w:r>
-        <w:t xml:space="preserve">Write a function for the </w:t>
-      </w:r>
-      <w:proofErr w:type="gramStart"/>
-      <w:r>
-        <w:t>bandpass  filter</w:t>
-      </w:r>
-      <w:proofErr w:type="gramEnd"/>
-      <w:r>
-        <w:t xml:space="preserve"> of Q3 that determines the phase of the transfer function in degrees. Generate a plot of the phase shift of the bandpass filter for the frequency range of</w:t>
+        <w:t>Write a function for the bandpass  filter of Q3 that determines the phase of the transfer function in degrees. Generate a plot of the phase shift of the bandpass filter for the frequency range of</w:t>
       </w:r>
       <w:r>
         <w:rPr>
@@ -1319,9 +1339,9 @@
         </w:rPr>
         <w:object w:dxaOrig="1440" w:dyaOrig="279">
           <v:shape id="_x0000_i1035" type="#_x0000_t75" style="width:1in;height:14.25pt" o:ole="">
-            <v:imagedata r:id="rId25" o:title=""/>
+            <v:imagedata r:id="rId26" o:title=""/>
           </v:shape>
-          <o:OLEObject Type="Embed" ProgID="Equation.DSMT4" ShapeID="_x0000_i1035" DrawAspect="Content" ObjectID="_1566238617" r:id="rId27"/>
+          <o:OLEObject Type="Embed" ProgID="Equation.DSMT4" ShapeID="_x0000_i1035" DrawAspect="Content" ObjectID="_1566331881" r:id="rId28"/>
         </w:object>
       </w:r>
       <w:r>
@@ -1336,21 +1356,7 @@
         <w:rPr>
           <w:b/>
         </w:rPr>
-        <w:t>(</w:t>
-      </w:r>
-      <w:proofErr w:type="spellStart"/>
-      <w:r>
-        <w:rPr>
-          <w:b/>
-        </w:rPr>
-        <w:t>Matlab</w:t>
-      </w:r>
-      <w:proofErr w:type="spellEnd"/>
-      <w:r>
-        <w:rPr>
-          <w:b/>
-        </w:rPr>
-        <w:t xml:space="preserve"> input</w:t>
+        <w:t>(Matlab input</w:t>
       </w:r>
       <w:r>
         <w:rPr>
@@ -1406,21 +1412,7 @@
         <w:rPr>
           <w:b/>
         </w:rPr>
-        <w:t xml:space="preserve"> (</w:t>
-      </w:r>
-      <w:proofErr w:type="spellStart"/>
-      <w:r>
-        <w:rPr>
-          <w:b/>
-        </w:rPr>
-        <w:t>Matlab</w:t>
-      </w:r>
-      <w:proofErr w:type="spellEnd"/>
-      <w:r>
-        <w:rPr>
-          <w:b/>
-        </w:rPr>
-        <w:t xml:space="preserve"> Response</w:t>
+        <w:t xml:space="preserve"> (Matlab Response</w:t>
       </w:r>
       <w:r>
         <w:rPr>
@@ -1458,6 +1450,7 @@
         <w:rPr>
           <w:b/>
         </w:rPr>
+        <w:lastRenderedPageBreak/>
         <w:t>Q6</w:t>
       </w:r>
       <w:r>
@@ -1467,28 +1460,7 @@
         <w:t>.</w:t>
       </w:r>
       <w:r>
-        <w:t xml:space="preserve"> Modify the program in Q5 such that the parameters of R C and L are global variables and hence do not have to be passed to the function </w:t>
-      </w:r>
-      <w:proofErr w:type="spellStart"/>
-      <w:proofErr w:type="gramStart"/>
-      <w:r>
-        <w:t>filtfreq</w:t>
-      </w:r>
-      <w:proofErr w:type="spellEnd"/>
-      <w:r>
-        <w:t>(</w:t>
-      </w:r>
-      <w:proofErr w:type="gramEnd"/>
-      <w:r>
-        <w:t xml:space="preserve">).  List your modified </w:t>
-      </w:r>
-      <w:proofErr w:type="spellStart"/>
-      <w:r>
-        <w:t>Matlab</w:t>
-      </w:r>
-      <w:proofErr w:type="spellEnd"/>
-      <w:r>
-        <w:t xml:space="preserve"> code</w:t>
+        <w:t xml:space="preserve"> Modify the program in Q5 such that the parameters of R C and L are global variables and hence do not have to be passed to the function filtfreq().  List your modified Matlab code</w:t>
       </w:r>
       <w:r>
         <w:t xml:space="preserve"> (both the function and the main program)</w:t>
@@ -1505,9 +1477,9 @@
         </w:rPr>
         <w:object w:dxaOrig="1440" w:dyaOrig="279">
           <v:shape id="_x0000_i1036" type="#_x0000_t75" style="width:1in;height:14.25pt" o:ole="">
-            <v:imagedata r:id="rId25" o:title=""/>
+            <v:imagedata r:id="rId26" o:title=""/>
           </v:shape>
-          <o:OLEObject Type="Embed" ProgID="Equation.DSMT4" ShapeID="_x0000_i1036" DrawAspect="Content" ObjectID="_1566238618" r:id="rId28"/>
+          <o:OLEObject Type="Embed" ProgID="Equation.DSMT4" ShapeID="_x0000_i1036" DrawAspect="Content" ObjectID="_1566331882" r:id="rId29"/>
         </w:object>
       </w:r>
       <w:r>
@@ -1522,21 +1494,7 @@
         <w:rPr>
           <w:b/>
         </w:rPr>
-        <w:t>(</w:t>
-      </w:r>
-      <w:proofErr w:type="spellStart"/>
-      <w:r>
-        <w:rPr>
-          <w:b/>
-        </w:rPr>
-        <w:t>Matlab</w:t>
-      </w:r>
-      <w:proofErr w:type="spellEnd"/>
-      <w:r>
-        <w:rPr>
-          <w:b/>
-        </w:rPr>
-        <w:t xml:space="preserve"> input</w:t>
+        <w:t>(Matlab input</w:t>
       </w:r>
       <w:r>
         <w:rPr>
@@ -1572,21 +1530,7 @@
         <w:rPr>
           <w:b/>
         </w:rPr>
-        <w:t>(</w:t>
-      </w:r>
-      <w:proofErr w:type="spellStart"/>
-      <w:r>
-        <w:rPr>
-          <w:b/>
-        </w:rPr>
-        <w:t>Matlab</w:t>
-      </w:r>
-      <w:proofErr w:type="spellEnd"/>
-      <w:r>
-        <w:rPr>
-          <w:b/>
-        </w:rPr>
-        <w:t xml:space="preserve"> Response</w:t>
+        <w:t>(Matlab Response</w:t>
       </w:r>
       <w:r>
         <w:rPr>
@@ -1655,16 +1599,8 @@
         <w:rPr>
           <w:b/>
         </w:rPr>
-        <w:t>(</w:t>
-      </w:r>
-      <w:proofErr w:type="spellStart"/>
-      <w:r>
-        <w:rPr>
-          <w:b/>
-        </w:rPr>
-        <w:t>ans</w:t>
-      </w:r>
-      <w:proofErr w:type="spellEnd"/>
+        <w:t>(ans</w:t>
+      </w:r>
       <w:r>
         <w:rPr>
           <w:b/>
@@ -1710,9 +1646,9 @@
         </w:rPr>
         <w:object w:dxaOrig="2540" w:dyaOrig="660">
           <v:shape id="_x0000_i1037" type="#_x0000_t75" style="width:126.75pt;height:33pt" o:ole="">
-            <v:imagedata r:id="rId29" o:title=""/>
+            <v:imagedata r:id="rId30" o:title=""/>
           </v:shape>
-          <o:OLEObject Type="Embed" ProgID="Equation.DSMT4" ShapeID="_x0000_i1037" DrawAspect="Content" ObjectID="_1566238619" r:id="rId30"/>
+          <o:OLEObject Type="Embed" ProgID="Equation.DSMT4" ShapeID="_x0000_i1037" DrawAspect="Content" ObjectID="_1566331883" r:id="rId31"/>
         </w:object>
       </w:r>
     </w:p>
@@ -1732,9 +1668,9 @@
         </w:rPr>
         <w:object w:dxaOrig="240" w:dyaOrig="220">
           <v:shape id="_x0000_i1038" type="#_x0000_t75" style="width:12pt;height:10.5pt" o:ole="">
-            <v:imagedata r:id="rId31" o:title=""/>
+            <v:imagedata r:id="rId32" o:title=""/>
           </v:shape>
-          <o:OLEObject Type="Embed" ProgID="Equation.DSMT4" ShapeID="_x0000_i1038" DrawAspect="Content" ObjectID="_1566238620" r:id="rId32"/>
+          <o:OLEObject Type="Embed" ProgID="Equation.DSMT4" ShapeID="_x0000_i1038" DrawAspect="Content" ObjectID="_1566331884" r:id="rId33"/>
         </w:object>
       </w:r>
       <w:r>
@@ -1749,9 +1685,9 @@
         </w:rPr>
         <w:object w:dxaOrig="740" w:dyaOrig="400">
           <v:shape id="_x0000_i1039" type="#_x0000_t75" style="width:36.75pt;height:20.25pt" o:ole="">
-            <v:imagedata r:id="rId33" o:title=""/>
+            <v:imagedata r:id="rId34" o:title=""/>
           </v:shape>
-          <o:OLEObject Type="Embed" ProgID="Equation.DSMT4" ShapeID="_x0000_i1039" DrawAspect="Content" ObjectID="_1566238621" r:id="rId34"/>
+          <o:OLEObject Type="Embed" ProgID="Equation.DSMT4" ShapeID="_x0000_i1039" DrawAspect="Content" ObjectID="_1566331885" r:id="rId35"/>
         </w:object>
       </w:r>
       <w:r>
@@ -1777,9 +1713,9 @@
         </w:rPr>
         <w:object w:dxaOrig="560" w:dyaOrig="279">
           <v:shape id="_x0000_i1040" type="#_x0000_t75" style="width:27.75pt;height:14.25pt" o:ole="">
-            <v:imagedata r:id="rId35" o:title=""/>
+            <v:imagedata r:id="rId36" o:title=""/>
           </v:shape>
-          <o:OLEObject Type="Embed" ProgID="Equation.DSMT4" ShapeID="_x0000_i1040" DrawAspect="Content" ObjectID="_1566238622" r:id="rId36"/>
+          <o:OLEObject Type="Embed" ProgID="Equation.DSMT4" ShapeID="_x0000_i1040" DrawAspect="Content" ObjectID="_1566331886" r:id="rId37"/>
         </w:object>
       </w:r>
       <w:r>
@@ -1805,21 +1741,7 @@
         <w:rPr>
           <w:b/>
         </w:rPr>
-        <w:t>(</w:t>
-      </w:r>
-      <w:proofErr w:type="spellStart"/>
-      <w:r>
-        <w:rPr>
-          <w:b/>
-        </w:rPr>
-        <w:t>Matlab</w:t>
-      </w:r>
-      <w:proofErr w:type="spellEnd"/>
-      <w:r>
-        <w:rPr>
-          <w:b/>
-        </w:rPr>
-        <w:t xml:space="preserve"> input</w:t>
+        <w:t>(Matlab input</w:t>
       </w:r>
       <w:r>
         <w:rPr>
@@ -1839,21 +1761,7 @@
         <w:rPr>
           <w:b/>
         </w:rPr>
-        <w:t xml:space="preserve"> (</w:t>
-      </w:r>
-      <w:proofErr w:type="spellStart"/>
-      <w:r>
-        <w:rPr>
-          <w:b/>
-        </w:rPr>
-        <w:t>Matlab</w:t>
-      </w:r>
-      <w:proofErr w:type="spellEnd"/>
-      <w:r>
-        <w:rPr>
-          <w:b/>
-        </w:rPr>
-        <w:t xml:space="preserve"> Response</w:t>
+        <w:t xml:space="preserve"> (Matlab Response</w:t>
       </w:r>
       <w:r>
         <w:rPr>
@@ -1894,9 +1802,9 @@
         </w:rPr>
         <w:object w:dxaOrig="1600" w:dyaOrig="660">
           <v:shape id="_x0000_i1041" type="#_x0000_t75" style="width:80.25pt;height:33pt" o:ole="">
-            <v:imagedata r:id="rId37" o:title=""/>
+            <v:imagedata r:id="rId38" o:title=""/>
           </v:shape>
-          <o:OLEObject Type="Embed" ProgID="Equation.DSMT4" ShapeID="_x0000_i1041" DrawAspect="Content" ObjectID="_1566238623" r:id="rId38"/>
+          <o:OLEObject Type="Embed" ProgID="Equation.DSMT4" ShapeID="_x0000_i1041" DrawAspect="Content" ObjectID="_1566331887" r:id="rId39"/>
         </w:object>
       </w:r>
     </w:p>
@@ -1905,15 +1813,7 @@
         <w:spacing w:line="240" w:lineRule="auto"/>
       </w:pPr>
       <w:r>
-        <w:t xml:space="preserve">Write a program the calculates the delay of the filter as determined in Q8, at the resonance </w:t>
-      </w:r>
-      <w:proofErr w:type="gramStart"/>
-      <w:r>
-        <w:t>frequency,  as</w:t>
-      </w:r>
-      <w:proofErr w:type="gramEnd"/>
-      <w:r>
-        <w:t xml:space="preserve"> a function of the resistance R over the range of 0.1&gt;R&gt;10 and plots this delay. Use L=1 and C=1 such that D is evaluated at </w:t>
+        <w:t xml:space="preserve">Write a program the calculates the delay of the filter as determined in Q8, at the resonance frequency,  as a function of the resistance R over the range of 0.1&gt;R&gt;10 and plots this delay. Use L=1 and C=1 such that D is evaluated at </w:t>
       </w:r>
       <w:r>
         <w:rPr>
@@ -1921,9 +1821,9 @@
         </w:rPr>
         <w:object w:dxaOrig="560" w:dyaOrig="279">
           <v:shape id="_x0000_i1042" type="#_x0000_t75" style="width:27.75pt;height:14.25pt" o:ole="">
-            <v:imagedata r:id="rId39" o:title=""/>
+            <v:imagedata r:id="rId40" o:title=""/>
           </v:shape>
-          <o:OLEObject Type="Embed" ProgID="Equation.DSMT4" ShapeID="_x0000_i1042" DrawAspect="Content" ObjectID="_1566238624" r:id="rId40"/>
+          <o:OLEObject Type="Embed" ProgID="Equation.DSMT4" ShapeID="_x0000_i1042" DrawAspect="Content" ObjectID="_1566331888" r:id="rId41"/>
         </w:object>
       </w:r>
       <w:r>
@@ -1938,21 +1838,7 @@
         <w:rPr>
           <w:b/>
         </w:rPr>
-        <w:t>(</w:t>
-      </w:r>
-      <w:proofErr w:type="spellStart"/>
-      <w:r>
-        <w:rPr>
-          <w:b/>
-        </w:rPr>
-        <w:t>Matlab</w:t>
-      </w:r>
-      <w:proofErr w:type="spellEnd"/>
-      <w:r>
-        <w:rPr>
-          <w:b/>
-        </w:rPr>
-        <w:t xml:space="preserve"> input</w:t>
+        <w:t>(Matlab input</w:t>
       </w:r>
       <w:r>
         <w:rPr>
@@ -1977,21 +1863,8 @@
         <w:rPr>
           <w:b/>
         </w:rPr>
-        <w:t>(</w:t>
-      </w:r>
-      <w:proofErr w:type="spellStart"/>
-      <w:r>
-        <w:rPr>
-          <w:b/>
-        </w:rPr>
-        <w:t>Matlab</w:t>
-      </w:r>
-      <w:proofErr w:type="spellEnd"/>
-      <w:r>
-        <w:rPr>
-          <w:b/>
-        </w:rPr>
-        <w:t xml:space="preserve"> Response</w:t>
+        <w:lastRenderedPageBreak/>
+        <w:t>(Matlab Response</w:t>
       </w:r>
       <w:r>
         <w:rPr>
@@ -2011,7 +1884,7 @@
       </w:pPr>
     </w:p>
     <w:sectPr>
-      <w:footerReference w:type="default" r:id="rId41"/>
+      <w:footerReference w:type="default" r:id="rId42"/>
       <w:pgSz w:w="12240" w:h="15840"/>
       <w:pgMar w:top="1440" w:right="1440" w:bottom="1440" w:left="1440" w:header="708" w:footer="708" w:gutter="0"/>
       <w:cols w:space="708"/>
@@ -2096,7 +1969,7 @@
         <w:rFonts w:asciiTheme="majorHAnsi" w:eastAsiaTheme="majorEastAsia" w:hAnsiTheme="majorHAnsi" w:cstheme="majorBidi"/>
         <w:noProof/>
       </w:rPr>
-      <w:t>4</w:t>
+      <w:t>5</w:t>
     </w:r>
     <w:r>
       <w:rPr>

</xml_diff>

<commit_message>
completed asg 2 q3, changed file name to match function name.
</commit_message>
<xml_diff>
--- a/a2.docx
+++ b/a2.docx
@@ -219,7 +219,7 @@
           <v:shape id="_x0000_i1025" type="#_x0000_t75" style="width:39.75pt;height:20.25pt" o:ole="">
             <v:imagedata r:id="rId6" o:title=""/>
           </v:shape>
-          <o:OLEObject Type="Embed" ProgID="Equation.DSMT4" ShapeID="_x0000_i1025" DrawAspect="Content" ObjectID="_1566331871" r:id="rId7"/>
+          <o:OLEObject Type="Embed" ProgID="Equation.DSMT4" ShapeID="_x0000_i1025" DrawAspect="Content" ObjectID="_1566378317" r:id="rId7"/>
         </w:object>
       </w:r>
       <w:r>
@@ -247,7 +247,7 @@
           <v:shape id="_x0000_i1026" type="#_x0000_t75" style="width:139.5pt;height:33.75pt" o:ole="">
             <v:imagedata r:id="rId8" o:title=""/>
           </v:shape>
-          <o:OLEObject Type="Embed" ProgID="Equation.DSMT4" ShapeID="_x0000_i1026" DrawAspect="Content" ObjectID="_1566331872" r:id="rId9"/>
+          <o:OLEObject Type="Embed" ProgID="Equation.DSMT4" ShapeID="_x0000_i1026" DrawAspect="Content" ObjectID="_1566378318" r:id="rId9"/>
         </w:object>
       </w:r>
     </w:p>
@@ -269,7 +269,7 @@
           <v:shape id="_x0000_i1027" type="#_x0000_t75" style="width:54.75pt;height:20.25pt" o:ole="">
             <v:imagedata r:id="rId10" o:title=""/>
           </v:shape>
-          <o:OLEObject Type="Embed" ProgID="Equation.DSMT4" ShapeID="_x0000_i1027" DrawAspect="Content" ObjectID="_1566331873" r:id="rId11"/>
+          <o:OLEObject Type="Embed" ProgID="Equation.DSMT4" ShapeID="_x0000_i1027" DrawAspect="Content" ObjectID="_1566378319" r:id="rId11"/>
         </w:object>
       </w:r>
       <w:r>
@@ -495,7 +495,7 @@
           <v:shape id="_x0000_i1028" type="#_x0000_t75" style="width:36.75pt;height:38.25pt" o:ole="">
             <v:imagedata r:id="rId12" o:title=""/>
           </v:shape>
-          <o:OLEObject Type="Embed" ProgID="Equation.DSMT4" ShapeID="_x0000_i1028" DrawAspect="Content" ObjectID="_1566331874" r:id="rId13"/>
+          <o:OLEObject Type="Embed" ProgID="Equation.DSMT4" ShapeID="_x0000_i1028" DrawAspect="Content" ObjectID="_1566378320" r:id="rId13"/>
         </w:object>
       </w:r>
     </w:p>
@@ -743,6 +743,8 @@
           <w:szCs w:val="24"/>
         </w:rPr>
       </w:pPr>
+      <w:bookmarkStart w:id="0" w:name="_GoBack"/>
+      <w:bookmarkEnd w:id="0"/>
       <w:r>
         <w:rPr>
           <w:rFonts w:ascii="Courier New" w:hAnsi="Courier New" w:cs="Courier New"/>
@@ -750,7 +752,7 @@
           <w:sz w:val="20"/>
           <w:szCs w:val="20"/>
         </w:rPr>
-        <w:t>fplot(x,z)</w:t>
+        <w:t>plot(x,z)</w:t>
       </w:r>
     </w:p>
     <w:p>
@@ -832,8 +834,6 @@
         </w:rPr>
         <w:t>);</w:t>
       </w:r>
-      <w:bookmarkStart w:id="0" w:name="_GoBack"/>
-      <w:bookmarkEnd w:id="0"/>
     </w:p>
     <w:p>
       <w:pPr>
@@ -1018,7 +1018,7 @@
           <v:shape id="_x0000_i1029" type="#_x0000_t75" style="width:101.25pt;height:46.5pt" o:ole="">
             <v:imagedata r:id="rId16" o:title=""/>
           </v:shape>
-          <o:OLEObject Type="Embed" ProgID="Equation.DSMT4" ShapeID="_x0000_i1029" DrawAspect="Content" ObjectID="_1566331875" r:id="rId17"/>
+          <o:OLEObject Type="Embed" ProgID="Equation.DSMT4" ShapeID="_x0000_i1029" DrawAspect="Content" ObjectID="_1566378321" r:id="rId17"/>
         </w:object>
       </w:r>
     </w:p>
@@ -1043,7 +1043,7 @@
           <v:shape id="_x0000_i1030" type="#_x0000_t75" style="width:54pt;height:15pt" o:ole="">
             <v:imagedata r:id="rId18" o:title=""/>
           </v:shape>
-          <o:OLEObject Type="Embed" ProgID="Equation.DSMT4" ShapeID="_x0000_i1030" DrawAspect="Content" ObjectID="_1566331876" r:id="rId19"/>
+          <o:OLEObject Type="Embed" ProgID="Equation.DSMT4" ShapeID="_x0000_i1030" DrawAspect="Content" ObjectID="_1566378322" r:id="rId19"/>
         </w:object>
       </w:r>
     </w:p>
@@ -1070,7 +1070,7 @@
           <v:shape id="_x0000_i1031" type="#_x0000_t75" style="width:82.5pt;height:21.75pt" o:ole="">
             <v:imagedata r:id="rId20" o:title=""/>
           </v:shape>
-          <o:OLEObject Type="Embed" ProgID="Equation.DSMT4" ShapeID="_x0000_i1031" DrawAspect="Content" ObjectID="_1566331877" r:id="rId21"/>
+          <o:OLEObject Type="Embed" ProgID="Equation.DSMT4" ShapeID="_x0000_i1031" DrawAspect="Content" ObjectID="_1566378323" r:id="rId21"/>
         </w:object>
       </w:r>
     </w:p>
@@ -1089,7 +1089,7 @@
           <v:shape id="_x0000_i1032" type="#_x0000_t75" style="width:12pt;height:10.5pt" o:ole="">
             <v:imagedata r:id="rId22" o:title=""/>
           </v:shape>
-          <o:OLEObject Type="Embed" ProgID="Equation.DSMT4" ShapeID="_x0000_i1032" DrawAspect="Content" ObjectID="_1566331878" r:id="rId23"/>
+          <o:OLEObject Type="Embed" ProgID="Equation.DSMT4" ShapeID="_x0000_i1032" DrawAspect="Content" ObjectID="_1566378324" r:id="rId23"/>
         </w:object>
       </w:r>
       <w:r>
@@ -1196,7 +1196,7 @@
           <v:shape id="_x0000_i1033" type="#_x0000_t75" style="width:51.75pt;height:14.25pt" o:ole="">
             <v:imagedata r:id="rId24" o:title=""/>
           </v:shape>
-          <o:OLEObject Type="Embed" ProgID="Equation.DSMT4" ShapeID="_x0000_i1033" DrawAspect="Content" ObjectID="_1566331879" r:id="rId25"/>
+          <o:OLEObject Type="Embed" ProgID="Equation.DSMT4" ShapeID="_x0000_i1033" DrawAspect="Content" ObjectID="_1566378325" r:id="rId25"/>
         </w:object>
       </w:r>
       <w:r>
@@ -1210,7 +1210,7 @@
           <v:shape id="_x0000_i1034" type="#_x0000_t75" style="width:1in;height:14.25pt" o:ole="">
             <v:imagedata r:id="rId26" o:title=""/>
           </v:shape>
-          <o:OLEObject Type="Embed" ProgID="Equation.DSMT4" ShapeID="_x0000_i1034" DrawAspect="Content" ObjectID="_1566331880" r:id="rId27"/>
+          <o:OLEObject Type="Embed" ProgID="Equation.DSMT4" ShapeID="_x0000_i1034" DrawAspect="Content" ObjectID="_1566378326" r:id="rId27"/>
         </w:object>
       </w:r>
       <w:r>
@@ -1341,7 +1341,7 @@
           <v:shape id="_x0000_i1035" type="#_x0000_t75" style="width:1in;height:14.25pt" o:ole="">
             <v:imagedata r:id="rId26" o:title=""/>
           </v:shape>
-          <o:OLEObject Type="Embed" ProgID="Equation.DSMT4" ShapeID="_x0000_i1035" DrawAspect="Content" ObjectID="_1566331881" r:id="rId28"/>
+          <o:OLEObject Type="Embed" ProgID="Equation.DSMT4" ShapeID="_x0000_i1035" DrawAspect="Content" ObjectID="_1566378327" r:id="rId28"/>
         </w:object>
       </w:r>
       <w:r>
@@ -1479,7 +1479,7 @@
           <v:shape id="_x0000_i1036" type="#_x0000_t75" style="width:1in;height:14.25pt" o:ole="">
             <v:imagedata r:id="rId26" o:title=""/>
           </v:shape>
-          <o:OLEObject Type="Embed" ProgID="Equation.DSMT4" ShapeID="_x0000_i1036" DrawAspect="Content" ObjectID="_1566331882" r:id="rId29"/>
+          <o:OLEObject Type="Embed" ProgID="Equation.DSMT4" ShapeID="_x0000_i1036" DrawAspect="Content" ObjectID="_1566378328" r:id="rId29"/>
         </w:object>
       </w:r>
       <w:r>
@@ -1648,7 +1648,7 @@
           <v:shape id="_x0000_i1037" type="#_x0000_t75" style="width:126.75pt;height:33pt" o:ole="">
             <v:imagedata r:id="rId30" o:title=""/>
           </v:shape>
-          <o:OLEObject Type="Embed" ProgID="Equation.DSMT4" ShapeID="_x0000_i1037" DrawAspect="Content" ObjectID="_1566331883" r:id="rId31"/>
+          <o:OLEObject Type="Embed" ProgID="Equation.DSMT4" ShapeID="_x0000_i1037" DrawAspect="Content" ObjectID="_1566378329" r:id="rId31"/>
         </w:object>
       </w:r>
     </w:p>
@@ -1670,7 +1670,7 @@
           <v:shape id="_x0000_i1038" type="#_x0000_t75" style="width:12pt;height:10.5pt" o:ole="">
             <v:imagedata r:id="rId32" o:title=""/>
           </v:shape>
-          <o:OLEObject Type="Embed" ProgID="Equation.DSMT4" ShapeID="_x0000_i1038" DrawAspect="Content" ObjectID="_1566331884" r:id="rId33"/>
+          <o:OLEObject Type="Embed" ProgID="Equation.DSMT4" ShapeID="_x0000_i1038" DrawAspect="Content" ObjectID="_1566378330" r:id="rId33"/>
         </w:object>
       </w:r>
       <w:r>
@@ -1687,7 +1687,7 @@
           <v:shape id="_x0000_i1039" type="#_x0000_t75" style="width:36.75pt;height:20.25pt" o:ole="">
             <v:imagedata r:id="rId34" o:title=""/>
           </v:shape>
-          <o:OLEObject Type="Embed" ProgID="Equation.DSMT4" ShapeID="_x0000_i1039" DrawAspect="Content" ObjectID="_1566331885" r:id="rId35"/>
+          <o:OLEObject Type="Embed" ProgID="Equation.DSMT4" ShapeID="_x0000_i1039" DrawAspect="Content" ObjectID="_1566378331" r:id="rId35"/>
         </w:object>
       </w:r>
       <w:r>
@@ -1715,7 +1715,7 @@
           <v:shape id="_x0000_i1040" type="#_x0000_t75" style="width:27.75pt;height:14.25pt" o:ole="">
             <v:imagedata r:id="rId36" o:title=""/>
           </v:shape>
-          <o:OLEObject Type="Embed" ProgID="Equation.DSMT4" ShapeID="_x0000_i1040" DrawAspect="Content" ObjectID="_1566331886" r:id="rId37"/>
+          <o:OLEObject Type="Embed" ProgID="Equation.DSMT4" ShapeID="_x0000_i1040" DrawAspect="Content" ObjectID="_1566378332" r:id="rId37"/>
         </w:object>
       </w:r>
       <w:r>
@@ -1804,7 +1804,7 @@
           <v:shape id="_x0000_i1041" type="#_x0000_t75" style="width:80.25pt;height:33pt" o:ole="">
             <v:imagedata r:id="rId38" o:title=""/>
           </v:shape>
-          <o:OLEObject Type="Embed" ProgID="Equation.DSMT4" ShapeID="_x0000_i1041" DrawAspect="Content" ObjectID="_1566331887" r:id="rId39"/>
+          <o:OLEObject Type="Embed" ProgID="Equation.DSMT4" ShapeID="_x0000_i1041" DrawAspect="Content" ObjectID="_1566378333" r:id="rId39"/>
         </w:object>
       </w:r>
     </w:p>
@@ -1823,7 +1823,7 @@
           <v:shape id="_x0000_i1042" type="#_x0000_t75" style="width:27.75pt;height:14.25pt" o:ole="">
             <v:imagedata r:id="rId40" o:title=""/>
           </v:shape>
-          <o:OLEObject Type="Embed" ProgID="Equation.DSMT4" ShapeID="_x0000_i1042" DrawAspect="Content" ObjectID="_1566331888" r:id="rId41"/>
+          <o:OLEObject Type="Embed" ProgID="Equation.DSMT4" ShapeID="_x0000_i1042" DrawAspect="Content" ObjectID="_1566378334" r:id="rId41"/>
         </w:object>
       </w:r>
       <w:r>

</xml_diff>

<commit_message>
compleded asg 2 q 4 I Think.
</commit_message>
<xml_diff>
--- a/a2.docx
+++ b/a2.docx
@@ -1,6 +1,6 @@
 
 <file path=word/document.xml><?xml version="1.0" encoding="utf-8"?>
-<w:document xmlns:wpc="http://schemas.microsoft.com/office/word/2010/wordprocessingCanvas" xmlns:cx="http://schemas.microsoft.com/office/drawing/2014/chartex" xmlns:cx1="http://schemas.microsoft.com/office/drawing/2015/9/8/chartex" xmlns:cx2="http://schemas.microsoft.com/office/drawing/2015/10/21/chartex" xmlns:cx3="http://schemas.microsoft.com/office/drawing/2016/5/9/chartex" xmlns:cx4="http://schemas.microsoft.com/office/drawing/2016/5/10/chartex" xmlns:cx5="http://schemas.microsoft.com/office/drawing/2016/5/11/chartex" xmlns:cx6="http://schemas.microsoft.com/office/drawing/2016/5/12/chartex" xmlns:cx7="http://schemas.microsoft.com/office/drawing/2016/5/13/chartex" xmlns:cx8="http://schemas.microsoft.com/office/drawing/2016/5/14/chartex" xmlns:mc="http://schemas.openxmlformats.org/markup-compatibility/2006" xmlns:aink="http://schemas.microsoft.com/office/drawing/2016/ink" xmlns:am3d="http://schemas.microsoft.com/office/drawing/2017/model3d" xmlns:o="urn:schemas-microsoft-com:office:office" xmlns:r="http://schemas.openxmlformats.org/officeDocument/2006/relationships" xmlns:m="http://schemas.openxmlformats.org/officeDocument/2006/math" xmlns:v="urn:schemas-microsoft-com:vml" xmlns:wp14="http://schemas.microsoft.com/office/word/2010/wordprocessingDrawing" xmlns:wp="http://schemas.openxmlformats.org/drawingml/2006/wordprocessingDrawing" xmlns:w10="urn:schemas-microsoft-com:office:word" xmlns:w="http://schemas.openxmlformats.org/wordprocessingml/2006/main" xmlns:w14="http://schemas.microsoft.com/office/word/2010/wordml" xmlns:w15="http://schemas.microsoft.com/office/word/2012/wordml" xmlns:w16cid="http://schemas.microsoft.com/office/word/2016/wordml/cid" xmlns:w16se="http://schemas.microsoft.com/office/word/2015/wordml/symex" xmlns:wpg="http://schemas.microsoft.com/office/word/2010/wordprocessingGroup" xmlns:wpi="http://schemas.microsoft.com/office/word/2010/wordprocessingInk" xmlns:wne="http://schemas.microsoft.com/office/word/2006/wordml" xmlns:wps="http://schemas.microsoft.com/office/word/2010/wordprocessingShape" mc:Ignorable="w14 w15 w16se w16cid wp14">
+<w:document xmlns:wpc="http://schemas.microsoft.com/office/word/2010/wordprocessingCanvas" xmlns:cx="http://schemas.microsoft.com/office/drawing/2014/chartex" xmlns:cx1="http://schemas.microsoft.com/office/drawing/2015/9/8/chartex" xmlns:mc="http://schemas.openxmlformats.org/markup-compatibility/2006" xmlns:o="urn:schemas-microsoft-com:office:office" xmlns:r="http://schemas.openxmlformats.org/officeDocument/2006/relationships" xmlns:m="http://schemas.openxmlformats.org/officeDocument/2006/math" xmlns:v="urn:schemas-microsoft-com:vml" xmlns:wp14="http://schemas.microsoft.com/office/word/2010/wordprocessingDrawing" xmlns:wp="http://schemas.openxmlformats.org/drawingml/2006/wordprocessingDrawing" xmlns:w10="urn:schemas-microsoft-com:office:word" xmlns:w="http://schemas.openxmlformats.org/wordprocessingml/2006/main" xmlns:w14="http://schemas.microsoft.com/office/word/2010/wordml" xmlns:w15="http://schemas.microsoft.com/office/word/2012/wordml" xmlns:w16se="http://schemas.microsoft.com/office/word/2015/wordml/symex" xmlns:wpg="http://schemas.microsoft.com/office/word/2010/wordprocessingGroup" xmlns:wpi="http://schemas.microsoft.com/office/word/2010/wordprocessingInk" xmlns:wne="http://schemas.microsoft.com/office/word/2006/wordml" xmlns:wps="http://schemas.microsoft.com/office/word/2010/wordprocessingShape" mc:Ignorable="w14 w15 w16se wp14">
   <w:body>
     <w:p>
       <w:pPr>
@@ -77,54 +77,36 @@
           <w:sz w:val="28"/>
           <w:szCs w:val="28"/>
         </w:rPr>
-        <w:t xml:space="preserve">Writing </w:t>
-      </w:r>
-      <w:proofErr w:type="spellStart"/>
-      <w:r>
+        <w:t>Writing Matlab Functions Chapter 7</w:t>
+      </w:r>
+    </w:p>
+    <w:p>
+      <w:pPr>
+        <w:jc w:val="center"/>
         <w:rPr>
           <w:b/>
           <w:sz w:val="28"/>
           <w:szCs w:val="28"/>
         </w:rPr>
-        <w:t>Matlab</w:t>
-      </w:r>
-      <w:proofErr w:type="spellEnd"/>
+      </w:pPr>
       <w:r>
         <w:rPr>
           <w:b/>
           <w:sz w:val="28"/>
           <w:szCs w:val="28"/>
         </w:rPr>
-        <w:t xml:space="preserve"> Functions Chapter 7</w:t>
-      </w:r>
-    </w:p>
-    <w:p>
-      <w:pPr>
-        <w:jc w:val="center"/>
+        <w:t>Due October 2</w:t>
+      </w:r>
+    </w:p>
+    <w:p>
+      <w:pPr>
+        <w:spacing w:line="240" w:lineRule="auto"/>
         <w:rPr>
           <w:b/>
           <w:sz w:val="28"/>
           <w:szCs w:val="28"/>
         </w:rPr>
       </w:pPr>
-      <w:r>
-        <w:rPr>
-          <w:b/>
-          <w:sz w:val="28"/>
-          <w:szCs w:val="28"/>
-        </w:rPr>
-        <w:t>Due October 2</w:t>
-      </w:r>
-    </w:p>
-    <w:p>
-      <w:pPr>
-        <w:spacing w:line="240" w:lineRule="auto"/>
-        <w:rPr>
-          <w:b/>
-          <w:sz w:val="28"/>
-          <w:szCs w:val="28"/>
-        </w:rPr>
-      </w:pPr>
     </w:p>
     <w:p>
       <w:pPr>
@@ -159,39 +141,7 @@
           <w:sz w:val="24"/>
           <w:szCs w:val="24"/>
         </w:rPr>
-        <w:t xml:space="preserve">based on material in the </w:t>
-      </w:r>
-      <w:proofErr w:type="spellStart"/>
-      <w:r>
-        <w:rPr>
-          <w:sz w:val="24"/>
-          <w:szCs w:val="24"/>
-        </w:rPr>
-        <w:t>Gilat</w:t>
-      </w:r>
-      <w:proofErr w:type="spellEnd"/>
-      <w:r>
-        <w:rPr>
-          <w:sz w:val="24"/>
-          <w:szCs w:val="24"/>
-        </w:rPr>
-        <w:t xml:space="preserve"> textbook from chapter 7.  Suggest you review this chapter before answering these questions.  Fill in the following template with your answers using </w:t>
-      </w:r>
-      <w:proofErr w:type="spellStart"/>
-      <w:r>
-        <w:rPr>
-          <w:sz w:val="24"/>
-          <w:szCs w:val="24"/>
-        </w:rPr>
-        <w:t>Matlab</w:t>
-      </w:r>
-      <w:proofErr w:type="spellEnd"/>
-      <w:r>
-        <w:rPr>
-          <w:sz w:val="24"/>
-          <w:szCs w:val="24"/>
-        </w:rPr>
-        <w:t xml:space="preserve"> plots and screen shots as necessary.  Then submit your Word document on D2L.  </w:t>
+        <w:t xml:space="preserve">based on material in the Gilat textbook from chapter 7.  Suggest you review this chapter before answering these questions.  Fill in the following template with your answers using Matlab plots and screen shots as necessary.  Then submit your Word document on D2L.  </w:t>
       </w:r>
     </w:p>
     <w:p>
@@ -222,11 +172,7 @@
         <w:t xml:space="preserve"> </w:t>
       </w:r>
       <w:r>
-        <w:t xml:space="preserve">Write </w:t>
-      </w:r>
-      <w:proofErr w:type="gramStart"/>
-      <w:r>
-        <w:t>an</w:t>
+        <w:t>Write an</w:t>
       </w:r>
       <w:r>
         <w:t xml:space="preserve"> </w:t>
@@ -238,14 +184,7 @@
         <w:rPr>
           <w:b/>
         </w:rPr>
-        <w:t>anonymous</w:t>
-      </w:r>
-      <w:proofErr w:type="gramEnd"/>
-      <w:r>
-        <w:rPr>
-          <w:b/>
-        </w:rPr>
-        <w:t xml:space="preserve"> function</w:t>
+        <w:t>anonymous function</w:t>
       </w:r>
       <w:r>
         <w:rPr>
@@ -280,7 +219,7 @@
           <v:shape id="_x0000_i1025" type="#_x0000_t75" style="width:39.75pt;height:20.25pt" o:ole="">
             <v:imagedata r:id="rId6" o:title=""/>
           </v:shape>
-          <o:OLEObject Type="Embed" ProgID="Equation.DSMT4" ShapeID="_x0000_i1025" DrawAspect="Content" ObjectID="_1566383534" r:id="rId7"/>
+          <o:OLEObject Type="Embed" ProgID="Equation.DSMT4" ShapeID="_x0000_i1025" DrawAspect="Content" ObjectID="_1566823441" r:id="rId7"/>
         </w:object>
       </w:r>
       <w:r>
@@ -308,7 +247,7 @@
           <v:shape id="_x0000_i1026" type="#_x0000_t75" style="width:139.5pt;height:33.75pt" o:ole="">
             <v:imagedata r:id="rId8" o:title=""/>
           </v:shape>
-          <o:OLEObject Type="Embed" ProgID="Equation.DSMT4" ShapeID="_x0000_i1026" DrawAspect="Content" ObjectID="_1566383535" r:id="rId9"/>
+          <o:OLEObject Type="Embed" ProgID="Equation.DSMT4" ShapeID="_x0000_i1026" DrawAspect="Content" ObjectID="_1566823442" r:id="rId9"/>
         </w:object>
       </w:r>
     </w:p>
@@ -330,7 +269,7 @@
           <v:shape id="_x0000_i1027" type="#_x0000_t75" style="width:54.75pt;height:20.25pt" o:ole="">
             <v:imagedata r:id="rId10" o:title=""/>
           </v:shape>
-          <o:OLEObject Type="Embed" ProgID="Equation.DSMT4" ShapeID="_x0000_i1027" DrawAspect="Content" ObjectID="_1566383536" r:id="rId11"/>
+          <o:OLEObject Type="Embed" ProgID="Equation.DSMT4" ShapeID="_x0000_i1027" DrawAspect="Content" ObjectID="_1566823443" r:id="rId11"/>
         </w:object>
       </w:r>
       <w:r>
@@ -556,7 +495,7 @@
           <v:shape id="_x0000_i1028" type="#_x0000_t75" style="width:36.75pt;height:38.25pt" o:ole="">
             <v:imagedata r:id="rId12" o:title=""/>
           </v:shape>
-          <o:OLEObject Type="Embed" ProgID="Equation.DSMT4" ShapeID="_x0000_i1028" DrawAspect="Content" ObjectID="_1566383537" r:id="rId13"/>
+          <o:OLEObject Type="Embed" ProgID="Equation.DSMT4" ShapeID="_x0000_i1028" DrawAspect="Content" ObjectID="_1566823444" r:id="rId13"/>
         </w:object>
       </w:r>
     </w:p>
@@ -820,10 +759,21 @@
           <w:sz w:val="20"/>
           <w:szCs w:val="20"/>
         </w:rPr>
-        <w:t>plot(</w:t>
-      </w:r>
-      <w:proofErr w:type="spellStart"/>
-      <w:proofErr w:type="gramStart"/>
+        <w:t>plot(x,z)</w:t>
+      </w:r>
+    </w:p>
+    <w:p>
+      <w:pPr>
+        <w:autoSpaceDE w:val="0"/>
+        <w:autoSpaceDN w:val="0"/>
+        <w:adjustRightInd w:val="0"/>
+        <w:spacing w:after="0" w:line="240" w:lineRule="auto"/>
+        <w:rPr>
+          <w:rFonts w:ascii="Courier New" w:hAnsi="Courier New" w:cs="Courier New"/>
+          <w:sz w:val="24"/>
+          <w:szCs w:val="24"/>
+        </w:rPr>
+      </w:pPr>
       <w:r>
         <w:rPr>
           <w:rFonts w:ascii="Courier New" w:hAnsi="Courier New" w:cs="Courier New"/>
@@ -831,10 +781,17 @@
           <w:sz w:val="20"/>
           <w:szCs w:val="20"/>
         </w:rPr>
-        <w:t>x,z</w:t>
-      </w:r>
-      <w:proofErr w:type="spellEnd"/>
-      <w:proofErr w:type="gramEnd"/>
+        <w:t>xlabel(</w:t>
+      </w:r>
+      <w:r>
+        <w:rPr>
+          <w:rFonts w:ascii="Courier New" w:hAnsi="Courier New" w:cs="Courier New"/>
+          <w:color w:val="A020F0"/>
+          <w:sz w:val="20"/>
+          <w:szCs w:val="20"/>
+        </w:rPr>
+        <w:t>'x'</w:t>
+      </w:r>
       <w:r>
         <w:rPr>
           <w:rFonts w:ascii="Courier New" w:hAnsi="Courier New" w:cs="Courier New"/>
@@ -842,7 +799,7 @@
           <w:sz w:val="20"/>
           <w:szCs w:val="20"/>
         </w:rPr>
-        <w:t>)</w:t>
+        <w:t>);</w:t>
       </w:r>
     </w:p>
     <w:p>
@@ -864,7 +821,7 @@
           <w:sz w:val="20"/>
           <w:szCs w:val="20"/>
         </w:rPr>
-        <w:t>xlabel(</w:t>
+        <w:t>ylabel(</w:t>
       </w:r>
       <w:r>
         <w:rPr>
@@ -873,7 +830,7 @@
           <w:sz w:val="20"/>
           <w:szCs w:val="20"/>
         </w:rPr>
-        <w:t>'x'</w:t>
+        <w:t>'z'</w:t>
       </w:r>
       <w:r>
         <w:rPr>
@@ -893,28 +850,11 @@
         <w:spacing w:after="0" w:line="240" w:lineRule="auto"/>
         <w:rPr>
           <w:rFonts w:ascii="Courier New" w:hAnsi="Courier New" w:cs="Courier New"/>
-          <w:sz w:val="24"/>
-          <w:szCs w:val="24"/>
-        </w:rPr>
-      </w:pPr>
-      <w:r>
-        <w:rPr>
-          <w:rFonts w:ascii="Courier New" w:hAnsi="Courier New" w:cs="Courier New"/>
           <w:color w:val="000000"/>
           <w:sz w:val="20"/>
           <w:szCs w:val="20"/>
         </w:rPr>
-        <w:t>ylabel(</w:t>
-      </w:r>
-      <w:r>
-        <w:rPr>
-          <w:rFonts w:ascii="Courier New" w:hAnsi="Courier New" w:cs="Courier New"/>
-          <w:color w:val="A020F0"/>
-          <w:sz w:val="20"/>
-          <w:szCs w:val="20"/>
-        </w:rPr>
-        <w:t>'z'</w:t>
-      </w:r>
+      </w:pPr>
       <w:r>
         <w:rPr>
           <w:rFonts w:ascii="Courier New" w:hAnsi="Courier New" w:cs="Courier New"/>
@@ -922,29 +862,6 @@
           <w:sz w:val="20"/>
           <w:szCs w:val="20"/>
         </w:rPr>
-        <w:t>);</w:t>
-      </w:r>
-    </w:p>
-    <w:p>
-      <w:pPr>
-        <w:autoSpaceDE w:val="0"/>
-        <w:autoSpaceDN w:val="0"/>
-        <w:adjustRightInd w:val="0"/>
-        <w:spacing w:after="0" w:line="240" w:lineRule="auto"/>
-        <w:rPr>
-          <w:rFonts w:ascii="Courier New" w:hAnsi="Courier New" w:cs="Courier New"/>
-          <w:color w:val="000000"/>
-          <w:sz w:val="20"/>
-          <w:szCs w:val="20"/>
-        </w:rPr>
-      </w:pPr>
-      <w:r>
-        <w:rPr>
-          <w:rFonts w:ascii="Courier New" w:hAnsi="Courier New" w:cs="Courier New"/>
-          <w:color w:val="000000"/>
-          <w:sz w:val="20"/>
-          <w:szCs w:val="20"/>
-        </w:rPr>
         <w:t xml:space="preserve"> </w:t>
       </w:r>
     </w:p>
@@ -969,6 +886,7 @@
       <w:r>
         <w:rPr>
           <w:noProof/>
+          <w:lang w:val="en-US"/>
         </w:rPr>
         <w:drawing>
           <wp:inline distT="0" distB="0" distL="0" distR="0">
@@ -1049,7 +967,7 @@
       <w:r>
         <w:rPr>
           <w:noProof/>
-          <w:lang w:eastAsia="en-CA"/>
+          <w:lang w:val="en-US"/>
         </w:rPr>
         <w:drawing>
           <wp:inline distT="0" distB="0" distL="0" distR="0" wp14:anchorId="695D4992" wp14:editId="3037B924">
@@ -1108,7 +1026,7 @@
           <v:shape id="_x0000_i1029" type="#_x0000_t75" style="width:101.25pt;height:46.5pt" o:ole="">
             <v:imagedata r:id="rId16" o:title=""/>
           </v:shape>
-          <o:OLEObject Type="Embed" ProgID="Equation.DSMT4" ShapeID="_x0000_i1029" DrawAspect="Content" ObjectID="_1566383538" r:id="rId17"/>
+          <o:OLEObject Type="Embed" ProgID="Equation.DSMT4" ShapeID="_x0000_i1029" DrawAspect="Content" ObjectID="_1566823445" r:id="rId17"/>
         </w:object>
       </w:r>
     </w:p>
@@ -1133,7 +1051,7 @@
           <v:shape id="_x0000_i1030" type="#_x0000_t75" style="width:54pt;height:15pt" o:ole="">
             <v:imagedata r:id="rId18" o:title=""/>
           </v:shape>
-          <o:OLEObject Type="Embed" ProgID="Equation.DSMT4" ShapeID="_x0000_i1030" DrawAspect="Content" ObjectID="_1566383539" r:id="rId19"/>
+          <o:OLEObject Type="Embed" ProgID="Equation.DSMT4" ShapeID="_x0000_i1030" DrawAspect="Content" ObjectID="_1566823446" r:id="rId19"/>
         </w:object>
       </w:r>
     </w:p>
@@ -1160,7 +1078,7 @@
           <v:shape id="_x0000_i1031" type="#_x0000_t75" style="width:82.5pt;height:21.75pt" o:ole="">
             <v:imagedata r:id="rId20" o:title=""/>
           </v:shape>
-          <o:OLEObject Type="Embed" ProgID="Equation.DSMT4" ShapeID="_x0000_i1031" DrawAspect="Content" ObjectID="_1566383540" r:id="rId21"/>
+          <o:OLEObject Type="Embed" ProgID="Equation.DSMT4" ShapeID="_x0000_i1031" DrawAspect="Content" ObjectID="_1566823447" r:id="rId21"/>
         </w:object>
       </w:r>
     </w:p>
@@ -1179,7 +1097,7 @@
           <v:shape id="_x0000_i1032" type="#_x0000_t75" style="width:12pt;height:10.5pt" o:ole="">
             <v:imagedata r:id="rId22" o:title=""/>
           </v:shape>
-          <o:OLEObject Type="Embed" ProgID="Equation.DSMT4" ShapeID="_x0000_i1032" DrawAspect="Content" ObjectID="_1566383541" r:id="rId23"/>
+          <o:OLEObject Type="Embed" ProgID="Equation.DSMT4" ShapeID="_x0000_i1032" DrawAspect="Content" ObjectID="_1566823448" r:id="rId23"/>
         </w:object>
       </w:r>
       <w:r>
@@ -1254,9 +1172,21 @@
           <w:sz w:val="20"/>
           <w:szCs w:val="20"/>
         </w:rPr>
-        <w:t xml:space="preserve"> [f] = a2q3_frequency_</w:t>
-      </w:r>
-      <w:proofErr w:type="gramStart"/>
+        <w:t xml:space="preserve"> [f] = a2q3_frequency_responce(R, L, C, w)</w:t>
+      </w:r>
+    </w:p>
+    <w:p>
+      <w:pPr>
+        <w:autoSpaceDE w:val="0"/>
+        <w:autoSpaceDN w:val="0"/>
+        <w:adjustRightInd w:val="0"/>
+        <w:spacing w:after="0" w:line="240" w:lineRule="auto"/>
+        <w:rPr>
+          <w:rFonts w:ascii="Courier New" w:hAnsi="Courier New" w:cs="Courier New"/>
+          <w:sz w:val="24"/>
+          <w:szCs w:val="24"/>
+        </w:rPr>
+      </w:pPr>
       <w:r>
         <w:rPr>
           <w:rFonts w:ascii="Courier New" w:hAnsi="Courier New" w:cs="Courier New"/>
@@ -1264,59 +1194,7 @@
           <w:sz w:val="20"/>
           <w:szCs w:val="20"/>
         </w:rPr>
-        <w:t>responce(</w:t>
-      </w:r>
-      <w:proofErr w:type="gramEnd"/>
-      <w:r>
-        <w:rPr>
-          <w:rFonts w:ascii="Courier New" w:hAnsi="Courier New" w:cs="Courier New"/>
-          <w:color w:val="000000"/>
-          <w:sz w:val="20"/>
-          <w:szCs w:val="20"/>
-        </w:rPr>
-        <w:t>R, L, C, w)</w:t>
-      </w:r>
-    </w:p>
-    <w:p>
-      <w:pPr>
-        <w:autoSpaceDE w:val="0"/>
-        <w:autoSpaceDN w:val="0"/>
-        <w:adjustRightInd w:val="0"/>
-        <w:spacing w:after="0" w:line="240" w:lineRule="auto"/>
-        <w:rPr>
-          <w:rFonts w:ascii="Courier New" w:hAnsi="Courier New" w:cs="Courier New"/>
-          <w:sz w:val="24"/>
-          <w:szCs w:val="24"/>
-        </w:rPr>
-      </w:pPr>
-      <w:r>
-        <w:rPr>
-          <w:rFonts w:ascii="Courier New" w:hAnsi="Courier New" w:cs="Courier New"/>
-          <w:color w:val="000000"/>
-          <w:sz w:val="20"/>
-          <w:szCs w:val="20"/>
-        </w:rPr>
-        <w:t xml:space="preserve">    f = </w:t>
-      </w:r>
-      <w:proofErr w:type="gramStart"/>
-      <w:r>
-        <w:rPr>
-          <w:rFonts w:ascii="Courier New" w:hAnsi="Courier New" w:cs="Courier New"/>
-          <w:color w:val="000000"/>
-          <w:sz w:val="20"/>
-          <w:szCs w:val="20"/>
-        </w:rPr>
-        <w:t>abs(</w:t>
-      </w:r>
-      <w:proofErr w:type="gramEnd"/>
-      <w:r>
-        <w:rPr>
-          <w:rFonts w:ascii="Courier New" w:hAnsi="Courier New" w:cs="Courier New"/>
-          <w:color w:val="000000"/>
-          <w:sz w:val="20"/>
-          <w:szCs w:val="20"/>
-        </w:rPr>
-        <w:t>R./(R +L.*w + 1./(C.*w)));</w:t>
+        <w:t xml:space="preserve">    f = abs(R./(R +L.*w + 1./(C.*w)));</w:t>
       </w:r>
     </w:p>
     <w:p>
@@ -1353,8 +1231,6 @@
           <w:szCs w:val="24"/>
         </w:rPr>
       </w:pPr>
-      <w:bookmarkStart w:id="0" w:name="_GoBack"/>
-      <w:bookmarkEnd w:id="0"/>
     </w:p>
     <w:p>
       <w:pPr>
@@ -1383,7 +1259,6 @@
       <w:r>
         <w:t xml:space="preserve"> Write a function that computes the frequency response of the </w:t>
       </w:r>
-      <w:proofErr w:type="gramStart"/>
       <w:r>
         <w:t>band</w:t>
       </w:r>
@@ -1393,7 +1268,6 @@
       <w:r>
         <w:t xml:space="preserve"> filter</w:t>
       </w:r>
-      <w:proofErr w:type="gramEnd"/>
       <w:r>
         <w:t xml:space="preserve"> with L=1, C=1 and R=10 for a range of </w:t>
       </w:r>
@@ -1405,7 +1279,7 @@
           <v:shape id="_x0000_i1033" type="#_x0000_t75" style="width:51.75pt;height:14.25pt" o:ole="">
             <v:imagedata r:id="rId24" o:title=""/>
           </v:shape>
-          <o:OLEObject Type="Embed" ProgID="Equation.DSMT4" ShapeID="_x0000_i1033" DrawAspect="Content" ObjectID="_1566383542" r:id="rId25"/>
+          <o:OLEObject Type="Embed" ProgID="Equation.DSMT4" ShapeID="_x0000_i1033" DrawAspect="Content" ObjectID="_1566823449" r:id="rId25"/>
         </w:object>
       </w:r>
       <w:r>
@@ -1419,7 +1293,7 @@
           <v:shape id="_x0000_i1034" type="#_x0000_t75" style="width:1in;height:14.25pt" o:ole="">
             <v:imagedata r:id="rId26" o:title=""/>
           </v:shape>
-          <o:OLEObject Type="Embed" ProgID="Equation.DSMT4" ShapeID="_x0000_i1034" DrawAspect="Content" ObjectID="_1566383543" r:id="rId27"/>
+          <o:OLEObject Type="Embed" ProgID="Equation.DSMT4" ShapeID="_x0000_i1034" DrawAspect="Content" ObjectID="_1566823450" r:id="rId27"/>
         </w:object>
       </w:r>
       <w:r>
@@ -1451,9 +1325,15 @@
     </w:p>
     <w:p>
       <w:pPr>
-        <w:spacing w:line="240" w:lineRule="auto"/>
-        <w:rPr>
-          <w:b/>
+        <w:autoSpaceDE w:val="0"/>
+        <w:autoSpaceDN w:val="0"/>
+        <w:adjustRightInd w:val="0"/>
+        <w:spacing w:after="0" w:line="240" w:lineRule="auto"/>
+        <w:rPr>
+          <w:rFonts w:ascii="Courier New" w:hAnsi="Courier New" w:cs="Courier New"/>
+          <w:sz w:val="24"/>
+          <w:szCs w:val="24"/>
+          <w:lang w:val="en-US"/>
         </w:rPr>
       </w:pPr>
       <w:r>
@@ -1465,6 +1345,178 @@
         </w:rPr>
         <w:t xml:space="preserve"> </w:t>
       </w:r>
+      <w:r>
+        <w:rPr>
+          <w:rFonts w:ascii="Courier New" w:hAnsi="Courier New" w:cs="Courier New"/>
+          <w:color w:val="0000FF"/>
+          <w:sz w:val="20"/>
+          <w:szCs w:val="20"/>
+          <w:lang w:val="en-US"/>
+        </w:rPr>
+        <w:t>function</w:t>
+      </w:r>
+      <w:r>
+        <w:rPr>
+          <w:rFonts w:ascii="Courier New" w:hAnsi="Courier New" w:cs="Courier New"/>
+          <w:color w:val="000000"/>
+          <w:sz w:val="20"/>
+          <w:szCs w:val="20"/>
+          <w:lang w:val="en-US"/>
+        </w:rPr>
+        <w:t xml:space="preserve"> [freq_responce] = a2q4_frequency_responce()</w:t>
+      </w:r>
+    </w:p>
+    <w:p>
+      <w:pPr>
+        <w:autoSpaceDE w:val="0"/>
+        <w:autoSpaceDN w:val="0"/>
+        <w:adjustRightInd w:val="0"/>
+        <w:spacing w:after="0" w:line="240" w:lineRule="auto"/>
+        <w:rPr>
+          <w:rFonts w:ascii="Courier New" w:hAnsi="Courier New" w:cs="Courier New"/>
+          <w:sz w:val="24"/>
+          <w:szCs w:val="24"/>
+          <w:lang w:val="en-US"/>
+        </w:rPr>
+      </w:pPr>
+      <w:r>
+        <w:rPr>
+          <w:rFonts w:ascii="Courier New" w:hAnsi="Courier New" w:cs="Courier New"/>
+          <w:color w:val="000000"/>
+          <w:sz w:val="20"/>
+          <w:szCs w:val="20"/>
+          <w:lang w:val="en-US"/>
+        </w:rPr>
+        <w:t xml:space="preserve">    w1 = linspace(0,10);</w:t>
+      </w:r>
+    </w:p>
+    <w:p>
+      <w:pPr>
+        <w:autoSpaceDE w:val="0"/>
+        <w:autoSpaceDN w:val="0"/>
+        <w:adjustRightInd w:val="0"/>
+        <w:spacing w:after="0" w:line="240" w:lineRule="auto"/>
+        <w:rPr>
+          <w:rFonts w:ascii="Courier New" w:hAnsi="Courier New" w:cs="Courier New"/>
+          <w:sz w:val="24"/>
+          <w:szCs w:val="24"/>
+          <w:lang w:val="en-US"/>
+        </w:rPr>
+      </w:pPr>
+      <w:r>
+        <w:rPr>
+          <w:rFonts w:ascii="Courier New" w:hAnsi="Courier New" w:cs="Courier New"/>
+          <w:color w:val="000000"/>
+          <w:sz w:val="20"/>
+          <w:szCs w:val="20"/>
+          <w:lang w:val="en-US"/>
+        </w:rPr>
+        <w:t xml:space="preserve">    freq_responce = abs(10./(10 + w1 + 1./(w1)));</w:t>
+      </w:r>
+    </w:p>
+    <w:p>
+      <w:pPr>
+        <w:autoSpaceDE w:val="0"/>
+        <w:autoSpaceDN w:val="0"/>
+        <w:adjustRightInd w:val="0"/>
+        <w:spacing w:after="0" w:line="240" w:lineRule="auto"/>
+        <w:rPr>
+          <w:rFonts w:ascii="Courier New" w:hAnsi="Courier New" w:cs="Courier New"/>
+          <w:sz w:val="24"/>
+          <w:szCs w:val="24"/>
+          <w:lang w:val="en-US"/>
+        </w:rPr>
+      </w:pPr>
+      <w:r>
+        <w:rPr>
+          <w:rFonts w:ascii="Courier New" w:hAnsi="Courier New" w:cs="Courier New"/>
+          <w:color w:val="000000"/>
+          <w:sz w:val="20"/>
+          <w:szCs w:val="20"/>
+          <w:lang w:val="en-US"/>
+        </w:rPr>
+        <w:t xml:space="preserve">    w2 = linspace(0.01,100);</w:t>
+      </w:r>
+    </w:p>
+    <w:p>
+      <w:pPr>
+        <w:autoSpaceDE w:val="0"/>
+        <w:autoSpaceDN w:val="0"/>
+        <w:adjustRightInd w:val="0"/>
+        <w:spacing w:after="0" w:line="240" w:lineRule="auto"/>
+        <w:rPr>
+          <w:rFonts w:ascii="Courier New" w:hAnsi="Courier New" w:cs="Courier New"/>
+          <w:sz w:val="24"/>
+          <w:szCs w:val="24"/>
+          <w:lang w:val="en-US"/>
+        </w:rPr>
+      </w:pPr>
+      <w:r>
+        <w:rPr>
+          <w:rFonts w:ascii="Courier New" w:hAnsi="Courier New" w:cs="Courier New"/>
+          <w:color w:val="000000"/>
+          <w:sz w:val="20"/>
+          <w:szCs w:val="20"/>
+          <w:lang w:val="en-US"/>
+        </w:rPr>
+        <w:t xml:space="preserve">    f = abs(10./(10 + w2 + 1./(w2)));</w:t>
+      </w:r>
+    </w:p>
+    <w:p>
+      <w:pPr>
+        <w:autoSpaceDE w:val="0"/>
+        <w:autoSpaceDN w:val="0"/>
+        <w:adjustRightInd w:val="0"/>
+        <w:spacing w:after="0" w:line="240" w:lineRule="auto"/>
+        <w:rPr>
+          <w:rFonts w:ascii="Courier New" w:hAnsi="Courier New" w:cs="Courier New"/>
+          <w:sz w:val="24"/>
+          <w:szCs w:val="24"/>
+          <w:lang w:val="en-US"/>
+        </w:rPr>
+      </w:pPr>
+      <w:r>
+        <w:rPr>
+          <w:rFonts w:ascii="Courier New" w:hAnsi="Courier New" w:cs="Courier New"/>
+          <w:color w:val="000000"/>
+          <w:sz w:val="20"/>
+          <w:szCs w:val="20"/>
+          <w:lang w:val="en-US"/>
+        </w:rPr>
+        <w:t xml:space="preserve">    semilogx(w2,f);</w:t>
+      </w:r>
+    </w:p>
+    <w:p>
+      <w:pPr>
+        <w:autoSpaceDE w:val="0"/>
+        <w:autoSpaceDN w:val="0"/>
+        <w:adjustRightInd w:val="0"/>
+        <w:spacing w:after="0" w:line="240" w:lineRule="auto"/>
+        <w:rPr>
+          <w:rFonts w:ascii="Courier New" w:hAnsi="Courier New" w:cs="Courier New"/>
+          <w:sz w:val="24"/>
+          <w:szCs w:val="24"/>
+          <w:lang w:val="en-US"/>
+        </w:rPr>
+      </w:pPr>
+      <w:r>
+        <w:rPr>
+          <w:rFonts w:ascii="Courier New" w:hAnsi="Courier New" w:cs="Courier New"/>
+          <w:color w:val="0000FF"/>
+          <w:sz w:val="20"/>
+          <w:szCs w:val="20"/>
+          <w:lang w:val="en-US"/>
+        </w:rPr>
+        <w:t>end</w:t>
+      </w:r>
+    </w:p>
+    <w:p>
+      <w:pPr>
+        <w:spacing w:line="240" w:lineRule="auto"/>
+        <w:rPr>
+          <w:b/>
+        </w:rPr>
+      </w:pPr>
     </w:p>
     <w:p>
       <w:pPr>
@@ -1498,11 +1550,291 @@
           <w:szCs w:val="24"/>
         </w:rPr>
       </w:pPr>
-    </w:p>
-    <w:p>
-      <w:pPr>
-        <w:spacing w:line="240" w:lineRule="auto"/>
-      </w:pPr>
+      <w:r>
+        <w:rPr>
+          <w:rFonts w:ascii="Courier New" w:hAnsi="Courier New" w:cs="Courier New"/>
+          <w:sz w:val="24"/>
+          <w:szCs w:val="24"/>
+        </w:rPr>
+        <w:t xml:space="preserve">Freq_responce = </w:t>
+      </w:r>
+    </w:p>
+    <w:p>
+      <w:pPr>
+        <w:autoSpaceDE w:val="0"/>
+        <w:autoSpaceDN w:val="0"/>
+        <w:adjustRightInd w:val="0"/>
+        <w:spacing w:after="0" w:line="240" w:lineRule="auto"/>
+        <w:rPr>
+          <w:rFonts w:ascii="Courier New" w:hAnsi="Courier New" w:cs="Courier New"/>
+          <w:sz w:val="24"/>
+          <w:szCs w:val="24"/>
+        </w:rPr>
+      </w:pPr>
+    </w:p>
+    <w:p>
+      <w:pPr>
+        <w:spacing w:line="240" w:lineRule="auto"/>
+      </w:pPr>
+      <w:r>
+        <w:t xml:space="preserve">  Columns 1 through 13</w:t>
+      </w:r>
+    </w:p>
+    <w:p>
+      <w:pPr>
+        <w:spacing w:line="240" w:lineRule="auto"/>
+      </w:pPr>
+    </w:p>
+    <w:p>
+      <w:pPr>
+        <w:spacing w:line="240" w:lineRule="auto"/>
+      </w:pPr>
+      <w:r>
+        <w:t xml:space="preserve">         0    0.5000    0.6600    0.7351    0.7765    0.8010    0.8159    0.8250    0.8302    0.8327    0.8333    0.8326    0.8308</w:t>
+      </w:r>
+    </w:p>
+    <w:p>
+      <w:pPr>
+        <w:spacing w:line="240" w:lineRule="auto"/>
+      </w:pPr>
+    </w:p>
+    <w:p>
+      <w:pPr>
+        <w:spacing w:line="240" w:lineRule="auto"/>
+      </w:pPr>
+      <w:r>
+        <w:t xml:space="preserve">  Columns 14 through 26</w:t>
+      </w:r>
+    </w:p>
+    <w:p>
+      <w:pPr>
+        <w:spacing w:line="240" w:lineRule="auto"/>
+      </w:pPr>
+    </w:p>
+    <w:p>
+      <w:pPr>
+        <w:spacing w:line="240" w:lineRule="auto"/>
+      </w:pPr>
+      <w:r>
+        <w:lastRenderedPageBreak/>
+        <w:t xml:space="preserve">    0.8282    0.8250    0.8213    0.8173    0.8130    0.8085    0.8038    0.7990    0.7941    0.7891    0.7841    0.7790    0.7739</w:t>
+      </w:r>
+    </w:p>
+    <w:p>
+      <w:pPr>
+        <w:spacing w:line="240" w:lineRule="auto"/>
+      </w:pPr>
+    </w:p>
+    <w:p>
+      <w:pPr>
+        <w:spacing w:line="240" w:lineRule="auto"/>
+      </w:pPr>
+      <w:r>
+        <w:t xml:space="preserve">  Columns 27 through 39</w:t>
+      </w:r>
+    </w:p>
+    <w:p>
+      <w:pPr>
+        <w:spacing w:line="240" w:lineRule="auto"/>
+      </w:pPr>
+    </w:p>
+    <w:p>
+      <w:pPr>
+        <w:spacing w:line="240" w:lineRule="auto"/>
+      </w:pPr>
+      <w:r>
+        <w:t xml:space="preserve">    0.7688    0.7637    0.7586    0.7535    0.7485    0.7435    0.7385    0.7335    0.7286    0.7237    0.7188    0.7140    0.7093</w:t>
+      </w:r>
+    </w:p>
+    <w:p>
+      <w:pPr>
+        <w:spacing w:line="240" w:lineRule="auto"/>
+      </w:pPr>
+    </w:p>
+    <w:p>
+      <w:pPr>
+        <w:spacing w:line="240" w:lineRule="auto"/>
+      </w:pPr>
+      <w:r>
+        <w:t xml:space="preserve">  Columns 40 through 52</w:t>
+      </w:r>
+    </w:p>
+    <w:p>
+      <w:pPr>
+        <w:spacing w:line="240" w:lineRule="auto"/>
+      </w:pPr>
+    </w:p>
+    <w:p>
+      <w:pPr>
+        <w:spacing w:line="240" w:lineRule="auto"/>
+      </w:pPr>
+      <w:r>
+        <w:t xml:space="preserve">    0.7046    0.6999    0.6953    0.6907    0.6862    0.6817    0.6773    0.6729    0.6685    0.6642    0.6600    0.6558    0.6517</w:t>
+      </w:r>
+    </w:p>
+    <w:p>
+      <w:pPr>
+        <w:spacing w:line="240" w:lineRule="auto"/>
+      </w:pPr>
+    </w:p>
+    <w:p>
+      <w:pPr>
+        <w:spacing w:line="240" w:lineRule="auto"/>
+      </w:pPr>
+      <w:r>
+        <w:t xml:space="preserve">  Columns 53 through 65</w:t>
+      </w:r>
+    </w:p>
+    <w:p>
+      <w:pPr>
+        <w:spacing w:line="240" w:lineRule="auto"/>
+      </w:pPr>
+    </w:p>
+    <w:p>
+      <w:pPr>
+        <w:spacing w:line="240" w:lineRule="auto"/>
+      </w:pPr>
+      <w:r>
+        <w:t xml:space="preserve">    0.6475    0.6435    0.6395    0.6355    0.6316    0.6277    0.6239    0.6201    0.6163    0.6126    0.6089    0.6053    0.6017</w:t>
+      </w:r>
+    </w:p>
+    <w:p>
+      <w:pPr>
+        <w:spacing w:line="240" w:lineRule="auto"/>
+      </w:pPr>
+    </w:p>
+    <w:p>
+      <w:pPr>
+        <w:spacing w:line="240" w:lineRule="auto"/>
+      </w:pPr>
+      <w:r>
+        <w:t xml:space="preserve">  Columns 66 through 78</w:t>
+      </w:r>
+    </w:p>
+    <w:p>
+      <w:pPr>
+        <w:spacing w:line="240" w:lineRule="auto"/>
+      </w:pPr>
+    </w:p>
+    <w:p>
+      <w:pPr>
+        <w:spacing w:line="240" w:lineRule="auto"/>
+      </w:pPr>
+      <w:r>
+        <w:t xml:space="preserve">    0.5982    0.5946    0.5912    0.5877    0.5843    0.5810    0.5777    0.5744    0.5711    0.5679    0.5647    0.5616    0.5585</w:t>
+      </w:r>
+    </w:p>
+    <w:p>
+      <w:pPr>
+        <w:spacing w:line="240" w:lineRule="auto"/>
+      </w:pPr>
+    </w:p>
+    <w:p>
+      <w:pPr>
+        <w:spacing w:line="240" w:lineRule="auto"/>
+      </w:pPr>
+      <w:r>
+        <w:t xml:space="preserve">  Columns 79 through 91</w:t>
+      </w:r>
+    </w:p>
+    <w:p>
+      <w:pPr>
+        <w:spacing w:line="240" w:lineRule="auto"/>
+      </w:pPr>
+    </w:p>
+    <w:p>
+      <w:pPr>
+        <w:spacing w:line="240" w:lineRule="auto"/>
+      </w:pPr>
+      <w:r>
+        <w:t xml:space="preserve">    0.5554    0.5523    0.5493    0.5463    0.5434    0.5404    0.5376    0.5347    0.5319    0.5291    0.5263    0.5235    0.5208</w:t>
+      </w:r>
+    </w:p>
+    <w:p>
+      <w:pPr>
+        <w:spacing w:line="240" w:lineRule="auto"/>
+      </w:pPr>
+    </w:p>
+    <w:p>
+      <w:pPr>
+        <w:spacing w:line="240" w:lineRule="auto"/>
+      </w:pPr>
+      <w:r>
+        <w:t xml:space="preserve">  Columns 92 through 100</w:t>
+      </w:r>
+    </w:p>
+    <w:p>
+      <w:pPr>
+        <w:spacing w:line="240" w:lineRule="auto"/>
+      </w:pPr>
+    </w:p>
+    <w:p>
+      <w:pPr>
+        <w:spacing w:line="240" w:lineRule="auto"/>
+      </w:pPr>
+      <w:r>
+        <w:lastRenderedPageBreak/>
+        <w:t xml:space="preserve">    0.5181    0.5154    0.5128    0.5102    0.5076    0.5050    0.5025    0.5000    0.4975</w:t>
+      </w:r>
+    </w:p>
+    <w:p>
+      <w:pPr>
+        <w:spacing w:line="240" w:lineRule="auto"/>
+      </w:pPr>
+    </w:p>
+    <w:p>
+      <w:pPr>
+        <w:spacing w:line="240" w:lineRule="auto"/>
+      </w:pPr>
+      <w:r>
+        <w:rPr>
+          <w:noProof/>
+          <w:lang w:val="en-US"/>
+        </w:rPr>
+        <w:drawing>
+          <wp:inline distT="0" distB="0" distL="0" distR="0">
+            <wp:extent cx="3429000" cy="3046005"/>
+            <wp:effectExtent l="0" t="0" r="0" b="2540"/>
+            <wp:docPr id="3" name="Picture 3"/>
+            <wp:cNvGraphicFramePr>
+              <a:graphicFrameLocks xmlns:a="http://schemas.openxmlformats.org/drawingml/2006/main" noChangeAspect="1"/>
+            </wp:cNvGraphicFramePr>
+            <a:graphic xmlns:a="http://schemas.openxmlformats.org/drawingml/2006/main">
+              <a:graphicData uri="http://schemas.openxmlformats.org/drawingml/2006/picture">
+                <pic:pic xmlns:pic="http://schemas.openxmlformats.org/drawingml/2006/picture">
+                  <pic:nvPicPr>
+                    <pic:cNvPr id="3" name="a2q4.PNG"/>
+                    <pic:cNvPicPr/>
+                  </pic:nvPicPr>
+                  <pic:blipFill>
+                    <a:blip r:embed="rId28">
+                      <a:extLst>
+                        <a:ext uri="{28A0092B-C50C-407E-A947-70E740481C1C}">
+                          <a14:useLocalDpi xmlns:a14="http://schemas.microsoft.com/office/drawing/2010/main" val="0"/>
+                        </a:ext>
+                      </a:extLst>
+                    </a:blip>
+                    <a:stretch>
+                      <a:fillRect/>
+                    </a:stretch>
+                  </pic:blipFill>
+                  <pic:spPr>
+                    <a:xfrm>
+                      <a:off x="0" y="0"/>
+                      <a:ext cx="3438162" cy="3054143"/>
+                    </a:xfrm>
+                    <a:prstGeom prst="rect">
+                      <a:avLst/>
+                    </a:prstGeom>
+                  </pic:spPr>
+                </pic:pic>
+              </a:graphicData>
+            </a:graphic>
+          </wp:inline>
+        </w:drawing>
+      </w:r>
+      <w:bookmarkStart w:id="0" w:name="_GoBack"/>
+      <w:bookmarkEnd w:id="0"/>
     </w:p>
     <w:p>
       <w:pPr>
@@ -1550,7 +1882,7 @@
           <v:shape id="_x0000_i1035" type="#_x0000_t75" style="width:1in;height:14.25pt" o:ole="">
             <v:imagedata r:id="rId26" o:title=""/>
           </v:shape>
-          <o:OLEObject Type="Embed" ProgID="Equation.DSMT4" ShapeID="_x0000_i1035" DrawAspect="Content" ObjectID="_1566383544" r:id="rId28"/>
+          <o:OLEObject Type="Embed" ProgID="Equation.DSMT4" ShapeID="_x0000_i1035" DrawAspect="Content" ObjectID="_1566823451" r:id="rId29"/>
         </w:object>
       </w:r>
       <w:r>
@@ -1687,7 +2019,7 @@
           <v:shape id="_x0000_i1036" type="#_x0000_t75" style="width:1in;height:14.25pt" o:ole="">
             <v:imagedata r:id="rId26" o:title=""/>
           </v:shape>
-          <o:OLEObject Type="Embed" ProgID="Equation.DSMT4" ShapeID="_x0000_i1036" DrawAspect="Content" ObjectID="_1566383545" r:id="rId29"/>
+          <o:OLEObject Type="Embed" ProgID="Equation.DSMT4" ShapeID="_x0000_i1036" DrawAspect="Content" ObjectID="_1566823452" r:id="rId30"/>
         </w:object>
       </w:r>
       <w:r>
@@ -1854,9 +2186,9 @@
         </w:rPr>
         <w:object w:dxaOrig="2540" w:dyaOrig="660">
           <v:shape id="_x0000_i1037" type="#_x0000_t75" style="width:126.75pt;height:33pt" o:ole="">
-            <v:imagedata r:id="rId30" o:title=""/>
+            <v:imagedata r:id="rId31" o:title=""/>
           </v:shape>
-          <o:OLEObject Type="Embed" ProgID="Equation.DSMT4" ShapeID="_x0000_i1037" DrawAspect="Content" ObjectID="_1566383546" r:id="rId31"/>
+          <o:OLEObject Type="Embed" ProgID="Equation.DSMT4" ShapeID="_x0000_i1037" DrawAspect="Content" ObjectID="_1566823453" r:id="rId32"/>
         </w:object>
       </w:r>
     </w:p>
@@ -1876,9 +2208,9 @@
         </w:rPr>
         <w:object w:dxaOrig="240" w:dyaOrig="220">
           <v:shape id="_x0000_i1038" type="#_x0000_t75" style="width:12pt;height:10.5pt" o:ole="">
-            <v:imagedata r:id="rId32" o:title=""/>
+            <v:imagedata r:id="rId33" o:title=""/>
           </v:shape>
-          <o:OLEObject Type="Embed" ProgID="Equation.DSMT4" ShapeID="_x0000_i1038" DrawAspect="Content" ObjectID="_1566383547" r:id="rId33"/>
+          <o:OLEObject Type="Embed" ProgID="Equation.DSMT4" ShapeID="_x0000_i1038" DrawAspect="Content" ObjectID="_1566823454" r:id="rId34"/>
         </w:object>
       </w:r>
       <w:r>
@@ -1893,9 +2225,9 @@
         </w:rPr>
         <w:object w:dxaOrig="740" w:dyaOrig="400">
           <v:shape id="_x0000_i1039" type="#_x0000_t75" style="width:36.75pt;height:20.25pt" o:ole="">
-            <v:imagedata r:id="rId34" o:title=""/>
+            <v:imagedata r:id="rId35" o:title=""/>
           </v:shape>
-          <o:OLEObject Type="Embed" ProgID="Equation.DSMT4" ShapeID="_x0000_i1039" DrawAspect="Content" ObjectID="_1566383548" r:id="rId35"/>
+          <o:OLEObject Type="Embed" ProgID="Equation.DSMT4" ShapeID="_x0000_i1039" DrawAspect="Content" ObjectID="_1566823455" r:id="rId36"/>
         </w:object>
       </w:r>
       <w:r>
@@ -1921,9 +2253,9 @@
         </w:rPr>
         <w:object w:dxaOrig="560" w:dyaOrig="279">
           <v:shape id="_x0000_i1040" type="#_x0000_t75" style="width:27.75pt;height:14.25pt" o:ole="">
-            <v:imagedata r:id="rId36" o:title=""/>
+            <v:imagedata r:id="rId37" o:title=""/>
           </v:shape>
-          <o:OLEObject Type="Embed" ProgID="Equation.DSMT4" ShapeID="_x0000_i1040" DrawAspect="Content" ObjectID="_1566383549" r:id="rId37"/>
+          <o:OLEObject Type="Embed" ProgID="Equation.DSMT4" ShapeID="_x0000_i1040" DrawAspect="Content" ObjectID="_1566823456" r:id="rId38"/>
         </w:object>
       </w:r>
       <w:r>
@@ -2010,9 +2342,9 @@
         </w:rPr>
         <w:object w:dxaOrig="1600" w:dyaOrig="660">
           <v:shape id="_x0000_i1041" type="#_x0000_t75" style="width:80.25pt;height:33pt" o:ole="">
-            <v:imagedata r:id="rId38" o:title=""/>
+            <v:imagedata r:id="rId39" o:title=""/>
           </v:shape>
-          <o:OLEObject Type="Embed" ProgID="Equation.DSMT4" ShapeID="_x0000_i1041" DrawAspect="Content" ObjectID="_1566383550" r:id="rId39"/>
+          <o:OLEObject Type="Embed" ProgID="Equation.DSMT4" ShapeID="_x0000_i1041" DrawAspect="Content" ObjectID="_1566823457" r:id="rId40"/>
         </w:object>
       </w:r>
     </w:p>
@@ -2029,9 +2361,9 @@
         </w:rPr>
         <w:object w:dxaOrig="560" w:dyaOrig="279">
           <v:shape id="_x0000_i1042" type="#_x0000_t75" style="width:27.75pt;height:14.25pt" o:ole="">
-            <v:imagedata r:id="rId40" o:title=""/>
+            <v:imagedata r:id="rId41" o:title=""/>
           </v:shape>
-          <o:OLEObject Type="Embed" ProgID="Equation.DSMT4" ShapeID="_x0000_i1042" DrawAspect="Content" ObjectID="_1566383551" r:id="rId41"/>
+          <o:OLEObject Type="Embed" ProgID="Equation.DSMT4" ShapeID="_x0000_i1042" DrawAspect="Content" ObjectID="_1566823458" r:id="rId42"/>
         </w:object>
       </w:r>
       <w:r>
@@ -2091,7 +2423,7 @@
       </w:pPr>
     </w:p>
     <w:sectPr>
-      <w:footerReference w:type="default" r:id="rId42"/>
+      <w:footerReference w:type="default" r:id="rId43"/>
       <w:pgSz w:w="12240" w:h="15840"/>
       <w:pgMar w:top="1440" w:right="1440" w:bottom="1440" w:left="1440" w:header="708" w:footer="708" w:gutter="0"/>
       <w:cols w:space="708"/>
@@ -2102,7 +2434,7 @@
 </file>
 
 <file path=word/endnotes.xml><?xml version="1.0" encoding="utf-8"?>
-<w:endnotes xmlns:wpc="http://schemas.microsoft.com/office/word/2010/wordprocessingCanvas" xmlns:cx="http://schemas.microsoft.com/office/drawing/2014/chartex" xmlns:cx1="http://schemas.microsoft.com/office/drawing/2015/9/8/chartex" xmlns:cx2="http://schemas.microsoft.com/office/drawing/2015/10/21/chartex" xmlns:cx3="http://schemas.microsoft.com/office/drawing/2016/5/9/chartex" xmlns:cx4="http://schemas.microsoft.com/office/drawing/2016/5/10/chartex" xmlns:cx5="http://schemas.microsoft.com/office/drawing/2016/5/11/chartex" xmlns:cx6="http://schemas.microsoft.com/office/drawing/2016/5/12/chartex" xmlns:cx7="http://schemas.microsoft.com/office/drawing/2016/5/13/chartex" xmlns:cx8="http://schemas.microsoft.com/office/drawing/2016/5/14/chartex" xmlns:mc="http://schemas.openxmlformats.org/markup-compatibility/2006" xmlns:aink="http://schemas.microsoft.com/office/drawing/2016/ink" xmlns:am3d="http://schemas.microsoft.com/office/drawing/2017/model3d" xmlns:o="urn:schemas-microsoft-com:office:office" xmlns:r="http://schemas.openxmlformats.org/officeDocument/2006/relationships" xmlns:m="http://schemas.openxmlformats.org/officeDocument/2006/math" xmlns:v="urn:schemas-microsoft-com:vml" xmlns:wp14="http://schemas.microsoft.com/office/word/2010/wordprocessingDrawing" xmlns:wp="http://schemas.openxmlformats.org/drawingml/2006/wordprocessingDrawing" xmlns:w10="urn:schemas-microsoft-com:office:word" xmlns:w="http://schemas.openxmlformats.org/wordprocessingml/2006/main" xmlns:w14="http://schemas.microsoft.com/office/word/2010/wordml" xmlns:w15="http://schemas.microsoft.com/office/word/2012/wordml" xmlns:w16cid="http://schemas.microsoft.com/office/word/2016/wordml/cid" xmlns:w16se="http://schemas.microsoft.com/office/word/2015/wordml/symex" xmlns:wpg="http://schemas.microsoft.com/office/word/2010/wordprocessingGroup" xmlns:wpi="http://schemas.microsoft.com/office/word/2010/wordprocessingInk" xmlns:wne="http://schemas.microsoft.com/office/word/2006/wordml" xmlns:wps="http://schemas.microsoft.com/office/word/2010/wordprocessingShape" mc:Ignorable="w14 w15 w16se w16cid wp14">
+<w:endnotes xmlns:wpc="http://schemas.microsoft.com/office/word/2010/wordprocessingCanvas" xmlns:cx="http://schemas.microsoft.com/office/drawing/2014/chartex" xmlns:cx1="http://schemas.microsoft.com/office/drawing/2015/9/8/chartex" xmlns:mc="http://schemas.openxmlformats.org/markup-compatibility/2006" xmlns:o="urn:schemas-microsoft-com:office:office" xmlns:r="http://schemas.openxmlformats.org/officeDocument/2006/relationships" xmlns:m="http://schemas.openxmlformats.org/officeDocument/2006/math" xmlns:v="urn:schemas-microsoft-com:vml" xmlns:wp14="http://schemas.microsoft.com/office/word/2010/wordprocessingDrawing" xmlns:wp="http://schemas.openxmlformats.org/drawingml/2006/wordprocessingDrawing" xmlns:w10="urn:schemas-microsoft-com:office:word" xmlns:w="http://schemas.openxmlformats.org/wordprocessingml/2006/main" xmlns:w14="http://schemas.microsoft.com/office/word/2010/wordml" xmlns:w15="http://schemas.microsoft.com/office/word/2012/wordml" xmlns:w16se="http://schemas.microsoft.com/office/word/2015/wordml/symex" xmlns:wpg="http://schemas.microsoft.com/office/word/2010/wordprocessingGroup" xmlns:wpi="http://schemas.microsoft.com/office/word/2010/wordprocessingInk" xmlns:wne="http://schemas.microsoft.com/office/word/2006/wordml" xmlns:wps="http://schemas.microsoft.com/office/word/2010/wordprocessingShape" mc:Ignorable="w14 w15 w16se wp14">
   <w:endnote w:type="separator" w:id="-1">
     <w:p>
       <w:pPr>
@@ -2127,7 +2459,7 @@
 </file>
 
 <file path=word/footer1.xml><?xml version="1.0" encoding="utf-8"?>
-<w:ftr xmlns:wpc="http://schemas.microsoft.com/office/word/2010/wordprocessingCanvas" xmlns:cx="http://schemas.microsoft.com/office/drawing/2014/chartex" xmlns:cx1="http://schemas.microsoft.com/office/drawing/2015/9/8/chartex" xmlns:cx2="http://schemas.microsoft.com/office/drawing/2015/10/21/chartex" xmlns:cx3="http://schemas.microsoft.com/office/drawing/2016/5/9/chartex" xmlns:cx4="http://schemas.microsoft.com/office/drawing/2016/5/10/chartex" xmlns:cx5="http://schemas.microsoft.com/office/drawing/2016/5/11/chartex" xmlns:cx6="http://schemas.microsoft.com/office/drawing/2016/5/12/chartex" xmlns:cx7="http://schemas.microsoft.com/office/drawing/2016/5/13/chartex" xmlns:cx8="http://schemas.microsoft.com/office/drawing/2016/5/14/chartex" xmlns:mc="http://schemas.openxmlformats.org/markup-compatibility/2006" xmlns:aink="http://schemas.microsoft.com/office/drawing/2016/ink" xmlns:am3d="http://schemas.microsoft.com/office/drawing/2017/model3d" xmlns:o="urn:schemas-microsoft-com:office:office" xmlns:r="http://schemas.openxmlformats.org/officeDocument/2006/relationships" xmlns:m="http://schemas.openxmlformats.org/officeDocument/2006/math" xmlns:v="urn:schemas-microsoft-com:vml" xmlns:wp14="http://schemas.microsoft.com/office/word/2010/wordprocessingDrawing" xmlns:wp="http://schemas.openxmlformats.org/drawingml/2006/wordprocessingDrawing" xmlns:w10="urn:schemas-microsoft-com:office:word" xmlns:w="http://schemas.openxmlformats.org/wordprocessingml/2006/main" xmlns:w14="http://schemas.microsoft.com/office/word/2010/wordml" xmlns:w15="http://schemas.microsoft.com/office/word/2012/wordml" xmlns:w16cid="http://schemas.microsoft.com/office/word/2016/wordml/cid" xmlns:w16se="http://schemas.microsoft.com/office/word/2015/wordml/symex" xmlns:wpg="http://schemas.microsoft.com/office/word/2010/wordprocessingGroup" xmlns:wpi="http://schemas.microsoft.com/office/word/2010/wordprocessingInk" xmlns:wne="http://schemas.microsoft.com/office/word/2006/wordml" xmlns:wps="http://schemas.microsoft.com/office/word/2010/wordprocessingShape" mc:Ignorable="w14 w15 w16se w16cid wp14">
+<w:ftr xmlns:wpc="http://schemas.microsoft.com/office/word/2010/wordprocessingCanvas" xmlns:cx="http://schemas.microsoft.com/office/drawing/2014/chartex" xmlns:cx1="http://schemas.microsoft.com/office/drawing/2015/9/8/chartex" xmlns:mc="http://schemas.openxmlformats.org/markup-compatibility/2006" xmlns:o="urn:schemas-microsoft-com:office:office" xmlns:r="http://schemas.openxmlformats.org/officeDocument/2006/relationships" xmlns:m="http://schemas.openxmlformats.org/officeDocument/2006/math" xmlns:v="urn:schemas-microsoft-com:vml" xmlns:wp14="http://schemas.microsoft.com/office/word/2010/wordprocessingDrawing" xmlns:wp="http://schemas.openxmlformats.org/drawingml/2006/wordprocessingDrawing" xmlns:w10="urn:schemas-microsoft-com:office:word" xmlns:w="http://schemas.openxmlformats.org/wordprocessingml/2006/main" xmlns:w14="http://schemas.microsoft.com/office/word/2010/wordml" xmlns:w15="http://schemas.microsoft.com/office/word/2012/wordml" xmlns:w16se="http://schemas.microsoft.com/office/word/2015/wordml/symex" xmlns:wpg="http://schemas.microsoft.com/office/word/2010/wordprocessingGroup" xmlns:wpi="http://schemas.microsoft.com/office/word/2010/wordprocessingInk" xmlns:wne="http://schemas.microsoft.com/office/word/2006/wordml" xmlns:wps="http://schemas.microsoft.com/office/word/2010/wordprocessingShape" mc:Ignorable="w14 w15 w16se wp14">
   <w:p>
     <w:pPr>
       <w:pStyle w:val="Footer"/>
@@ -2195,7 +2527,7 @@
 </file>
 
 <file path=word/footnotes.xml><?xml version="1.0" encoding="utf-8"?>
-<w:footnotes xmlns:wpc="http://schemas.microsoft.com/office/word/2010/wordprocessingCanvas" xmlns:cx="http://schemas.microsoft.com/office/drawing/2014/chartex" xmlns:cx1="http://schemas.microsoft.com/office/drawing/2015/9/8/chartex" xmlns:cx2="http://schemas.microsoft.com/office/drawing/2015/10/21/chartex" xmlns:cx3="http://schemas.microsoft.com/office/drawing/2016/5/9/chartex" xmlns:cx4="http://schemas.microsoft.com/office/drawing/2016/5/10/chartex" xmlns:cx5="http://schemas.microsoft.com/office/drawing/2016/5/11/chartex" xmlns:cx6="http://schemas.microsoft.com/office/drawing/2016/5/12/chartex" xmlns:cx7="http://schemas.microsoft.com/office/drawing/2016/5/13/chartex" xmlns:cx8="http://schemas.microsoft.com/office/drawing/2016/5/14/chartex" xmlns:mc="http://schemas.openxmlformats.org/markup-compatibility/2006" xmlns:aink="http://schemas.microsoft.com/office/drawing/2016/ink" xmlns:am3d="http://schemas.microsoft.com/office/drawing/2017/model3d" xmlns:o="urn:schemas-microsoft-com:office:office" xmlns:r="http://schemas.openxmlformats.org/officeDocument/2006/relationships" xmlns:m="http://schemas.openxmlformats.org/officeDocument/2006/math" xmlns:v="urn:schemas-microsoft-com:vml" xmlns:wp14="http://schemas.microsoft.com/office/word/2010/wordprocessingDrawing" xmlns:wp="http://schemas.openxmlformats.org/drawingml/2006/wordprocessingDrawing" xmlns:w10="urn:schemas-microsoft-com:office:word" xmlns:w="http://schemas.openxmlformats.org/wordprocessingml/2006/main" xmlns:w14="http://schemas.microsoft.com/office/word/2010/wordml" xmlns:w15="http://schemas.microsoft.com/office/word/2012/wordml" xmlns:w16cid="http://schemas.microsoft.com/office/word/2016/wordml/cid" xmlns:w16se="http://schemas.microsoft.com/office/word/2015/wordml/symex" xmlns:wpg="http://schemas.microsoft.com/office/word/2010/wordprocessingGroup" xmlns:wpi="http://schemas.microsoft.com/office/word/2010/wordprocessingInk" xmlns:wne="http://schemas.microsoft.com/office/word/2006/wordml" xmlns:wps="http://schemas.microsoft.com/office/word/2010/wordprocessingShape" mc:Ignorable="w14 w15 w16se w16cid wp14">
+<w:footnotes xmlns:wpc="http://schemas.microsoft.com/office/word/2010/wordprocessingCanvas" xmlns:cx="http://schemas.microsoft.com/office/drawing/2014/chartex" xmlns:cx1="http://schemas.microsoft.com/office/drawing/2015/9/8/chartex" xmlns:mc="http://schemas.openxmlformats.org/markup-compatibility/2006" xmlns:o="urn:schemas-microsoft-com:office:office" xmlns:r="http://schemas.openxmlformats.org/officeDocument/2006/relationships" xmlns:m="http://schemas.openxmlformats.org/officeDocument/2006/math" xmlns:v="urn:schemas-microsoft-com:vml" xmlns:wp14="http://schemas.microsoft.com/office/word/2010/wordprocessingDrawing" xmlns:wp="http://schemas.openxmlformats.org/drawingml/2006/wordprocessingDrawing" xmlns:w10="urn:schemas-microsoft-com:office:word" xmlns:w="http://schemas.openxmlformats.org/wordprocessingml/2006/main" xmlns:w14="http://schemas.microsoft.com/office/word/2010/wordml" xmlns:w15="http://schemas.microsoft.com/office/word/2012/wordml" xmlns:w16se="http://schemas.microsoft.com/office/word/2015/wordml/symex" xmlns:wpg="http://schemas.microsoft.com/office/word/2010/wordprocessingGroup" xmlns:wpi="http://schemas.microsoft.com/office/word/2010/wordprocessingInk" xmlns:wne="http://schemas.microsoft.com/office/word/2006/wordml" xmlns:wps="http://schemas.microsoft.com/office/word/2010/wordprocessingShape" mc:Ignorable="w14 w15 w16se wp14">
   <w:footnote w:type="separator" w:id="-1">
     <w:p>
       <w:pPr>
@@ -2220,7 +2552,7 @@
 </file>
 
 <file path=word/styles.xml><?xml version="1.0" encoding="utf-8"?>
-<w:styles xmlns:mc="http://schemas.openxmlformats.org/markup-compatibility/2006" xmlns:r="http://schemas.openxmlformats.org/officeDocument/2006/relationships" xmlns:w="http://schemas.openxmlformats.org/wordprocessingml/2006/main" xmlns:w14="http://schemas.microsoft.com/office/word/2010/wordml" xmlns:w15="http://schemas.microsoft.com/office/word/2012/wordml" xmlns:w16cid="http://schemas.microsoft.com/office/word/2016/wordml/cid" xmlns:w16se="http://schemas.microsoft.com/office/word/2015/wordml/symex" mc:Ignorable="w14 w15 w16se w16cid">
+<w:styles xmlns:mc="http://schemas.openxmlformats.org/markup-compatibility/2006" xmlns:r="http://schemas.openxmlformats.org/officeDocument/2006/relationships" xmlns:w="http://schemas.openxmlformats.org/wordprocessingml/2006/main" xmlns:w14="http://schemas.microsoft.com/office/word/2010/wordml" xmlns:w15="http://schemas.microsoft.com/office/word/2012/wordml" xmlns:w16se="http://schemas.microsoft.com/office/word/2015/wordml/symex" mc:Ignorable="w14 w15 w16se">
   <w:docDefaults>
     <w:rPrDefault>
       <w:rPr>
@@ -2236,7 +2568,7 @@
       </w:pPr>
     </w:pPrDefault>
   </w:docDefaults>
-  <w:latentStyles w:defLockedState="0" w:defUIPriority="99" w:defSemiHidden="0" w:defUnhideWhenUsed="0" w:defQFormat="0" w:count="375">
+  <w:latentStyles w:defLockedState="0" w:defUIPriority="99" w:defSemiHidden="0" w:defUnhideWhenUsed="0" w:defQFormat="0" w:count="371">
     <w:lsdException w:name="Normal" w:uiPriority="0" w:qFormat="1"/>
     <w:lsdException w:name="heading 1" w:uiPriority="9" w:qFormat="1"/>
     <w:lsdException w:name="heading 2" w:semiHidden="1" w:uiPriority="9" w:unhideWhenUsed="1" w:qFormat="1"/>
@@ -2608,10 +2940,6 @@
     <w:lsdException w:name="List Table 5 Dark Accent 6" w:uiPriority="50"/>
     <w:lsdException w:name="List Table 6 Colorful Accent 6" w:uiPriority="51"/>
     <w:lsdException w:name="List Table 7 Colorful Accent 6" w:uiPriority="52"/>
-    <w:lsdException w:name="Mention" w:semiHidden="1" w:unhideWhenUsed="1"/>
-    <w:lsdException w:name="Smart Hyperlink" w:semiHidden="1" w:unhideWhenUsed="1"/>
-    <w:lsdException w:name="Hashtag" w:semiHidden="1" w:unhideWhenUsed="1"/>
-    <w:lsdException w:name="Unresolved Mention" w:semiHidden="1" w:unhideWhenUsed="1"/>
   </w:latentStyles>
   <w:style w:type="paragraph" w:default="1" w:styleId="Normal">
     <w:name w:val="Normal"/>

</xml_diff>

<commit_message>
confused about the imaginary part of the transfer function (a2: q3-5)
</commit_message>
<xml_diff>
--- a/a2.docx
+++ b/a2.docx
@@ -77,36 +77,54 @@
           <w:sz w:val="28"/>
           <w:szCs w:val="28"/>
         </w:rPr>
-        <w:t>Writing Matlab Functions Chapter 7</w:t>
-      </w:r>
-    </w:p>
-    <w:p>
-      <w:pPr>
-        <w:jc w:val="center"/>
+        <w:t xml:space="preserve">Writing </w:t>
+      </w:r>
+      <w:proofErr w:type="spellStart"/>
+      <w:r>
         <w:rPr>
           <w:b/>
           <w:sz w:val="28"/>
           <w:szCs w:val="28"/>
         </w:rPr>
-      </w:pPr>
+        <w:t>Matlab</w:t>
+      </w:r>
+      <w:proofErr w:type="spellEnd"/>
       <w:r>
         <w:rPr>
           <w:b/>
           <w:sz w:val="28"/>
           <w:szCs w:val="28"/>
         </w:rPr>
-        <w:t>Due October 2</w:t>
-      </w:r>
-    </w:p>
-    <w:p>
-      <w:pPr>
-        <w:spacing w:line="240" w:lineRule="auto"/>
+        <w:t xml:space="preserve"> Functions Chapter 7</w:t>
+      </w:r>
+    </w:p>
+    <w:p>
+      <w:pPr>
+        <w:jc w:val="center"/>
         <w:rPr>
           <w:b/>
           <w:sz w:val="28"/>
           <w:szCs w:val="28"/>
         </w:rPr>
       </w:pPr>
+      <w:r>
+        <w:rPr>
+          <w:b/>
+          <w:sz w:val="28"/>
+          <w:szCs w:val="28"/>
+        </w:rPr>
+        <w:t>Due October 2</w:t>
+      </w:r>
+    </w:p>
+    <w:p>
+      <w:pPr>
+        <w:spacing w:line="240" w:lineRule="auto"/>
+        <w:rPr>
+          <w:b/>
+          <w:sz w:val="28"/>
+          <w:szCs w:val="28"/>
+        </w:rPr>
+      </w:pPr>
     </w:p>
     <w:p>
       <w:pPr>
@@ -141,7 +159,39 @@
           <w:sz w:val="24"/>
           <w:szCs w:val="24"/>
         </w:rPr>
-        <w:t xml:space="preserve">based on material in the Gilat textbook from chapter 7.  Suggest you review this chapter before answering these questions.  Fill in the following template with your answers using Matlab plots and screen shots as necessary.  Then submit your Word document on D2L.  </w:t>
+        <w:t xml:space="preserve">based on material in the </w:t>
+      </w:r>
+      <w:proofErr w:type="spellStart"/>
+      <w:r>
+        <w:rPr>
+          <w:sz w:val="24"/>
+          <w:szCs w:val="24"/>
+        </w:rPr>
+        <w:t>Gilat</w:t>
+      </w:r>
+      <w:proofErr w:type="spellEnd"/>
+      <w:r>
+        <w:rPr>
+          <w:sz w:val="24"/>
+          <w:szCs w:val="24"/>
+        </w:rPr>
+        <w:t xml:space="preserve"> textbook from chapter 7.  Suggest you review this chapter before answering these questions.  Fill in the following template with your answers using </w:t>
+      </w:r>
+      <w:proofErr w:type="spellStart"/>
+      <w:r>
+        <w:rPr>
+          <w:sz w:val="24"/>
+          <w:szCs w:val="24"/>
+        </w:rPr>
+        <w:t>Matlab</w:t>
+      </w:r>
+      <w:proofErr w:type="spellEnd"/>
+      <w:r>
+        <w:rPr>
+          <w:sz w:val="24"/>
+          <w:szCs w:val="24"/>
+        </w:rPr>
+        <w:t xml:space="preserve"> plots and screen shots as necessary.  Then submit your Word document on D2L.  </w:t>
       </w:r>
     </w:p>
     <w:p>
@@ -172,7 +222,11 @@
         <w:t xml:space="preserve"> </w:t>
       </w:r>
       <w:r>
-        <w:t>Write an</w:t>
+        <w:t xml:space="preserve">Write </w:t>
+      </w:r>
+      <w:proofErr w:type="gramStart"/>
+      <w:r>
+        <w:t>an</w:t>
       </w:r>
       <w:r>
         <w:t xml:space="preserve"> </w:t>
@@ -184,7 +238,14 @@
         <w:rPr>
           <w:b/>
         </w:rPr>
-        <w:t>anonymous function</w:t>
+        <w:t>anonymous</w:t>
+      </w:r>
+      <w:proofErr w:type="gramEnd"/>
+      <w:r>
+        <w:rPr>
+          <w:b/>
+        </w:rPr>
+        <w:t xml:space="preserve"> function</w:t>
       </w:r>
       <w:r>
         <w:rPr>
@@ -219,7 +280,7 @@
           <v:shape id="_x0000_i1025" type="#_x0000_t75" style="width:39.75pt;height:20.25pt" o:ole="">
             <v:imagedata r:id="rId6" o:title=""/>
           </v:shape>
-          <o:OLEObject Type="Embed" ProgID="Equation.DSMT4" ShapeID="_x0000_i1025" DrawAspect="Content" ObjectID="_1566823441" r:id="rId7"/>
+          <o:OLEObject Type="Embed" ProgID="Equation.DSMT4" ShapeID="_x0000_i1025" DrawAspect="Content" ObjectID="_1566825390" r:id="rId7"/>
         </w:object>
       </w:r>
       <w:r>
@@ -247,7 +308,7 @@
           <v:shape id="_x0000_i1026" type="#_x0000_t75" style="width:139.5pt;height:33.75pt" o:ole="">
             <v:imagedata r:id="rId8" o:title=""/>
           </v:shape>
-          <o:OLEObject Type="Embed" ProgID="Equation.DSMT4" ShapeID="_x0000_i1026" DrawAspect="Content" ObjectID="_1566823442" r:id="rId9"/>
+          <o:OLEObject Type="Embed" ProgID="Equation.DSMT4" ShapeID="_x0000_i1026" DrawAspect="Content" ObjectID="_1566825391" r:id="rId9"/>
         </w:object>
       </w:r>
     </w:p>
@@ -259,8 +320,13 @@
         </w:rPr>
       </w:pPr>
       <w:r>
-        <w:t xml:space="preserve">Test your function with </w:t>
-      </w:r>
+        <w:t xml:space="preserve">Test your function </w:t>
+      </w:r>
+      <w:proofErr w:type="gramStart"/>
+      <w:r>
+        <w:t xml:space="preserve">with </w:t>
+      </w:r>
+      <w:proofErr w:type="gramEnd"/>
       <w:r>
         <w:rPr>
           <w:position w:val="-14"/>
@@ -269,7 +335,7 @@
           <v:shape id="_x0000_i1027" type="#_x0000_t75" style="width:54.75pt;height:20.25pt" o:ole="">
             <v:imagedata r:id="rId10" o:title=""/>
           </v:shape>
-          <o:OLEObject Type="Embed" ProgID="Equation.DSMT4" ShapeID="_x0000_i1027" DrawAspect="Content" ObjectID="_1566823443" r:id="rId11"/>
+          <o:OLEObject Type="Embed" ProgID="Equation.DSMT4" ShapeID="_x0000_i1027" DrawAspect="Content" ObjectID="_1566825392" r:id="rId11"/>
         </w:object>
       </w:r>
       <w:r>
@@ -495,7 +561,7 @@
           <v:shape id="_x0000_i1028" type="#_x0000_t75" style="width:36.75pt;height:38.25pt" o:ole="">
             <v:imagedata r:id="rId12" o:title=""/>
           </v:shape>
-          <o:OLEObject Type="Embed" ProgID="Equation.DSMT4" ShapeID="_x0000_i1028" DrawAspect="Content" ObjectID="_1566823444" r:id="rId13"/>
+          <o:OLEObject Type="Embed" ProgID="Equation.DSMT4" ShapeID="_x0000_i1028" DrawAspect="Content" ObjectID="_1566825393" r:id="rId13"/>
         </w:object>
       </w:r>
     </w:p>
@@ -752,14 +818,36 @@
         </w:rPr>
         <w:t xml:space="preserve"> </w:t>
       </w:r>
-      <w:r>
-        <w:rPr>
-          <w:rFonts w:ascii="Courier New" w:hAnsi="Courier New" w:cs="Courier New"/>
-          <w:color w:val="000000"/>
-          <w:sz w:val="20"/>
-          <w:szCs w:val="20"/>
-        </w:rPr>
-        <w:t>plot(x,z)</w:t>
+      <w:proofErr w:type="gramStart"/>
+      <w:r>
+        <w:rPr>
+          <w:rFonts w:ascii="Courier New" w:hAnsi="Courier New" w:cs="Courier New"/>
+          <w:color w:val="000000"/>
+          <w:sz w:val="20"/>
+          <w:szCs w:val="20"/>
+        </w:rPr>
+        <w:t>plot(</w:t>
+      </w:r>
+      <w:proofErr w:type="spellStart"/>
+      <w:proofErr w:type="gramEnd"/>
+      <w:r>
+        <w:rPr>
+          <w:rFonts w:ascii="Courier New" w:hAnsi="Courier New" w:cs="Courier New"/>
+          <w:color w:val="000000"/>
+          <w:sz w:val="20"/>
+          <w:szCs w:val="20"/>
+        </w:rPr>
+        <w:t>x,z</w:t>
+      </w:r>
+      <w:proofErr w:type="spellEnd"/>
+      <w:r>
+        <w:rPr>
+          <w:rFonts w:ascii="Courier New" w:hAnsi="Courier New" w:cs="Courier New"/>
+          <w:color w:val="000000"/>
+          <w:sz w:val="20"/>
+          <w:szCs w:val="20"/>
+        </w:rPr>
+        <w:t>)</w:t>
       </w:r>
     </w:p>
     <w:p>
@@ -1026,7 +1114,7 @@
           <v:shape id="_x0000_i1029" type="#_x0000_t75" style="width:101.25pt;height:46.5pt" o:ole="">
             <v:imagedata r:id="rId16" o:title=""/>
           </v:shape>
-          <o:OLEObject Type="Embed" ProgID="Equation.DSMT4" ShapeID="_x0000_i1029" DrawAspect="Content" ObjectID="_1566823445" r:id="rId17"/>
+          <o:OLEObject Type="Embed" ProgID="Equation.DSMT4" ShapeID="_x0000_i1029" DrawAspect="Content" ObjectID="_1566825394" r:id="rId17"/>
         </w:object>
       </w:r>
     </w:p>
@@ -1051,7 +1139,7 @@
           <v:shape id="_x0000_i1030" type="#_x0000_t75" style="width:54pt;height:15pt" o:ole="">
             <v:imagedata r:id="rId18" o:title=""/>
           </v:shape>
-          <o:OLEObject Type="Embed" ProgID="Equation.DSMT4" ShapeID="_x0000_i1030" DrawAspect="Content" ObjectID="_1566823446" r:id="rId19"/>
+          <o:OLEObject Type="Embed" ProgID="Equation.DSMT4" ShapeID="_x0000_i1030" DrawAspect="Content" ObjectID="_1566825395" r:id="rId19"/>
         </w:object>
       </w:r>
     </w:p>
@@ -1078,7 +1166,7 @@
           <v:shape id="_x0000_i1031" type="#_x0000_t75" style="width:82.5pt;height:21.75pt" o:ole="">
             <v:imagedata r:id="rId20" o:title=""/>
           </v:shape>
-          <o:OLEObject Type="Embed" ProgID="Equation.DSMT4" ShapeID="_x0000_i1031" DrawAspect="Content" ObjectID="_1566823447" r:id="rId21"/>
+          <o:OLEObject Type="Embed" ProgID="Equation.DSMT4" ShapeID="_x0000_i1031" DrawAspect="Content" ObjectID="_1566825396" r:id="rId21"/>
         </w:object>
       </w:r>
     </w:p>
@@ -1097,7 +1185,7 @@
           <v:shape id="_x0000_i1032" type="#_x0000_t75" style="width:12pt;height:10.5pt" o:ole="">
             <v:imagedata r:id="rId22" o:title=""/>
           </v:shape>
-          <o:OLEObject Type="Embed" ProgID="Equation.DSMT4" ShapeID="_x0000_i1032" DrawAspect="Content" ObjectID="_1566823448" r:id="rId23"/>
+          <o:OLEObject Type="Embed" ProgID="Equation.DSMT4" ShapeID="_x0000_i1032" DrawAspect="Content" ObjectID="_1566825397" r:id="rId23"/>
         </w:object>
       </w:r>
       <w:r>
@@ -1156,6 +1244,7 @@
         </w:rPr>
         <w:t xml:space="preserve"> </w:t>
       </w:r>
+      <w:proofErr w:type="gramStart"/>
       <w:r>
         <w:rPr>
           <w:rFonts w:ascii="Courier New" w:hAnsi="Courier New" w:cs="Courier New"/>
@@ -1165,6 +1254,7 @@
         </w:rPr>
         <w:t>function</w:t>
       </w:r>
+      <w:proofErr w:type="gramEnd"/>
       <w:r>
         <w:rPr>
           <w:rFonts w:ascii="Courier New" w:hAnsi="Courier New" w:cs="Courier New"/>
@@ -1194,7 +1284,27 @@
           <w:sz w:val="20"/>
           <w:szCs w:val="20"/>
         </w:rPr>
-        <w:t xml:space="preserve">    f = abs(R./(R +L.*w + 1./(C.*w)));</w:t>
+        <w:t xml:space="preserve">    f = </w:t>
+      </w:r>
+      <w:proofErr w:type="gramStart"/>
+      <w:r>
+        <w:rPr>
+          <w:rFonts w:ascii="Courier New" w:hAnsi="Courier New" w:cs="Courier New"/>
+          <w:color w:val="000000"/>
+          <w:sz w:val="20"/>
+          <w:szCs w:val="20"/>
+        </w:rPr>
+        <w:t>abs(</w:t>
+      </w:r>
+      <w:proofErr w:type="gramEnd"/>
+      <w:r>
+        <w:rPr>
+          <w:rFonts w:ascii="Courier New" w:hAnsi="Courier New" w:cs="Courier New"/>
+          <w:color w:val="000000"/>
+          <w:sz w:val="20"/>
+          <w:szCs w:val="20"/>
+        </w:rPr>
+        <w:t>R./(R +L.*w + 1./(C.*w)));</w:t>
       </w:r>
     </w:p>
     <w:p>
@@ -1259,6 +1369,7 @@
       <w:r>
         <w:t xml:space="preserve"> Write a function that computes the frequency response of the </w:t>
       </w:r>
+      <w:proofErr w:type="gramStart"/>
       <w:r>
         <w:t>band</w:t>
       </w:r>
@@ -1268,6 +1379,7 @@
       <w:r>
         <w:t xml:space="preserve"> filter</w:t>
       </w:r>
+      <w:proofErr w:type="gramEnd"/>
       <w:r>
         <w:t xml:space="preserve"> with L=1, C=1 and R=10 for a range of </w:t>
       </w:r>
@@ -1279,7 +1391,7 @@
           <v:shape id="_x0000_i1033" type="#_x0000_t75" style="width:51.75pt;height:14.25pt" o:ole="">
             <v:imagedata r:id="rId24" o:title=""/>
           </v:shape>
-          <o:OLEObject Type="Embed" ProgID="Equation.DSMT4" ShapeID="_x0000_i1033" DrawAspect="Content" ObjectID="_1566823449" r:id="rId25"/>
+          <o:OLEObject Type="Embed" ProgID="Equation.DSMT4" ShapeID="_x0000_i1033" DrawAspect="Content" ObjectID="_1566825398" r:id="rId25"/>
         </w:object>
       </w:r>
       <w:r>
@@ -1293,7 +1405,7 @@
           <v:shape id="_x0000_i1034" type="#_x0000_t75" style="width:1in;height:14.25pt" o:ole="">
             <v:imagedata r:id="rId26" o:title=""/>
           </v:shape>
-          <o:OLEObject Type="Embed" ProgID="Equation.DSMT4" ShapeID="_x0000_i1034" DrawAspect="Content" ObjectID="_1566823450" r:id="rId27"/>
+          <o:OLEObject Type="Embed" ProgID="Equation.DSMT4" ShapeID="_x0000_i1034" DrawAspect="Content" ObjectID="_1566825399" r:id="rId27"/>
         </w:object>
       </w:r>
       <w:r>
@@ -1345,6 +1457,7 @@
         </w:rPr>
         <w:t xml:space="preserve"> </w:t>
       </w:r>
+      <w:proofErr w:type="gramStart"/>
       <w:r>
         <w:rPr>
           <w:rFonts w:ascii="Courier New" w:hAnsi="Courier New" w:cs="Courier New"/>
@@ -1355,6 +1468,7 @@
         </w:rPr>
         <w:t>function</w:t>
       </w:r>
+      <w:proofErr w:type="gramEnd"/>
       <w:r>
         <w:rPr>
           <w:rFonts w:ascii="Courier New" w:hAnsi="Courier New" w:cs="Courier New"/>
@@ -1363,7 +1477,29 @@
           <w:szCs w:val="20"/>
           <w:lang w:val="en-US"/>
         </w:rPr>
-        <w:t xml:space="preserve"> [freq_responce] = a2q4_frequency_responce()</w:t>
+        <w:t xml:space="preserve"> [</w:t>
+      </w:r>
+      <w:proofErr w:type="spellStart"/>
+      <w:r>
+        <w:rPr>
+          <w:rFonts w:ascii="Courier New" w:hAnsi="Courier New" w:cs="Courier New"/>
+          <w:color w:val="000000"/>
+          <w:sz w:val="20"/>
+          <w:szCs w:val="20"/>
+          <w:lang w:val="en-US"/>
+        </w:rPr>
+        <w:t>freq_responce</w:t>
+      </w:r>
+      <w:proofErr w:type="spellEnd"/>
+      <w:r>
+        <w:rPr>
+          <w:rFonts w:ascii="Courier New" w:hAnsi="Courier New" w:cs="Courier New"/>
+          <w:color w:val="000000"/>
+          <w:sz w:val="20"/>
+          <w:szCs w:val="20"/>
+          <w:lang w:val="en-US"/>
+        </w:rPr>
+        <w:t>] = a2q4_frequency_responce()</w:t>
       </w:r>
     </w:p>
     <w:p>
@@ -1387,7 +1523,41 @@
           <w:szCs w:val="20"/>
           <w:lang w:val="en-US"/>
         </w:rPr>
-        <w:t xml:space="preserve">    w1 = linspace(0,10);</w:t>
+        <w:t xml:space="preserve">    w1 = </w:t>
+      </w:r>
+      <w:proofErr w:type="spellStart"/>
+      <w:proofErr w:type="gramStart"/>
+      <w:r>
+        <w:rPr>
+          <w:rFonts w:ascii="Courier New" w:hAnsi="Courier New" w:cs="Courier New"/>
+          <w:color w:val="000000"/>
+          <w:sz w:val="20"/>
+          <w:szCs w:val="20"/>
+          <w:lang w:val="en-US"/>
+        </w:rPr>
+        <w:t>linspace</w:t>
+      </w:r>
+      <w:proofErr w:type="spellEnd"/>
+      <w:r>
+        <w:rPr>
+          <w:rFonts w:ascii="Courier New" w:hAnsi="Courier New" w:cs="Courier New"/>
+          <w:color w:val="000000"/>
+          <w:sz w:val="20"/>
+          <w:szCs w:val="20"/>
+          <w:lang w:val="en-US"/>
+        </w:rPr>
+        <w:t>(</w:t>
+      </w:r>
+      <w:proofErr w:type="gramEnd"/>
+      <w:r>
+        <w:rPr>
+          <w:rFonts w:ascii="Courier New" w:hAnsi="Courier New" w:cs="Courier New"/>
+          <w:color w:val="000000"/>
+          <w:sz w:val="20"/>
+          <w:szCs w:val="20"/>
+          <w:lang w:val="en-US"/>
+        </w:rPr>
+        <w:t>0,10);</w:t>
       </w:r>
     </w:p>
     <w:p>
@@ -1411,7 +1581,51 @@
           <w:szCs w:val="20"/>
           <w:lang w:val="en-US"/>
         </w:rPr>
-        <w:t xml:space="preserve">    freq_responce = abs(10./(10 + w1 + 1./(w1)));</w:t>
+        <w:t xml:space="preserve">    </w:t>
+      </w:r>
+      <w:proofErr w:type="spellStart"/>
+      <w:r>
+        <w:rPr>
+          <w:rFonts w:ascii="Courier New" w:hAnsi="Courier New" w:cs="Courier New"/>
+          <w:color w:val="000000"/>
+          <w:sz w:val="20"/>
+          <w:szCs w:val="20"/>
+          <w:lang w:val="en-US"/>
+        </w:rPr>
+        <w:t>freq_responce</w:t>
+      </w:r>
+      <w:proofErr w:type="spellEnd"/>
+      <w:r>
+        <w:rPr>
+          <w:rFonts w:ascii="Courier New" w:hAnsi="Courier New" w:cs="Courier New"/>
+          <w:color w:val="000000"/>
+          <w:sz w:val="20"/>
+          <w:szCs w:val="20"/>
+          <w:lang w:val="en-US"/>
+        </w:rPr>
+        <w:t xml:space="preserve"> = </w:t>
+      </w:r>
+      <w:proofErr w:type="gramStart"/>
+      <w:r>
+        <w:rPr>
+          <w:rFonts w:ascii="Courier New" w:hAnsi="Courier New" w:cs="Courier New"/>
+          <w:color w:val="000000"/>
+          <w:sz w:val="20"/>
+          <w:szCs w:val="20"/>
+          <w:lang w:val="en-US"/>
+        </w:rPr>
+        <w:t>abs(</w:t>
+      </w:r>
+      <w:proofErr w:type="gramEnd"/>
+      <w:r>
+        <w:rPr>
+          <w:rFonts w:ascii="Courier New" w:hAnsi="Courier New" w:cs="Courier New"/>
+          <w:color w:val="000000"/>
+          <w:sz w:val="20"/>
+          <w:szCs w:val="20"/>
+          <w:lang w:val="en-US"/>
+        </w:rPr>
+        <w:t>10./(10 + w1 + 1./(w1)));</w:t>
       </w:r>
     </w:p>
     <w:p>
@@ -1435,7 +1649,41 @@
           <w:szCs w:val="20"/>
           <w:lang w:val="en-US"/>
         </w:rPr>
-        <w:t xml:space="preserve">    w2 = linspace(0.01,100);</w:t>
+        <w:t xml:space="preserve">    w2 = </w:t>
+      </w:r>
+      <w:proofErr w:type="spellStart"/>
+      <w:proofErr w:type="gramStart"/>
+      <w:r>
+        <w:rPr>
+          <w:rFonts w:ascii="Courier New" w:hAnsi="Courier New" w:cs="Courier New"/>
+          <w:color w:val="000000"/>
+          <w:sz w:val="20"/>
+          <w:szCs w:val="20"/>
+          <w:lang w:val="en-US"/>
+        </w:rPr>
+        <w:t>linspace</w:t>
+      </w:r>
+      <w:proofErr w:type="spellEnd"/>
+      <w:r>
+        <w:rPr>
+          <w:rFonts w:ascii="Courier New" w:hAnsi="Courier New" w:cs="Courier New"/>
+          <w:color w:val="000000"/>
+          <w:sz w:val="20"/>
+          <w:szCs w:val="20"/>
+          <w:lang w:val="en-US"/>
+        </w:rPr>
+        <w:t>(</w:t>
+      </w:r>
+      <w:proofErr w:type="gramEnd"/>
+      <w:r>
+        <w:rPr>
+          <w:rFonts w:ascii="Courier New" w:hAnsi="Courier New" w:cs="Courier New"/>
+          <w:color w:val="000000"/>
+          <w:sz w:val="20"/>
+          <w:szCs w:val="20"/>
+          <w:lang w:val="en-US"/>
+        </w:rPr>
+        <w:t>0.01,100);</w:t>
       </w:r>
     </w:p>
     <w:p>
@@ -1459,7 +1707,29 @@
           <w:szCs w:val="20"/>
           <w:lang w:val="en-US"/>
         </w:rPr>
-        <w:t xml:space="preserve">    f = abs(10./(10 + w2 + 1./(w2)));</w:t>
+        <w:t xml:space="preserve">    f = </w:t>
+      </w:r>
+      <w:proofErr w:type="gramStart"/>
+      <w:r>
+        <w:rPr>
+          <w:rFonts w:ascii="Courier New" w:hAnsi="Courier New" w:cs="Courier New"/>
+          <w:color w:val="000000"/>
+          <w:sz w:val="20"/>
+          <w:szCs w:val="20"/>
+          <w:lang w:val="en-US"/>
+        </w:rPr>
+        <w:t>abs(</w:t>
+      </w:r>
+      <w:proofErr w:type="gramEnd"/>
+      <w:r>
+        <w:rPr>
+          <w:rFonts w:ascii="Courier New" w:hAnsi="Courier New" w:cs="Courier New"/>
+          <w:color w:val="000000"/>
+          <w:sz w:val="20"/>
+          <w:szCs w:val="20"/>
+          <w:lang w:val="en-US"/>
+        </w:rPr>
+        <w:t>10./(10 + w2 + 1./(w2)));</w:t>
       </w:r>
     </w:p>
     <w:p>
@@ -1483,7 +1753,41 @@
           <w:szCs w:val="20"/>
           <w:lang w:val="en-US"/>
         </w:rPr>
-        <w:t xml:space="preserve">    semilogx(w2,f);</w:t>
+        <w:t xml:space="preserve">    </w:t>
+      </w:r>
+      <w:proofErr w:type="spellStart"/>
+      <w:proofErr w:type="gramStart"/>
+      <w:r>
+        <w:rPr>
+          <w:rFonts w:ascii="Courier New" w:hAnsi="Courier New" w:cs="Courier New"/>
+          <w:color w:val="000000"/>
+          <w:sz w:val="20"/>
+          <w:szCs w:val="20"/>
+          <w:lang w:val="en-US"/>
+        </w:rPr>
+        <w:t>semilogx</w:t>
+      </w:r>
+      <w:proofErr w:type="spellEnd"/>
+      <w:r>
+        <w:rPr>
+          <w:rFonts w:ascii="Courier New" w:hAnsi="Courier New" w:cs="Courier New"/>
+          <w:color w:val="000000"/>
+          <w:sz w:val="20"/>
+          <w:szCs w:val="20"/>
+          <w:lang w:val="en-US"/>
+        </w:rPr>
+        <w:t>(</w:t>
+      </w:r>
+      <w:proofErr w:type="gramEnd"/>
+      <w:r>
+        <w:rPr>
+          <w:rFonts w:ascii="Courier New" w:hAnsi="Courier New" w:cs="Courier New"/>
+          <w:color w:val="000000"/>
+          <w:sz w:val="20"/>
+          <w:szCs w:val="20"/>
+          <w:lang w:val="en-US"/>
+        </w:rPr>
+        <w:t>w2,f);</w:t>
       </w:r>
     </w:p>
     <w:p>
@@ -1499,6 +1803,7 @@
           <w:lang w:val="en-US"/>
         </w:rPr>
       </w:pPr>
+      <w:proofErr w:type="gramStart"/>
       <w:r>
         <w:rPr>
           <w:rFonts w:ascii="Courier New" w:hAnsi="Courier New" w:cs="Courier New"/>
@@ -1509,27 +1814,43 @@
         </w:rPr>
         <w:t>end</w:t>
       </w:r>
-    </w:p>
-    <w:p>
-      <w:pPr>
-        <w:spacing w:line="240" w:lineRule="auto"/>
-        <w:rPr>
-          <w:b/>
-        </w:rPr>
-      </w:pPr>
-    </w:p>
-    <w:p>
-      <w:pPr>
-        <w:spacing w:line="240" w:lineRule="auto"/>
-        <w:rPr>
-          <w:b/>
-        </w:rPr>
-      </w:pPr>
-      <w:r>
-        <w:rPr>
-          <w:b/>
-        </w:rPr>
-        <w:t>(Matlab Response</w:t>
+      <w:proofErr w:type="gramEnd"/>
+    </w:p>
+    <w:p>
+      <w:pPr>
+        <w:spacing w:line="240" w:lineRule="auto"/>
+        <w:rPr>
+          <w:b/>
+        </w:rPr>
+      </w:pPr>
+    </w:p>
+    <w:p>
+      <w:pPr>
+        <w:spacing w:line="240" w:lineRule="auto"/>
+        <w:rPr>
+          <w:b/>
+          <w:color w:val="FF0000"/>
+        </w:rPr>
+      </w:pPr>
+      <w:r>
+        <w:rPr>
+          <w:b/>
+        </w:rPr>
+        <w:t>(</w:t>
+      </w:r>
+      <w:proofErr w:type="spellStart"/>
+      <w:r>
+        <w:rPr>
+          <w:b/>
+        </w:rPr>
+        <w:t>Matlab</w:t>
+      </w:r>
+      <w:proofErr w:type="spellEnd"/>
+      <w:r>
+        <w:rPr>
+          <w:b/>
+        </w:rPr>
+        <w:t xml:space="preserve"> Response</w:t>
       </w:r>
       <w:r>
         <w:rPr>
@@ -1537,6 +1858,21 @@
         </w:rPr>
         <w:t>)</w:t>
       </w:r>
+      <w:r>
+        <w:rPr>
+          <w:b/>
+        </w:rPr>
+        <w:t xml:space="preserve"> </w:t>
+      </w:r>
+      <w:r>
+        <w:rPr>
+          <w:b/>
+          <w:color w:val="FF0000"/>
+        </w:rPr>
+        <w:t>Should I be outputting the frequency response???</w:t>
+      </w:r>
+      <w:bookmarkStart w:id="0" w:name="_GoBack"/>
+      <w:bookmarkEnd w:id="0"/>
     </w:p>
     <w:p>
       <w:pPr>
@@ -1550,13 +1886,23 @@
           <w:szCs w:val="24"/>
         </w:rPr>
       </w:pPr>
-      <w:r>
-        <w:rPr>
-          <w:rFonts w:ascii="Courier New" w:hAnsi="Courier New" w:cs="Courier New"/>
-          <w:sz w:val="24"/>
-          <w:szCs w:val="24"/>
-        </w:rPr>
-        <w:t xml:space="preserve">Freq_responce = </w:t>
+      <w:proofErr w:type="spellStart"/>
+      <w:r>
+        <w:rPr>
+          <w:rFonts w:ascii="Courier New" w:hAnsi="Courier New" w:cs="Courier New"/>
+          <w:sz w:val="24"/>
+          <w:szCs w:val="24"/>
+        </w:rPr>
+        <w:t>Freq_responce</w:t>
+      </w:r>
+      <w:proofErr w:type="spellEnd"/>
+      <w:r>
+        <w:rPr>
+          <w:rFonts w:ascii="Courier New" w:hAnsi="Courier New" w:cs="Courier New"/>
+          <w:sz w:val="24"/>
+          <w:szCs w:val="24"/>
+        </w:rPr>
+        <w:t xml:space="preserve"> = </w:t>
       </w:r>
     </w:p>
     <w:p>
@@ -1833,8 +2179,6 @@
           </wp:inline>
         </w:drawing>
       </w:r>
-      <w:bookmarkStart w:id="0" w:name="_GoBack"/>
-      <w:bookmarkEnd w:id="0"/>
     </w:p>
     <w:p>
       <w:pPr>
@@ -1882,7 +2226,7 @@
           <v:shape id="_x0000_i1035" type="#_x0000_t75" style="width:1in;height:14.25pt" o:ole="">
             <v:imagedata r:id="rId26" o:title=""/>
           </v:shape>
-          <o:OLEObject Type="Embed" ProgID="Equation.DSMT4" ShapeID="_x0000_i1035" DrawAspect="Content" ObjectID="_1566823451" r:id="rId29"/>
+          <o:OLEObject Type="Embed" ProgID="Equation.DSMT4" ShapeID="_x0000_i1035" DrawAspect="Content" ObjectID="_1566825400" r:id="rId29"/>
         </w:object>
       </w:r>
       <w:r>
@@ -2009,8 +2353,13 @@
         <w:t>.</w:t>
       </w:r>
       <w:r>
-        <w:t xml:space="preserve">  Plot the phase response for the case of L=1, C=1, R=0.1 and </w:t>
-      </w:r>
+        <w:t xml:space="preserve">  Plot the phase response for the case of L=1, C=1, R=0.1 </w:t>
+      </w:r>
+      <w:proofErr w:type="gramStart"/>
+      <w:r>
+        <w:t xml:space="preserve">and </w:t>
+      </w:r>
+      <w:proofErr w:type="gramEnd"/>
       <w:r>
         <w:rPr>
           <w:position w:val="-6"/>
@@ -2019,7 +2368,7 @@
           <v:shape id="_x0000_i1036" type="#_x0000_t75" style="width:1in;height:14.25pt" o:ole="">
             <v:imagedata r:id="rId26" o:title=""/>
           </v:shape>
-          <o:OLEObject Type="Embed" ProgID="Equation.DSMT4" ShapeID="_x0000_i1036" DrawAspect="Content" ObjectID="_1566823452" r:id="rId30"/>
+          <o:OLEObject Type="Embed" ProgID="Equation.DSMT4" ShapeID="_x0000_i1036" DrawAspect="Content" ObjectID="_1566825401" r:id="rId30"/>
         </w:object>
       </w:r>
       <w:r>
@@ -2188,7 +2537,7 @@
           <v:shape id="_x0000_i1037" type="#_x0000_t75" style="width:126.75pt;height:33pt" o:ole="">
             <v:imagedata r:id="rId31" o:title=""/>
           </v:shape>
-          <o:OLEObject Type="Embed" ProgID="Equation.DSMT4" ShapeID="_x0000_i1037" DrawAspect="Content" ObjectID="_1566823453" r:id="rId32"/>
+          <o:OLEObject Type="Embed" ProgID="Equation.DSMT4" ShapeID="_x0000_i1037" DrawAspect="Content" ObjectID="_1566825402" r:id="rId32"/>
         </w:object>
       </w:r>
     </w:p>
@@ -2210,7 +2559,7 @@
           <v:shape id="_x0000_i1038" type="#_x0000_t75" style="width:12pt;height:10.5pt" o:ole="">
             <v:imagedata r:id="rId33" o:title=""/>
           </v:shape>
-          <o:OLEObject Type="Embed" ProgID="Equation.DSMT4" ShapeID="_x0000_i1038" DrawAspect="Content" ObjectID="_1566823454" r:id="rId34"/>
+          <o:OLEObject Type="Embed" ProgID="Equation.DSMT4" ShapeID="_x0000_i1038" DrawAspect="Content" ObjectID="_1566825403" r:id="rId34"/>
         </w:object>
       </w:r>
       <w:r>
@@ -2227,7 +2576,7 @@
           <v:shape id="_x0000_i1039" type="#_x0000_t75" style="width:36.75pt;height:20.25pt" o:ole="">
             <v:imagedata r:id="rId35" o:title=""/>
           </v:shape>
-          <o:OLEObject Type="Embed" ProgID="Equation.DSMT4" ShapeID="_x0000_i1039" DrawAspect="Content" ObjectID="_1566823455" r:id="rId36"/>
+          <o:OLEObject Type="Embed" ProgID="Equation.DSMT4" ShapeID="_x0000_i1039" DrawAspect="Content" ObjectID="_1566825404" r:id="rId36"/>
         </w:object>
       </w:r>
       <w:r>
@@ -2245,8 +2594,13 @@
         <w:t xml:space="preserve">time </w:t>
       </w:r>
       <w:r>
-        <w:t xml:space="preserve">delay for R=1, C=1, L=1 and </w:t>
-      </w:r>
+        <w:t xml:space="preserve">delay for R=1, C=1, L=1 </w:t>
+      </w:r>
+      <w:proofErr w:type="gramStart"/>
+      <w:r>
+        <w:t xml:space="preserve">and </w:t>
+      </w:r>
+      <w:proofErr w:type="gramEnd"/>
       <w:r>
         <w:rPr>
           <w:position w:val="-6"/>
@@ -2255,7 +2609,7 @@
           <v:shape id="_x0000_i1040" type="#_x0000_t75" style="width:27.75pt;height:14.25pt" o:ole="">
             <v:imagedata r:id="rId37" o:title=""/>
           </v:shape>
-          <o:OLEObject Type="Embed" ProgID="Equation.DSMT4" ShapeID="_x0000_i1040" DrawAspect="Content" ObjectID="_1566823456" r:id="rId38"/>
+          <o:OLEObject Type="Embed" ProgID="Equation.DSMT4" ShapeID="_x0000_i1040" DrawAspect="Content" ObjectID="_1566825405" r:id="rId38"/>
         </w:object>
       </w:r>
       <w:r>
@@ -2344,7 +2698,7 @@
           <v:shape id="_x0000_i1041" type="#_x0000_t75" style="width:80.25pt;height:33pt" o:ole="">
             <v:imagedata r:id="rId39" o:title=""/>
           </v:shape>
-          <o:OLEObject Type="Embed" ProgID="Equation.DSMT4" ShapeID="_x0000_i1041" DrawAspect="Content" ObjectID="_1566823457" r:id="rId40"/>
+          <o:OLEObject Type="Embed" ProgID="Equation.DSMT4" ShapeID="_x0000_i1041" DrawAspect="Content" ObjectID="_1566825406" r:id="rId40"/>
         </w:object>
       </w:r>
     </w:p>
@@ -2353,8 +2707,13 @@
         <w:spacing w:line="240" w:lineRule="auto"/>
       </w:pPr>
       <w:r>
-        <w:t xml:space="preserve">Write a program the calculates the delay of the filter as determined in Q8, at the resonance frequency,  as a function of the resistance R over the range of 0.1&gt;R&gt;10 and plots this delay. Use L=1 and C=1 such that D is evaluated at </w:t>
-      </w:r>
+        <w:t xml:space="preserve">Write a program the calculates the delay of the filter as determined in Q8, at the resonance frequency,  as a function of the resistance R over the range of 0.1&gt;R&gt;10 and plots this delay. Use L=1 and C=1 such that D is evaluated </w:t>
+      </w:r>
+      <w:proofErr w:type="gramStart"/>
+      <w:r>
+        <w:t xml:space="preserve">at </w:t>
+      </w:r>
+      <w:proofErr w:type="gramEnd"/>
       <w:r>
         <w:rPr>
           <w:position w:val="-6"/>
@@ -2363,7 +2722,7 @@
           <v:shape id="_x0000_i1042" type="#_x0000_t75" style="width:27.75pt;height:14.25pt" o:ole="">
             <v:imagedata r:id="rId41" o:title=""/>
           </v:shape>
-          <o:OLEObject Type="Embed" ProgID="Equation.DSMT4" ShapeID="_x0000_i1042" DrawAspect="Content" ObjectID="_1566823458" r:id="rId42"/>
+          <o:OLEObject Type="Embed" ProgID="Equation.DSMT4" ShapeID="_x0000_i1042" DrawAspect="Content" ObjectID="_1566825407" r:id="rId42"/>
         </w:object>
       </w:r>
       <w:r>
@@ -2508,7 +2867,7 @@
         <w:rFonts w:asciiTheme="majorHAnsi" w:eastAsiaTheme="majorEastAsia" w:hAnsiTheme="majorHAnsi" w:cstheme="majorBidi"/>
         <w:noProof/>
       </w:rPr>
-      <w:t>5</w:t>
+      <w:t>3</w:t>
     </w:r>
     <w:r>
       <w:rPr>

</xml_diff>

<commit_message>
added j to q 3 and 4 of asg 2
</commit_message>
<xml_diff>
--- a/a2.docx
+++ b/a2.docx
@@ -1,6 +1,6 @@
 
 <file path=word/document.xml><?xml version="1.0" encoding="utf-8"?>
-<w:document xmlns:wpc="http://schemas.microsoft.com/office/word/2010/wordprocessingCanvas" xmlns:cx="http://schemas.microsoft.com/office/drawing/2014/chartex" xmlns:cx1="http://schemas.microsoft.com/office/drawing/2015/9/8/chartex" xmlns:mc="http://schemas.openxmlformats.org/markup-compatibility/2006" xmlns:o="urn:schemas-microsoft-com:office:office" xmlns:r="http://schemas.openxmlformats.org/officeDocument/2006/relationships" xmlns:m="http://schemas.openxmlformats.org/officeDocument/2006/math" xmlns:v="urn:schemas-microsoft-com:vml" xmlns:wp14="http://schemas.microsoft.com/office/word/2010/wordprocessingDrawing" xmlns:wp="http://schemas.openxmlformats.org/drawingml/2006/wordprocessingDrawing" xmlns:w10="urn:schemas-microsoft-com:office:word" xmlns:w="http://schemas.openxmlformats.org/wordprocessingml/2006/main" xmlns:w14="http://schemas.microsoft.com/office/word/2010/wordml" xmlns:w15="http://schemas.microsoft.com/office/word/2012/wordml" xmlns:w16se="http://schemas.microsoft.com/office/word/2015/wordml/symex" xmlns:wpg="http://schemas.microsoft.com/office/word/2010/wordprocessingGroup" xmlns:wpi="http://schemas.microsoft.com/office/word/2010/wordprocessingInk" xmlns:wne="http://schemas.microsoft.com/office/word/2006/wordml" xmlns:wps="http://schemas.microsoft.com/office/word/2010/wordprocessingShape" mc:Ignorable="w14 w15 w16se wp14">
+<w:document xmlns:wpc="http://schemas.microsoft.com/office/word/2010/wordprocessingCanvas" xmlns:cx="http://schemas.microsoft.com/office/drawing/2014/chartex" xmlns:cx1="http://schemas.microsoft.com/office/drawing/2015/9/8/chartex" xmlns:cx2="http://schemas.microsoft.com/office/drawing/2015/10/21/chartex" xmlns:cx3="http://schemas.microsoft.com/office/drawing/2016/5/9/chartex" xmlns:cx4="http://schemas.microsoft.com/office/drawing/2016/5/10/chartex" xmlns:cx5="http://schemas.microsoft.com/office/drawing/2016/5/11/chartex" xmlns:cx6="http://schemas.microsoft.com/office/drawing/2016/5/12/chartex" xmlns:cx7="http://schemas.microsoft.com/office/drawing/2016/5/13/chartex" xmlns:cx8="http://schemas.microsoft.com/office/drawing/2016/5/14/chartex" xmlns:mc="http://schemas.openxmlformats.org/markup-compatibility/2006" xmlns:aink="http://schemas.microsoft.com/office/drawing/2016/ink" xmlns:am3d="http://schemas.microsoft.com/office/drawing/2017/model3d" xmlns:o="urn:schemas-microsoft-com:office:office" xmlns:r="http://schemas.openxmlformats.org/officeDocument/2006/relationships" xmlns:m="http://schemas.openxmlformats.org/officeDocument/2006/math" xmlns:v="urn:schemas-microsoft-com:vml" xmlns:wp14="http://schemas.microsoft.com/office/word/2010/wordprocessingDrawing" xmlns:wp="http://schemas.openxmlformats.org/drawingml/2006/wordprocessingDrawing" xmlns:w10="urn:schemas-microsoft-com:office:word" xmlns:w="http://schemas.openxmlformats.org/wordprocessingml/2006/main" xmlns:w14="http://schemas.microsoft.com/office/word/2010/wordml" xmlns:w15="http://schemas.microsoft.com/office/word/2012/wordml" xmlns:w16cid="http://schemas.microsoft.com/office/word/2016/wordml/cid" xmlns:w16se="http://schemas.microsoft.com/office/word/2015/wordml/symex" xmlns:wpg="http://schemas.microsoft.com/office/word/2010/wordprocessingGroup" xmlns:wpi="http://schemas.microsoft.com/office/word/2010/wordprocessingInk" xmlns:wne="http://schemas.microsoft.com/office/word/2006/wordml" xmlns:wps="http://schemas.microsoft.com/office/word/2010/wordprocessingShape" mc:Ignorable="w14 w15 w16se w16cid wp14">
   <w:body>
     <w:p>
       <w:pPr>
@@ -280,7 +280,7 @@
           <v:shape id="_x0000_i1025" type="#_x0000_t75" style="width:39.75pt;height:20.25pt" o:ole="">
             <v:imagedata r:id="rId6" o:title=""/>
           </v:shape>
-          <o:OLEObject Type="Embed" ProgID="Equation.DSMT4" ShapeID="_x0000_i1025" DrawAspect="Content" ObjectID="_1566825390" r:id="rId7"/>
+          <o:OLEObject Type="Embed" ProgID="Equation.DSMT4" ShapeID="_x0000_i1025" DrawAspect="Content" ObjectID="_1566846173" r:id="rId7"/>
         </w:object>
       </w:r>
       <w:r>
@@ -308,7 +308,7 @@
           <v:shape id="_x0000_i1026" type="#_x0000_t75" style="width:139.5pt;height:33.75pt" o:ole="">
             <v:imagedata r:id="rId8" o:title=""/>
           </v:shape>
-          <o:OLEObject Type="Embed" ProgID="Equation.DSMT4" ShapeID="_x0000_i1026" DrawAspect="Content" ObjectID="_1566825391" r:id="rId9"/>
+          <o:OLEObject Type="Embed" ProgID="Equation.DSMT4" ShapeID="_x0000_i1026" DrawAspect="Content" ObjectID="_1566846174" r:id="rId9"/>
         </w:object>
       </w:r>
     </w:p>
@@ -320,13 +320,8 @@
         </w:rPr>
       </w:pPr>
       <w:r>
-        <w:t xml:space="preserve">Test your function </w:t>
-      </w:r>
-      <w:proofErr w:type="gramStart"/>
-      <w:r>
-        <w:t xml:space="preserve">with </w:t>
-      </w:r>
-      <w:proofErr w:type="gramEnd"/>
+        <w:t xml:space="preserve">Test your function with </w:t>
+      </w:r>
       <w:r>
         <w:rPr>
           <w:position w:val="-14"/>
@@ -335,7 +330,7 @@
           <v:shape id="_x0000_i1027" type="#_x0000_t75" style="width:54.75pt;height:20.25pt" o:ole="">
             <v:imagedata r:id="rId10" o:title=""/>
           </v:shape>
-          <o:OLEObject Type="Embed" ProgID="Equation.DSMT4" ShapeID="_x0000_i1027" DrawAspect="Content" ObjectID="_1566825392" r:id="rId11"/>
+          <o:OLEObject Type="Embed" ProgID="Equation.DSMT4" ShapeID="_x0000_i1027" DrawAspect="Content" ObjectID="_1566846175" r:id="rId11"/>
         </w:object>
       </w:r>
       <w:r>
@@ -561,7 +556,7 @@
           <v:shape id="_x0000_i1028" type="#_x0000_t75" style="width:36.75pt;height:38.25pt" o:ole="">
             <v:imagedata r:id="rId12" o:title=""/>
           </v:shape>
-          <o:OLEObject Type="Embed" ProgID="Equation.DSMT4" ShapeID="_x0000_i1028" DrawAspect="Content" ObjectID="_1566825393" r:id="rId13"/>
+          <o:OLEObject Type="Embed" ProgID="Equation.DSMT4" ShapeID="_x0000_i1028" DrawAspect="Content" ObjectID="_1566846176" r:id="rId13"/>
         </w:object>
       </w:r>
     </w:p>
@@ -818,6 +813,16 @@
         </w:rPr>
         <w:t xml:space="preserve"> </w:t>
       </w:r>
+      <w:r>
+        <w:rPr>
+          <w:rFonts w:ascii="Courier New" w:hAnsi="Courier New" w:cs="Courier New"/>
+          <w:color w:val="000000"/>
+          <w:sz w:val="20"/>
+          <w:szCs w:val="20"/>
+        </w:rPr>
+        <w:t>plot(</w:t>
+      </w:r>
+      <w:proofErr w:type="spellStart"/>
       <w:proofErr w:type="gramStart"/>
       <w:r>
         <w:rPr>
@@ -826,20 +831,10 @@
           <w:sz w:val="20"/>
           <w:szCs w:val="20"/>
         </w:rPr>
-        <w:t>plot(</w:t>
-      </w:r>
-      <w:proofErr w:type="spellStart"/>
+        <w:t>x,z</w:t>
+      </w:r>
+      <w:proofErr w:type="spellEnd"/>
       <w:proofErr w:type="gramEnd"/>
-      <w:r>
-        <w:rPr>
-          <w:rFonts w:ascii="Courier New" w:hAnsi="Courier New" w:cs="Courier New"/>
-          <w:color w:val="000000"/>
-          <w:sz w:val="20"/>
-          <w:szCs w:val="20"/>
-        </w:rPr>
-        <w:t>x,z</w:t>
-      </w:r>
-      <w:proofErr w:type="spellEnd"/>
       <w:r>
         <w:rPr>
           <w:rFonts w:ascii="Courier New" w:hAnsi="Courier New" w:cs="Courier New"/>
@@ -1114,7 +1109,7 @@
           <v:shape id="_x0000_i1029" type="#_x0000_t75" style="width:101.25pt;height:46.5pt" o:ole="">
             <v:imagedata r:id="rId16" o:title=""/>
           </v:shape>
-          <o:OLEObject Type="Embed" ProgID="Equation.DSMT4" ShapeID="_x0000_i1029" DrawAspect="Content" ObjectID="_1566825394" r:id="rId17"/>
+          <o:OLEObject Type="Embed" ProgID="Equation.DSMT4" ShapeID="_x0000_i1029" DrawAspect="Content" ObjectID="_1566846177" r:id="rId17"/>
         </w:object>
       </w:r>
     </w:p>
@@ -1139,7 +1134,7 @@
           <v:shape id="_x0000_i1030" type="#_x0000_t75" style="width:54pt;height:15pt" o:ole="">
             <v:imagedata r:id="rId18" o:title=""/>
           </v:shape>
-          <o:OLEObject Type="Embed" ProgID="Equation.DSMT4" ShapeID="_x0000_i1030" DrawAspect="Content" ObjectID="_1566825395" r:id="rId19"/>
+          <o:OLEObject Type="Embed" ProgID="Equation.DSMT4" ShapeID="_x0000_i1030" DrawAspect="Content" ObjectID="_1566846178" r:id="rId19"/>
         </w:object>
       </w:r>
     </w:p>
@@ -1166,7 +1161,7 @@
           <v:shape id="_x0000_i1031" type="#_x0000_t75" style="width:82.5pt;height:21.75pt" o:ole="">
             <v:imagedata r:id="rId20" o:title=""/>
           </v:shape>
-          <o:OLEObject Type="Embed" ProgID="Equation.DSMT4" ShapeID="_x0000_i1031" DrawAspect="Content" ObjectID="_1566825396" r:id="rId21"/>
+          <o:OLEObject Type="Embed" ProgID="Equation.DSMT4" ShapeID="_x0000_i1031" DrawAspect="Content" ObjectID="_1566846179" r:id="rId21"/>
         </w:object>
       </w:r>
     </w:p>
@@ -1185,7 +1180,7 @@
           <v:shape id="_x0000_i1032" type="#_x0000_t75" style="width:12pt;height:10.5pt" o:ole="">
             <v:imagedata r:id="rId22" o:title=""/>
           </v:shape>
-          <o:OLEObject Type="Embed" ProgID="Equation.DSMT4" ShapeID="_x0000_i1032" DrawAspect="Content" ObjectID="_1566825397" r:id="rId23"/>
+          <o:OLEObject Type="Embed" ProgID="Equation.DSMT4" ShapeID="_x0000_i1032" DrawAspect="Content" ObjectID="_1566846180" r:id="rId23"/>
         </w:object>
       </w:r>
       <w:r>
@@ -1242,17 +1237,26 @@
           <w:sz w:val="20"/>
           <w:szCs w:val="20"/>
         </w:rPr>
-        <w:t xml:space="preserve"> </w:t>
+        <w:t>function</w:t>
+      </w:r>
+      <w:r>
+        <w:rPr>
+          <w:rFonts w:ascii="Courier New" w:hAnsi="Courier New" w:cs="Courier New"/>
+          <w:color w:val="000000"/>
+          <w:sz w:val="20"/>
+          <w:szCs w:val="20"/>
+        </w:rPr>
+        <w:t xml:space="preserve"> [f] = a2q3_frequency_</w:t>
       </w:r>
       <w:proofErr w:type="gramStart"/>
       <w:r>
         <w:rPr>
           <w:rFonts w:ascii="Courier New" w:hAnsi="Courier New" w:cs="Courier New"/>
-          <w:color w:val="0000FF"/>
-          <w:sz w:val="20"/>
-          <w:szCs w:val="20"/>
-        </w:rPr>
-        <w:t>function</w:t>
+          <w:color w:val="000000"/>
+          <w:sz w:val="20"/>
+          <w:szCs w:val="20"/>
+        </w:rPr>
+        <w:t>responce(</w:t>
       </w:r>
       <w:proofErr w:type="gramEnd"/>
       <w:r>
@@ -1262,7 +1266,7 @@
           <w:sz w:val="20"/>
           <w:szCs w:val="20"/>
         </w:rPr>
-        <w:t xml:space="preserve"> [f] = a2q3_frequency_responce(R, L, C, w)</w:t>
+        <w:t>R, L, C, w)</w:t>
       </w:r>
     </w:p>
     <w:p>
@@ -1304,7 +1308,7 @@
           <w:sz w:val="20"/>
           <w:szCs w:val="20"/>
         </w:rPr>
-        <w:t>R./(R +L.*w + 1./(C.*w)));</w:t>
+        <w:t>R./(R +j.*w.*L + 1./(j.*w.*C)));</w:t>
       </w:r>
     </w:p>
     <w:p>
@@ -1341,6 +1345,8 @@
           <w:szCs w:val="24"/>
         </w:rPr>
       </w:pPr>
+      <w:bookmarkStart w:id="0" w:name="_GoBack"/>
+      <w:bookmarkEnd w:id="0"/>
     </w:p>
     <w:p>
       <w:pPr>
@@ -1391,7 +1397,7 @@
           <v:shape id="_x0000_i1033" type="#_x0000_t75" style="width:51.75pt;height:14.25pt" o:ole="">
             <v:imagedata r:id="rId24" o:title=""/>
           </v:shape>
-          <o:OLEObject Type="Embed" ProgID="Equation.DSMT4" ShapeID="_x0000_i1033" DrawAspect="Content" ObjectID="_1566825398" r:id="rId25"/>
+          <o:OLEObject Type="Embed" ProgID="Equation.DSMT4" ShapeID="_x0000_i1033" DrawAspect="Content" ObjectID="_1566846181" r:id="rId25"/>
         </w:object>
       </w:r>
       <w:r>
@@ -1405,7 +1411,7 @@
           <v:shape id="_x0000_i1034" type="#_x0000_t75" style="width:1in;height:14.25pt" o:ole="">
             <v:imagedata r:id="rId26" o:title=""/>
           </v:shape>
-          <o:OLEObject Type="Embed" ProgID="Equation.DSMT4" ShapeID="_x0000_i1034" DrawAspect="Content" ObjectID="_1566825399" r:id="rId27"/>
+          <o:OLEObject Type="Embed" ProgID="Equation.DSMT4" ShapeID="_x0000_i1034" DrawAspect="Content" ObjectID="_1566846182" r:id="rId27"/>
         </w:object>
       </w:r>
       <w:r>
@@ -1457,16 +1463,58 @@
         </w:rPr>
         <w:t xml:space="preserve"> </w:t>
       </w:r>
+      <w:r>
+        <w:rPr>
+          <w:rFonts w:ascii="Courier New" w:hAnsi="Courier New" w:cs="Courier New"/>
+          <w:color w:val="0000FF"/>
+          <w:sz w:val="20"/>
+          <w:szCs w:val="20"/>
+          <w:lang w:val="en-US"/>
+        </w:rPr>
+        <w:t>function</w:t>
+      </w:r>
+      <w:r>
+        <w:rPr>
+          <w:rFonts w:ascii="Courier New" w:hAnsi="Courier New" w:cs="Courier New"/>
+          <w:color w:val="000000"/>
+          <w:sz w:val="20"/>
+          <w:szCs w:val="20"/>
+          <w:lang w:val="en-US"/>
+        </w:rPr>
+        <w:t xml:space="preserve"> [</w:t>
+      </w:r>
+      <w:proofErr w:type="spellStart"/>
+      <w:r>
+        <w:rPr>
+          <w:rFonts w:ascii="Courier New" w:hAnsi="Courier New" w:cs="Courier New"/>
+          <w:color w:val="000000"/>
+          <w:sz w:val="20"/>
+          <w:szCs w:val="20"/>
+          <w:lang w:val="en-US"/>
+        </w:rPr>
+        <w:t>freq_responce</w:t>
+      </w:r>
+      <w:proofErr w:type="spellEnd"/>
+      <w:r>
+        <w:rPr>
+          <w:rFonts w:ascii="Courier New" w:hAnsi="Courier New" w:cs="Courier New"/>
+          <w:color w:val="000000"/>
+          <w:sz w:val="20"/>
+          <w:szCs w:val="20"/>
+          <w:lang w:val="en-US"/>
+        </w:rPr>
+        <w:t>] = a2q4_frequency_</w:t>
+      </w:r>
       <w:proofErr w:type="gramStart"/>
       <w:r>
         <w:rPr>
           <w:rFonts w:ascii="Courier New" w:hAnsi="Courier New" w:cs="Courier New"/>
-          <w:color w:val="0000FF"/>
+          <w:color w:val="000000"/>
           <w:sz w:val="20"/>
           <w:szCs w:val="20"/>
           <w:lang w:val="en-US"/>
         </w:rPr>
-        <w:t>function</w:t>
+        <w:t>responce(</w:t>
       </w:r>
       <w:proofErr w:type="gramEnd"/>
       <w:r>
@@ -1477,29 +1525,7 @@
           <w:szCs w:val="20"/>
           <w:lang w:val="en-US"/>
         </w:rPr>
-        <w:t xml:space="preserve"> [</w:t>
-      </w:r>
-      <w:proofErr w:type="spellStart"/>
-      <w:r>
-        <w:rPr>
-          <w:rFonts w:ascii="Courier New" w:hAnsi="Courier New" w:cs="Courier New"/>
-          <w:color w:val="000000"/>
-          <w:sz w:val="20"/>
-          <w:szCs w:val="20"/>
-          <w:lang w:val="en-US"/>
-        </w:rPr>
-        <w:t>freq_responce</w:t>
-      </w:r>
-      <w:proofErr w:type="spellEnd"/>
-      <w:r>
-        <w:rPr>
-          <w:rFonts w:ascii="Courier New" w:hAnsi="Courier New" w:cs="Courier New"/>
-          <w:color w:val="000000"/>
-          <w:sz w:val="20"/>
-          <w:szCs w:val="20"/>
-          <w:lang w:val="en-US"/>
-        </w:rPr>
-        <w:t>] = a2q4_frequency_responce()</w:t>
+        <w:t>)</w:t>
       </w:r>
     </w:p>
     <w:p>
@@ -1756,6 +1782,27 @@
         <w:t xml:space="preserve">    </w:t>
       </w:r>
       <w:proofErr w:type="spellStart"/>
+      <w:r>
+        <w:rPr>
+          <w:rFonts w:ascii="Courier New" w:hAnsi="Courier New" w:cs="Courier New"/>
+          <w:color w:val="000000"/>
+          <w:sz w:val="20"/>
+          <w:szCs w:val="20"/>
+          <w:lang w:val="en-US"/>
+        </w:rPr>
+        <w:t>semilogx</w:t>
+      </w:r>
+      <w:proofErr w:type="spellEnd"/>
+      <w:r>
+        <w:rPr>
+          <w:rFonts w:ascii="Courier New" w:hAnsi="Courier New" w:cs="Courier New"/>
+          <w:color w:val="000000"/>
+          <w:sz w:val="20"/>
+          <w:szCs w:val="20"/>
+          <w:lang w:val="en-US"/>
+        </w:rPr>
+        <w:t>(w</w:t>
+      </w:r>
       <w:proofErr w:type="gramStart"/>
       <w:r>
         <w:rPr>
@@ -1765,9 +1812,9 @@
           <w:szCs w:val="20"/>
           <w:lang w:val="en-US"/>
         </w:rPr>
-        <w:t>semilogx</w:t>
-      </w:r>
-      <w:proofErr w:type="spellEnd"/>
+        <w:t>2,f</w:t>
+      </w:r>
+      <w:proofErr w:type="gramEnd"/>
       <w:r>
         <w:rPr>
           <w:rFonts w:ascii="Courier New" w:hAnsi="Courier New" w:cs="Courier New"/>
@@ -1776,18 +1823,7 @@
           <w:szCs w:val="20"/>
           <w:lang w:val="en-US"/>
         </w:rPr>
-        <w:t>(</w:t>
-      </w:r>
-      <w:proofErr w:type="gramEnd"/>
-      <w:r>
-        <w:rPr>
-          <w:rFonts w:ascii="Courier New" w:hAnsi="Courier New" w:cs="Courier New"/>
-          <w:color w:val="000000"/>
-          <w:sz w:val="20"/>
-          <w:szCs w:val="20"/>
-          <w:lang w:val="en-US"/>
-        </w:rPr>
-        <w:t>w2,f);</w:t>
+        <w:t>);</w:t>
       </w:r>
     </w:p>
     <w:p>
@@ -1803,7 +1839,6 @@
           <w:lang w:val="en-US"/>
         </w:rPr>
       </w:pPr>
-      <w:proofErr w:type="gramStart"/>
       <w:r>
         <w:rPr>
           <w:rFonts w:ascii="Courier New" w:hAnsi="Courier New" w:cs="Courier New"/>
@@ -1814,7 +1849,6 @@
         </w:rPr>
         <w:t>end</w:t>
       </w:r>
-      <w:proofErr w:type="gramEnd"/>
     </w:p>
     <w:p>
       <w:pPr>
@@ -1871,8 +1905,6 @@
         </w:rPr>
         <w:t>Should I be outputting the frequency response???</w:t>
       </w:r>
-      <w:bookmarkStart w:id="0" w:name="_GoBack"/>
-      <w:bookmarkEnd w:id="0"/>
     </w:p>
     <w:p>
       <w:pPr>
@@ -1923,225 +1955,356 @@
         <w:spacing w:line="240" w:lineRule="auto"/>
       </w:pPr>
       <w:r>
-        <w:t xml:space="preserve">  Columns 1 through 13</w:t>
-      </w:r>
-    </w:p>
-    <w:p>
-      <w:pPr>
-        <w:spacing w:line="240" w:lineRule="auto"/>
-      </w:pPr>
-    </w:p>
-    <w:p>
-      <w:pPr>
-        <w:spacing w:line="240" w:lineRule="auto"/>
-      </w:pPr>
-      <w:r>
-        <w:t xml:space="preserve">         0    0.5000    0.6600    0.7351    0.7765    0.8010    0.8159    0.8250    0.8302    0.8327    0.8333    0.8326    0.8308</w:t>
-      </w:r>
-    </w:p>
-    <w:p>
-      <w:pPr>
-        <w:spacing w:line="240" w:lineRule="auto"/>
-      </w:pPr>
-    </w:p>
-    <w:p>
-      <w:pPr>
-        <w:spacing w:line="240" w:lineRule="auto"/>
-      </w:pPr>
-      <w:r>
-        <w:t xml:space="preserve">  Columns 14 through 26</w:t>
-      </w:r>
-    </w:p>
-    <w:p>
-      <w:pPr>
-        <w:spacing w:line="240" w:lineRule="auto"/>
-      </w:pPr>
-    </w:p>
-    <w:p>
-      <w:pPr>
-        <w:spacing w:line="240" w:lineRule="auto"/>
-      </w:pPr>
-      <w:r>
+        <w:t xml:space="preserve">  </w:t>
+      </w:r>
+    </w:p>
+    <w:p>
+      <w:pPr>
+        <w:spacing w:line="240" w:lineRule="auto"/>
+      </w:pPr>
+      <w:r>
+        <w:t xml:space="preserve">  Columns 1 through 8</w:t>
+      </w:r>
+    </w:p>
+    <w:p>
+      <w:pPr>
+        <w:spacing w:line="240" w:lineRule="auto"/>
+      </w:pPr>
+    </w:p>
+    <w:p>
+      <w:pPr>
+        <w:spacing w:line="240" w:lineRule="auto"/>
+      </w:pPr>
+      <w:r>
+        <w:t xml:space="preserve">         0    0.7142    0.9033    0.9579    0.9792    0.9893    0.9946    0.9975</w:t>
+      </w:r>
+    </w:p>
+    <w:p>
+      <w:pPr>
+        <w:spacing w:line="240" w:lineRule="auto"/>
+      </w:pPr>
+    </w:p>
+    <w:p>
+      <w:pPr>
+        <w:spacing w:line="240" w:lineRule="auto"/>
+      </w:pPr>
+      <w:r>
+        <w:t xml:space="preserve">  Columns 9 through 16</w:t>
+      </w:r>
+    </w:p>
+    <w:p>
+      <w:pPr>
+        <w:spacing w:line="240" w:lineRule="auto"/>
+      </w:pPr>
+    </w:p>
+    <w:p>
+      <w:pPr>
+        <w:spacing w:line="240" w:lineRule="auto"/>
+      </w:pPr>
+      <w:r>
+        <w:t xml:space="preserve">    0.9991    0.9998    1.0000    0.9998    0.9993    0.9985    0.9975    0.9964</w:t>
+      </w:r>
+    </w:p>
+    <w:p>
+      <w:pPr>
+        <w:spacing w:line="240" w:lineRule="auto"/>
+      </w:pPr>
+    </w:p>
+    <w:p>
+      <w:pPr>
+        <w:spacing w:line="240" w:lineRule="auto"/>
+      </w:pPr>
+      <w:r>
+        <w:t xml:space="preserve">  Columns 17 through 24</w:t>
+      </w:r>
+    </w:p>
+    <w:p>
+      <w:pPr>
+        <w:spacing w:line="240" w:lineRule="auto"/>
+      </w:pPr>
+    </w:p>
+    <w:p>
+      <w:pPr>
+        <w:spacing w:line="240" w:lineRule="auto"/>
+      </w:pPr>
+      <w:r>
+        <w:t xml:space="preserve">    0.9951    0.9936    0.9921    0.9904    0.9886    0.9867    0.9847    0.9826</w:t>
+      </w:r>
+    </w:p>
+    <w:p>
+      <w:pPr>
+        <w:spacing w:line="240" w:lineRule="auto"/>
+      </w:pPr>
+    </w:p>
+    <w:p>
+      <w:pPr>
+        <w:spacing w:line="240" w:lineRule="auto"/>
+      </w:pPr>
+      <w:r>
+        <w:t xml:space="preserve">  Columns 25 through 32</w:t>
+      </w:r>
+    </w:p>
+    <w:p>
+      <w:pPr>
+        <w:spacing w:line="240" w:lineRule="auto"/>
+      </w:pPr>
+    </w:p>
+    <w:p>
+      <w:pPr>
+        <w:spacing w:line="240" w:lineRule="auto"/>
+      </w:pPr>
+      <w:r>
+        <w:t xml:space="preserve">    0.9804    0.9781    0.9757    0.9733    0.9707    0.9681    0.9654    0.9627</w:t>
+      </w:r>
+    </w:p>
+    <w:p>
+      <w:pPr>
+        <w:spacing w:line="240" w:lineRule="auto"/>
+      </w:pPr>
+    </w:p>
+    <w:p>
+      <w:pPr>
+        <w:spacing w:line="240" w:lineRule="auto"/>
+      </w:pPr>
+      <w:r>
+        <w:t xml:space="preserve">  Columns 33 through 40</w:t>
+      </w:r>
+    </w:p>
+    <w:p>
+      <w:pPr>
+        <w:spacing w:line="240" w:lineRule="auto"/>
+      </w:pPr>
+    </w:p>
+    <w:p>
+      <w:pPr>
+        <w:spacing w:line="240" w:lineRule="auto"/>
+      </w:pPr>
+      <w:r>
+        <w:t xml:space="preserve">    0.9598    0.9569    0.9540    0.9510    0.9479    0.9447    0.9416    0.9383</w:t>
+      </w:r>
+    </w:p>
+    <w:p>
+      <w:pPr>
+        <w:spacing w:line="240" w:lineRule="auto"/>
+      </w:pPr>
+    </w:p>
+    <w:p>
+      <w:pPr>
+        <w:spacing w:line="240" w:lineRule="auto"/>
+      </w:pPr>
+      <w:r>
+        <w:t xml:space="preserve">  Columns 41 through 48</w:t>
+      </w:r>
+    </w:p>
+    <w:p>
+      <w:pPr>
+        <w:spacing w:line="240" w:lineRule="auto"/>
+      </w:pPr>
+    </w:p>
+    <w:p>
+      <w:pPr>
+        <w:spacing w:line="240" w:lineRule="auto"/>
+      </w:pPr>
+      <w:r>
+        <w:t xml:space="preserve">    0.9350    0.9317    0.9283    0.9248    0.9213    0.9178    0.9143    0.9107</w:t>
+      </w:r>
+    </w:p>
+    <w:p>
+      <w:pPr>
+        <w:spacing w:line="240" w:lineRule="auto"/>
+      </w:pPr>
+    </w:p>
+    <w:p>
+      <w:pPr>
+        <w:spacing w:line="240" w:lineRule="auto"/>
+      </w:pPr>
+      <w:r>
+        <w:t xml:space="preserve">  Columns 49 through 56</w:t>
+      </w:r>
+    </w:p>
+    <w:p>
+      <w:pPr>
+        <w:spacing w:line="240" w:lineRule="auto"/>
+      </w:pPr>
+    </w:p>
+    <w:p>
+      <w:pPr>
+        <w:spacing w:line="240" w:lineRule="auto"/>
+      </w:pPr>
+      <w:r>
+        <w:t xml:space="preserve">    0.9070    0.9034    0.8997    0.8959    0.8922    0.8884    0.8846    0.8808</w:t>
+      </w:r>
+    </w:p>
+    <w:p>
+      <w:pPr>
+        <w:spacing w:line="240" w:lineRule="auto"/>
+      </w:pPr>
+    </w:p>
+    <w:p>
+      <w:pPr>
+        <w:spacing w:line="240" w:lineRule="auto"/>
+      </w:pPr>
+      <w:r>
+        <w:t xml:space="preserve">  Columns 57 through 64</w:t>
+      </w:r>
+    </w:p>
+    <w:p>
+      <w:pPr>
+        <w:spacing w:line="240" w:lineRule="auto"/>
+      </w:pPr>
+    </w:p>
+    <w:p>
+      <w:pPr>
+        <w:spacing w:line="240" w:lineRule="auto"/>
+      </w:pPr>
+      <w:r>
+        <w:t xml:space="preserve">    0.8770    0.8731    0.8692    0.8653    0.8614    0.8575    0.8536    0.8497</w:t>
+      </w:r>
+    </w:p>
+    <w:p>
+      <w:pPr>
+        <w:spacing w:line="240" w:lineRule="auto"/>
+      </w:pPr>
+    </w:p>
+    <w:p>
+      <w:pPr>
+        <w:spacing w:line="240" w:lineRule="auto"/>
+      </w:pPr>
+      <w:r>
+        <w:t xml:space="preserve">  Columns 65 through 72</w:t>
+      </w:r>
+    </w:p>
+    <w:p>
+      <w:pPr>
+        <w:spacing w:line="240" w:lineRule="auto"/>
+      </w:pPr>
+    </w:p>
+    <w:p>
+      <w:pPr>
+        <w:spacing w:line="240" w:lineRule="auto"/>
+      </w:pPr>
+      <w:r>
+        <w:t xml:space="preserve">    0.8457    0.8418    0.8378    0.8338    0.8299    0.8259    0.8220    0.8180</w:t>
+      </w:r>
+    </w:p>
+    <w:p>
+      <w:pPr>
+        <w:spacing w:line="240" w:lineRule="auto"/>
+      </w:pPr>
+    </w:p>
+    <w:p>
+      <w:pPr>
+        <w:spacing w:line="240" w:lineRule="auto"/>
+      </w:pPr>
+      <w:r>
+        <w:t xml:space="preserve">  Columns 73 through 80</w:t>
+      </w:r>
+    </w:p>
+    <w:p>
+      <w:pPr>
+        <w:spacing w:line="240" w:lineRule="auto"/>
+      </w:pPr>
+    </w:p>
+    <w:p>
+      <w:pPr>
+        <w:spacing w:line="240" w:lineRule="auto"/>
+      </w:pPr>
+      <w:r>
+        <w:t xml:space="preserve">    0.8140    0.8101    0.8061    0.8022    0.7982    0.7943    0.7903    0.7864</w:t>
+      </w:r>
+    </w:p>
+    <w:p>
+      <w:pPr>
+        <w:spacing w:line="240" w:lineRule="auto"/>
+      </w:pPr>
+    </w:p>
+    <w:p>
+      <w:pPr>
+        <w:spacing w:line="240" w:lineRule="auto"/>
+      </w:pPr>
+      <w:r>
+        <w:t xml:space="preserve">  Columns 81 through 88</w:t>
+      </w:r>
+    </w:p>
+    <w:p>
+      <w:pPr>
+        <w:spacing w:line="240" w:lineRule="auto"/>
+      </w:pPr>
+    </w:p>
+    <w:p>
+      <w:pPr>
+        <w:spacing w:line="240" w:lineRule="auto"/>
+      </w:pPr>
+      <w:r>
+        <w:t xml:space="preserve">    0.7825    0.7786    0.7747    0.7708    0.7670    0.7631    0.7592    0.7554</w:t>
+      </w:r>
+    </w:p>
+    <w:p>
+      <w:pPr>
+        <w:spacing w:line="240" w:lineRule="auto"/>
+      </w:pPr>
+    </w:p>
+    <w:p>
+      <w:pPr>
+        <w:spacing w:line="240" w:lineRule="auto"/>
+      </w:pPr>
+      <w:r>
+        <w:t xml:space="preserve">  Columns 89 through 96</w:t>
+      </w:r>
+    </w:p>
+    <w:p>
+      <w:pPr>
+        <w:spacing w:line="240" w:lineRule="auto"/>
+      </w:pPr>
+    </w:p>
+    <w:p>
+      <w:pPr>
+        <w:spacing w:line="240" w:lineRule="auto"/>
+      </w:pPr>
+      <w:r>
+        <w:t xml:space="preserve">    0.7516    0.7478    0.7440    0.7402    0.7365    0.7327    0.7290    0.7253</w:t>
+      </w:r>
+    </w:p>
+    <w:p>
+      <w:pPr>
+        <w:spacing w:line="240" w:lineRule="auto"/>
+      </w:pPr>
+    </w:p>
+    <w:p>
+      <w:pPr>
+        <w:spacing w:line="240" w:lineRule="auto"/>
+      </w:pPr>
+      <w:r>
+        <w:t xml:space="preserve">  Columns 97 through 100</w:t>
+      </w:r>
+    </w:p>
+    <w:p>
+      <w:pPr>
+        <w:spacing w:line="240" w:lineRule="auto"/>
+      </w:pPr>
+    </w:p>
+    <w:p>
+      <w:pPr>
+        <w:spacing w:line="240" w:lineRule="auto"/>
+      </w:pPr>
+      <w:r>
+        <w:t xml:space="preserve">    0.7216    0.7179    0.7143    0.7107</w:t>
+      </w:r>
+    </w:p>
+    <w:p>
+      <w:pPr>
+        <w:spacing w:line="240" w:lineRule="auto"/>
+      </w:pPr>
+      <w:r>
+        <w:rPr>
+          <w:noProof/>
+        </w:rPr>
         <w:lastRenderedPageBreak/>
-        <w:t xml:space="preserve">    0.8282    0.8250    0.8213    0.8173    0.8130    0.8085    0.8038    0.7990    0.7941    0.7891    0.7841    0.7790    0.7739</w:t>
-      </w:r>
-    </w:p>
-    <w:p>
-      <w:pPr>
-        <w:spacing w:line="240" w:lineRule="auto"/>
-      </w:pPr>
-    </w:p>
-    <w:p>
-      <w:pPr>
-        <w:spacing w:line="240" w:lineRule="auto"/>
-      </w:pPr>
-      <w:r>
-        <w:t xml:space="preserve">  Columns 27 through 39</w:t>
-      </w:r>
-    </w:p>
-    <w:p>
-      <w:pPr>
-        <w:spacing w:line="240" w:lineRule="auto"/>
-      </w:pPr>
-    </w:p>
-    <w:p>
-      <w:pPr>
-        <w:spacing w:line="240" w:lineRule="auto"/>
-      </w:pPr>
-      <w:r>
-        <w:t xml:space="preserve">    0.7688    0.7637    0.7586    0.7535    0.7485    0.7435    0.7385    0.7335    0.7286    0.7237    0.7188    0.7140    0.7093</w:t>
-      </w:r>
-    </w:p>
-    <w:p>
-      <w:pPr>
-        <w:spacing w:line="240" w:lineRule="auto"/>
-      </w:pPr>
-    </w:p>
-    <w:p>
-      <w:pPr>
-        <w:spacing w:line="240" w:lineRule="auto"/>
-      </w:pPr>
-      <w:r>
-        <w:t xml:space="preserve">  Columns 40 through 52</w:t>
-      </w:r>
-    </w:p>
-    <w:p>
-      <w:pPr>
-        <w:spacing w:line="240" w:lineRule="auto"/>
-      </w:pPr>
-    </w:p>
-    <w:p>
-      <w:pPr>
-        <w:spacing w:line="240" w:lineRule="auto"/>
-      </w:pPr>
-      <w:r>
-        <w:t xml:space="preserve">    0.7046    0.6999    0.6953    0.6907    0.6862    0.6817    0.6773    0.6729    0.6685    0.6642    0.6600    0.6558    0.6517</w:t>
-      </w:r>
-    </w:p>
-    <w:p>
-      <w:pPr>
-        <w:spacing w:line="240" w:lineRule="auto"/>
-      </w:pPr>
-    </w:p>
-    <w:p>
-      <w:pPr>
-        <w:spacing w:line="240" w:lineRule="auto"/>
-      </w:pPr>
-      <w:r>
-        <w:t xml:space="preserve">  Columns 53 through 65</w:t>
-      </w:r>
-    </w:p>
-    <w:p>
-      <w:pPr>
-        <w:spacing w:line="240" w:lineRule="auto"/>
-      </w:pPr>
-    </w:p>
-    <w:p>
-      <w:pPr>
-        <w:spacing w:line="240" w:lineRule="auto"/>
-      </w:pPr>
-      <w:r>
-        <w:t xml:space="preserve">    0.6475    0.6435    0.6395    0.6355    0.6316    0.6277    0.6239    0.6201    0.6163    0.6126    0.6089    0.6053    0.6017</w:t>
-      </w:r>
-    </w:p>
-    <w:p>
-      <w:pPr>
-        <w:spacing w:line="240" w:lineRule="auto"/>
-      </w:pPr>
-    </w:p>
-    <w:p>
-      <w:pPr>
-        <w:spacing w:line="240" w:lineRule="auto"/>
-      </w:pPr>
-      <w:r>
-        <w:t xml:space="preserve">  Columns 66 through 78</w:t>
-      </w:r>
-    </w:p>
-    <w:p>
-      <w:pPr>
-        <w:spacing w:line="240" w:lineRule="auto"/>
-      </w:pPr>
-    </w:p>
-    <w:p>
-      <w:pPr>
-        <w:spacing w:line="240" w:lineRule="auto"/>
-      </w:pPr>
-      <w:r>
-        <w:t xml:space="preserve">    0.5982    0.5946    0.5912    0.5877    0.5843    0.5810    0.5777    0.5744    0.5711    0.5679    0.5647    0.5616    0.5585</w:t>
-      </w:r>
-    </w:p>
-    <w:p>
-      <w:pPr>
-        <w:spacing w:line="240" w:lineRule="auto"/>
-      </w:pPr>
-    </w:p>
-    <w:p>
-      <w:pPr>
-        <w:spacing w:line="240" w:lineRule="auto"/>
-      </w:pPr>
-      <w:r>
-        <w:t xml:space="preserve">  Columns 79 through 91</w:t>
-      </w:r>
-    </w:p>
-    <w:p>
-      <w:pPr>
-        <w:spacing w:line="240" w:lineRule="auto"/>
-      </w:pPr>
-    </w:p>
-    <w:p>
-      <w:pPr>
-        <w:spacing w:line="240" w:lineRule="auto"/>
-      </w:pPr>
-      <w:r>
-        <w:t xml:space="preserve">    0.5554    0.5523    0.5493    0.5463    0.5434    0.5404    0.5376    0.5347    0.5319    0.5291    0.5263    0.5235    0.5208</w:t>
-      </w:r>
-    </w:p>
-    <w:p>
-      <w:pPr>
-        <w:spacing w:line="240" w:lineRule="auto"/>
-      </w:pPr>
-    </w:p>
-    <w:p>
-      <w:pPr>
-        <w:spacing w:line="240" w:lineRule="auto"/>
-      </w:pPr>
-      <w:r>
-        <w:t xml:space="preserve">  Columns 92 through 100</w:t>
-      </w:r>
-    </w:p>
-    <w:p>
-      <w:pPr>
-        <w:spacing w:line="240" w:lineRule="auto"/>
-      </w:pPr>
-    </w:p>
-    <w:p>
-      <w:pPr>
-        <w:spacing w:line="240" w:lineRule="auto"/>
-      </w:pPr>
-      <w:r>
-        <w:lastRenderedPageBreak/>
-        <w:t xml:space="preserve">    0.5181    0.5154    0.5128    0.5102    0.5076    0.5050    0.5025    0.5000    0.4975</w:t>
-      </w:r>
-    </w:p>
-    <w:p>
-      <w:pPr>
-        <w:spacing w:line="240" w:lineRule="auto"/>
-      </w:pPr>
-    </w:p>
-    <w:p>
-      <w:pPr>
-        <w:spacing w:line="240" w:lineRule="auto"/>
-      </w:pPr>
-      <w:r>
-        <w:rPr>
-          <w:noProof/>
-          <w:lang w:val="en-US"/>
-        </w:rPr>
         <w:drawing>
           <wp:inline distT="0" distB="0" distL="0" distR="0">
-            <wp:extent cx="3429000" cy="3046005"/>
-            <wp:effectExtent l="0" t="0" r="0" b="2540"/>
-            <wp:docPr id="3" name="Picture 3"/>
+            <wp:extent cx="4225773" cy="3810000"/>
+            <wp:effectExtent l="0" t="0" r="3810" b="0"/>
+            <wp:docPr id="4" name="Picture 4"/>
             <wp:cNvGraphicFramePr>
               <a:graphicFrameLocks xmlns:a="http://schemas.openxmlformats.org/drawingml/2006/main" noChangeAspect="1"/>
             </wp:cNvGraphicFramePr>
@@ -2149,7 +2312,7 @@
               <a:graphicData uri="http://schemas.openxmlformats.org/drawingml/2006/picture">
                 <pic:pic xmlns:pic="http://schemas.openxmlformats.org/drawingml/2006/picture">
                   <pic:nvPicPr>
-                    <pic:cNvPr id="3" name="a2q4.PNG"/>
+                    <pic:cNvPr id="4" name="a2q4.PNG"/>
                     <pic:cNvPicPr/>
                   </pic:nvPicPr>
                   <pic:blipFill>
@@ -2167,7 +2330,7 @@
                   <pic:spPr>
                     <a:xfrm>
                       <a:off x="0" y="0"/>
-                      <a:ext cx="3438162" cy="3054143"/>
+                      <a:ext cx="4231327" cy="3815007"/>
                     </a:xfrm>
                     <a:prstGeom prst="rect">
                       <a:avLst/>
@@ -2226,7 +2389,7 @@
           <v:shape id="_x0000_i1035" type="#_x0000_t75" style="width:1in;height:14.25pt" o:ole="">
             <v:imagedata r:id="rId26" o:title=""/>
           </v:shape>
-          <o:OLEObject Type="Embed" ProgID="Equation.DSMT4" ShapeID="_x0000_i1035" DrawAspect="Content" ObjectID="_1566825400" r:id="rId29"/>
+          <o:OLEObject Type="Embed" ProgID="Equation.DSMT4" ShapeID="_x0000_i1035" DrawAspect="Content" ObjectID="_1566846183" r:id="rId29"/>
         </w:object>
       </w:r>
       <w:r>
@@ -2353,13 +2516,8 @@
         <w:t>.</w:t>
       </w:r>
       <w:r>
-        <w:t xml:space="preserve">  Plot the phase response for the case of L=1, C=1, R=0.1 </w:t>
-      </w:r>
-      <w:proofErr w:type="gramStart"/>
-      <w:r>
-        <w:t xml:space="preserve">and </w:t>
-      </w:r>
-      <w:proofErr w:type="gramEnd"/>
+        <w:t xml:space="preserve">  Plot the phase response for the case of L=1, C=1, R=0.1 and </w:t>
+      </w:r>
       <w:r>
         <w:rPr>
           <w:position w:val="-6"/>
@@ -2368,7 +2526,7 @@
           <v:shape id="_x0000_i1036" type="#_x0000_t75" style="width:1in;height:14.25pt" o:ole="">
             <v:imagedata r:id="rId26" o:title=""/>
           </v:shape>
-          <o:OLEObject Type="Embed" ProgID="Equation.DSMT4" ShapeID="_x0000_i1036" DrawAspect="Content" ObjectID="_1566825401" r:id="rId30"/>
+          <o:OLEObject Type="Embed" ProgID="Equation.DSMT4" ShapeID="_x0000_i1036" DrawAspect="Content" ObjectID="_1566846184" r:id="rId30"/>
         </w:object>
       </w:r>
       <w:r>
@@ -2419,6 +2577,7 @@
         <w:rPr>
           <w:b/>
         </w:rPr>
+        <w:lastRenderedPageBreak/>
         <w:t>(Matlab Response</w:t>
       </w:r>
       <w:r>
@@ -2537,7 +2696,7 @@
           <v:shape id="_x0000_i1037" type="#_x0000_t75" style="width:126.75pt;height:33pt" o:ole="">
             <v:imagedata r:id="rId31" o:title=""/>
           </v:shape>
-          <o:OLEObject Type="Embed" ProgID="Equation.DSMT4" ShapeID="_x0000_i1037" DrawAspect="Content" ObjectID="_1566825402" r:id="rId32"/>
+          <o:OLEObject Type="Embed" ProgID="Equation.DSMT4" ShapeID="_x0000_i1037" DrawAspect="Content" ObjectID="_1566846185" r:id="rId32"/>
         </w:object>
       </w:r>
     </w:p>
@@ -2559,7 +2718,7 @@
           <v:shape id="_x0000_i1038" type="#_x0000_t75" style="width:12pt;height:10.5pt" o:ole="">
             <v:imagedata r:id="rId33" o:title=""/>
           </v:shape>
-          <o:OLEObject Type="Embed" ProgID="Equation.DSMT4" ShapeID="_x0000_i1038" DrawAspect="Content" ObjectID="_1566825403" r:id="rId34"/>
+          <o:OLEObject Type="Embed" ProgID="Equation.DSMT4" ShapeID="_x0000_i1038" DrawAspect="Content" ObjectID="_1566846186" r:id="rId34"/>
         </w:object>
       </w:r>
       <w:r>
@@ -2576,7 +2735,7 @@
           <v:shape id="_x0000_i1039" type="#_x0000_t75" style="width:36.75pt;height:20.25pt" o:ole="">
             <v:imagedata r:id="rId35" o:title=""/>
           </v:shape>
-          <o:OLEObject Type="Embed" ProgID="Equation.DSMT4" ShapeID="_x0000_i1039" DrawAspect="Content" ObjectID="_1566825404" r:id="rId36"/>
+          <o:OLEObject Type="Embed" ProgID="Equation.DSMT4" ShapeID="_x0000_i1039" DrawAspect="Content" ObjectID="_1566846187" r:id="rId36"/>
         </w:object>
       </w:r>
       <w:r>
@@ -2594,13 +2753,8 @@
         <w:t xml:space="preserve">time </w:t>
       </w:r>
       <w:r>
-        <w:t xml:space="preserve">delay for R=1, C=1, L=1 </w:t>
-      </w:r>
-      <w:proofErr w:type="gramStart"/>
-      <w:r>
-        <w:t xml:space="preserve">and </w:t>
-      </w:r>
-      <w:proofErr w:type="gramEnd"/>
+        <w:t xml:space="preserve">delay for R=1, C=1, L=1 and </w:t>
+      </w:r>
       <w:r>
         <w:rPr>
           <w:position w:val="-6"/>
@@ -2609,7 +2763,7 @@
           <v:shape id="_x0000_i1040" type="#_x0000_t75" style="width:27.75pt;height:14.25pt" o:ole="">
             <v:imagedata r:id="rId37" o:title=""/>
           </v:shape>
-          <o:OLEObject Type="Embed" ProgID="Equation.DSMT4" ShapeID="_x0000_i1040" DrawAspect="Content" ObjectID="_1566825405" r:id="rId38"/>
+          <o:OLEObject Type="Embed" ProgID="Equation.DSMT4" ShapeID="_x0000_i1040" DrawAspect="Content" ObjectID="_1566846188" r:id="rId38"/>
         </w:object>
       </w:r>
       <w:r>
@@ -2698,7 +2852,7 @@
           <v:shape id="_x0000_i1041" type="#_x0000_t75" style="width:80.25pt;height:33pt" o:ole="">
             <v:imagedata r:id="rId39" o:title=""/>
           </v:shape>
-          <o:OLEObject Type="Embed" ProgID="Equation.DSMT4" ShapeID="_x0000_i1041" DrawAspect="Content" ObjectID="_1566825406" r:id="rId40"/>
+          <o:OLEObject Type="Embed" ProgID="Equation.DSMT4" ShapeID="_x0000_i1041" DrawAspect="Content" ObjectID="_1566846189" r:id="rId40"/>
         </w:object>
       </w:r>
     </w:p>
@@ -2707,13 +2861,8 @@
         <w:spacing w:line="240" w:lineRule="auto"/>
       </w:pPr>
       <w:r>
-        <w:t xml:space="preserve">Write a program the calculates the delay of the filter as determined in Q8, at the resonance frequency,  as a function of the resistance R over the range of 0.1&gt;R&gt;10 and plots this delay. Use L=1 and C=1 such that D is evaluated </w:t>
-      </w:r>
-      <w:proofErr w:type="gramStart"/>
-      <w:r>
-        <w:t xml:space="preserve">at </w:t>
-      </w:r>
-      <w:proofErr w:type="gramEnd"/>
+        <w:t xml:space="preserve">Write a program the calculates the delay of the filter as determined in Q8, at the resonance frequency,  as a function of the resistance R over the range of 0.1&gt;R&gt;10 and plots this delay. Use L=1 and C=1 such that D is evaluated at </w:t>
+      </w:r>
       <w:r>
         <w:rPr>
           <w:position w:val="-6"/>
@@ -2722,7 +2871,7 @@
           <v:shape id="_x0000_i1042" type="#_x0000_t75" style="width:27.75pt;height:14.25pt" o:ole="">
             <v:imagedata r:id="rId41" o:title=""/>
           </v:shape>
-          <o:OLEObject Type="Embed" ProgID="Equation.DSMT4" ShapeID="_x0000_i1042" DrawAspect="Content" ObjectID="_1566825407" r:id="rId42"/>
+          <o:OLEObject Type="Embed" ProgID="Equation.DSMT4" ShapeID="_x0000_i1042" DrawAspect="Content" ObjectID="_1566846190" r:id="rId42"/>
         </w:object>
       </w:r>
       <w:r>
@@ -2793,7 +2942,7 @@
 </file>
 
 <file path=word/endnotes.xml><?xml version="1.0" encoding="utf-8"?>
-<w:endnotes xmlns:wpc="http://schemas.microsoft.com/office/word/2010/wordprocessingCanvas" xmlns:cx="http://schemas.microsoft.com/office/drawing/2014/chartex" xmlns:cx1="http://schemas.microsoft.com/office/drawing/2015/9/8/chartex" xmlns:mc="http://schemas.openxmlformats.org/markup-compatibility/2006" xmlns:o="urn:schemas-microsoft-com:office:office" xmlns:r="http://schemas.openxmlformats.org/officeDocument/2006/relationships" xmlns:m="http://schemas.openxmlformats.org/officeDocument/2006/math" xmlns:v="urn:schemas-microsoft-com:vml" xmlns:wp14="http://schemas.microsoft.com/office/word/2010/wordprocessingDrawing" xmlns:wp="http://schemas.openxmlformats.org/drawingml/2006/wordprocessingDrawing" xmlns:w10="urn:schemas-microsoft-com:office:word" xmlns:w="http://schemas.openxmlformats.org/wordprocessingml/2006/main" xmlns:w14="http://schemas.microsoft.com/office/word/2010/wordml" xmlns:w15="http://schemas.microsoft.com/office/word/2012/wordml" xmlns:w16se="http://schemas.microsoft.com/office/word/2015/wordml/symex" xmlns:wpg="http://schemas.microsoft.com/office/word/2010/wordprocessingGroup" xmlns:wpi="http://schemas.microsoft.com/office/word/2010/wordprocessingInk" xmlns:wne="http://schemas.microsoft.com/office/word/2006/wordml" xmlns:wps="http://schemas.microsoft.com/office/word/2010/wordprocessingShape" mc:Ignorable="w14 w15 w16se wp14">
+<w:endnotes xmlns:wpc="http://schemas.microsoft.com/office/word/2010/wordprocessingCanvas" xmlns:cx="http://schemas.microsoft.com/office/drawing/2014/chartex" xmlns:cx1="http://schemas.microsoft.com/office/drawing/2015/9/8/chartex" xmlns:cx2="http://schemas.microsoft.com/office/drawing/2015/10/21/chartex" xmlns:cx3="http://schemas.microsoft.com/office/drawing/2016/5/9/chartex" xmlns:cx4="http://schemas.microsoft.com/office/drawing/2016/5/10/chartex" xmlns:cx5="http://schemas.microsoft.com/office/drawing/2016/5/11/chartex" xmlns:cx6="http://schemas.microsoft.com/office/drawing/2016/5/12/chartex" xmlns:cx7="http://schemas.microsoft.com/office/drawing/2016/5/13/chartex" xmlns:cx8="http://schemas.microsoft.com/office/drawing/2016/5/14/chartex" xmlns:mc="http://schemas.openxmlformats.org/markup-compatibility/2006" xmlns:aink="http://schemas.microsoft.com/office/drawing/2016/ink" xmlns:am3d="http://schemas.microsoft.com/office/drawing/2017/model3d" xmlns:o="urn:schemas-microsoft-com:office:office" xmlns:r="http://schemas.openxmlformats.org/officeDocument/2006/relationships" xmlns:m="http://schemas.openxmlformats.org/officeDocument/2006/math" xmlns:v="urn:schemas-microsoft-com:vml" xmlns:wp14="http://schemas.microsoft.com/office/word/2010/wordprocessingDrawing" xmlns:wp="http://schemas.openxmlformats.org/drawingml/2006/wordprocessingDrawing" xmlns:w10="urn:schemas-microsoft-com:office:word" xmlns:w="http://schemas.openxmlformats.org/wordprocessingml/2006/main" xmlns:w14="http://schemas.microsoft.com/office/word/2010/wordml" xmlns:w15="http://schemas.microsoft.com/office/word/2012/wordml" xmlns:w16cid="http://schemas.microsoft.com/office/word/2016/wordml/cid" xmlns:w16se="http://schemas.microsoft.com/office/word/2015/wordml/symex" xmlns:wpg="http://schemas.microsoft.com/office/word/2010/wordprocessingGroup" xmlns:wpi="http://schemas.microsoft.com/office/word/2010/wordprocessingInk" xmlns:wne="http://schemas.microsoft.com/office/word/2006/wordml" xmlns:wps="http://schemas.microsoft.com/office/word/2010/wordprocessingShape" mc:Ignorable="w14 w15 w16se w16cid wp14">
   <w:endnote w:type="separator" w:id="-1">
     <w:p>
       <w:pPr>
@@ -2818,7 +2967,7 @@
 </file>
 
 <file path=word/footer1.xml><?xml version="1.0" encoding="utf-8"?>
-<w:ftr xmlns:wpc="http://schemas.microsoft.com/office/word/2010/wordprocessingCanvas" xmlns:cx="http://schemas.microsoft.com/office/drawing/2014/chartex" xmlns:cx1="http://schemas.microsoft.com/office/drawing/2015/9/8/chartex" xmlns:mc="http://schemas.openxmlformats.org/markup-compatibility/2006" xmlns:o="urn:schemas-microsoft-com:office:office" xmlns:r="http://schemas.openxmlformats.org/officeDocument/2006/relationships" xmlns:m="http://schemas.openxmlformats.org/officeDocument/2006/math" xmlns:v="urn:schemas-microsoft-com:vml" xmlns:wp14="http://schemas.microsoft.com/office/word/2010/wordprocessingDrawing" xmlns:wp="http://schemas.openxmlformats.org/drawingml/2006/wordprocessingDrawing" xmlns:w10="urn:schemas-microsoft-com:office:word" xmlns:w="http://schemas.openxmlformats.org/wordprocessingml/2006/main" xmlns:w14="http://schemas.microsoft.com/office/word/2010/wordml" xmlns:w15="http://schemas.microsoft.com/office/word/2012/wordml" xmlns:w16se="http://schemas.microsoft.com/office/word/2015/wordml/symex" xmlns:wpg="http://schemas.microsoft.com/office/word/2010/wordprocessingGroup" xmlns:wpi="http://schemas.microsoft.com/office/word/2010/wordprocessingInk" xmlns:wne="http://schemas.microsoft.com/office/word/2006/wordml" xmlns:wps="http://schemas.microsoft.com/office/word/2010/wordprocessingShape" mc:Ignorable="w14 w15 w16se wp14">
+<w:ftr xmlns:wpc="http://schemas.microsoft.com/office/word/2010/wordprocessingCanvas" xmlns:cx="http://schemas.microsoft.com/office/drawing/2014/chartex" xmlns:cx1="http://schemas.microsoft.com/office/drawing/2015/9/8/chartex" xmlns:cx2="http://schemas.microsoft.com/office/drawing/2015/10/21/chartex" xmlns:cx3="http://schemas.microsoft.com/office/drawing/2016/5/9/chartex" xmlns:cx4="http://schemas.microsoft.com/office/drawing/2016/5/10/chartex" xmlns:cx5="http://schemas.microsoft.com/office/drawing/2016/5/11/chartex" xmlns:cx6="http://schemas.microsoft.com/office/drawing/2016/5/12/chartex" xmlns:cx7="http://schemas.microsoft.com/office/drawing/2016/5/13/chartex" xmlns:cx8="http://schemas.microsoft.com/office/drawing/2016/5/14/chartex" xmlns:mc="http://schemas.openxmlformats.org/markup-compatibility/2006" xmlns:aink="http://schemas.microsoft.com/office/drawing/2016/ink" xmlns:am3d="http://schemas.microsoft.com/office/drawing/2017/model3d" xmlns:o="urn:schemas-microsoft-com:office:office" xmlns:r="http://schemas.openxmlformats.org/officeDocument/2006/relationships" xmlns:m="http://schemas.openxmlformats.org/officeDocument/2006/math" xmlns:v="urn:schemas-microsoft-com:vml" xmlns:wp14="http://schemas.microsoft.com/office/word/2010/wordprocessingDrawing" xmlns:wp="http://schemas.openxmlformats.org/drawingml/2006/wordprocessingDrawing" xmlns:w10="urn:schemas-microsoft-com:office:word" xmlns:w="http://schemas.openxmlformats.org/wordprocessingml/2006/main" xmlns:w14="http://schemas.microsoft.com/office/word/2010/wordml" xmlns:w15="http://schemas.microsoft.com/office/word/2012/wordml" xmlns:w16cid="http://schemas.microsoft.com/office/word/2016/wordml/cid" xmlns:w16se="http://schemas.microsoft.com/office/word/2015/wordml/symex" xmlns:wpg="http://schemas.microsoft.com/office/word/2010/wordprocessingGroup" xmlns:wpi="http://schemas.microsoft.com/office/word/2010/wordprocessingInk" xmlns:wne="http://schemas.microsoft.com/office/word/2006/wordml" xmlns:wps="http://schemas.microsoft.com/office/word/2010/wordprocessingShape" mc:Ignorable="w14 w15 w16se w16cid wp14">
   <w:p>
     <w:pPr>
       <w:pStyle w:val="Footer"/>
@@ -2867,7 +3016,7 @@
         <w:rFonts w:asciiTheme="majorHAnsi" w:eastAsiaTheme="majorEastAsia" w:hAnsiTheme="majorHAnsi" w:cstheme="majorBidi"/>
         <w:noProof/>
       </w:rPr>
-      <w:t>3</w:t>
+      <w:t>7</w:t>
     </w:r>
     <w:r>
       <w:rPr>
@@ -2886,7 +3035,7 @@
 </file>
 
 <file path=word/footnotes.xml><?xml version="1.0" encoding="utf-8"?>
-<w:footnotes xmlns:wpc="http://schemas.microsoft.com/office/word/2010/wordprocessingCanvas" xmlns:cx="http://schemas.microsoft.com/office/drawing/2014/chartex" xmlns:cx1="http://schemas.microsoft.com/office/drawing/2015/9/8/chartex" xmlns:mc="http://schemas.openxmlformats.org/markup-compatibility/2006" xmlns:o="urn:schemas-microsoft-com:office:office" xmlns:r="http://schemas.openxmlformats.org/officeDocument/2006/relationships" xmlns:m="http://schemas.openxmlformats.org/officeDocument/2006/math" xmlns:v="urn:schemas-microsoft-com:vml" xmlns:wp14="http://schemas.microsoft.com/office/word/2010/wordprocessingDrawing" xmlns:wp="http://schemas.openxmlformats.org/drawingml/2006/wordprocessingDrawing" xmlns:w10="urn:schemas-microsoft-com:office:word" xmlns:w="http://schemas.openxmlformats.org/wordprocessingml/2006/main" xmlns:w14="http://schemas.microsoft.com/office/word/2010/wordml" xmlns:w15="http://schemas.microsoft.com/office/word/2012/wordml" xmlns:w16se="http://schemas.microsoft.com/office/word/2015/wordml/symex" xmlns:wpg="http://schemas.microsoft.com/office/word/2010/wordprocessingGroup" xmlns:wpi="http://schemas.microsoft.com/office/word/2010/wordprocessingInk" xmlns:wne="http://schemas.microsoft.com/office/word/2006/wordml" xmlns:wps="http://schemas.microsoft.com/office/word/2010/wordprocessingShape" mc:Ignorable="w14 w15 w16se wp14">
+<w:footnotes xmlns:wpc="http://schemas.microsoft.com/office/word/2010/wordprocessingCanvas" xmlns:cx="http://schemas.microsoft.com/office/drawing/2014/chartex" xmlns:cx1="http://schemas.microsoft.com/office/drawing/2015/9/8/chartex" xmlns:cx2="http://schemas.microsoft.com/office/drawing/2015/10/21/chartex" xmlns:cx3="http://schemas.microsoft.com/office/drawing/2016/5/9/chartex" xmlns:cx4="http://schemas.microsoft.com/office/drawing/2016/5/10/chartex" xmlns:cx5="http://schemas.microsoft.com/office/drawing/2016/5/11/chartex" xmlns:cx6="http://schemas.microsoft.com/office/drawing/2016/5/12/chartex" xmlns:cx7="http://schemas.microsoft.com/office/drawing/2016/5/13/chartex" xmlns:cx8="http://schemas.microsoft.com/office/drawing/2016/5/14/chartex" xmlns:mc="http://schemas.openxmlformats.org/markup-compatibility/2006" xmlns:aink="http://schemas.microsoft.com/office/drawing/2016/ink" xmlns:am3d="http://schemas.microsoft.com/office/drawing/2017/model3d" xmlns:o="urn:schemas-microsoft-com:office:office" xmlns:r="http://schemas.openxmlformats.org/officeDocument/2006/relationships" xmlns:m="http://schemas.openxmlformats.org/officeDocument/2006/math" xmlns:v="urn:schemas-microsoft-com:vml" xmlns:wp14="http://schemas.microsoft.com/office/word/2010/wordprocessingDrawing" xmlns:wp="http://schemas.openxmlformats.org/drawingml/2006/wordprocessingDrawing" xmlns:w10="urn:schemas-microsoft-com:office:word" xmlns:w="http://schemas.openxmlformats.org/wordprocessingml/2006/main" xmlns:w14="http://schemas.microsoft.com/office/word/2010/wordml" xmlns:w15="http://schemas.microsoft.com/office/word/2012/wordml" xmlns:w16cid="http://schemas.microsoft.com/office/word/2016/wordml/cid" xmlns:w16se="http://schemas.microsoft.com/office/word/2015/wordml/symex" xmlns:wpg="http://schemas.microsoft.com/office/word/2010/wordprocessingGroup" xmlns:wpi="http://schemas.microsoft.com/office/word/2010/wordprocessingInk" xmlns:wne="http://schemas.microsoft.com/office/word/2006/wordml" xmlns:wps="http://schemas.microsoft.com/office/word/2010/wordprocessingShape" mc:Ignorable="w14 w15 w16se w16cid wp14">
   <w:footnote w:type="separator" w:id="-1">
     <w:p>
       <w:pPr>
@@ -2911,7 +3060,7 @@
 </file>
 
 <file path=word/styles.xml><?xml version="1.0" encoding="utf-8"?>
-<w:styles xmlns:mc="http://schemas.openxmlformats.org/markup-compatibility/2006" xmlns:r="http://schemas.openxmlformats.org/officeDocument/2006/relationships" xmlns:w="http://schemas.openxmlformats.org/wordprocessingml/2006/main" xmlns:w14="http://schemas.microsoft.com/office/word/2010/wordml" xmlns:w15="http://schemas.microsoft.com/office/word/2012/wordml" xmlns:w16se="http://schemas.microsoft.com/office/word/2015/wordml/symex" mc:Ignorable="w14 w15 w16se">
+<w:styles xmlns:mc="http://schemas.openxmlformats.org/markup-compatibility/2006" xmlns:r="http://schemas.openxmlformats.org/officeDocument/2006/relationships" xmlns:w="http://schemas.openxmlformats.org/wordprocessingml/2006/main" xmlns:w14="http://schemas.microsoft.com/office/word/2010/wordml" xmlns:w15="http://schemas.microsoft.com/office/word/2012/wordml" xmlns:w16cid="http://schemas.microsoft.com/office/word/2016/wordml/cid" xmlns:w16se="http://schemas.microsoft.com/office/word/2015/wordml/symex" mc:Ignorable="w14 w15 w16se w16cid">
   <w:docDefaults>
     <w:rPrDefault>
       <w:rPr>
@@ -2927,7 +3076,7 @@
       </w:pPr>
     </w:pPrDefault>
   </w:docDefaults>
-  <w:latentStyles w:defLockedState="0" w:defUIPriority="99" w:defSemiHidden="0" w:defUnhideWhenUsed="0" w:defQFormat="0" w:count="371">
+  <w:latentStyles w:defLockedState="0" w:defUIPriority="99" w:defSemiHidden="0" w:defUnhideWhenUsed="0" w:defQFormat="0" w:count="375">
     <w:lsdException w:name="Normal" w:uiPriority="0" w:qFormat="1"/>
     <w:lsdException w:name="heading 1" w:uiPriority="9" w:qFormat="1"/>
     <w:lsdException w:name="heading 2" w:semiHidden="1" w:uiPriority="9" w:unhideWhenUsed="1" w:qFormat="1"/>
@@ -3033,7 +3182,6 @@
     <w:lsdException w:name="HTML Sample" w:semiHidden="1" w:unhideWhenUsed="1"/>
     <w:lsdException w:name="HTML Typewriter" w:semiHidden="1" w:unhideWhenUsed="1"/>
     <w:lsdException w:name="HTML Variable" w:semiHidden="1" w:unhideWhenUsed="1"/>
-    <w:lsdException w:name="Normal Table" w:semiHidden="1" w:unhideWhenUsed="1"/>
     <w:lsdException w:name="annotation subject" w:semiHidden="1" w:unhideWhenUsed="1"/>
     <w:lsdException w:name="No List" w:semiHidden="1" w:unhideWhenUsed="1"/>
     <w:lsdException w:name="Outline List 1" w:semiHidden="1" w:unhideWhenUsed="1"/>
@@ -3077,10 +3225,8 @@
     <w:lsdException w:name="Table Elegant" w:semiHidden="1" w:unhideWhenUsed="1"/>
     <w:lsdException w:name="Table Professional" w:semiHidden="1" w:unhideWhenUsed="1"/>
     <w:lsdException w:name="Table Subtle 1" w:semiHidden="1" w:unhideWhenUsed="1"/>
-    <w:lsdException w:name="Table Subtle 2" w:semiHidden="1" w:unhideWhenUsed="1"/>
     <w:lsdException w:name="Table Web 1" w:semiHidden="1" w:unhideWhenUsed="1"/>
     <w:lsdException w:name="Table Web 2" w:semiHidden="1" w:unhideWhenUsed="1"/>
-    <w:lsdException w:name="Table Web 3" w:semiHidden="1" w:unhideWhenUsed="1"/>
     <w:lsdException w:name="Balloon Text" w:semiHidden="1" w:unhideWhenUsed="1"/>
     <w:lsdException w:name="Table Grid" w:uiPriority="59"/>
     <w:lsdException w:name="Table Theme" w:semiHidden="1" w:unhideWhenUsed="1"/>
@@ -3299,6 +3445,10 @@
     <w:lsdException w:name="List Table 5 Dark Accent 6" w:uiPriority="50"/>
     <w:lsdException w:name="List Table 6 Colorful Accent 6" w:uiPriority="51"/>
     <w:lsdException w:name="List Table 7 Colorful Accent 6" w:uiPriority="52"/>
+    <w:lsdException w:name="Mention" w:semiHidden="1" w:unhideWhenUsed="1"/>
+    <w:lsdException w:name="Smart Hyperlink" w:semiHidden="1" w:unhideWhenUsed="1"/>
+    <w:lsdException w:name="Hashtag" w:semiHidden="1" w:unhideWhenUsed="1"/>
+    <w:lsdException w:name="Unresolved Mention" w:semiHidden="1" w:unhideWhenUsed="1"/>
   </w:latentStyles>
   <w:style w:type="paragraph" w:default="1" w:styleId="Normal">
     <w:name w:val="Normal"/>

</xml_diff>